<commit_message>
Changed structure, added agile research and cultural differences and ethics research. Small changes to UX design file
</commit_message>
<xml_diff>
--- a/Portfolio/Readers guide.docx
+++ b/Portfolio/Readers guide.docx
@@ -351,7 +351,7 @@
         </w:rPr>
         <w:br w:type="page"/>
       </w:r>
-      <w:bookmarkStart w:id="1" w:name="_Toc121928321"/>
+      <w:bookmarkStart w:id="1" w:name="_Toc123847577"/>
       <w:r>
         <w:rPr>
           <w:lang w:val="en-GB"/>
@@ -697,21 +697,7 @@
                   <w:rStyle w:val="Hyperlink"/>
                   <w:lang w:val="en-GB"/>
                 </w:rPr>
-                <w:t>UX d</w:t>
-              </w:r>
-              <w:r>
-                <w:rPr>
-                  <w:rStyle w:val="Hyperlink"/>
-                  <w:lang w:val="en-GB"/>
-                </w:rPr>
-                <w:t>e</w:t>
-              </w:r>
-              <w:r>
-                <w:rPr>
-                  <w:rStyle w:val="Hyperlink"/>
-                  <w:lang w:val="en-GB"/>
-                </w:rPr>
-                <w:t>sign</w:t>
+                <w:t>UX design</w:t>
               </w:r>
             </w:hyperlink>
             <w:r>
@@ -812,6 +798,12 @@
                 <w:lang w:val="en-GB"/>
               </w:rPr>
             </w:pPr>
+            <w:r>
+              <w:rPr>
+                <w:lang w:val="en-GB"/>
+              </w:rPr>
+              <w:t>1.3</w:t>
+            </w:r>
           </w:p>
         </w:tc>
         <w:tc>
@@ -825,6 +817,12 @@
                 <w:lang w:val="en-GB"/>
               </w:rPr>
             </w:pPr>
+            <w:r>
+              <w:rPr>
+                <w:lang w:val="en-GB"/>
+              </w:rPr>
+              <w:t>Jorn Kersten</w:t>
+            </w:r>
           </w:p>
         </w:tc>
         <w:tc>
@@ -838,12 +836,70 @@
                 <w:lang w:val="en-GB"/>
               </w:rPr>
             </w:pPr>
+            <w:r>
+              <w:rPr>
+                <w:lang w:val="en-GB"/>
+              </w:rPr>
+              <w:t>05-01-2023</w:t>
+            </w:r>
           </w:p>
         </w:tc>
         <w:tc>
           <w:tcPr>
             <w:tcW w:w="4110" w:type="dxa"/>
           </w:tcPr>
+          <w:p>
+            <w:pPr>
+              <w:cnfStyle w:val="000000000000" w:firstRow="0" w:lastRow="0" w:firstColumn="0" w:lastColumn="0" w:oddVBand="0" w:evenVBand="0" w:oddHBand="0" w:evenHBand="0" w:firstRowFirstColumn="0" w:firstRowLastColumn="0" w:lastRowFirstColumn="0" w:lastRowLastColumn="0"/>
+              <w:rPr>
+                <w:lang w:val="en-GB"/>
+              </w:rPr>
+            </w:pPr>
+            <w:r>
+              <w:rPr>
+                <w:lang w:val="en-GB"/>
+              </w:rPr>
+              <w:t>Added links to the within the file from learning outcomes.</w:t>
+            </w:r>
+          </w:p>
+          <w:p>
+            <w:pPr>
+              <w:cnfStyle w:val="000000000000" w:firstRow="0" w:lastRow="0" w:firstColumn="0" w:lastColumn="0" w:oddVBand="0" w:evenVBand="0" w:oddHBand="0" w:evenHBand="0" w:firstRowFirstColumn="0" w:firstRowLastColumn="0" w:lastRowFirstColumn="0" w:lastRowLastColumn="0"/>
+              <w:rPr>
+                <w:lang w:val="en-GB"/>
+              </w:rPr>
+            </w:pPr>
+            <w:r>
+              <w:rPr>
+                <w:lang w:val="en-GB"/>
+              </w:rPr>
+              <w:t xml:space="preserve">Added following items to individual project: </w:t>
+            </w:r>
+            <w:hyperlink w:anchor="_2.2.1_Agile_(wip)" w:history="1">
+              <w:r>
+                <w:rPr>
+                  <w:rStyle w:val="Hyperlink"/>
+                  <w:lang w:val="en-GB"/>
+                </w:rPr>
+                <w:t>Agile</w:t>
+              </w:r>
+            </w:hyperlink>
+            <w:r>
+              <w:rPr>
+                <w:lang w:val="en-GB"/>
+              </w:rPr>
+              <w:t xml:space="preserve">, </w:t>
+            </w:r>
+            <w:hyperlink w:anchor="_2.2.6_Cultural_differences" w:history="1">
+              <w:r>
+                <w:rPr>
+                  <w:rStyle w:val="Hyperlink"/>
+                  <w:lang w:val="en-GB"/>
+                </w:rPr>
+                <w:t>cultural differences and ethics</w:t>
+              </w:r>
+            </w:hyperlink>
+          </w:p>
           <w:p>
             <w:pPr>
               <w:cnfStyle w:val="000000000000" w:firstRow="0" w:lastRow="0" w:firstColumn="0" w:lastColumn="0" w:oddVBand="0" w:evenVBand="0" w:oddHBand="0" w:evenHBand="0" w:firstRowFirstColumn="0" w:firstRowLastColumn="0" w:lastRowFirstColumn="0" w:lastRowLastColumn="0"/>
@@ -942,7 +998,7 @@
             </w:rPr>
             <w:fldChar w:fldCharType="separate"/>
           </w:r>
-          <w:hyperlink w:anchor="_Toc121928321" w:history="1">
+          <w:hyperlink w:anchor="_Toc123847577" w:history="1">
             <w:r>
               <w:rPr>
                 <w:rStyle w:val="Hyperlink"/>
@@ -970,7 +1026,7 @@
                 <w:noProof/>
                 <w:webHidden/>
               </w:rPr>
-              <w:instrText xml:space="preserve"> PAGEREF _Toc121928321 \h </w:instrText>
+              <w:instrText xml:space="preserve"> PAGEREF _Toc123847577 \h </w:instrText>
             </w:r>
             <w:r>
               <w:rPr>
@@ -1013,7 +1069,7 @@
               <w:lang w:eastAsia="nl-NL"/>
             </w:rPr>
           </w:pPr>
-          <w:hyperlink w:anchor="_Toc121928322" w:history="1">
+          <w:hyperlink w:anchor="_Toc123847578" w:history="1">
             <w:r>
               <w:rPr>
                 <w:rStyle w:val="Hyperlink"/>
@@ -1041,7 +1097,7 @@
                 <w:noProof/>
                 <w:webHidden/>
               </w:rPr>
-              <w:instrText xml:space="preserve"> PAGEREF _Toc121928322 \h </w:instrText>
+              <w:instrText xml:space="preserve"> PAGEREF _Toc123847578 \h </w:instrText>
             </w:r>
             <w:r>
               <w:rPr>
@@ -1084,7 +1140,7 @@
               <w:lang w:eastAsia="nl-NL"/>
             </w:rPr>
           </w:pPr>
-          <w:hyperlink w:anchor="_Toc121928323" w:history="1">
+          <w:hyperlink w:anchor="_Toc123847579" w:history="1">
             <w:r>
               <w:rPr>
                 <w:rStyle w:val="Hyperlink"/>
@@ -1112,7 +1168,7 @@
                 <w:noProof/>
                 <w:webHidden/>
               </w:rPr>
-              <w:instrText xml:space="preserve"> PAGEREF _Toc121928323 \h </w:instrText>
+              <w:instrText xml:space="preserve"> PAGEREF _Toc123847579 \h </w:instrText>
             </w:r>
             <w:r>
               <w:rPr>
@@ -1155,7 +1211,7 @@
               <w:lang w:eastAsia="nl-NL"/>
             </w:rPr>
           </w:pPr>
-          <w:hyperlink w:anchor="_Toc121928324" w:history="1">
+          <w:hyperlink w:anchor="_Toc123847580" w:history="1">
             <w:r>
               <w:rPr>
                 <w:rStyle w:val="Hyperlink"/>
@@ -1219,7 +1275,7 @@
                 <w:noProof/>
                 <w:webHidden/>
               </w:rPr>
-              <w:instrText xml:space="preserve"> PAGEREF _Toc121928324 \h </w:instrText>
+              <w:instrText xml:space="preserve"> PAGEREF _Toc123847580 \h </w:instrText>
             </w:r>
             <w:r>
               <w:rPr>
@@ -1262,7 +1318,7 @@
               <w:lang w:eastAsia="nl-NL"/>
             </w:rPr>
           </w:pPr>
-          <w:hyperlink w:anchor="_Toc121928325" w:history="1">
+          <w:hyperlink w:anchor="_Toc123847581" w:history="1">
             <w:r>
               <w:rPr>
                 <w:rStyle w:val="Hyperlink"/>
@@ -1308,7 +1364,7 @@
                 <w:noProof/>
                 <w:webHidden/>
               </w:rPr>
-              <w:instrText xml:space="preserve"> PAGEREF _Toc121928325 \h </w:instrText>
+              <w:instrText xml:space="preserve"> PAGEREF _Toc123847581 \h </w:instrText>
             </w:r>
             <w:r>
               <w:rPr>
@@ -1351,7 +1407,7 @@
               <w:lang w:eastAsia="nl-NL"/>
             </w:rPr>
           </w:pPr>
-          <w:hyperlink w:anchor="_Toc121928326" w:history="1">
+          <w:hyperlink w:anchor="_Toc123847582" w:history="1">
             <w:r>
               <w:rPr>
                 <w:rStyle w:val="Hyperlink"/>
@@ -1397,7 +1453,7 @@
                 <w:noProof/>
                 <w:webHidden/>
               </w:rPr>
-              <w:instrText xml:space="preserve"> PAGEREF _Toc121928326 \h </w:instrText>
+              <w:instrText xml:space="preserve"> PAGEREF _Toc123847582 \h </w:instrText>
             </w:r>
             <w:r>
               <w:rPr>
@@ -1440,7 +1496,7 @@
               <w:lang w:eastAsia="nl-NL"/>
             </w:rPr>
           </w:pPr>
-          <w:hyperlink w:anchor="_Toc121928327" w:history="1">
+          <w:hyperlink w:anchor="_Toc123847583" w:history="1">
             <w:r>
               <w:rPr>
                 <w:rStyle w:val="Hyperlink"/>
@@ -1486,7 +1542,7 @@
                 <w:noProof/>
                 <w:webHidden/>
               </w:rPr>
-              <w:instrText xml:space="preserve"> PAGEREF _Toc121928327 \h </w:instrText>
+              <w:instrText xml:space="preserve"> PAGEREF _Toc123847583 \h </w:instrText>
             </w:r>
             <w:r>
               <w:rPr>
@@ -1529,7 +1585,7 @@
               <w:lang w:eastAsia="nl-NL"/>
             </w:rPr>
           </w:pPr>
-          <w:hyperlink w:anchor="_Toc121928328" w:history="1">
+          <w:hyperlink w:anchor="_Toc123847584" w:history="1">
             <w:r>
               <w:rPr>
                 <w:rStyle w:val="Hyperlink"/>
@@ -1593,7 +1649,7 @@
                 <w:noProof/>
                 <w:webHidden/>
               </w:rPr>
-              <w:instrText xml:space="preserve"> PAGEREF _Toc121928328 \h </w:instrText>
+              <w:instrText xml:space="preserve"> PAGEREF _Toc123847584 \h </w:instrText>
             </w:r>
             <w:r>
               <w:rPr>
@@ -1636,7 +1692,7 @@
               <w:lang w:eastAsia="nl-NL"/>
             </w:rPr>
           </w:pPr>
-          <w:hyperlink w:anchor="_Toc121928329" w:history="1">
+          <w:hyperlink w:anchor="_Toc123847585" w:history="1">
             <w:r>
               <w:rPr>
                 <w:rStyle w:val="Hyperlink"/>
@@ -1682,7 +1738,7 @@
                 <w:noProof/>
                 <w:webHidden/>
               </w:rPr>
-              <w:instrText xml:space="preserve"> PAGEREF _Toc121928329 \h </w:instrText>
+              <w:instrText xml:space="preserve"> PAGEREF _Toc123847585 \h </w:instrText>
             </w:r>
             <w:r>
               <w:rPr>
@@ -1725,7 +1781,7 @@
               <w:lang w:eastAsia="nl-NL"/>
             </w:rPr>
           </w:pPr>
-          <w:hyperlink w:anchor="_Toc121928330" w:history="1">
+          <w:hyperlink w:anchor="_Toc123847586" w:history="1">
             <w:r>
               <w:rPr>
                 <w:rStyle w:val="Hyperlink"/>
@@ -1789,7 +1845,7 @@
                 <w:noProof/>
                 <w:webHidden/>
               </w:rPr>
-              <w:instrText xml:space="preserve"> PAGEREF _Toc121928330 \h </w:instrText>
+              <w:instrText xml:space="preserve"> PAGEREF _Toc123847586 \h </w:instrText>
             </w:r>
             <w:r>
               <w:rPr>
@@ -1832,7 +1888,7 @@
               <w:lang w:eastAsia="nl-NL"/>
             </w:rPr>
           </w:pPr>
-          <w:hyperlink w:anchor="_Toc121928331" w:history="1">
+          <w:hyperlink w:anchor="_Toc123847587" w:history="1">
             <w:r>
               <w:rPr>
                 <w:rStyle w:val="Hyperlink"/>
@@ -1878,7 +1934,7 @@
                 <w:noProof/>
                 <w:webHidden/>
               </w:rPr>
-              <w:instrText xml:space="preserve"> PAGEREF _Toc121928331 \h </w:instrText>
+              <w:instrText xml:space="preserve"> PAGEREF _Toc123847587 \h </w:instrText>
             </w:r>
             <w:r>
               <w:rPr>
@@ -1921,7 +1977,7 @@
               <w:lang w:eastAsia="nl-NL"/>
             </w:rPr>
           </w:pPr>
-          <w:hyperlink w:anchor="_Toc121928332" w:history="1">
+          <w:hyperlink w:anchor="_Toc123847588" w:history="1">
             <w:r>
               <w:rPr>
                 <w:rStyle w:val="Hyperlink"/>
@@ -1949,7 +2005,7 @@
                 <w:noProof/>
                 <w:webHidden/>
               </w:rPr>
-              <w:instrText xml:space="preserve"> PAGEREF _Toc121928332 \h </w:instrText>
+              <w:instrText xml:space="preserve"> PAGEREF _Toc123847588 \h </w:instrText>
             </w:r>
             <w:r>
               <w:rPr>
@@ -1992,7 +2048,7 @@
               <w:lang w:eastAsia="nl-NL"/>
             </w:rPr>
           </w:pPr>
-          <w:hyperlink w:anchor="_Toc121928333" w:history="1">
+          <w:hyperlink w:anchor="_Toc123847589" w:history="1">
             <w:r>
               <w:rPr>
                 <w:rStyle w:val="Hyperlink"/>
@@ -2020,7 +2076,7 @@
                 <w:noProof/>
                 <w:webHidden/>
               </w:rPr>
-              <w:instrText xml:space="preserve"> PAGEREF _Toc121928333 \h </w:instrText>
+              <w:instrText xml:space="preserve"> PAGEREF _Toc123847589 \h </w:instrText>
             </w:r>
             <w:r>
               <w:rPr>
@@ -2063,7 +2119,7 @@
               <w:lang w:eastAsia="nl-NL"/>
             </w:rPr>
           </w:pPr>
-          <w:hyperlink w:anchor="_Toc121928334" w:history="1">
+          <w:hyperlink w:anchor="_Toc123847590" w:history="1">
             <w:r>
               <w:rPr>
                 <w:rStyle w:val="Hyperlink"/>
@@ -2091,7 +2147,7 @@
                 <w:noProof/>
                 <w:webHidden/>
               </w:rPr>
-              <w:instrText xml:space="preserve"> PAGEREF _Toc121928334 \h </w:instrText>
+              <w:instrText xml:space="preserve"> PAGEREF _Toc123847590 \h </w:instrText>
             </w:r>
             <w:r>
               <w:rPr>
@@ -2134,14 +2190,14 @@
               <w:lang w:eastAsia="nl-NL"/>
             </w:rPr>
           </w:pPr>
-          <w:hyperlink w:anchor="_Toc121928335" w:history="1">
+          <w:hyperlink w:anchor="_Toc123847591" w:history="1">
             <w:r>
               <w:rPr>
                 <w:rStyle w:val="Hyperlink"/>
                 <w:noProof/>
                 <w:lang w:val="en-GB"/>
               </w:rPr>
-              <w:t>2.2.1 Agile (wip)</w:t>
+              <w:t>2.2.1 Agile</w:t>
             </w:r>
             <w:r>
               <w:rPr>
@@ -2162,7 +2218,7 @@
                 <w:noProof/>
                 <w:webHidden/>
               </w:rPr>
-              <w:instrText xml:space="preserve"> PAGEREF _Toc121928335 \h </w:instrText>
+              <w:instrText xml:space="preserve"> PAGEREF _Toc123847591 \h </w:instrText>
             </w:r>
             <w:r>
               <w:rPr>
@@ -2205,7 +2261,7 @@
               <w:lang w:eastAsia="nl-NL"/>
             </w:rPr>
           </w:pPr>
-          <w:hyperlink w:anchor="_Toc121928336" w:history="1">
+          <w:hyperlink w:anchor="_Toc123847592" w:history="1">
             <w:r>
               <w:rPr>
                 <w:rStyle w:val="Hyperlink"/>
@@ -2233,7 +2289,7 @@
                 <w:noProof/>
                 <w:webHidden/>
               </w:rPr>
-              <w:instrText xml:space="preserve"> PAGEREF _Toc121928336 \h </w:instrText>
+              <w:instrText xml:space="preserve"> PAGEREF _Toc123847592 \h </w:instrText>
             </w:r>
             <w:r>
               <w:rPr>
@@ -2276,7 +2332,7 @@
               <w:lang w:eastAsia="nl-NL"/>
             </w:rPr>
           </w:pPr>
-          <w:hyperlink w:anchor="_Toc121928337" w:history="1">
+          <w:hyperlink w:anchor="_Toc123847593" w:history="1">
             <w:r>
               <w:rPr>
                 <w:rStyle w:val="Hyperlink"/>
@@ -2304,7 +2360,7 @@
                 <w:noProof/>
                 <w:webHidden/>
               </w:rPr>
-              <w:instrText xml:space="preserve"> PAGEREF _Toc121928337 \h </w:instrText>
+              <w:instrText xml:space="preserve"> PAGEREF _Toc123847593 \h </w:instrText>
             </w:r>
             <w:r>
               <w:rPr>
@@ -2347,7 +2403,7 @@
               <w:lang w:eastAsia="nl-NL"/>
             </w:rPr>
           </w:pPr>
-          <w:hyperlink w:anchor="_Toc121928338" w:history="1">
+          <w:hyperlink w:anchor="_Toc123847594" w:history="1">
             <w:r>
               <w:rPr>
                 <w:rStyle w:val="Hyperlink"/>
@@ -2375,7 +2431,149 @@
                 <w:noProof/>
                 <w:webHidden/>
               </w:rPr>
-              <w:instrText xml:space="preserve"> PAGEREF _Toc121928338 \h </w:instrText>
+              <w:instrText xml:space="preserve"> PAGEREF _Toc123847594 \h </w:instrText>
+            </w:r>
+            <w:r>
+              <w:rPr>
+                <w:noProof/>
+                <w:webHidden/>
+              </w:rPr>
+            </w:r>
+            <w:r>
+              <w:rPr>
+                <w:noProof/>
+                <w:webHidden/>
+              </w:rPr>
+              <w:fldChar w:fldCharType="separate"/>
+            </w:r>
+            <w:r>
+              <w:rPr>
+                <w:noProof/>
+                <w:webHidden/>
+              </w:rPr>
+              <w:t>10</w:t>
+            </w:r>
+            <w:r>
+              <w:rPr>
+                <w:noProof/>
+                <w:webHidden/>
+              </w:rPr>
+              <w:fldChar w:fldCharType="end"/>
+            </w:r>
+          </w:hyperlink>
+        </w:p>
+        <w:p>
+          <w:pPr>
+            <w:pStyle w:val="Inhopg3"/>
+            <w:tabs>
+              <w:tab w:val="right" w:leader="dot" w:pos="9062"/>
+            </w:tabs>
+            <w:rPr>
+              <w:rFonts w:eastAsiaTheme="minorEastAsia"/>
+              <w:noProof/>
+              <w:lang w:eastAsia="nl-NL"/>
+            </w:rPr>
+          </w:pPr>
+          <w:hyperlink w:anchor="_Toc123847595" w:history="1">
+            <w:r>
+              <w:rPr>
+                <w:rStyle w:val="Hyperlink"/>
+                <w:noProof/>
+                <w:lang w:val="en-GB"/>
+              </w:rPr>
+              <w:t>2.2.5 business process (wip)</w:t>
+            </w:r>
+            <w:r>
+              <w:rPr>
+                <w:noProof/>
+                <w:webHidden/>
+              </w:rPr>
+              <w:tab/>
+            </w:r>
+            <w:r>
+              <w:rPr>
+                <w:noProof/>
+                <w:webHidden/>
+              </w:rPr>
+              <w:fldChar w:fldCharType="begin"/>
+            </w:r>
+            <w:r>
+              <w:rPr>
+                <w:noProof/>
+                <w:webHidden/>
+              </w:rPr>
+              <w:instrText xml:space="preserve"> PAGEREF _Toc123847595 \h </w:instrText>
+            </w:r>
+            <w:r>
+              <w:rPr>
+                <w:noProof/>
+                <w:webHidden/>
+              </w:rPr>
+            </w:r>
+            <w:r>
+              <w:rPr>
+                <w:noProof/>
+                <w:webHidden/>
+              </w:rPr>
+              <w:fldChar w:fldCharType="separate"/>
+            </w:r>
+            <w:r>
+              <w:rPr>
+                <w:noProof/>
+                <w:webHidden/>
+              </w:rPr>
+              <w:t>10</w:t>
+            </w:r>
+            <w:r>
+              <w:rPr>
+                <w:noProof/>
+                <w:webHidden/>
+              </w:rPr>
+              <w:fldChar w:fldCharType="end"/>
+            </w:r>
+          </w:hyperlink>
+        </w:p>
+        <w:p>
+          <w:pPr>
+            <w:pStyle w:val="Inhopg3"/>
+            <w:tabs>
+              <w:tab w:val="right" w:leader="dot" w:pos="9062"/>
+            </w:tabs>
+            <w:rPr>
+              <w:rFonts w:eastAsiaTheme="minorEastAsia"/>
+              <w:noProof/>
+              <w:lang w:eastAsia="nl-NL"/>
+            </w:rPr>
+          </w:pPr>
+          <w:hyperlink w:anchor="_Toc123847596" w:history="1">
+            <w:r>
+              <w:rPr>
+                <w:rStyle w:val="Hyperlink"/>
+                <w:noProof/>
+                <w:lang w:val="en-GB"/>
+              </w:rPr>
+              <w:t>2.2.6 Cultural differences and ethics</w:t>
+            </w:r>
+            <w:r>
+              <w:rPr>
+                <w:noProof/>
+                <w:webHidden/>
+              </w:rPr>
+              <w:tab/>
+            </w:r>
+            <w:r>
+              <w:rPr>
+                <w:noProof/>
+                <w:webHidden/>
+              </w:rPr>
+              <w:fldChar w:fldCharType="begin"/>
+            </w:r>
+            <w:r>
+              <w:rPr>
+                <w:noProof/>
+                <w:webHidden/>
+              </w:rPr>
+              <w:instrText xml:space="preserve"> PAGEREF _Toc123847596 \h </w:instrText>
             </w:r>
             <w:r>
               <w:rPr>
@@ -2418,7 +2616,7 @@
               <w:lang w:eastAsia="nl-NL"/>
             </w:rPr>
           </w:pPr>
-          <w:hyperlink w:anchor="_Toc121928339" w:history="1">
+          <w:hyperlink w:anchor="_Toc123847597" w:history="1">
             <w:r>
               <w:rPr>
                 <w:rStyle w:val="Hyperlink"/>
@@ -2446,7 +2644,7 @@
                 <w:noProof/>
                 <w:webHidden/>
               </w:rPr>
-              <w:instrText xml:space="preserve"> PAGEREF _Toc121928339 \h </w:instrText>
+              <w:instrText xml:space="preserve"> PAGEREF _Toc123847597 \h </w:instrText>
             </w:r>
             <w:r>
               <w:rPr>
@@ -2489,7 +2687,7 @@
               <w:lang w:eastAsia="nl-NL"/>
             </w:rPr>
           </w:pPr>
-          <w:hyperlink w:anchor="_Toc121928340" w:history="1">
+          <w:hyperlink w:anchor="_Toc123847598" w:history="1">
             <w:r>
               <w:rPr>
                 <w:rStyle w:val="Hyperlink"/>
@@ -2517,7 +2715,7 @@
                 <w:noProof/>
                 <w:webHidden/>
               </w:rPr>
-              <w:instrText xml:space="preserve"> PAGEREF _Toc121928340 \h </w:instrText>
+              <w:instrText xml:space="preserve"> PAGEREF _Toc123847598 \h </w:instrText>
             </w:r>
             <w:r>
               <w:rPr>
@@ -2537,7 +2735,7 @@
                 <w:noProof/>
                 <w:webHidden/>
               </w:rPr>
-              <w:t>10</w:t>
+              <w:t>11</w:t>
             </w:r>
             <w:r>
               <w:rPr>
@@ -2560,7 +2758,7 @@
               <w:lang w:eastAsia="nl-NL"/>
             </w:rPr>
           </w:pPr>
-          <w:hyperlink w:anchor="_Toc121928341" w:history="1">
+          <w:hyperlink w:anchor="_Toc123847599" w:history="1">
             <w:r>
               <w:rPr>
                 <w:rStyle w:val="Hyperlink"/>
@@ -2588,7 +2786,7 @@
                 <w:noProof/>
                 <w:webHidden/>
               </w:rPr>
-              <w:instrText xml:space="preserve"> PAGEREF _Toc121928341 \h </w:instrText>
+              <w:instrText xml:space="preserve"> PAGEREF _Toc123847599 \h </w:instrText>
             </w:r>
             <w:r>
               <w:rPr>
@@ -2608,7 +2806,7 @@
                 <w:noProof/>
                 <w:webHidden/>
               </w:rPr>
-              <w:t>11</w:t>
+              <w:t>12</w:t>
             </w:r>
             <w:r>
               <w:rPr>
@@ -2631,7 +2829,7 @@
               <w:lang w:eastAsia="nl-NL"/>
             </w:rPr>
           </w:pPr>
-          <w:hyperlink w:anchor="_Toc121928342" w:history="1">
+          <w:hyperlink w:anchor="_Toc123847600" w:history="1">
             <w:r>
               <w:rPr>
                 <w:rStyle w:val="Hyperlink"/>
@@ -2659,7 +2857,7 @@
                 <w:noProof/>
                 <w:webHidden/>
               </w:rPr>
-              <w:instrText xml:space="preserve"> PAGEREF _Toc121928342 \h </w:instrText>
+              <w:instrText xml:space="preserve"> PAGEREF _Toc123847600 \h </w:instrText>
             </w:r>
             <w:r>
               <w:rPr>
@@ -2679,7 +2877,7 @@
                 <w:noProof/>
                 <w:webHidden/>
               </w:rPr>
-              <w:t>12</w:t>
+              <w:t>13</w:t>
             </w:r>
             <w:r>
               <w:rPr>
@@ -2702,7 +2900,7 @@
               <w:lang w:eastAsia="nl-NL"/>
             </w:rPr>
           </w:pPr>
-          <w:hyperlink w:anchor="_Toc121928343" w:history="1">
+          <w:hyperlink w:anchor="_Toc123847601" w:history="1">
             <w:r>
               <w:rPr>
                 <w:rStyle w:val="Hyperlink"/>
@@ -2730,7 +2928,7 @@
                 <w:noProof/>
                 <w:webHidden/>
               </w:rPr>
-              <w:instrText xml:space="preserve"> PAGEREF _Toc121928343 \h </w:instrText>
+              <w:instrText xml:space="preserve"> PAGEREF _Toc123847601 \h </w:instrText>
             </w:r>
             <w:r>
               <w:rPr>
@@ -2750,7 +2948,7 @@
                 <w:noProof/>
                 <w:webHidden/>
               </w:rPr>
-              <w:t>12</w:t>
+              <w:t>13</w:t>
             </w:r>
             <w:r>
               <w:rPr>
@@ -2773,7 +2971,7 @@
               <w:lang w:eastAsia="nl-NL"/>
             </w:rPr>
           </w:pPr>
-          <w:hyperlink w:anchor="_Toc121928344" w:history="1">
+          <w:hyperlink w:anchor="_Toc123847602" w:history="1">
             <w:r>
               <w:rPr>
                 <w:rStyle w:val="Hyperlink"/>
@@ -2801,7 +2999,7 @@
                 <w:noProof/>
                 <w:webHidden/>
               </w:rPr>
-              <w:instrText xml:space="preserve"> PAGEREF _Toc121928344 \h </w:instrText>
+              <w:instrText xml:space="preserve"> PAGEREF _Toc123847602 \h </w:instrText>
             </w:r>
             <w:r>
               <w:rPr>
@@ -2821,7 +3019,7 @@
                 <w:noProof/>
                 <w:webHidden/>
               </w:rPr>
-              <w:t>12</w:t>
+              <w:t>13</w:t>
             </w:r>
             <w:r>
               <w:rPr>
@@ -2844,7 +3042,7 @@
               <w:lang w:eastAsia="nl-NL"/>
             </w:rPr>
           </w:pPr>
-          <w:hyperlink w:anchor="_Toc121928345" w:history="1">
+          <w:hyperlink w:anchor="_Toc123847603" w:history="1">
             <w:r>
               <w:rPr>
                 <w:rStyle w:val="Hyperlink"/>
@@ -2872,7 +3070,7 @@
                 <w:noProof/>
                 <w:webHidden/>
               </w:rPr>
-              <w:instrText xml:space="preserve"> PAGEREF _Toc121928345 \h </w:instrText>
+              <w:instrText xml:space="preserve"> PAGEREF _Toc123847603 \h </w:instrText>
             </w:r>
             <w:r>
               <w:rPr>
@@ -2892,7 +3090,7 @@
                 <w:noProof/>
                 <w:webHidden/>
               </w:rPr>
-              <w:t>12</w:t>
+              <w:t>13</w:t>
             </w:r>
             <w:r>
               <w:rPr>
@@ -2915,7 +3113,7 @@
               <w:lang w:eastAsia="nl-NL"/>
             </w:rPr>
           </w:pPr>
-          <w:hyperlink w:anchor="_Toc121928346" w:history="1">
+          <w:hyperlink w:anchor="_Toc123847604" w:history="1">
             <w:r>
               <w:rPr>
                 <w:rStyle w:val="Hyperlink"/>
@@ -2943,7 +3141,7 @@
                 <w:noProof/>
                 <w:webHidden/>
               </w:rPr>
-              <w:instrText xml:space="preserve"> PAGEREF _Toc121928346 \h </w:instrText>
+              <w:instrText xml:space="preserve"> PAGEREF _Toc123847604 \h </w:instrText>
             </w:r>
             <w:r>
               <w:rPr>
@@ -2963,7 +3161,7 @@
                 <w:noProof/>
                 <w:webHidden/>
               </w:rPr>
-              <w:t>13</w:t>
+              <w:t>14</w:t>
             </w:r>
             <w:r>
               <w:rPr>
@@ -2986,7 +3184,7 @@
               <w:lang w:eastAsia="nl-NL"/>
             </w:rPr>
           </w:pPr>
-          <w:hyperlink w:anchor="_Toc121928347" w:history="1">
+          <w:hyperlink w:anchor="_Toc123847605" w:history="1">
             <w:r>
               <w:rPr>
                 <w:rStyle w:val="Hyperlink"/>
@@ -3014,7 +3212,7 @@
                 <w:noProof/>
                 <w:webHidden/>
               </w:rPr>
-              <w:instrText xml:space="preserve"> PAGEREF _Toc121928347 \h </w:instrText>
+              <w:instrText xml:space="preserve"> PAGEREF _Toc123847605 \h </w:instrText>
             </w:r>
             <w:r>
               <w:rPr>
@@ -3034,7 +3232,7 @@
                 <w:noProof/>
                 <w:webHidden/>
               </w:rPr>
-              <w:t>13</w:t>
+              <w:t>14</w:t>
             </w:r>
             <w:r>
               <w:rPr>
@@ -3057,7 +3255,7 @@
               <w:lang w:eastAsia="nl-NL"/>
             </w:rPr>
           </w:pPr>
-          <w:hyperlink w:anchor="_Toc121928348" w:history="1">
+          <w:hyperlink w:anchor="_Toc123847606" w:history="1">
             <w:r>
               <w:rPr>
                 <w:rStyle w:val="Hyperlink"/>
@@ -3085,7 +3283,7 @@
                 <w:noProof/>
                 <w:webHidden/>
               </w:rPr>
-              <w:instrText xml:space="preserve"> PAGEREF _Toc121928348 \h </w:instrText>
+              <w:instrText xml:space="preserve"> PAGEREF _Toc123847606 \h </w:instrText>
             </w:r>
             <w:r>
               <w:rPr>
@@ -3105,7 +3303,7 @@
                 <w:noProof/>
                 <w:webHidden/>
               </w:rPr>
-              <w:t>13</w:t>
+              <w:t>14</w:t>
             </w:r>
             <w:r>
               <w:rPr>
@@ -3128,7 +3326,7 @@
               <w:lang w:eastAsia="nl-NL"/>
             </w:rPr>
           </w:pPr>
-          <w:hyperlink w:anchor="_Toc121928349" w:history="1">
+          <w:hyperlink w:anchor="_Toc123847607" w:history="1">
             <w:r>
               <w:rPr>
                 <w:rStyle w:val="Hyperlink"/>
@@ -3156,7 +3354,7 @@
                 <w:noProof/>
                 <w:webHidden/>
               </w:rPr>
-              <w:instrText xml:space="preserve"> PAGEREF _Toc121928349 \h </w:instrText>
+              <w:instrText xml:space="preserve"> PAGEREF _Toc123847607 \h </w:instrText>
             </w:r>
             <w:r>
               <w:rPr>
@@ -3176,7 +3374,7 @@
                 <w:noProof/>
                 <w:webHidden/>
               </w:rPr>
-              <w:t>13</w:t>
+              <w:t>14</w:t>
             </w:r>
             <w:r>
               <w:rPr>
@@ -3199,7 +3397,7 @@
               <w:lang w:eastAsia="nl-NL"/>
             </w:rPr>
           </w:pPr>
-          <w:hyperlink w:anchor="_Toc121928350" w:history="1">
+          <w:hyperlink w:anchor="_Toc123847608" w:history="1">
             <w:r>
               <w:rPr>
                 <w:rStyle w:val="Hyperlink"/>
@@ -3227,7 +3425,7 @@
                 <w:noProof/>
                 <w:webHidden/>
               </w:rPr>
-              <w:instrText xml:space="preserve"> PAGEREF _Toc121928350 \h </w:instrText>
+              <w:instrText xml:space="preserve"> PAGEREF _Toc123847608 \h </w:instrText>
             </w:r>
             <w:r>
               <w:rPr>
@@ -3247,7 +3445,7 @@
                 <w:noProof/>
                 <w:webHidden/>
               </w:rPr>
-              <w:t>13</w:t>
+              <w:t>14</w:t>
             </w:r>
             <w:r>
               <w:rPr>
@@ -3270,7 +3468,7 @@
               <w:lang w:eastAsia="nl-NL"/>
             </w:rPr>
           </w:pPr>
-          <w:hyperlink w:anchor="_Toc121928351" w:history="1">
+          <w:hyperlink w:anchor="_Toc123847609" w:history="1">
             <w:r>
               <w:rPr>
                 <w:rStyle w:val="Hyperlink"/>
@@ -3298,7 +3496,7 @@
                 <w:noProof/>
                 <w:webHidden/>
               </w:rPr>
-              <w:instrText xml:space="preserve"> PAGEREF _Toc121928351 \h </w:instrText>
+              <w:instrText xml:space="preserve"> PAGEREF _Toc123847609 \h </w:instrText>
             </w:r>
             <w:r>
               <w:rPr>
@@ -3318,7 +3516,7 @@
                 <w:noProof/>
                 <w:webHidden/>
               </w:rPr>
-              <w:t>14</w:t>
+              <w:t>15</w:t>
             </w:r>
             <w:r>
               <w:rPr>
@@ -3341,7 +3539,7 @@
               <w:lang w:eastAsia="nl-NL"/>
             </w:rPr>
           </w:pPr>
-          <w:hyperlink w:anchor="_Toc121928352" w:history="1">
+          <w:hyperlink w:anchor="_Toc123847610" w:history="1">
             <w:r>
               <w:rPr>
                 <w:rStyle w:val="Hyperlink"/>
@@ -3369,7 +3567,7 @@
                 <w:noProof/>
                 <w:webHidden/>
               </w:rPr>
-              <w:instrText xml:space="preserve"> PAGEREF _Toc121928352 \h </w:instrText>
+              <w:instrText xml:space="preserve"> PAGEREF _Toc123847610 \h </w:instrText>
             </w:r>
             <w:r>
               <w:rPr>
@@ -3389,7 +3587,7 @@
                 <w:noProof/>
                 <w:webHidden/>
               </w:rPr>
-              <w:t>14</w:t>
+              <w:t>15</w:t>
             </w:r>
             <w:r>
               <w:rPr>
@@ -3412,7 +3610,7 @@
               <w:lang w:eastAsia="nl-NL"/>
             </w:rPr>
           </w:pPr>
-          <w:hyperlink w:anchor="_Toc121928353" w:history="1">
+          <w:hyperlink w:anchor="_Toc123847611" w:history="1">
             <w:r>
               <w:rPr>
                 <w:rStyle w:val="Hyperlink"/>
@@ -3440,7 +3638,7 @@
                 <w:noProof/>
                 <w:webHidden/>
               </w:rPr>
-              <w:instrText xml:space="preserve"> PAGEREF _Toc121928353 \h </w:instrText>
+              <w:instrText xml:space="preserve"> PAGEREF _Toc123847611 \h </w:instrText>
             </w:r>
             <w:r>
               <w:rPr>
@@ -3460,7 +3658,78 @@
                 <w:noProof/>
                 <w:webHidden/>
               </w:rPr>
-              <w:t>15</w:t>
+              <w:t>16</w:t>
+            </w:r>
+            <w:r>
+              <w:rPr>
+                <w:noProof/>
+                <w:webHidden/>
+              </w:rPr>
+              <w:fldChar w:fldCharType="end"/>
+            </w:r>
+          </w:hyperlink>
+        </w:p>
+        <w:p>
+          <w:pPr>
+            <w:pStyle w:val="Inhopg1"/>
+            <w:tabs>
+              <w:tab w:val="right" w:leader="dot" w:pos="9062"/>
+            </w:tabs>
+            <w:rPr>
+              <w:rFonts w:eastAsiaTheme="minorEastAsia"/>
+              <w:noProof/>
+              <w:lang w:eastAsia="nl-NL"/>
+            </w:rPr>
+          </w:pPr>
+          <w:hyperlink w:anchor="_Toc123847612" w:history="1">
+            <w:r>
+              <w:rPr>
+                <w:rStyle w:val="Hyperlink"/>
+                <w:noProof/>
+                <w:lang w:val="en-GB"/>
+              </w:rPr>
+              <w:t>Reflection</w:t>
+            </w:r>
+            <w:r>
+              <w:rPr>
+                <w:noProof/>
+                <w:webHidden/>
+              </w:rPr>
+              <w:tab/>
+            </w:r>
+            <w:r>
+              <w:rPr>
+                <w:noProof/>
+                <w:webHidden/>
+              </w:rPr>
+              <w:fldChar w:fldCharType="begin"/>
+            </w:r>
+            <w:r>
+              <w:rPr>
+                <w:noProof/>
+                <w:webHidden/>
+              </w:rPr>
+              <w:instrText xml:space="preserve"> PAGEREF _Toc123847612 \h </w:instrText>
+            </w:r>
+            <w:r>
+              <w:rPr>
+                <w:noProof/>
+                <w:webHidden/>
+              </w:rPr>
+            </w:r>
+            <w:r>
+              <w:rPr>
+                <w:noProof/>
+                <w:webHidden/>
+              </w:rPr>
+              <w:fldChar w:fldCharType="separate"/>
+            </w:r>
+            <w:r>
+              <w:rPr>
+                <w:noProof/>
+                <w:webHidden/>
+              </w:rPr>
+              <w:t>17</w:t>
             </w:r>
             <w:r>
               <w:rPr>
@@ -3483,14 +3752,14 @@
               <w:lang w:eastAsia="nl-NL"/>
             </w:rPr>
           </w:pPr>
-          <w:hyperlink w:anchor="_Toc121928354" w:history="1">
+          <w:hyperlink w:anchor="_Toc123847613" w:history="1">
             <w:r>
               <w:rPr>
                 <w:rStyle w:val="Hyperlink"/>
                 <w:noProof/>
                 <w:lang w:val="en-GB"/>
               </w:rPr>
-              <w:t>3.6 What I’m proud of</w:t>
+              <w:t>4.1 What I’m proud of (wip</w:t>
             </w:r>
             <w:r>
               <w:rPr>
@@ -3511,7 +3780,7 @@
                 <w:noProof/>
                 <w:webHidden/>
               </w:rPr>
-              <w:instrText xml:space="preserve"> PAGEREF _Toc121928354 \h </w:instrText>
+              <w:instrText xml:space="preserve"> PAGEREF _Toc123847613 \h </w:instrText>
             </w:r>
             <w:r>
               <w:rPr>
@@ -3531,7 +3800,7 @@
                 <w:noProof/>
                 <w:webHidden/>
               </w:rPr>
-              <w:t>16</w:t>
+              <w:t>17</w:t>
             </w:r>
             <w:r>
               <w:rPr>
@@ -3544,7 +3813,7 @@
         </w:p>
         <w:p>
           <w:pPr>
-            <w:pStyle w:val="Inhopg1"/>
+            <w:pStyle w:val="Inhopg2"/>
             <w:tabs>
               <w:tab w:val="right" w:leader="dot" w:pos="9062"/>
             </w:tabs>
@@ -3554,14 +3823,14 @@
               <w:lang w:eastAsia="nl-NL"/>
             </w:rPr>
           </w:pPr>
-          <w:hyperlink w:anchor="_Toc121928355" w:history="1">
+          <w:hyperlink w:anchor="_Toc123847614" w:history="1">
             <w:r>
               <w:rPr>
                 <w:rStyle w:val="Hyperlink"/>
                 <w:noProof/>
                 <w:lang w:val="en-GB"/>
               </w:rPr>
-              <w:t>Reflection</w:t>
+              <w:t>4.2 What went wrong (wip</w:t>
             </w:r>
             <w:r>
               <w:rPr>
@@ -3582,7 +3851,7 @@
                 <w:noProof/>
                 <w:webHidden/>
               </w:rPr>
-              <w:instrText xml:space="preserve"> PAGEREF _Toc121928355 \h </w:instrText>
+              <w:instrText xml:space="preserve"> PAGEREF _Toc123847614 \h </w:instrText>
             </w:r>
             <w:r>
               <w:rPr>
@@ -3602,7 +3871,7 @@
                 <w:noProof/>
                 <w:webHidden/>
               </w:rPr>
-              <w:t>16</w:t>
+              <w:t>17</w:t>
             </w:r>
             <w:r>
               <w:rPr>
@@ -3651,7 +3920,7 @@
           <w:lang w:val="en-GB"/>
         </w:rPr>
       </w:pPr>
-      <w:bookmarkStart w:id="2" w:name="_Toc121928322"/>
+      <w:bookmarkStart w:id="2" w:name="_Toc123847578"/>
       <w:r>
         <w:rPr>
           <w:lang w:val="en-GB"/>
@@ -3746,7 +4015,7 @@
           <w:lang w:val="en-GB"/>
         </w:rPr>
       </w:pPr>
-      <w:bookmarkStart w:id="3" w:name="_Toc121928323"/>
+      <w:bookmarkStart w:id="3" w:name="_Toc123847579"/>
       <w:r>
         <w:rPr>
           <w:lang w:val="en-GB"/>
@@ -3764,7 +4033,7 @@
           <w:lang w:val="en-GB"/>
         </w:rPr>
       </w:pPr>
-      <w:bookmarkStart w:id="4" w:name="_Toc121928324"/>
+      <w:bookmarkStart w:id="4" w:name="_Toc123847580"/>
       <w:r>
         <w:rPr>
           <w:lang w:val="en-GB"/>
@@ -4046,6 +4315,8 @@
     <w:p>
       <w:pPr>
         <w:rPr>
+          <w:color w:val="0563C1" w:themeColor="hyperlink"/>
+          <w:u w:val="single"/>
           <w:lang w:val="en-GB"/>
         </w:rPr>
       </w:pPr>
@@ -4065,6 +4336,22 @@
           <w:lang w:val="en-GB"/>
         </w:rPr>
       </w:pPr>
+      <w:hyperlink w:anchor="_3.4_UX_design" w:history="1">
+        <w:r>
+          <w:rPr>
+            <w:rStyle w:val="Hyperlink"/>
+            <w:lang w:val="en-GB"/>
+          </w:rPr>
+          <w:t>UX design (group project)</w:t>
+        </w:r>
+      </w:hyperlink>
+    </w:p>
+    <w:p>
+      <w:pPr>
+        <w:rPr>
+          <w:lang w:val="en-GB"/>
+        </w:rPr>
+      </w:pPr>
     </w:p>
     <w:p>
       <w:pPr>
@@ -4074,7 +4361,7 @@
           <w:lang w:val="en-GB"/>
         </w:rPr>
       </w:pPr>
-      <w:bookmarkStart w:id="5" w:name="_Toc121928325"/>
+      <w:bookmarkStart w:id="5" w:name="_Toc123847581"/>
       <w:r>
         <w:rPr>
           <w:lang w:val="en-GB"/>
@@ -4259,12 +4546,47 @@
           <w:lang w:val="en-GB"/>
         </w:rPr>
       </w:pPr>
-      <w:r>
-        <w:rPr>
-          <w:lang w:val="en-GB"/>
-        </w:rPr>
-        <w:t>Link 1 (ex. UX design)</w:t>
-      </w:r>
+      <w:hyperlink w:anchor="_2.2.4_Security_(wip)" w:history="1">
+        <w:r>
+          <w:rPr>
+            <w:rStyle w:val="Hyperlink"/>
+            <w:lang w:val="en-GB"/>
+          </w:rPr>
+          <w:t>Security</w:t>
+        </w:r>
+      </w:hyperlink>
+    </w:p>
+    <w:p>
+      <w:pPr>
+        <w:rPr>
+          <w:lang w:val="en-GB"/>
+        </w:rPr>
+      </w:pPr>
+      <w:hyperlink w:anchor="_2.5_Quality_assurance" w:history="1">
+        <w:r>
+          <w:rPr>
+            <w:rStyle w:val="Hyperlink"/>
+            <w:lang w:val="en-GB"/>
+          </w:rPr>
+          <w:t>Quality assurance</w:t>
+        </w:r>
+      </w:hyperlink>
+    </w:p>
+    <w:p>
+      <w:pPr>
+        <w:rPr>
+          <w:lang w:val="en-GB"/>
+        </w:rPr>
+      </w:pPr>
+      <w:hyperlink w:anchor="_3.5_My_contribution" w:history="1">
+        <w:r>
+          <w:rPr>
+            <w:rStyle w:val="Hyperlink"/>
+            <w:lang w:val="en-GB"/>
+          </w:rPr>
+          <w:t>My contribution</w:t>
+        </w:r>
+      </w:hyperlink>
     </w:p>
     <w:p>
       <w:pPr>
@@ -4282,7 +4604,7 @@
           <w:lang w:val="en-GB"/>
         </w:rPr>
       </w:pPr>
-      <w:bookmarkStart w:id="6" w:name="_Toc121928326"/>
+      <w:bookmarkStart w:id="6" w:name="_Toc123847582"/>
       <w:r>
         <w:rPr>
           <w:lang w:val="en-GB"/>
@@ -4452,6 +4774,7 @@
         <w:rPr>
           <w:lang w:val="en-GB"/>
         </w:rPr>
+        <w:lastRenderedPageBreak/>
         <w:t>“</w:t>
       </w:r>
       <w:r>
@@ -4484,30 +4807,41 @@
     <w:p>
       <w:pPr>
         <w:rPr>
-          <w:lang w:val="en-GB"/>
-        </w:rPr>
-      </w:pPr>
-      <w:hyperlink w:anchor="_2.1_Description" w:history="1">
+          <w:color w:val="0563C1" w:themeColor="hyperlink"/>
+          <w:u w:val="single"/>
+          <w:lang w:val="en-GB"/>
+        </w:rPr>
+      </w:pPr>
+      <w:hyperlink w:anchor="_2.2.1_Agile" w:history="1">
         <w:r>
           <w:rPr>
             <w:rStyle w:val="Hyperlink"/>
             <w:lang w:val="en-GB"/>
           </w:rPr>
-          <w:t>Link 1 (</w:t>
+          <w:t>Agil</w:t>
         </w:r>
         <w:r>
           <w:rPr>
             <w:rStyle w:val="Hyperlink"/>
             <w:lang w:val="en-GB"/>
           </w:rPr>
-          <w:t>see SCRUM board</w:t>
+          <w:t>e</w:t>
         </w:r>
+      </w:hyperlink>
+    </w:p>
+    <w:p>
+      <w:pPr>
+        <w:rPr>
+          <w:lang w:val="en-GB"/>
+        </w:rPr>
+      </w:pPr>
+      <w:hyperlink w:anchor="_Group_project" w:history="1">
         <w:r>
           <w:rPr>
             <w:rStyle w:val="Hyperlink"/>
             <w:lang w:val="en-GB"/>
           </w:rPr>
-          <w:t>)</w:t>
+          <w:t>Group project</w:t>
         </w:r>
       </w:hyperlink>
     </w:p>
@@ -4527,12 +4861,11 @@
           <w:lang w:val="en-GB"/>
         </w:rPr>
       </w:pPr>
-      <w:bookmarkStart w:id="7" w:name="_Toc121928327"/>
-      <w:r>
-        <w:rPr>
-          <w:lang w:val="en-GB"/>
-        </w:rPr>
-        <w:lastRenderedPageBreak/>
+      <w:bookmarkStart w:id="7" w:name="_Toc123847583"/>
+      <w:r>
+        <w:rPr>
+          <w:lang w:val="en-GB"/>
+        </w:rPr>
         <w:t>1</w:t>
       </w:r>
       <w:r>
@@ -4718,22 +5051,53 @@
     <w:p>
       <w:pPr>
         <w:rPr>
-          <w:lang w:val="en-GB"/>
-        </w:rPr>
-      </w:pPr>
-      <w:r>
-        <w:rPr>
-          <w:lang w:val="en-GB"/>
-        </w:rPr>
-        <w:t>Link 1 (ex. UX design)</w:t>
-      </w:r>
-    </w:p>
-    <w:p>
-      <w:pPr>
-        <w:rPr>
-          <w:lang w:val="en-GB"/>
-        </w:rPr>
-      </w:pPr>
+          <w:rStyle w:val="Hyperlink"/>
+          <w:lang w:val="en-GB"/>
+        </w:rPr>
+      </w:pPr>
+      <w:r>
+        <w:rPr>
+          <w:lang w:val="en-GB"/>
+        </w:rPr>
+        <w:fldChar w:fldCharType="begin"/>
+      </w:r>
+      <w:r>
+        <w:rPr>
+          <w:lang w:val="en-GB"/>
+        </w:rPr>
+        <w:instrText xml:space="preserve"> HYPERLINK  \l "_2.6_CI/CD_(wip)" </w:instrText>
+      </w:r>
+      <w:r>
+        <w:rPr>
+          <w:lang w:val="en-GB"/>
+        </w:rPr>
+      </w:r>
+      <w:r>
+        <w:rPr>
+          <w:lang w:val="en-GB"/>
+        </w:rPr>
+        <w:fldChar w:fldCharType="separate"/>
+      </w:r>
+      <w:r>
+        <w:rPr>
+          <w:rStyle w:val="Hyperlink"/>
+          <w:lang w:val="en-GB"/>
+        </w:rPr>
+        <w:t>CI/CD</w:t>
+      </w:r>
+    </w:p>
+    <w:p>
+      <w:pPr>
+        <w:rPr>
+          <w:lang w:val="en-GB"/>
+        </w:rPr>
+      </w:pPr>
+      <w:r>
+        <w:rPr>
+          <w:lang w:val="en-GB"/>
+        </w:rPr>
+        <w:fldChar w:fldCharType="end"/>
+      </w:r>
     </w:p>
     <w:p>
       <w:pPr>
@@ -4742,7 +5106,7 @@
           <w:lang w:val="en-GB"/>
         </w:rPr>
       </w:pPr>
-      <w:bookmarkStart w:id="8" w:name="_Toc121928328"/>
+      <w:bookmarkStart w:id="8" w:name="_Toc123847584"/>
       <w:r>
         <w:rPr>
           <w:lang w:val="en-GB"/>
@@ -5003,12 +5367,15 @@
           <w:lang w:val="en-GB"/>
         </w:rPr>
       </w:pPr>
-      <w:r>
-        <w:rPr>
-          <w:lang w:val="en-GB"/>
-        </w:rPr>
-        <w:t>Link 1 (ex. UX design)</w:t>
-      </w:r>
+      <w:hyperlink w:anchor="_2.2.6_Cultural_differences" w:history="1">
+        <w:r>
+          <w:rPr>
+            <w:rStyle w:val="Hyperlink"/>
+            <w:lang w:val="en-GB"/>
+          </w:rPr>
+          <w:t>Cultural differences and ethics</w:t>
+        </w:r>
+      </w:hyperlink>
     </w:p>
     <w:p>
       <w:pPr>
@@ -5024,7 +5391,7 @@
           <w:lang w:val="en-GB"/>
         </w:rPr>
       </w:pPr>
-      <w:bookmarkStart w:id="9" w:name="_Toc121928329"/>
+      <w:bookmarkStart w:id="9" w:name="_Toc123847585"/>
       <w:r>
         <w:rPr>
           <w:lang w:val="en-GB"/>
@@ -5182,6 +5549,7 @@
         <w:rPr>
           <w:lang w:val="en-GB"/>
         </w:rPr>
+        <w:lastRenderedPageBreak/>
         <w:t>“</w:t>
       </w:r>
       <w:r>
@@ -5211,19 +5579,85 @@
           <w:lang w:val="en-GB"/>
         </w:rPr>
       </w:pPr>
-      <w:r>
-        <w:rPr>
-          <w:lang w:val="en-GB"/>
-        </w:rPr>
-        <w:t>Link 1 (ex. UX design)</w:t>
-      </w:r>
-    </w:p>
-    <w:p>
-      <w:pPr>
-        <w:rPr>
-          <w:lang w:val="en-GB"/>
-        </w:rPr>
-      </w:pPr>
+      <w:hyperlink w:anchor="_2.2.2_Frameworks" w:history="1">
+        <w:r>
+          <w:rPr>
+            <w:rStyle w:val="Hyperlink"/>
+            <w:lang w:val="en-GB"/>
+          </w:rPr>
+          <w:t>Frameworks</w:t>
+        </w:r>
+      </w:hyperlink>
+    </w:p>
+    <w:p>
+      <w:pPr>
+        <w:rPr>
+          <w:lang w:val="en-GB"/>
+        </w:rPr>
+      </w:pPr>
+      <w:hyperlink w:anchor="_2.2.3_Database" w:history="1">
+        <w:r>
+          <w:rPr>
+            <w:rStyle w:val="Hyperlink"/>
+            <w:lang w:val="en-GB"/>
+          </w:rPr>
+          <w:t>Database</w:t>
+        </w:r>
+      </w:hyperlink>
+    </w:p>
+    <w:p>
+      <w:pPr>
+        <w:rPr>
+          <w:lang w:val="en-GB"/>
+        </w:rPr>
+      </w:pPr>
+      <w:hyperlink w:anchor="_2.3_Software_design" w:history="1">
+        <w:r>
+          <w:rPr>
+            <w:rStyle w:val="Hyperlink"/>
+            <w:lang w:val="en-GB"/>
+          </w:rPr>
+          <w:t>Software design</w:t>
+        </w:r>
+      </w:hyperlink>
+    </w:p>
+    <w:p>
+      <w:pPr>
+        <w:rPr>
+          <w:rStyle w:val="Hyperlink"/>
+          <w:lang w:val="en-GB"/>
+        </w:rPr>
+      </w:pPr>
+      <w:r>
+        <w:rPr>
+          <w:lang w:val="en-GB"/>
+        </w:rPr>
+        <w:fldChar w:fldCharType="begin"/>
+      </w:r>
+      <w:r>
+        <w:rPr>
+          <w:lang w:val="en-GB"/>
+        </w:rPr>
+        <w:instrText xml:space="preserve"> HYPERLINK  \l "_3.3_Software_design" </w:instrText>
+      </w:r>
+      <w:r>
+        <w:rPr>
+          <w:lang w:val="en-GB"/>
+        </w:rPr>
+      </w:r>
+      <w:r>
+        <w:rPr>
+          <w:lang w:val="en-GB"/>
+        </w:rPr>
+        <w:fldChar w:fldCharType="separate"/>
+      </w:r>
+      <w:r>
+        <w:rPr>
+          <w:rStyle w:val="Hyperlink"/>
+          <w:lang w:val="en-GB"/>
+        </w:rPr>
+        <w:t>Software design (Group project)</w:t>
+      </w:r>
     </w:p>
     <w:p>
       <w:pPr>
@@ -5239,7 +5673,7 @@
         <w:rPr>
           <w:lang w:val="en-GB"/>
         </w:rPr>
-        <w:br w:type="page"/>
+        <w:fldChar w:fldCharType="end"/>
       </w:r>
     </w:p>
     <w:p>
@@ -5249,12 +5683,11 @@
           <w:lang w:val="en-GB"/>
         </w:rPr>
       </w:pPr>
-      <w:bookmarkStart w:id="10" w:name="_Toc121928330"/>
-      <w:r>
-        <w:rPr>
-          <w:lang w:val="en-GB"/>
-        </w:rPr>
-        <w:lastRenderedPageBreak/>
+      <w:bookmarkStart w:id="10" w:name="_Toc123847586"/>
+      <w:r>
+        <w:rPr>
+          <w:lang w:val="en-GB"/>
+        </w:rPr>
         <w:t>1</w:t>
       </w:r>
       <w:r>
@@ -5548,12 +5981,15 @@
           <w:lang w:val="en-GB"/>
         </w:rPr>
       </w:pPr>
-      <w:r>
-        <w:rPr>
-          <w:lang w:val="en-GB"/>
-        </w:rPr>
-        <w:t>Link 1 (ex. UX design)</w:t>
-      </w:r>
+      <w:hyperlink w:anchor="_2.2.5_business_process" w:history="1">
+        <w:r>
+          <w:rPr>
+            <w:rStyle w:val="Hyperlink"/>
+            <w:lang w:val="en-GB"/>
+          </w:rPr>
+          <w:t>Business process</w:t>
+        </w:r>
+      </w:hyperlink>
     </w:p>
     <w:p>
       <w:pPr>
@@ -5569,7 +6005,7 @@
           <w:lang w:val="en-GB"/>
         </w:rPr>
       </w:pPr>
-      <w:bookmarkStart w:id="11" w:name="_Toc121928331"/>
+      <w:bookmarkStart w:id="11" w:name="_Toc123847587"/>
       <w:r>
         <w:rPr>
           <w:lang w:val="en-GB"/>
@@ -5775,12 +6211,15 @@
           <w:lang w:val="en-GB"/>
         </w:rPr>
       </w:pPr>
-      <w:r>
-        <w:rPr>
-          <w:lang w:val="en-GB"/>
-        </w:rPr>
-        <w:t>Link 1 (ex. UX design)</w:t>
-      </w:r>
+      <w:hyperlink w:anchor="_2.2.4_Security_(wip)" w:history="1">
+        <w:r>
+          <w:rPr>
+            <w:rStyle w:val="Hyperlink"/>
+            <w:lang w:val="en-GB"/>
+          </w:rPr>
+          <w:t>Security</w:t>
+        </w:r>
+      </w:hyperlink>
     </w:p>
     <w:p>
       <w:pPr>
@@ -5790,6 +6229,15 @@
           <w:lang w:val="en-GB"/>
         </w:rPr>
       </w:pPr>
+      <w:hyperlink w:anchor="_3.3_Software_design" w:history="1">
+        <w:r>
+          <w:rPr>
+            <w:rStyle w:val="Hyperlink"/>
+            <w:lang w:val="en-GB"/>
+          </w:rPr>
+          <w:t>Software design (Group Project)</w:t>
+        </w:r>
+      </w:hyperlink>
       <w:r>
         <w:rPr>
           <w:b/>
@@ -5831,7 +6279,7 @@
           <w:lang w:val="en-GB"/>
         </w:rPr>
       </w:pPr>
-      <w:bookmarkStart w:id="12" w:name="_Toc121928332"/>
+      <w:bookmarkStart w:id="12" w:name="_Toc123847588"/>
       <w:r>
         <w:rPr>
           <w:lang w:val="en-GB"/>
@@ -5849,7 +6297,7 @@
         </w:rPr>
       </w:pPr>
       <w:bookmarkStart w:id="13" w:name="_2.1_Description"/>
-      <w:bookmarkStart w:id="14" w:name="_Toc121928333"/>
+      <w:bookmarkStart w:id="14" w:name="_Toc123847589"/>
       <w:bookmarkEnd w:id="13"/>
       <w:r>
         <w:rPr>
@@ -5983,16 +6431,16 @@
           <w:lang w:val="en-GB"/>
         </w:rPr>
       </w:pPr>
-      <w:bookmarkStart w:id="15" w:name="_Toc121928334"/>
-      <w:bookmarkStart w:id="16" w:name="_2.2_Researches"/>
+      <w:bookmarkStart w:id="15" w:name="_2.2_Researches"/>
+      <w:bookmarkStart w:id="16" w:name="_Toc123847590"/>
+      <w:bookmarkEnd w:id="15"/>
+      <w:r>
+        <w:rPr>
+          <w:lang w:val="en-GB"/>
+        </w:rPr>
+        <w:t>2.2 Researches</w:t>
+      </w:r>
       <w:bookmarkEnd w:id="16"/>
-      <w:r>
-        <w:rPr>
-          <w:lang w:val="en-GB"/>
-        </w:rPr>
-        <w:t>2.2 Researches</w:t>
-      </w:r>
-      <w:bookmarkEnd w:id="15"/>
     </w:p>
     <w:p>
       <w:pPr>
@@ -6001,166 +6449,130 @@
           <w:lang w:val="en-GB"/>
         </w:rPr>
       </w:pPr>
-      <w:bookmarkStart w:id="17" w:name="_Toc121928335"/>
-      <w:r>
-        <w:rPr>
-          <w:lang w:val="en-GB"/>
-        </w:rPr>
-        <w:t>2.2.1 Agile (</w:t>
+      <w:bookmarkStart w:id="17" w:name="_2.2.1_Agile_(wip)"/>
+      <w:bookmarkStart w:id="18" w:name="_2.2.1_Agile"/>
+      <w:bookmarkStart w:id="19" w:name="_Toc123847591"/>
+      <w:bookmarkEnd w:id="17"/>
+      <w:bookmarkEnd w:id="18"/>
+      <w:r>
+        <w:rPr>
+          <w:lang w:val="en-GB"/>
+        </w:rPr>
+        <w:t>2.2.1 Agile</w:t>
+      </w:r>
+      <w:bookmarkEnd w:id="19"/>
+    </w:p>
+    <w:p>
+      <w:pPr>
+        <w:rPr>
+          <w:lang w:val="en-GB"/>
+        </w:rPr>
+      </w:pPr>
+      <w:r>
+        <w:rPr>
+          <w:lang w:val="en-GB"/>
+        </w:rPr>
+        <w:t xml:space="preserve">Programming is often combined with good planning tools and methods. This semester I used Agile and scrum, which I used in both my individual and group project. Before I started working on my application, I used user stories to draw up my functional and non-functional requirements. For each sprint, I chose a few that I wanted to finish that sprint. I kept track of this in a scrum board on </w:t>
       </w:r>
       <w:proofErr w:type="spellStart"/>
       <w:r>
         <w:rPr>
           <w:lang w:val="en-GB"/>
         </w:rPr>
-        <w:t>wip</w:t>
+        <w:t>Github</w:t>
       </w:r>
       <w:proofErr w:type="spellEnd"/>
       <w:r>
         <w:rPr>
           <w:lang w:val="en-GB"/>
         </w:rPr>
-        <w:t>)</w:t>
-      </w:r>
-      <w:bookmarkEnd w:id="17"/>
-    </w:p>
-    <w:p>
-      <w:pPr>
-        <w:rPr>
-          <w:lang w:val="en-GB"/>
-        </w:rPr>
-      </w:pPr>
-      <w:proofErr w:type="spellStart"/>
-      <w:r>
-        <w:rPr>
-          <w:lang w:val="en-GB"/>
-        </w:rPr>
-        <w:t>Dit</w:t>
-      </w:r>
-      <w:proofErr w:type="spellEnd"/>
+        <w:t>.</w:t>
+      </w:r>
+    </w:p>
+    <w:p>
+      <w:pPr>
+        <w:rPr>
+          <w:lang w:val="en-GB"/>
+        </w:rPr>
+      </w:pPr>
+      <w:r>
+        <w:rPr>
+          <w:lang w:val="en-GB"/>
+        </w:rPr>
+        <w:t>I researched Agile to learn more about it. With this, I want to demonstrate learning outcome 3 Agile method.</w:t>
+      </w:r>
+    </w:p>
+    <w:p>
+      <w:pPr>
+        <w:rPr>
+          <w:lang w:val="en-GB"/>
+        </w:rPr>
+      </w:pPr>
+    </w:p>
+    <w:p>
+      <w:pPr>
+        <w:rPr>
+          <w:lang w:val="en-GB"/>
+        </w:rPr>
+      </w:pPr>
+      <w:hyperlink r:id="rId9" w:history="1">
+        <w:r>
+          <w:rPr>
+            <w:rStyle w:val="Hyperlink"/>
+            <w:lang w:val="en-GB"/>
+          </w:rPr>
+          <w:t>Research Agile</w:t>
+        </w:r>
+      </w:hyperlink>
+    </w:p>
+    <w:p>
+      <w:pPr>
+        <w:rPr>
+          <w:lang w:val="en-GB"/>
+        </w:rPr>
+      </w:pPr>
+    </w:p>
+    <w:p>
+      <w:pPr>
+        <w:pStyle w:val="Kop3"/>
+        <w:rPr>
+          <w:lang w:val="en-GB"/>
+        </w:rPr>
+      </w:pPr>
+      <w:bookmarkStart w:id="20" w:name="_2.2.2_Frameworks"/>
+      <w:bookmarkStart w:id="21" w:name="_Toc123847592"/>
+      <w:bookmarkEnd w:id="20"/>
+      <w:r>
+        <w:rPr>
+          <w:lang w:val="en-GB"/>
+        </w:rPr>
+        <w:t>2.</w:t>
+      </w:r>
+      <w:r>
+        <w:rPr>
+          <w:lang w:val="en-GB"/>
+        </w:rPr>
+        <w:t>2.</w:t>
+      </w:r>
+      <w:r>
+        <w:rPr>
+          <w:lang w:val="en-GB"/>
+        </w:rPr>
+        <w:t>2</w:t>
+      </w:r>
       <w:r>
         <w:rPr>
           <w:lang w:val="en-GB"/>
         </w:rPr>
         <w:t xml:space="preserve"> </w:t>
       </w:r>
-      <w:proofErr w:type="spellStart"/>
-      <w:r>
-        <w:rPr>
-          <w:lang w:val="en-GB"/>
-        </w:rPr>
-        <w:t>nog</w:t>
-      </w:r>
-      <w:proofErr w:type="spellEnd"/>
-      <w:r>
-        <w:rPr>
-          <w:lang w:val="en-GB"/>
-        </w:rPr>
-        <w:t xml:space="preserve"> </w:t>
-      </w:r>
-      <w:proofErr w:type="spellStart"/>
-      <w:r>
-        <w:rPr>
-          <w:lang w:val="en-GB"/>
-        </w:rPr>
-        <w:t>doen</w:t>
-      </w:r>
-      <w:proofErr w:type="spellEnd"/>
-      <w:r>
-        <w:rPr>
-          <w:lang w:val="en-GB"/>
-        </w:rPr>
-        <w:t xml:space="preserve"> </w:t>
-      </w:r>
-      <w:proofErr w:type="spellStart"/>
-      <w:r>
-        <w:rPr>
-          <w:lang w:val="en-GB"/>
-        </w:rPr>
-        <w:t>maat</w:t>
-      </w:r>
-      <w:proofErr w:type="spellEnd"/>
-      <w:r>
-        <w:rPr>
-          <w:lang w:val="en-GB"/>
-        </w:rPr>
-        <w:t xml:space="preserve"> (</w:t>
-      </w:r>
-      <w:proofErr w:type="spellStart"/>
-      <w:r>
-        <w:rPr>
-          <w:lang w:val="en-GB"/>
-        </w:rPr>
-        <w:t>onderzoeken</w:t>
-      </w:r>
-      <w:proofErr w:type="spellEnd"/>
-      <w:r>
-        <w:rPr>
-          <w:lang w:val="en-GB"/>
-        </w:rPr>
-        <w:t xml:space="preserve"> </w:t>
-      </w:r>
-      <w:proofErr w:type="spellStart"/>
-      <w:r>
-        <w:rPr>
-          <w:lang w:val="en-GB"/>
-        </w:rPr>
-        <w:t>nog</w:t>
-      </w:r>
-      <w:proofErr w:type="spellEnd"/>
-      <w:r>
-        <w:rPr>
-          <w:lang w:val="en-GB"/>
-        </w:rPr>
-        <w:t>)</w:t>
-      </w:r>
-    </w:p>
-    <w:p>
-      <w:pPr>
-        <w:rPr>
-          <w:lang w:val="en-GB"/>
-        </w:rPr>
-      </w:pPr>
-    </w:p>
-    <w:p>
-      <w:pPr>
-        <w:pStyle w:val="Kop3"/>
-        <w:rPr>
-          <w:lang w:val="en-GB"/>
-        </w:rPr>
-      </w:pPr>
-      <w:bookmarkStart w:id="18" w:name="_Toc121928336"/>
-      <w:r>
-        <w:rPr>
-          <w:lang w:val="en-GB"/>
-        </w:rPr>
-        <w:t>2.</w:t>
-      </w:r>
-      <w:r>
-        <w:rPr>
-          <w:lang w:val="en-GB"/>
-        </w:rPr>
-        <w:t>2.</w:t>
-      </w:r>
-      <w:r>
-        <w:rPr>
-          <w:lang w:val="en-GB"/>
-        </w:rPr>
-        <w:t>2</w:t>
-      </w:r>
-      <w:r>
-        <w:rPr>
-          <w:lang w:val="en-GB"/>
-        </w:rPr>
-        <w:t xml:space="preserve"> </w:t>
-      </w:r>
       <w:r>
         <w:rPr>
           <w:lang w:val="en-GB"/>
         </w:rPr>
         <w:t>Frameworks</w:t>
       </w:r>
-      <w:bookmarkEnd w:id="18"/>
+      <w:bookmarkEnd w:id="21"/>
     </w:p>
     <w:p>
       <w:pPr>
@@ -6218,6 +6630,7 @@
         <w:rPr>
           <w:lang w:val="en-GB"/>
         </w:rPr>
+        <w:lastRenderedPageBreak/>
         <w:t>The two programming languages I compare are C# and Java. I briefly told you about both languages and then wrote down their features. Then I put the differences of both languages together, from this I made the choice to use Java.</w:t>
       </w:r>
     </w:p>
@@ -6247,7 +6660,7 @@
           <w:lang w:val="en-GB"/>
         </w:rPr>
       </w:pPr>
-      <w:hyperlink r:id="rId9" w:history="1">
+      <w:hyperlink r:id="rId10" w:history="1">
         <w:r>
           <w:rPr>
             <w:rStyle w:val="Hyperlink"/>
@@ -6260,13 +6673,7 @@
         <w:rPr>
           <w:lang w:val="en-GB"/>
         </w:rPr>
-        <w:t xml:space="preserve"> page </w:t>
-      </w:r>
-      <w:r>
-        <w:rPr>
-          <w:lang w:val="en-GB"/>
-        </w:rPr>
-        <w:t>4 and 8</w:t>
+        <w:t xml:space="preserve"> page 4 and 8</w:t>
       </w:r>
     </w:p>
     <w:p>
@@ -6283,12 +6690,13 @@
           <w:lang w:val="en-GB"/>
         </w:rPr>
       </w:pPr>
-      <w:bookmarkStart w:id="19" w:name="_Toc121928337"/>
-      <w:r>
-        <w:rPr>
-          <w:lang w:val="en-GB"/>
-        </w:rPr>
-        <w:lastRenderedPageBreak/>
+      <w:bookmarkStart w:id="22" w:name="_2.2.3_Database"/>
+      <w:bookmarkStart w:id="23" w:name="_Toc123847593"/>
+      <w:bookmarkEnd w:id="22"/>
+      <w:r>
+        <w:rPr>
+          <w:lang w:val="en-GB"/>
+        </w:rPr>
         <w:t>2</w:t>
       </w:r>
       <w:r>
@@ -6309,7 +6717,7 @@
         </w:rPr>
         <w:t xml:space="preserve"> Database</w:t>
       </w:r>
-      <w:bookmarkEnd w:id="19"/>
+      <w:bookmarkEnd w:id="23"/>
     </w:p>
     <w:p>
       <w:pPr>
@@ -6340,103 +6748,6 @@
         </w:rPr>
         <w:t>When researching the what database I’d like to use, I found out there are two different ways of saving data in a database. An SQL-based database and an NoSQL-based database. Both have their advantages and disadvantages but based on the research I did on both of them, I found a NoSQL-based database wouldn’t be an option in my implementation.</w:t>
       </w:r>
-    </w:p>
-    <w:p>
-      <w:pPr>
-        <w:rPr>
-          <w:lang w:val="en-GB"/>
-        </w:rPr>
-      </w:pPr>
-      <w:hyperlink r:id="rId10" w:history="1">
-        <w:r>
-          <w:rPr>
-            <w:rStyle w:val="Hyperlink"/>
-            <w:lang w:val="en-GB"/>
-          </w:rPr>
-          <w:t xml:space="preserve">Software characterisation </w:t>
-        </w:r>
-        <w:r>
-          <w:rPr>
-            <w:rStyle w:val="Hyperlink"/>
-            <w:lang w:val="en-GB"/>
-          </w:rPr>
-          <w:t>r</w:t>
-        </w:r>
-        <w:r>
-          <w:rPr>
-            <w:rStyle w:val="Hyperlink"/>
-            <w:lang w:val="en-GB"/>
-          </w:rPr>
-          <w:t>esearch</w:t>
-        </w:r>
-      </w:hyperlink>
-      <w:r>
-        <w:rPr>
-          <w:lang w:val="en-GB"/>
-        </w:rPr>
-        <w:t xml:space="preserve"> page 11</w:t>
-      </w:r>
-    </w:p>
-    <w:p>
-      <w:pPr>
-        <w:rPr>
-          <w:lang w:val="en-GB"/>
-        </w:rPr>
-      </w:pPr>
-    </w:p>
-    <w:p>
-      <w:pPr>
-        <w:rPr>
-          <w:lang w:val="en-GB"/>
-        </w:rPr>
-      </w:pPr>
-      <w:r>
-        <w:rPr>
-          <w:b/>
-          <w:bCs/>
-          <w:lang w:val="en-GB"/>
-        </w:rPr>
-        <w:t>What database did I choose</w:t>
-      </w:r>
-    </w:p>
-    <w:p>
-      <w:pPr>
-        <w:rPr>
-          <w:lang w:val="en-GB"/>
-        </w:rPr>
-      </w:pPr>
-      <w:r>
-        <w:rPr>
-          <w:lang w:val="en-GB"/>
-        </w:rPr>
-        <w:t>After finding out what type of database I should use in my project, I searched for what database options I had with using an SQL-based database. I compared MySQL, PostgreSQL, and MariaDB. The reason for it was that I had experience with MySQL and PostgreSQL and MariaDB both are kind of similar to MySQL.</w:t>
-      </w:r>
-    </w:p>
-    <w:p>
-      <w:pPr>
-        <w:rPr>
-          <w:lang w:val="en-GB"/>
-        </w:rPr>
-      </w:pPr>
-      <w:r>
-        <w:rPr>
-          <w:lang w:val="en-GB"/>
-        </w:rPr>
-        <w:t>After the research I had done I choose to go with MariaDB, as MariaDB doesn’t add many more features but it is faster in processing SQL query</w:t>
-      </w:r>
-      <w:r>
-        <w:rPr>
-          <w:lang w:val="en-GB"/>
-        </w:rPr>
-        <w:t>’s. The reason I didn’t choose PostgreSQL is that it adds a few more features like the possibility to add arrays as a column definition, which I didn’t need within my project.</w:t>
-      </w:r>
-    </w:p>
-    <w:p>
-      <w:pPr>
-        <w:rPr>
-          <w:lang w:val="en-GB"/>
-        </w:rPr>
-      </w:pPr>
     </w:p>
     <w:p>
       <w:pPr>
@@ -6457,467 +6768,61 @@
         <w:rPr>
           <w:lang w:val="en-GB"/>
         </w:rPr>
-        <w:t xml:space="preserve"> page 1</w:t>
-      </w:r>
-      <w:r>
-        <w:rPr>
-          <w:lang w:val="en-GB"/>
-        </w:rPr>
-        <w:t>3</w:t>
-      </w:r>
-    </w:p>
-    <w:p>
-      <w:pPr>
-        <w:rPr>
-          <w:lang w:val="en-GB"/>
-        </w:rPr>
-      </w:pPr>
-    </w:p>
-    <w:p>
-      <w:pPr>
-        <w:pStyle w:val="Kop3"/>
-        <w:rPr>
-          <w:lang w:val="en-GB"/>
-        </w:rPr>
-      </w:pPr>
-      <w:bookmarkStart w:id="20" w:name="_Toc121928338"/>
-      <w:r>
-        <w:rPr>
-          <w:lang w:val="en-GB"/>
-        </w:rPr>
-        <w:t>2.2.</w:t>
-      </w:r>
-      <w:r>
-        <w:rPr>
-          <w:lang w:val="en-GB"/>
-        </w:rPr>
-        <w:t>4</w:t>
-      </w:r>
-      <w:r>
-        <w:rPr>
-          <w:lang w:val="en-GB"/>
-        </w:rPr>
-        <w:t xml:space="preserve"> Security </w:t>
-      </w:r>
-      <w:r>
-        <w:rPr>
-          <w:lang w:val="en-GB"/>
-        </w:rPr>
-        <w:t>(</w:t>
-      </w:r>
-      <w:proofErr w:type="spellStart"/>
-      <w:r>
-        <w:rPr>
-          <w:lang w:val="en-GB"/>
-        </w:rPr>
-        <w:t>wip</w:t>
-      </w:r>
-      <w:proofErr w:type="spellEnd"/>
-      <w:r>
-        <w:rPr>
-          <w:lang w:val="en-GB"/>
-        </w:rPr>
-        <w:t>)</w:t>
-      </w:r>
-      <w:bookmarkEnd w:id="20"/>
-    </w:p>
-    <w:p>
-      <w:pPr>
-        <w:rPr>
-          <w:lang w:val="en-GB"/>
-        </w:rPr>
-      </w:pPr>
-      <w:proofErr w:type="spellStart"/>
-      <w:r>
-        <w:rPr>
-          <w:lang w:val="en-GB"/>
-        </w:rPr>
-        <w:t>Iets</w:t>
-      </w:r>
-      <w:proofErr w:type="spellEnd"/>
-      <w:r>
-        <w:rPr>
-          <w:lang w:val="en-GB"/>
-        </w:rPr>
-        <w:t xml:space="preserve"> over security </w:t>
-      </w:r>
-      <w:proofErr w:type="spellStart"/>
-      <w:r>
-        <w:rPr>
-          <w:lang w:val="en-GB"/>
-        </w:rPr>
-        <w:t>nog</w:t>
-      </w:r>
-      <w:proofErr w:type="spellEnd"/>
-      <w:r>
-        <w:rPr>
-          <w:lang w:val="en-GB"/>
-        </w:rPr>
-        <w:t xml:space="preserve"> </w:t>
-      </w:r>
-      <w:proofErr w:type="spellStart"/>
-      <w:r>
-        <w:rPr>
-          <w:lang w:val="en-GB"/>
-        </w:rPr>
-        <w:t>invullen</w:t>
-      </w:r>
-      <w:proofErr w:type="spellEnd"/>
-      <w:r>
-        <w:rPr>
-          <w:lang w:val="en-GB"/>
-        </w:rPr>
-        <w:t xml:space="preserve"> OWASP </w:t>
-      </w:r>
-      <w:proofErr w:type="spellStart"/>
-      <w:r>
-        <w:rPr>
-          <w:lang w:val="en-GB"/>
-        </w:rPr>
-        <w:t>enzo</w:t>
-      </w:r>
-      <w:proofErr w:type="spellEnd"/>
-      <w:r>
-        <w:rPr>
-          <w:lang w:val="en-GB"/>
-        </w:rPr>
-        <w:t xml:space="preserve"> </w:t>
-      </w:r>
-      <w:proofErr w:type="spellStart"/>
-      <w:r>
-        <w:rPr>
-          <w:lang w:val="en-GB"/>
-        </w:rPr>
-        <w:t>zeg</w:t>
-      </w:r>
-      <w:proofErr w:type="spellEnd"/>
-      <w:r>
-        <w:rPr>
-          <w:lang w:val="en-GB"/>
-        </w:rPr>
-        <w:t xml:space="preserve"> ma</w:t>
-      </w:r>
-      <w:r>
-        <w:rPr>
-          <w:lang w:val="en-GB"/>
-        </w:rPr>
-        <w:t xml:space="preserve"> (OWASP </w:t>
-      </w:r>
-      <w:proofErr w:type="spellStart"/>
-      <w:r>
-        <w:rPr>
-          <w:lang w:val="en-GB"/>
-        </w:rPr>
-        <w:t>uitleggen</w:t>
-      </w:r>
-      <w:proofErr w:type="spellEnd"/>
-      <w:r>
-        <w:rPr>
-          <w:lang w:val="en-GB"/>
-        </w:rPr>
-        <w:t xml:space="preserve"> </w:t>
-      </w:r>
-      <w:proofErr w:type="spellStart"/>
-      <w:r>
-        <w:rPr>
-          <w:lang w:val="en-GB"/>
-        </w:rPr>
-        <w:t>en</w:t>
-      </w:r>
-      <w:proofErr w:type="spellEnd"/>
-      <w:r>
-        <w:rPr>
-          <w:lang w:val="en-GB"/>
-        </w:rPr>
-        <w:t xml:space="preserve"> met .dot framework </w:t>
-      </w:r>
-      <w:proofErr w:type="spellStart"/>
-      <w:r>
-        <w:rPr>
-          <w:lang w:val="en-GB"/>
-        </w:rPr>
-        <w:t>onderzoeken</w:t>
-      </w:r>
-      <w:proofErr w:type="spellEnd"/>
-      <w:r>
-        <w:rPr>
-          <w:lang w:val="en-GB"/>
-        </w:rPr>
-        <w:t>)</w:t>
-      </w:r>
-    </w:p>
-    <w:p>
-      <w:pPr>
-        <w:rPr>
-          <w:lang w:val="en-GB"/>
-        </w:rPr>
-      </w:pPr>
-    </w:p>
-    <w:p>
-      <w:pPr>
-        <w:pStyle w:val="Kop2"/>
-        <w:rPr>
-          <w:lang w:val="en-GB"/>
-        </w:rPr>
-      </w:pPr>
-      <w:bookmarkStart w:id="21" w:name="_2.3_Software_design"/>
-      <w:bookmarkStart w:id="22" w:name="_Toc121928339"/>
-      <w:bookmarkEnd w:id="21"/>
-      <w:r>
-        <w:rPr>
-          <w:lang w:val="en-GB"/>
-        </w:rPr>
-        <w:t xml:space="preserve">2.3 </w:t>
-      </w:r>
-      <w:r>
-        <w:rPr>
-          <w:lang w:val="en-GB"/>
-        </w:rPr>
-        <w:t>Software design</w:t>
-      </w:r>
-      <w:r>
-        <w:rPr>
-          <w:lang w:val="en-GB"/>
-        </w:rPr>
-        <w:t xml:space="preserve"> </w:t>
-      </w:r>
-      <w:r>
-        <w:rPr>
-          <w:lang w:val="en-GB"/>
-        </w:rPr>
-        <w:t>(</w:t>
-      </w:r>
-      <w:proofErr w:type="spellStart"/>
-      <w:r>
-        <w:rPr>
-          <w:lang w:val="en-GB"/>
-        </w:rPr>
-        <w:t>wip</w:t>
-      </w:r>
-      <w:proofErr w:type="spellEnd"/>
-      <w:r>
-        <w:rPr>
-          <w:lang w:val="en-GB"/>
-        </w:rPr>
-        <w:t>)</w:t>
-      </w:r>
-      <w:bookmarkEnd w:id="22"/>
-    </w:p>
-    <w:p>
-      <w:pPr>
-        <w:rPr>
-          <w:lang w:val="en-GB"/>
-        </w:rPr>
-      </w:pPr>
-      <w:r>
-        <w:rPr>
-          <w:lang w:val="en-GB"/>
-        </w:rPr>
-        <w:t>I created user stories based on the established requirements. I divided these into functional and non-functional user stories.</w:t>
-      </w:r>
-    </w:p>
-    <w:p>
-      <w:pPr>
-        <w:rPr>
-          <w:lang w:val="en-GB"/>
-        </w:rPr>
-      </w:pPr>
-      <w:r>
-        <w:rPr>
-          <w:lang w:val="en-GB"/>
-        </w:rPr>
-        <w:t>Based on these user stories, I first created a conceptual model to get a clearer picture of which components I am going to have in my website. After creating the conceptual model, I created a software architecture that shows how components communicate with each other.</w:t>
-      </w:r>
-    </w:p>
-    <w:p>
-      <w:pPr>
-        <w:rPr>
-          <w:lang w:val="en-GB"/>
-        </w:rPr>
-      </w:pPr>
-    </w:p>
-    <w:p>
-      <w:pPr>
-        <w:rPr>
-          <w:lang w:val="en-GB"/>
-        </w:rPr>
-      </w:pPr>
-      <w:r>
-        <w:rPr>
-          <w:lang w:val="en-GB"/>
-        </w:rPr>
-        <w:t>Software design architecture (</w:t>
-      </w:r>
-      <w:proofErr w:type="spellStart"/>
-      <w:r>
-        <w:rPr>
-          <w:lang w:val="en-GB"/>
-        </w:rPr>
-        <w:t>dit</w:t>
-      </w:r>
-      <w:proofErr w:type="spellEnd"/>
-      <w:r>
-        <w:rPr>
-          <w:lang w:val="en-GB"/>
-        </w:rPr>
-        <w:t xml:space="preserve"> </w:t>
-      </w:r>
-      <w:proofErr w:type="spellStart"/>
-      <w:r>
-        <w:rPr>
-          <w:lang w:val="en-GB"/>
-        </w:rPr>
-        <w:t>nog</w:t>
-      </w:r>
-      <w:proofErr w:type="spellEnd"/>
-      <w:r>
-        <w:rPr>
-          <w:lang w:val="en-GB"/>
-        </w:rPr>
-        <w:t xml:space="preserve"> </w:t>
-      </w:r>
-      <w:proofErr w:type="spellStart"/>
-      <w:r>
-        <w:rPr>
-          <w:lang w:val="en-GB"/>
-        </w:rPr>
-        <w:t>maken</w:t>
-      </w:r>
-      <w:proofErr w:type="spellEnd"/>
-      <w:r>
-        <w:rPr>
-          <w:lang w:val="en-GB"/>
-        </w:rPr>
-        <w:t xml:space="preserve"> </w:t>
-      </w:r>
-      <w:proofErr w:type="spellStart"/>
-      <w:r>
-        <w:rPr>
-          <w:lang w:val="en-GB"/>
-        </w:rPr>
-        <w:t>vriend</w:t>
-      </w:r>
-      <w:proofErr w:type="spellEnd"/>
-      <w:r>
-        <w:rPr>
-          <w:lang w:val="en-GB"/>
-        </w:rPr>
-        <w:t>)</w:t>
-      </w:r>
-    </w:p>
-    <w:p>
-      <w:pPr>
-        <w:rPr>
-          <w:lang w:val="en-GB"/>
-        </w:rPr>
-      </w:pPr>
-    </w:p>
-    <w:p>
-      <w:pPr>
-        <w:pStyle w:val="Kop2"/>
-        <w:rPr>
-          <w:lang w:val="en-GB"/>
-        </w:rPr>
-      </w:pPr>
-      <w:bookmarkStart w:id="23" w:name="_UX_design"/>
-      <w:bookmarkStart w:id="24" w:name="_2.4_UX_design"/>
-      <w:bookmarkStart w:id="25" w:name="_Toc121928340"/>
-      <w:bookmarkEnd w:id="23"/>
-      <w:bookmarkEnd w:id="24"/>
-      <w:r>
-        <w:rPr>
-          <w:lang w:val="en-GB"/>
-        </w:rPr>
-        <w:t>2.</w:t>
-      </w:r>
-      <w:r>
-        <w:rPr>
-          <w:lang w:val="en-GB"/>
-        </w:rPr>
-        <w:t>4</w:t>
-      </w:r>
-      <w:r>
-        <w:rPr>
-          <w:lang w:val="en-GB"/>
-        </w:rPr>
-        <w:t xml:space="preserve"> </w:t>
-      </w:r>
-      <w:r>
-        <w:rPr>
-          <w:lang w:val="en-GB"/>
-        </w:rPr>
-        <w:t>UX design</w:t>
-      </w:r>
-      <w:bookmarkEnd w:id="25"/>
-    </w:p>
-    <w:p>
-      <w:pPr>
-        <w:rPr>
-          <w:lang w:val="en-GB"/>
-        </w:rPr>
-      </w:pPr>
-      <w:r>
-        <w:rPr>
-          <w:lang w:val="en-GB"/>
-        </w:rPr>
-        <w:t>There are all kinds of ways to arrive at a good website design. Different design methodologies, also called UX design, have been developed for this purpose. For this, I used a method that follows five steps. Starting with identifying the target audience, to make the right product you need to know for whom you are making it. Then I worked out what features were needed for my product, this I worked out in paper sketches.</w:t>
-      </w:r>
-    </w:p>
-    <w:p>
-      <w:pPr>
+        <w:t xml:space="preserve"> page 11</w:t>
+      </w:r>
+    </w:p>
+    <w:p>
+      <w:pPr>
+        <w:rPr>
+          <w:lang w:val="en-GB"/>
+        </w:rPr>
+      </w:pPr>
+    </w:p>
+    <w:p>
+      <w:pPr>
+        <w:rPr>
+          <w:lang w:val="en-GB"/>
+        </w:rPr>
+      </w:pPr>
+      <w:r>
         <w:rPr>
           <w:b/>
           <w:bCs/>
           <w:lang w:val="en-GB"/>
         </w:rPr>
-      </w:pPr>
-      <w:r>
-        <w:rPr>
-          <w:b/>
-          <w:bCs/>
-          <w:lang w:val="en-GB"/>
-        </w:rPr>
-        <w:t>[image]</w:t>
-      </w:r>
-    </w:p>
-    <w:p>
-      <w:pPr>
-        <w:rPr>
-          <w:lang w:val="en-GB"/>
-        </w:rPr>
-      </w:pPr>
-      <w:r>
-        <w:rPr>
-          <w:lang w:val="en-GB"/>
-        </w:rPr>
-        <w:t>In the image above, you can see the wireframes and the clickable prototype, these were created with Figma.</w:t>
-      </w:r>
-    </w:p>
-    <w:p>
-      <w:pPr>
-        <w:rPr>
-          <w:lang w:val="en-GB"/>
-        </w:rPr>
-      </w:pPr>
-      <w:r>
-        <w:rPr>
-          <w:lang w:val="en-GB"/>
-        </w:rPr>
-        <w:lastRenderedPageBreak/>
-        <w:t xml:space="preserve">Since these sketches are not a whole, I worked it into wireframes to get an idea of the navigation structure and formatting of the data. I then worked this into a visual prototype, all the pages are linked together here so they can be clicked through. </w:t>
-      </w:r>
-    </w:p>
-    <w:p>
-      <w:pPr>
-        <w:rPr>
-          <w:lang w:val="en-GB"/>
-        </w:rPr>
-      </w:pPr>
-      <w:r>
-        <w:rPr>
-          <w:lang w:val="en-GB"/>
-        </w:rPr>
-        <w:t>Clicking through is done with testing. I asked three users if they could navigate to certain pages. If all three users could do this without help, it means the design is effective and I can start implementing it.</w:t>
+        <w:t>What database did I choose</w:t>
+      </w:r>
+    </w:p>
+    <w:p>
+      <w:pPr>
+        <w:rPr>
+          <w:lang w:val="en-GB"/>
+        </w:rPr>
+      </w:pPr>
+      <w:r>
+        <w:rPr>
+          <w:lang w:val="en-GB"/>
+        </w:rPr>
+        <w:t>After finding out what type of database I should use in my project, I searched for what database options I had with using an SQL-based database. I compared MySQL, PostgreSQL, and MariaDB. The reason for it was that I had experience with MySQL and PostgreSQL and MariaDB both are kind of similar to MySQL.</w:t>
+      </w:r>
+    </w:p>
+    <w:p>
+      <w:pPr>
+        <w:rPr>
+          <w:lang w:val="en-GB"/>
+        </w:rPr>
+      </w:pPr>
+      <w:r>
+        <w:rPr>
+          <w:lang w:val="en-GB"/>
+        </w:rPr>
+        <w:t>After the research I had done I choose to go with MariaDB, as MariaDB doesn’t add many more features but it is faster in processing SQL query</w:t>
+      </w:r>
+      <w:r>
+        <w:rPr>
+          <w:lang w:val="en-GB"/>
+        </w:rPr>
+        <w:t>’s. The reason I didn’t choose PostgreSQL is that it adds a few more features like the possibility to add arrays as a column definition, which I didn’t need within my project.</w:t>
       </w:r>
     </w:p>
     <w:p>
@@ -6939,21 +6844,723 @@
             <w:rStyle w:val="Hyperlink"/>
             <w:lang w:val="en-GB"/>
           </w:rPr>
-          <w:t xml:space="preserve">UX </w:t>
+          <w:t>Software characterisation research</w:t>
+        </w:r>
+      </w:hyperlink>
+      <w:r>
+        <w:rPr>
+          <w:lang w:val="en-GB"/>
+        </w:rPr>
+        <w:t xml:space="preserve"> page 13</w:t>
+      </w:r>
+    </w:p>
+    <w:p>
+      <w:pPr>
+        <w:rPr>
+          <w:lang w:val="en-GB"/>
+        </w:rPr>
+      </w:pPr>
+    </w:p>
+    <w:p>
+      <w:pPr>
+        <w:pStyle w:val="Kop3"/>
+        <w:rPr>
+          <w:lang w:val="en-GB"/>
+        </w:rPr>
+      </w:pPr>
+      <w:bookmarkStart w:id="24" w:name="_2.2.4_Security_(wip)"/>
+      <w:bookmarkStart w:id="25" w:name="_Toc123847594"/>
+      <w:bookmarkEnd w:id="24"/>
+      <w:r>
+        <w:rPr>
+          <w:lang w:val="en-GB"/>
+        </w:rPr>
+        <w:t>2.2.</w:t>
+      </w:r>
+      <w:r>
+        <w:rPr>
+          <w:lang w:val="en-GB"/>
+        </w:rPr>
+        <w:t>4</w:t>
+      </w:r>
+      <w:r>
+        <w:rPr>
+          <w:lang w:val="en-GB"/>
+        </w:rPr>
+        <w:t xml:space="preserve"> Security (</w:t>
+      </w:r>
+      <w:proofErr w:type="spellStart"/>
+      <w:r>
+        <w:rPr>
+          <w:lang w:val="en-GB"/>
+        </w:rPr>
+        <w:t>wip</w:t>
+      </w:r>
+      <w:proofErr w:type="spellEnd"/>
+      <w:r>
+        <w:rPr>
+          <w:lang w:val="en-GB"/>
+        </w:rPr>
+        <w:t>)</w:t>
+      </w:r>
+      <w:bookmarkEnd w:id="25"/>
+    </w:p>
+    <w:p>
+      <w:pPr>
+        <w:rPr>
+          <w:lang w:val="en-GB"/>
+        </w:rPr>
+      </w:pPr>
+      <w:proofErr w:type="spellStart"/>
+      <w:r>
+        <w:rPr>
+          <w:lang w:val="en-GB"/>
+        </w:rPr>
+        <w:t>Iets</w:t>
+      </w:r>
+      <w:proofErr w:type="spellEnd"/>
+      <w:r>
+        <w:rPr>
+          <w:lang w:val="en-GB"/>
+        </w:rPr>
+        <w:t xml:space="preserve"> over security </w:t>
+      </w:r>
+      <w:proofErr w:type="spellStart"/>
+      <w:r>
+        <w:rPr>
+          <w:lang w:val="en-GB"/>
+        </w:rPr>
+        <w:t>nog</w:t>
+      </w:r>
+      <w:proofErr w:type="spellEnd"/>
+      <w:r>
+        <w:rPr>
+          <w:lang w:val="en-GB"/>
+        </w:rPr>
+        <w:t xml:space="preserve"> </w:t>
+      </w:r>
+      <w:proofErr w:type="spellStart"/>
+      <w:r>
+        <w:rPr>
+          <w:lang w:val="en-GB"/>
+        </w:rPr>
+        <w:t>invullen</w:t>
+      </w:r>
+      <w:proofErr w:type="spellEnd"/>
+      <w:r>
+        <w:rPr>
+          <w:lang w:val="en-GB"/>
+        </w:rPr>
+        <w:t xml:space="preserve"> OWASP </w:t>
+      </w:r>
+      <w:proofErr w:type="spellStart"/>
+      <w:r>
+        <w:rPr>
+          <w:lang w:val="en-GB"/>
+        </w:rPr>
+        <w:t>enzo</w:t>
+      </w:r>
+      <w:proofErr w:type="spellEnd"/>
+      <w:r>
+        <w:rPr>
+          <w:lang w:val="en-GB"/>
+        </w:rPr>
+        <w:t xml:space="preserve"> </w:t>
+      </w:r>
+      <w:proofErr w:type="spellStart"/>
+      <w:r>
+        <w:rPr>
+          <w:lang w:val="en-GB"/>
+        </w:rPr>
+        <w:t>zeg</w:t>
+      </w:r>
+      <w:proofErr w:type="spellEnd"/>
+      <w:r>
+        <w:rPr>
+          <w:lang w:val="en-GB"/>
+        </w:rPr>
+        <w:t xml:space="preserve"> ma</w:t>
+      </w:r>
+      <w:r>
+        <w:rPr>
+          <w:lang w:val="en-GB"/>
+        </w:rPr>
+        <w:t xml:space="preserve"> (OWASP </w:t>
+      </w:r>
+      <w:proofErr w:type="spellStart"/>
+      <w:r>
+        <w:rPr>
+          <w:lang w:val="en-GB"/>
+        </w:rPr>
+        <w:t>uitleggen</w:t>
+      </w:r>
+      <w:proofErr w:type="spellEnd"/>
+      <w:r>
+        <w:rPr>
+          <w:lang w:val="en-GB"/>
+        </w:rPr>
+        <w:t xml:space="preserve"> </w:t>
+      </w:r>
+      <w:proofErr w:type="spellStart"/>
+      <w:r>
+        <w:rPr>
+          <w:lang w:val="en-GB"/>
+        </w:rPr>
+        <w:t>en</w:t>
+      </w:r>
+      <w:proofErr w:type="spellEnd"/>
+      <w:r>
+        <w:rPr>
+          <w:lang w:val="en-GB"/>
+        </w:rPr>
+        <w:t xml:space="preserve"> met .dot framework </w:t>
+      </w:r>
+      <w:proofErr w:type="spellStart"/>
+      <w:r>
+        <w:rPr>
+          <w:lang w:val="en-GB"/>
+        </w:rPr>
+        <w:t>onderzoeken</w:t>
+      </w:r>
+      <w:proofErr w:type="spellEnd"/>
+      <w:r>
+        <w:rPr>
+          <w:lang w:val="en-GB"/>
+        </w:rPr>
+        <w:t>)</w:t>
+      </w:r>
+    </w:p>
+    <w:p>
+      <w:pPr>
+        <w:rPr>
+          <w:rStyle w:val="Hyperlink"/>
+          <w:lang w:val="en-GB"/>
+        </w:rPr>
+      </w:pPr>
+    </w:p>
+    <w:p>
+      <w:pPr>
+        <w:pStyle w:val="Kop3"/>
+        <w:rPr>
+          <w:lang w:val="en-GB"/>
+        </w:rPr>
+      </w:pPr>
+      <w:bookmarkStart w:id="26" w:name="_2.2.5_business_process"/>
+      <w:bookmarkStart w:id="27" w:name="_Toc123847595"/>
+      <w:bookmarkEnd w:id="26"/>
+      <w:r>
+        <w:rPr>
+          <w:lang w:val="en-GB"/>
+        </w:rPr>
+        <w:t>2.2.</w:t>
+      </w:r>
+      <w:r>
+        <w:rPr>
+          <w:lang w:val="en-GB"/>
+        </w:rPr>
+        <w:t>5</w:t>
+      </w:r>
+      <w:r>
+        <w:rPr>
+          <w:lang w:val="en-GB"/>
+        </w:rPr>
+        <w:t xml:space="preserve"> business process</w:t>
+      </w:r>
+      <w:r>
+        <w:rPr>
+          <w:lang w:val="en-GB"/>
+        </w:rPr>
+        <w:t xml:space="preserve"> (</w:t>
+      </w:r>
+      <w:proofErr w:type="spellStart"/>
+      <w:r>
+        <w:rPr>
+          <w:lang w:val="en-GB"/>
+        </w:rPr>
+        <w:t>wip</w:t>
+      </w:r>
+      <w:proofErr w:type="spellEnd"/>
+      <w:r>
+        <w:rPr>
+          <w:lang w:val="en-GB"/>
+        </w:rPr>
+        <w:t>)</w:t>
+      </w:r>
+      <w:bookmarkEnd w:id="27"/>
+    </w:p>
+    <w:p>
+      <w:pPr>
+        <w:rPr>
+          <w:rStyle w:val="Hyperlink"/>
+          <w:lang w:val="en-GB"/>
+        </w:rPr>
+      </w:pPr>
+    </w:p>
+    <w:p>
+      <w:pPr>
+        <w:rPr>
+          <w:rStyle w:val="Hyperlink"/>
+          <w:lang w:val="en-GB"/>
+        </w:rPr>
+      </w:pPr>
+    </w:p>
+    <w:p>
+      <w:pPr>
+        <w:pStyle w:val="Kop3"/>
+        <w:rPr>
+          <w:lang w:val="en-GB"/>
+        </w:rPr>
+      </w:pPr>
+      <w:bookmarkStart w:id="28" w:name="_2.2.6_Cultural_differences"/>
+      <w:bookmarkStart w:id="29" w:name="_Toc123847596"/>
+      <w:bookmarkEnd w:id="28"/>
+      <w:r>
+        <w:rPr>
+          <w:lang w:val="en-GB"/>
+        </w:rPr>
+        <w:t>2.2.</w:t>
+      </w:r>
+      <w:r>
+        <w:rPr>
+          <w:lang w:val="en-GB"/>
+        </w:rPr>
+        <w:t>6</w:t>
+      </w:r>
+      <w:r>
+        <w:rPr>
+          <w:lang w:val="en-GB"/>
+        </w:rPr>
+        <w:t xml:space="preserve"> </w:t>
+      </w:r>
+      <w:r>
+        <w:rPr>
+          <w:lang w:val="en-GB"/>
+        </w:rPr>
+        <w:t>Cultural differences and ethics</w:t>
+      </w:r>
+      <w:bookmarkEnd w:id="29"/>
+    </w:p>
+    <w:p>
+      <w:pPr>
+        <w:rPr>
+          <w:lang w:val="en-GB"/>
+        </w:rPr>
+      </w:pPr>
+      <w:r>
+        <w:rPr>
+          <w:lang w:val="en-GB"/>
+        </w:rPr>
+        <w:t xml:space="preserve">In this chapter, I have explored what cultural </w:t>
+      </w:r>
+      <w:proofErr w:type="spellStart"/>
+      <w:r>
+        <w:rPr>
+          <w:lang w:val="en-GB"/>
+        </w:rPr>
+        <w:t>differneces</w:t>
+      </w:r>
+      <w:proofErr w:type="spellEnd"/>
+      <w:r>
+        <w:rPr>
+          <w:lang w:val="en-GB"/>
+        </w:rPr>
+        <w:t xml:space="preserve"> and ethics are. I examined this in general but also what they are in software engineering. I have also shared my experiences.</w:t>
+      </w:r>
+    </w:p>
+    <w:p>
+      <w:pPr>
+        <w:rPr>
+          <w:lang w:val="en-GB"/>
+        </w:rPr>
+      </w:pPr>
+    </w:p>
+    <w:bookmarkStart w:id="30" w:name="_Hlk123842657"/>
+    <w:p>
+      <w:pPr>
+        <w:rPr>
+          <w:lang w:val="en-GB"/>
+        </w:rPr>
+      </w:pPr>
+      <w:r>
+        <w:rPr>
+          <w:lang w:val="en-GB"/>
+        </w:rPr>
+        <w:fldChar w:fldCharType="begin"/>
+      </w:r>
+      <w:r>
+        <w:rPr>
+          <w:lang w:val="en-GB"/>
+        </w:rPr>
+        <w:instrText xml:space="preserve"> HYPERLINK "Research%20documents/Cultural%20differences%20and%20ethics%20research.docx" </w:instrText>
+      </w:r>
+      <w:r>
+        <w:rPr>
+          <w:lang w:val="en-GB"/>
+        </w:rPr>
+      </w:r>
+      <w:r>
+        <w:rPr>
+          <w:lang w:val="en-GB"/>
+        </w:rPr>
+        <w:fldChar w:fldCharType="separate"/>
+      </w:r>
+      <w:r>
+        <w:rPr>
+          <w:rStyle w:val="Hyperlink"/>
+          <w:lang w:val="en-GB"/>
+        </w:rPr>
+        <w:t>Cultural differences and ethics research</w:t>
+      </w:r>
+      <w:r>
+        <w:rPr>
+          <w:lang w:val="en-GB"/>
+        </w:rPr>
+        <w:fldChar w:fldCharType="end"/>
+      </w:r>
+    </w:p>
+    <w:bookmarkEnd w:id="30"/>
+    <w:p>
+      <w:pPr>
+        <w:rPr>
+          <w:lang w:val="en-GB"/>
+        </w:rPr>
+      </w:pPr>
+    </w:p>
+    <w:p>
+      <w:pPr>
+        <w:pStyle w:val="Kop2"/>
+        <w:rPr>
+          <w:lang w:val="en-GB"/>
+        </w:rPr>
+      </w:pPr>
+      <w:bookmarkStart w:id="31" w:name="_2.3_Software_design"/>
+      <w:bookmarkStart w:id="32" w:name="_Toc123847597"/>
+      <w:bookmarkEnd w:id="31"/>
+      <w:r>
+        <w:rPr>
+          <w:lang w:val="en-GB"/>
+        </w:rPr>
+        <w:t>2.3 Software design</w:t>
+      </w:r>
+      <w:r>
+        <w:rPr>
+          <w:lang w:val="en-GB"/>
+        </w:rPr>
+        <w:t xml:space="preserve"> (</w:t>
+      </w:r>
+      <w:proofErr w:type="spellStart"/>
+      <w:r>
+        <w:rPr>
+          <w:lang w:val="en-GB"/>
+        </w:rPr>
+        <w:t>wip</w:t>
+      </w:r>
+      <w:proofErr w:type="spellEnd"/>
+      <w:r>
+        <w:rPr>
+          <w:lang w:val="en-GB"/>
+        </w:rPr>
+        <w:t>)</w:t>
+      </w:r>
+      <w:bookmarkEnd w:id="32"/>
+    </w:p>
+    <w:p>
+      <w:pPr>
+        <w:rPr>
+          <w:lang w:val="en-GB"/>
+        </w:rPr>
+      </w:pPr>
+      <w:r>
+        <w:rPr>
+          <w:lang w:val="en-GB"/>
+        </w:rPr>
+        <w:t>I created user stories based on the established requirements. I divided these into functional and non-functional user stories.</w:t>
+      </w:r>
+    </w:p>
+    <w:p>
+      <w:pPr>
+        <w:rPr>
+          <w:lang w:val="en-GB"/>
+        </w:rPr>
+      </w:pPr>
+      <w:r>
+        <w:rPr>
+          <w:lang w:val="en-GB"/>
+        </w:rPr>
+        <w:lastRenderedPageBreak/>
+        <w:t>Based on these user stories, I first created a conceptual model to get a clearer picture of which components I am going to have in my website. After creating the conceptual model, I created a software architecture that shows how components communicate with each other.</w:t>
+      </w:r>
+    </w:p>
+    <w:p>
+      <w:pPr>
+        <w:rPr>
+          <w:lang w:val="en-GB"/>
+        </w:rPr>
+      </w:pPr>
+    </w:p>
+    <w:p>
+      <w:pPr>
+        <w:rPr>
+          <w:lang w:val="en-GB"/>
+        </w:rPr>
+      </w:pPr>
+      <w:r>
+        <w:rPr>
+          <w:lang w:val="en-GB"/>
+        </w:rPr>
+        <w:t>Software design architecture (</w:t>
+      </w:r>
+      <w:proofErr w:type="spellStart"/>
+      <w:r>
+        <w:rPr>
+          <w:lang w:val="en-GB"/>
+        </w:rPr>
+        <w:t>dit</w:t>
+      </w:r>
+      <w:proofErr w:type="spellEnd"/>
+      <w:r>
+        <w:rPr>
+          <w:lang w:val="en-GB"/>
+        </w:rPr>
+        <w:t xml:space="preserve"> </w:t>
+      </w:r>
+      <w:proofErr w:type="spellStart"/>
+      <w:r>
+        <w:rPr>
+          <w:lang w:val="en-GB"/>
+        </w:rPr>
+        <w:t>nog</w:t>
+      </w:r>
+      <w:proofErr w:type="spellEnd"/>
+      <w:r>
+        <w:rPr>
+          <w:lang w:val="en-GB"/>
+        </w:rPr>
+        <w:t xml:space="preserve"> </w:t>
+      </w:r>
+      <w:proofErr w:type="spellStart"/>
+      <w:r>
+        <w:rPr>
+          <w:lang w:val="en-GB"/>
+        </w:rPr>
+        <w:t>maken</w:t>
+      </w:r>
+      <w:proofErr w:type="spellEnd"/>
+      <w:r>
+        <w:rPr>
+          <w:lang w:val="en-GB"/>
+        </w:rPr>
+        <w:t xml:space="preserve"> </w:t>
+      </w:r>
+      <w:proofErr w:type="spellStart"/>
+      <w:r>
+        <w:rPr>
+          <w:lang w:val="en-GB"/>
+        </w:rPr>
+        <w:t>vriend</w:t>
+      </w:r>
+      <w:proofErr w:type="spellEnd"/>
+      <w:r>
+        <w:rPr>
+          <w:lang w:val="en-GB"/>
+        </w:rPr>
+        <w:t>)</w:t>
+      </w:r>
+    </w:p>
+    <w:p>
+      <w:pPr>
+        <w:rPr>
+          <w:lang w:val="en-GB"/>
+        </w:rPr>
+      </w:pPr>
+    </w:p>
+    <w:p>
+      <w:pPr>
+        <w:pStyle w:val="Kop2"/>
+        <w:rPr>
+          <w:lang w:val="en-GB"/>
+        </w:rPr>
+      </w:pPr>
+      <w:bookmarkStart w:id="33" w:name="_UX_design"/>
+      <w:bookmarkStart w:id="34" w:name="_2.4_UX_design"/>
+      <w:bookmarkStart w:id="35" w:name="_Toc123847598"/>
+      <w:bookmarkEnd w:id="33"/>
+      <w:bookmarkEnd w:id="34"/>
+      <w:r>
+        <w:rPr>
+          <w:lang w:val="en-GB"/>
+        </w:rPr>
+        <w:t>2.</w:t>
+      </w:r>
+      <w:r>
+        <w:rPr>
+          <w:lang w:val="en-GB"/>
+        </w:rPr>
+        <w:t>4</w:t>
+      </w:r>
+      <w:r>
+        <w:rPr>
+          <w:lang w:val="en-GB"/>
+        </w:rPr>
+        <w:t xml:space="preserve"> </w:t>
+      </w:r>
+      <w:r>
+        <w:rPr>
+          <w:lang w:val="en-GB"/>
+        </w:rPr>
+        <w:t>UX design</w:t>
+      </w:r>
+      <w:bookmarkEnd w:id="35"/>
+    </w:p>
+    <w:p>
+      <w:pPr>
+        <w:rPr>
+          <w:lang w:val="en-GB"/>
+        </w:rPr>
+      </w:pPr>
+      <w:r>
+        <w:rPr>
+          <w:lang w:val="en-GB"/>
+        </w:rPr>
+        <w:t>There are all kinds of ways to arrive at a good website design. Different design methodologies, also called UX design, have been developed for this purpose. For this, I used a method that follows five steps. Starting with identifying the target audience, to make the right product you need to know for whom you are making it.</w:t>
+      </w:r>
+    </w:p>
+    <w:p>
+      <w:pPr>
+        <w:rPr>
+          <w:lang w:val="en-GB"/>
+        </w:rPr>
+      </w:pPr>
+      <w:r>
+        <w:rPr>
+          <w:b/>
+          <w:bCs/>
+          <w:lang w:val="en-GB"/>
+        </w:rPr>
+        <w:drawing>
+          <wp:inline distT="0" distB="0" distL="0" distR="0" wp14:anchorId="5D427732" wp14:editId="59E3ACA1">
+            <wp:extent cx="5760720" cy="4234815"/>
+            <wp:effectExtent l="0" t="0" r="0" b="0"/>
+            <wp:docPr id="3" name="Afbeelding 3" descr="Afbeelding met tafel&#10;&#10;Automatisch gegenereerde beschrijving"/>
+            <wp:cNvGraphicFramePr>
+              <a:graphicFrameLocks xmlns:a="http://schemas.openxmlformats.org/drawingml/2006/main" noChangeAspect="1"/>
+            </wp:cNvGraphicFramePr>
+            <a:graphic xmlns:a="http://schemas.openxmlformats.org/drawingml/2006/main">
+              <a:graphicData uri="http://schemas.openxmlformats.org/drawingml/2006/picture">
+                <pic:pic xmlns:pic="http://schemas.openxmlformats.org/drawingml/2006/picture">
+                  <pic:nvPicPr>
+                    <pic:cNvPr id="3" name="Afbeelding 3" descr="Afbeelding met tafel&#10;&#10;Automatisch gegenereerde beschrijving"/>
+                    <pic:cNvPicPr/>
+                  </pic:nvPicPr>
+                  <pic:blipFill>
+                    <a:blip r:embed="rId13"/>
+                    <a:stretch>
+                      <a:fillRect/>
+                    </a:stretch>
+                  </pic:blipFill>
+                  <pic:spPr>
+                    <a:xfrm>
+                      <a:off x="0" y="0"/>
+                      <a:ext cx="5760720" cy="4234815"/>
+                    </a:xfrm>
+                    <a:prstGeom prst="rect">
+                      <a:avLst/>
+                    </a:prstGeom>
+                  </pic:spPr>
+                </pic:pic>
+              </a:graphicData>
+            </a:graphic>
+          </wp:inline>
+        </w:drawing>
+      </w:r>
+      <w:r>
+        <w:rPr>
+          <w:b/>
+          <w:bCs/>
+          <w:lang w:val="en-GB"/>
+        </w:rPr>
+        <w:t xml:space="preserve"> </w:t>
+      </w:r>
+      <w:r>
+        <w:rPr>
+          <w:lang w:val="en-GB"/>
+        </w:rPr>
+        <w:t xml:space="preserve">In the image above, you can see the wireframes </w:t>
+      </w:r>
+      <w:r>
+        <w:rPr>
+          <w:lang w:val="en-GB"/>
+        </w:rPr>
+        <w:t>I created</w:t>
+      </w:r>
+      <w:r>
+        <w:rPr>
+          <w:lang w:val="en-GB"/>
+        </w:rPr>
+        <w:t>, these were created with Figma.</w:t>
+      </w:r>
+    </w:p>
+    <w:p>
+      <w:pPr>
+        <w:rPr>
+          <w:lang w:val="en-GB"/>
+        </w:rPr>
+      </w:pPr>
+      <w:r>
+        <w:rPr>
+          <w:lang w:val="en-GB"/>
+        </w:rPr>
+        <w:t xml:space="preserve">Since these sketches are not a whole, I worked it into wireframes to get an idea of the navigation structure and formatting of the data. I then worked this into a visual prototype, all the pages are linked together here so they can be clicked through. </w:t>
+      </w:r>
+    </w:p>
+    <w:p>
+      <w:pPr>
+        <w:rPr>
+          <w:lang w:val="en-GB"/>
+        </w:rPr>
+      </w:pPr>
+      <w:r>
+        <w:rPr>
+          <w:lang w:val="en-GB"/>
+        </w:rPr>
+        <w:t>Clicking through is done with testing. I asked three users if they could navigate to certain pages. If all three users could do this without help, it means the design is effective and I can start implementing it.</w:t>
+      </w:r>
+    </w:p>
+    <w:p>
+      <w:pPr>
+        <w:rPr>
+          <w:lang w:val="en-GB"/>
+        </w:rPr>
+      </w:pPr>
+    </w:p>
+    <w:p>
+      <w:pPr>
+        <w:rPr>
+          <w:rStyle w:val="Hyperlink"/>
+          <w:lang w:val="en-GB"/>
+        </w:rPr>
+      </w:pPr>
+      <w:hyperlink r:id="rId14" w:history="1">
+        <w:r>
+          <w:rPr>
+            <w:rStyle w:val="Hyperlink"/>
+            <w:lang w:val="en-GB"/>
+          </w:rPr>
+          <w:t>UX de</w:t>
         </w:r>
         <w:r>
           <w:rPr>
             <w:rStyle w:val="Hyperlink"/>
             <w:lang w:val="en-GB"/>
           </w:rPr>
-          <w:t>d</w:t>
+          <w:t>s</w:t>
         </w:r>
         <w:r>
           <w:rPr>
             <w:rStyle w:val="Hyperlink"/>
             <w:lang w:val="en-GB"/>
           </w:rPr>
-          <w:t>esign</w:t>
+          <w:t>ign</w:t>
         </w:r>
       </w:hyperlink>
     </w:p>
@@ -6971,16 +7578,17 @@
           <w:lang w:val="en-GB"/>
         </w:rPr>
       </w:pPr>
-      <w:bookmarkStart w:id="26" w:name="_2.5_ORM"/>
-      <w:bookmarkStart w:id="27" w:name="_Toc121928341"/>
-      <w:bookmarkEnd w:id="26"/>
-      <w:r>
-        <w:rPr>
-          <w:lang w:val="en-GB"/>
-        </w:rPr>
+      <w:bookmarkStart w:id="36" w:name="_2.5_ORM"/>
+      <w:bookmarkStart w:id="37" w:name="_Toc123847599"/>
+      <w:bookmarkEnd w:id="36"/>
+      <w:r>
+        <w:rPr>
+          <w:lang w:val="en-GB"/>
+        </w:rPr>
+        <w:lastRenderedPageBreak/>
         <w:t>2.5 ORM</w:t>
       </w:r>
-      <w:bookmarkEnd w:id="27"/>
+      <w:bookmarkEnd w:id="37"/>
     </w:p>
     <w:p>
       <w:pPr>
@@ -7060,19 +7668,7 @@
         <w:rPr>
           <w:lang w:val="en-GB"/>
         </w:rPr>
-        <w:t xml:space="preserve"> library called P</w:t>
-      </w:r>
-      <w:r>
-        <w:rPr>
-          <w:lang w:val="en-GB"/>
-        </w:rPr>
-        <w:t>a</w:t>
-      </w:r>
-      <w:r>
-        <w:rPr>
-          <w:lang w:val="en-GB"/>
-        </w:rPr>
-        <w:t>nache.</w:t>
+        <w:t xml:space="preserve"> library called Panache.</w:t>
       </w:r>
     </w:p>
     <w:p>
@@ -7089,6 +7685,7 @@
       </w:r>
       <w:r>
         <w:rPr>
+          <w:noProof/>
           <w:lang w:val="en-GB"/>
         </w:rPr>
         <w:drawing>
@@ -7107,7 +7704,7 @@
                     <pic:cNvPicPr/>
                   </pic:nvPicPr>
                   <pic:blipFill>
-                    <a:blip r:embed="rId13"/>
+                    <a:blip r:embed="rId15"/>
                     <a:stretch>
                       <a:fillRect/>
                     </a:stretch>
@@ -7163,9 +7760,9 @@
       </w:pPr>
       <w:r>
         <w:rPr>
-          <w:lang w:val="en-GB"/>
-        </w:rPr>
-        <w:lastRenderedPageBreak/>
+          <w:noProof/>
+          <w:lang w:val="en-GB"/>
+        </w:rPr>
         <w:drawing>
           <wp:inline distT="0" distB="0" distL="0" distR="0" wp14:anchorId="66A0BF27" wp14:editId="38BA081F">
             <wp:extent cx="5760720" cy="4883150"/>
@@ -7182,7 +7779,7 @@
                     <pic:cNvPicPr/>
                   </pic:nvPicPr>
                   <pic:blipFill>
-                    <a:blip r:embed="rId14"/>
+                    <a:blip r:embed="rId16"/>
                     <a:stretch>
                       <a:fillRect/>
                     </a:stretch>
@@ -7218,7 +7815,9 @@
           <w:lang w:val="en-GB"/>
         </w:rPr>
       </w:pPr>
-      <w:bookmarkStart w:id="28" w:name="_Toc121928342"/>
+      <w:bookmarkStart w:id="38" w:name="_2.5_Quality_assurance"/>
+      <w:bookmarkStart w:id="39" w:name="_Toc123847600"/>
+      <w:bookmarkEnd w:id="38"/>
       <w:r>
         <w:rPr>
           <w:lang w:val="en-GB"/>
@@ -7239,7 +7838,7 @@
         </w:rPr>
         <w:t>)</w:t>
       </w:r>
-      <w:bookmarkEnd w:id="28"/>
+      <w:bookmarkEnd w:id="39"/>
     </w:p>
     <w:p>
       <w:pPr>
@@ -7388,18 +7987,14 @@
           <w:lang w:val="en-GB"/>
         </w:rPr>
       </w:pPr>
-      <w:bookmarkStart w:id="29" w:name="_Toc121928343"/>
-      <w:r>
-        <w:rPr>
-          <w:lang w:val="en-GB"/>
-        </w:rPr>
-        <w:t xml:space="preserve">2.6 CI/CD </w:t>
-      </w:r>
-      <w:r>
-        <w:rPr>
-          <w:lang w:val="en-GB"/>
-        </w:rPr>
-        <w:t>(</w:t>
+      <w:bookmarkStart w:id="40" w:name="_2.6_CI/CD_(wip)"/>
+      <w:bookmarkStart w:id="41" w:name="_Toc123847601"/>
+      <w:bookmarkEnd w:id="40"/>
+      <w:r>
+        <w:rPr>
+          <w:lang w:val="en-GB"/>
+        </w:rPr>
+        <w:t>2.6 CI/CD (</w:t>
       </w:r>
       <w:proofErr w:type="spellStart"/>
       <w:r>
@@ -7415,7 +8010,7 @@
         </w:rPr>
         <w:t>)</w:t>
       </w:r>
-      <w:bookmarkEnd w:id="29"/>
+      <w:bookmarkEnd w:id="41"/>
     </w:p>
     <w:p>
       <w:pPr>
@@ -7424,14 +8019,14 @@
           <w:lang w:val="en-GB"/>
         </w:rPr>
       </w:pPr>
-      <w:bookmarkStart w:id="30" w:name="_Toc121928344"/>
+      <w:bookmarkStart w:id="42" w:name="_Toc123847602"/>
       <w:r>
         <w:rPr>
           <w:lang w:val="en-GB"/>
         </w:rPr>
         <w:t>2.6.1 CI</w:t>
       </w:r>
-      <w:bookmarkEnd w:id="30"/>
+      <w:bookmarkEnd w:id="42"/>
     </w:p>
     <w:p>
       <w:pPr>
@@ -7503,32 +8098,14 @@
           <w:lang w:val="en-GB"/>
         </w:rPr>
       </w:pPr>
-      <w:bookmarkStart w:id="31" w:name="_Toc121928345"/>
-      <w:r>
-        <w:rPr>
-          <w:lang w:val="en-GB"/>
-        </w:rPr>
-        <w:t>2.6.</w:t>
-      </w:r>
-      <w:r>
-        <w:rPr>
-          <w:lang w:val="en-GB"/>
-        </w:rPr>
-        <w:t>2</w:t>
-      </w:r>
-      <w:r>
-        <w:rPr>
-          <w:lang w:val="en-GB"/>
-        </w:rPr>
-        <w:t xml:space="preserve"> C</w:t>
-      </w:r>
-      <w:r>
-        <w:rPr>
-          <w:lang w:val="en-GB"/>
-        </w:rPr>
-        <w:t>D</w:t>
-      </w:r>
-      <w:bookmarkEnd w:id="31"/>
+      <w:bookmarkStart w:id="43" w:name="_Toc123847603"/>
+      <w:r>
+        <w:rPr>
+          <w:lang w:val="en-GB"/>
+        </w:rPr>
+        <w:t>2.6.2 CD</w:t>
+      </w:r>
+      <w:bookmarkEnd w:id="43"/>
     </w:p>
     <w:p>
       <w:pPr>
@@ -7613,9 +8190,9 @@
           <w:lang w:val="en-GB"/>
         </w:rPr>
       </w:pPr>
-      <w:bookmarkStart w:id="32" w:name="_Toc121928346"/>
-      <w:bookmarkStart w:id="33" w:name="_Group_project"/>
-      <w:bookmarkEnd w:id="33"/>
+      <w:bookmarkStart w:id="44" w:name="_Group_project"/>
+      <w:bookmarkStart w:id="45" w:name="_Toc123847604"/>
+      <w:bookmarkEnd w:id="44"/>
       <w:r>
         <w:rPr>
           <w:lang w:val="en-GB"/>
@@ -7623,7 +8200,7 @@
         <w:lastRenderedPageBreak/>
         <w:t>Group project</w:t>
       </w:r>
-      <w:bookmarkEnd w:id="32"/>
+      <w:bookmarkEnd w:id="45"/>
     </w:p>
     <w:p>
       <w:pPr>
@@ -7632,14 +8209,14 @@
           <w:lang w:val="en-GB"/>
         </w:rPr>
       </w:pPr>
-      <w:bookmarkStart w:id="34" w:name="_Toc121928347"/>
+      <w:bookmarkStart w:id="46" w:name="_Toc123847605"/>
       <w:r>
         <w:rPr>
           <w:lang w:val="en-GB"/>
         </w:rPr>
         <w:t>3.1 Description</w:t>
       </w:r>
-      <w:bookmarkEnd w:id="34"/>
+      <w:bookmarkEnd w:id="46"/>
     </w:p>
     <w:p>
       <w:pPr>
@@ -7648,14 +8225,14 @@
           <w:lang w:val="en-GB"/>
         </w:rPr>
       </w:pPr>
-      <w:bookmarkStart w:id="35" w:name="_Toc121928348"/>
+      <w:bookmarkStart w:id="47" w:name="_Toc123847606"/>
       <w:r>
         <w:rPr>
           <w:lang w:val="en-GB"/>
         </w:rPr>
         <w:t>3.1.1 About World of content</w:t>
       </w:r>
-      <w:bookmarkEnd w:id="35"/>
+      <w:bookmarkEnd w:id="47"/>
     </w:p>
     <w:p>
       <w:pPr>
@@ -7684,7 +8261,7 @@
         </w:rPr>
         <w:t xml:space="preserve">Source: </w:t>
       </w:r>
-      <w:hyperlink r:id="rId15" w:history="1">
+      <w:hyperlink r:id="rId17" w:history="1">
         <w:r>
           <w:rPr>
             <w:rStyle w:val="Hyperlink"/>
@@ -7708,14 +8285,14 @@
           <w:lang w:val="en-GB"/>
         </w:rPr>
       </w:pPr>
-      <w:bookmarkStart w:id="36" w:name="_Toc121928349"/>
+      <w:bookmarkStart w:id="48" w:name="_Toc123847607"/>
       <w:r>
         <w:rPr>
           <w:lang w:val="en-GB"/>
         </w:rPr>
         <w:t>3.1.2 Assignment</w:t>
       </w:r>
-      <w:bookmarkEnd w:id="36"/>
+      <w:bookmarkEnd w:id="48"/>
     </w:p>
     <w:p>
       <w:pPr>
@@ -7816,14 +8393,14 @@
           <w:lang w:val="en-GB"/>
         </w:rPr>
       </w:pPr>
-      <w:bookmarkStart w:id="37" w:name="_Toc121928350"/>
+      <w:bookmarkStart w:id="49" w:name="_Toc123847608"/>
       <w:r>
         <w:rPr>
           <w:lang w:val="en-GB"/>
         </w:rPr>
         <w:t>3.2 Workflow</w:t>
       </w:r>
-      <w:bookmarkEnd w:id="37"/>
+      <w:bookmarkEnd w:id="49"/>
     </w:p>
     <w:p>
       <w:pPr>
@@ -7851,27 +8428,13 @@
           <w:lang w:val="en-GB"/>
         </w:rPr>
       </w:pPr>
-      <w:hyperlink r:id="rId16" w:history="1">
+      <w:hyperlink r:id="rId18" w:history="1">
         <w:r>
           <w:rPr>
             <w:rStyle w:val="Hyperlink"/>
             <w:lang w:val="en-GB"/>
           </w:rPr>
-          <w:t>View our Scrum board</w:t>
-        </w:r>
-        <w:r>
-          <w:rPr>
-            <w:rStyle w:val="Hyperlink"/>
-            <w:lang w:val="en-GB"/>
-          </w:rPr>
-          <w:t xml:space="preserve"> </w:t>
-        </w:r>
-        <w:r>
-          <w:rPr>
-            <w:rStyle w:val="Hyperlink"/>
-            <w:lang w:val="en-GB"/>
-          </w:rPr>
-          <w:t>on GitHub</w:t>
+          <w:t>View our Scrum board on GitHub</w:t>
         </w:r>
       </w:hyperlink>
     </w:p>
@@ -7916,14 +8479,16 @@
           <w:lang w:val="en-GB"/>
         </w:rPr>
       </w:pPr>
-      <w:bookmarkStart w:id="38" w:name="_Toc121928351"/>
+      <w:bookmarkStart w:id="50" w:name="_3.3_Software_design"/>
+      <w:bookmarkStart w:id="51" w:name="_Toc123847609"/>
+      <w:bookmarkEnd w:id="50"/>
       <w:r>
         <w:rPr>
           <w:lang w:val="en-GB"/>
         </w:rPr>
         <w:t>3.3 Software design</w:t>
       </w:r>
-      <w:bookmarkEnd w:id="38"/>
+      <w:bookmarkEnd w:id="51"/>
     </w:p>
     <w:p>
       <w:pPr>
@@ -7973,6 +8538,9 @@
         </w:rPr>
       </w:pPr>
       <w:r>
+        <w:rPr>
+          <w:lang w:val="en-GB"/>
+        </w:rPr>
         <w:fldChar w:fldCharType="begin"/>
       </w:r>
       <w:r>
@@ -7982,6 +8550,14 @@
         <w:instrText>HYPERLINK "Software%20documents/Software%20architecture%20(group)"</w:instrText>
       </w:r>
       <w:r>
+        <w:rPr>
+          <w:lang w:val="en-GB"/>
+        </w:rPr>
+      </w:r>
+      <w:r>
+        <w:rPr>
+          <w:lang w:val="en-GB"/>
+        </w:rPr>
         <w:fldChar w:fldCharType="separate"/>
       </w:r>
       <w:r>
@@ -7989,37 +8565,19 @@
           <w:rStyle w:val="Hyperlink"/>
           <w:lang w:val="en-GB"/>
         </w:rPr>
-        <w:t xml:space="preserve">View </w:t>
-      </w:r>
-      <w:r>
-        <w:rPr>
-          <w:rStyle w:val="Hyperlink"/>
-          <w:lang w:val="en-GB"/>
-        </w:rPr>
-        <w:t>f</w:t>
-      </w:r>
-      <w:r>
-        <w:rPr>
-          <w:rStyle w:val="Hyperlink"/>
-          <w:lang w:val="en-GB"/>
-        </w:rPr>
-        <w:t>ile</w:t>
-      </w:r>
-      <w:r>
-        <w:rPr>
-          <w:rStyle w:val="Hyperlink"/>
-          <w:lang w:val="en-GB"/>
-        </w:rPr>
-        <w:t>s</w:t>
-      </w:r>
-    </w:p>
-    <w:p>
-      <w:pPr>
-        <w:rPr>
-          <w:lang w:val="en-GB"/>
-        </w:rPr>
-      </w:pPr>
-      <w:r>
+        <w:t>View files</w:t>
+      </w:r>
+    </w:p>
+    <w:p>
+      <w:pPr>
+        <w:rPr>
+          <w:lang w:val="en-GB"/>
+        </w:rPr>
+      </w:pPr>
+      <w:r>
+        <w:rPr>
+          <w:lang w:val="en-GB"/>
+        </w:rPr>
         <w:fldChar w:fldCharType="end"/>
       </w:r>
     </w:p>
@@ -8030,42 +8588,43 @@
           <w:lang w:val="en-GB"/>
         </w:rPr>
       </w:pPr>
-      <w:bookmarkStart w:id="39" w:name="_Toc121928352"/>
+      <w:bookmarkStart w:id="52" w:name="_3.4_UX_design"/>
+      <w:bookmarkStart w:id="53" w:name="_Toc123847610"/>
+      <w:bookmarkEnd w:id="52"/>
       <w:r>
         <w:rPr>
           <w:lang w:val="en-GB"/>
         </w:rPr>
         <w:t>3.4 UX design</w:t>
       </w:r>
-      <w:bookmarkEnd w:id="39"/>
-    </w:p>
-    <w:p>
-      <w:pPr>
-        <w:rPr>
-          <w:lang w:val="en-GB"/>
-        </w:rPr>
-      </w:pPr>
-      <w:r>
-        <w:rPr>
-          <w:lang w:val="en-GB"/>
-        </w:rPr>
-        <w:t>At the beginning of the project, we spent a lot of time with the whole group to create the design of the website. I didn't create a design myself, but I gave a lot of feedback to people who did. Whenever we disagreed with the group about something in the design, we discussed it together. If we disagreed, we immediately made two options. If we were not sure what to do we asked the stakeholder what he wanted with that piece of the design.</w:t>
-      </w:r>
-      <w:r>
-        <w:rPr>
-          <w:lang w:val="en-GB"/>
-        </w:rPr>
-        <w:t xml:space="preserve"> </w:t>
-      </w:r>
-    </w:p>
-    <w:p>
-      <w:pPr>
-        <w:rPr>
-          <w:lang w:val="en-GB"/>
-        </w:rPr>
-      </w:pPr>
-    </w:p>
-    <w:p>
+      <w:bookmarkEnd w:id="53"/>
+    </w:p>
+    <w:p>
+      <w:pPr>
+        <w:rPr>
+          <w:lang w:val="en-GB"/>
+        </w:rPr>
+      </w:pPr>
+      <w:r>
+        <w:rPr>
+          <w:lang w:val="en-GB"/>
+        </w:rPr>
+        <w:t xml:space="preserve">At the beginning of the project, we spent a lot of time with the whole group to create the design of the website. I didn't create a design myself, but I gave a lot of feedback to people who did. Whenever we disagreed with the group about something in the design, we discussed it together. If we disagreed, we immediately made two options. If we were not sure what to do we asked the stakeholder what he wanted with that piece of the design. </w:t>
+      </w:r>
+    </w:p>
+    <w:p>
+      <w:pPr>
+        <w:rPr>
+          <w:lang w:val="en-GB"/>
+        </w:rPr>
+      </w:pPr>
+    </w:p>
+    <w:p>
+      <w:pPr>
+        <w:rPr>
+          <w:lang w:val="en-GB"/>
+        </w:rPr>
+      </w:pPr>
       <w:r>
         <w:rPr>
           <w:lang w:val="en-GB"/>
@@ -8074,11 +8633,17 @@
       </w:r>
     </w:p>
     <w:p>
-      <w:hyperlink r:id="rId17" w:history="1">
+      <w:pPr>
+        <w:rPr>
+          <w:lang w:val="en-GB"/>
+        </w:rPr>
+      </w:pPr>
+      <w:hyperlink r:id="rId19" w:history="1">
         <w:r>
           <w:rPr>
             <w:rStyle w:val="Hyperlink"/>
             <w:noProof/>
+            <w:lang w:val="en-GB"/>
           </w:rPr>
           <w:t>View design file</w:t>
         </w:r>
@@ -8099,6 +8664,7 @@
       </w:pPr>
       <w:r>
         <w:rPr>
+          <w:noProof/>
           <w:lang w:val="en-GB"/>
         </w:rPr>
         <w:lastRenderedPageBreak/>
@@ -8118,7 +8684,7 @@
                     <pic:cNvPicPr/>
                   </pic:nvPicPr>
                   <pic:blipFill>
-                    <a:blip r:embed="rId18"/>
+                    <a:blip r:embed="rId20"/>
                     <a:stretch>
                       <a:fillRect/>
                     </a:stretch>
@@ -8153,14 +8719,16 @@
           <w:lang w:val="en-GB"/>
         </w:rPr>
       </w:pPr>
-      <w:bookmarkStart w:id="40" w:name="_Toc121928353"/>
+      <w:bookmarkStart w:id="54" w:name="_3.5_My_contribution"/>
+      <w:bookmarkStart w:id="55" w:name="_Toc123847611"/>
+      <w:bookmarkEnd w:id="54"/>
       <w:r>
         <w:rPr>
           <w:lang w:val="en-GB"/>
         </w:rPr>
         <w:t>3.5 My contribution</w:t>
       </w:r>
-      <w:bookmarkEnd w:id="40"/>
+      <w:bookmarkEnd w:id="55"/>
     </w:p>
     <w:p>
       <w:pPr>
@@ -8198,19 +8766,7 @@
         <w:rPr>
           <w:lang w:val="en-GB"/>
         </w:rPr>
-        <w:t>We then looked at which programming language we could best use to create the scraper. We did a little research on this. Most websites pointed to Python, with</w:t>
-      </w:r>
-      <w:r>
-        <w:rPr>
-          <w:lang w:val="en-GB"/>
-        </w:rPr>
-        <w:t xml:space="preserve"> one</w:t>
-      </w:r>
-      <w:r>
-        <w:rPr>
-          <w:lang w:val="en-GB"/>
-        </w:rPr>
-        <w:t xml:space="preserve"> library specifically: </w:t>
+        <w:t xml:space="preserve">We then looked at which programming language we could best use to create the scraper. We did a little research on this. Most websites pointed to Python, with one library specifically: </w:t>
       </w:r>
       <w:proofErr w:type="spellStart"/>
       <w:r>
@@ -8294,9 +8850,9 @@
           <w:lang w:val="en-GB"/>
         </w:rPr>
       </w:pPr>
-      <w:bookmarkStart w:id="41" w:name="_Toc121928355"/>
-      <w:bookmarkStart w:id="42" w:name="_Reflection"/>
-      <w:bookmarkEnd w:id="42"/>
+      <w:bookmarkStart w:id="56" w:name="_Reflection"/>
+      <w:bookmarkStart w:id="57" w:name="_Toc123847612"/>
+      <w:bookmarkEnd w:id="56"/>
       <w:r>
         <w:rPr>
           <w:lang w:val="en-GB"/>
@@ -8304,7 +8860,7 @@
         <w:lastRenderedPageBreak/>
         <w:t>Reflection</w:t>
       </w:r>
-      <w:bookmarkEnd w:id="41"/>
+      <w:bookmarkEnd w:id="57"/>
     </w:p>
     <w:p>
       <w:pPr>
@@ -8320,44 +8876,75 @@
           <w:lang w:val="en-GB"/>
         </w:rPr>
       </w:pPr>
-      <w:bookmarkStart w:id="43" w:name="_Toc121928354"/>
-      <w:r>
-        <w:rPr>
-          <w:lang w:val="en-GB"/>
-        </w:rPr>
-        <w:t>4.1</w:t>
-      </w:r>
-      <w:r>
-        <w:rPr>
-          <w:lang w:val="en-GB"/>
-        </w:rPr>
-        <w:t xml:space="preserve"> What I’m proud of</w:t>
-      </w:r>
-      <w:bookmarkEnd w:id="43"/>
-    </w:p>
-    <w:p>
-      <w:pPr>
-        <w:rPr>
-          <w:lang w:val="en-GB"/>
-        </w:rPr>
-      </w:pPr>
-    </w:p>
-    <w:p>
-      <w:pPr>
-        <w:rPr>
-          <w:lang w:val="en-GB"/>
-        </w:rPr>
-      </w:pPr>
-    </w:p>
-    <w:p>
-      <w:pPr>
-        <w:rPr>
-          <w:lang w:val="en-GB"/>
-        </w:rPr>
-      </w:pPr>
+      <w:bookmarkStart w:id="58" w:name="_Toc123847613"/>
+      <w:r>
+        <w:rPr>
+          <w:lang w:val="en-GB"/>
+        </w:rPr>
+        <w:t>4.1 What I’m proud of</w:t>
+      </w:r>
+      <w:r>
+        <w:rPr>
+          <w:lang w:val="en-GB"/>
+        </w:rPr>
+        <w:t xml:space="preserve"> (</w:t>
+      </w:r>
+      <w:proofErr w:type="spellStart"/>
+      <w:r>
+        <w:rPr>
+          <w:lang w:val="en-GB"/>
+        </w:rPr>
+        <w:t>wip</w:t>
+      </w:r>
+      <w:bookmarkEnd w:id="58"/>
+      <w:proofErr w:type="spellEnd"/>
+    </w:p>
+    <w:p>
+      <w:pPr>
+        <w:rPr>
+          <w:lang w:val="en-GB"/>
+        </w:rPr>
+      </w:pPr>
+    </w:p>
+    <w:p>
+      <w:pPr>
+        <w:rPr>
+          <w:lang w:val="en-GB"/>
+        </w:rPr>
+      </w:pPr>
+    </w:p>
+    <w:p>
+      <w:pPr>
+        <w:pStyle w:val="Kop2"/>
+        <w:rPr>
+          <w:lang w:val="en-GB"/>
+        </w:rPr>
+      </w:pPr>
+      <w:bookmarkStart w:id="59" w:name="_Toc123847614"/>
+      <w:r>
+        <w:rPr>
+          <w:lang w:val="en-GB"/>
+        </w:rPr>
+        <w:t>4.2 What went wrong</w:t>
+      </w:r>
+      <w:r>
+        <w:rPr>
+          <w:lang w:val="en-GB"/>
+        </w:rPr>
+        <w:t xml:space="preserve"> (</w:t>
+      </w:r>
+      <w:proofErr w:type="spellStart"/>
+      <w:r>
+        <w:rPr>
+          <w:lang w:val="en-GB"/>
+        </w:rPr>
+        <w:t>wip</w:t>
+      </w:r>
+      <w:bookmarkEnd w:id="59"/>
+      <w:proofErr w:type="spellEnd"/>
     </w:p>
     <w:sectPr>
-      <w:footerReference w:type="default" r:id="rId19"/>
+      <w:footerReference w:type="default" r:id="rId21"/>
       <w:pgSz w:w="11906" w:h="16838"/>
       <w:pgMar w:top="1417" w:right="1417" w:bottom="1417" w:left="1417" w:header="708" w:footer="708" w:gutter="0"/>
       <w:cols w:space="708"/>

</xml_diff>

<commit_message>
Added business process to readers guide, created business process research
</commit_message>
<xml_diff>
--- a/Portfolio/Readers guide.docx
+++ b/Portfolio/Readers guide.docx
@@ -351,7 +351,7 @@
         </w:rPr>
         <w:br w:type="page"/>
       </w:r>
-      <w:bookmarkStart w:id="1" w:name="_Toc123847577"/>
+      <w:bookmarkStart w:id="1" w:name="_Toc123902950"/>
       <w:r>
         <w:rPr>
           <w:lang w:val="en-GB"/>
@@ -900,13 +900,141 @@
               </w:r>
             </w:hyperlink>
           </w:p>
+        </w:tc>
+      </w:tr>
+      <w:tr>
+        <w:trPr>
+          <w:cnfStyle w:val="000000100000" w:firstRow="0" w:lastRow="0" w:firstColumn="0" w:lastColumn="0" w:oddVBand="0" w:evenVBand="0" w:oddHBand="1" w:evenHBand="0" w:firstRowFirstColumn="0" w:firstRowLastColumn="0" w:lastRowFirstColumn="0" w:lastRowLastColumn="0"/>
+        </w:trPr>
+        <w:tc>
+          <w:tcPr>
+            <w:cnfStyle w:val="001000000000" w:firstRow="0" w:lastRow="0" w:firstColumn="1" w:lastColumn="0" w:oddVBand="0" w:evenVBand="0" w:oddHBand="0" w:evenHBand="0" w:firstRowFirstColumn="0" w:firstRowLastColumn="0" w:lastRowFirstColumn="0" w:lastRowLastColumn="0"/>
+            <w:tcW w:w="1560" w:type="dxa"/>
+          </w:tcPr>
           <w:p>
             <w:pPr>
-              <w:cnfStyle w:val="000000000000" w:firstRow="0" w:lastRow="0" w:firstColumn="0" w:lastColumn="0" w:oddVBand="0" w:evenVBand="0" w:oddHBand="0" w:evenHBand="0" w:firstRowFirstColumn="0" w:firstRowLastColumn="0" w:lastRowFirstColumn="0" w:lastRowLastColumn="0"/>
               <w:rPr>
                 <w:lang w:val="en-GB"/>
               </w:rPr>
             </w:pPr>
+            <w:r>
+              <w:rPr>
+                <w:lang w:val="en-GB"/>
+              </w:rPr>
+              <w:t>1.4</w:t>
+            </w:r>
+          </w:p>
+        </w:tc>
+        <w:tc>
+          <w:tcPr>
+            <w:tcW w:w="1984" w:type="dxa"/>
+          </w:tcPr>
+          <w:p>
+            <w:pPr>
+              <w:cnfStyle w:val="000000100000" w:firstRow="0" w:lastRow="0" w:firstColumn="0" w:lastColumn="0" w:oddVBand="0" w:evenVBand="0" w:oddHBand="1" w:evenHBand="0" w:firstRowFirstColumn="0" w:firstRowLastColumn="0" w:lastRowFirstColumn="0" w:lastRowLastColumn="0"/>
+              <w:rPr>
+                <w:lang w:val="en-GB"/>
+              </w:rPr>
+            </w:pPr>
+            <w:r>
+              <w:rPr>
+                <w:lang w:val="en-GB"/>
+              </w:rPr>
+              <w:t>Jorn Kersten</w:t>
+            </w:r>
+          </w:p>
+        </w:tc>
+        <w:tc>
+          <w:tcPr>
+            <w:tcW w:w="1418" w:type="dxa"/>
+          </w:tcPr>
+          <w:p>
+            <w:pPr>
+              <w:cnfStyle w:val="000000100000" w:firstRow="0" w:lastRow="0" w:firstColumn="0" w:lastColumn="0" w:oddVBand="0" w:evenVBand="0" w:oddHBand="1" w:evenHBand="0" w:firstRowFirstColumn="0" w:firstRowLastColumn="0" w:lastRowFirstColumn="0" w:lastRowLastColumn="0"/>
+              <w:rPr>
+                <w:lang w:val="en-GB"/>
+              </w:rPr>
+            </w:pPr>
+            <w:r>
+              <w:rPr>
+                <w:lang w:val="en-GB"/>
+              </w:rPr>
+              <w:t>06-01-2023</w:t>
+            </w:r>
+          </w:p>
+        </w:tc>
+        <w:tc>
+          <w:tcPr>
+            <w:tcW w:w="4110" w:type="dxa"/>
+          </w:tcPr>
+          <w:p>
+            <w:pPr>
+              <w:cnfStyle w:val="000000100000" w:firstRow="0" w:lastRow="0" w:firstColumn="0" w:lastColumn="0" w:oddVBand="0" w:evenVBand="0" w:oddHBand="1" w:evenHBand="0" w:firstRowFirstColumn="0" w:firstRowLastColumn="0" w:lastRowFirstColumn="0" w:lastRowLastColumn="0"/>
+              <w:rPr>
+                <w:lang w:val="en-GB"/>
+              </w:rPr>
+            </w:pPr>
+            <w:r>
+              <w:rPr>
+                <w:lang w:val="en-GB"/>
+              </w:rPr>
+              <w:t xml:space="preserve">Added following item to individual project: </w:t>
+            </w:r>
+            <w:hyperlink w:anchor="_2.2.5_business_process" w:history="1">
+              <w:r>
+                <w:rPr>
+                  <w:rStyle w:val="Hyperlink"/>
+                  <w:lang w:val="en-GB"/>
+                </w:rPr>
+                <w:t>Business process</w:t>
+              </w:r>
+            </w:hyperlink>
+          </w:p>
+          <w:p>
+            <w:pPr>
+              <w:cnfStyle w:val="000000100000" w:firstRow="0" w:lastRow="0" w:firstColumn="0" w:lastColumn="0" w:oddVBand="0" w:evenVBand="0" w:oddHBand="1" w:evenHBand="0" w:firstRowFirstColumn="0" w:firstRowLastColumn="0" w:lastRowFirstColumn="0" w:lastRowLastColumn="0"/>
+              <w:rPr>
+                <w:lang w:val="en-GB"/>
+              </w:rPr>
+            </w:pPr>
+            <w:r>
+              <w:rPr>
+                <w:lang w:val="en-GB"/>
+              </w:rPr>
+              <w:t>Added following items to readers guide:</w:t>
+            </w:r>
+          </w:p>
+          <w:p>
+            <w:pPr>
+              <w:cnfStyle w:val="000000100000" w:firstRow="0" w:lastRow="0" w:firstColumn="0" w:lastColumn="0" w:oddVBand="0" w:evenVBand="0" w:oddHBand="1" w:evenHBand="0" w:firstRowFirstColumn="0" w:firstRowLastColumn="0" w:lastRowFirstColumn="0" w:lastRowLastColumn="0"/>
+              <w:rPr>
+                <w:lang w:val="en-GB"/>
+              </w:rPr>
+            </w:pPr>
+            <w:hyperlink w:anchor="_4.1_What_I’m" w:history="1">
+              <w:r>
+                <w:rPr>
+                  <w:rStyle w:val="Hyperlink"/>
+                  <w:lang w:val="en-GB"/>
+                </w:rPr>
+                <w:t>What I’m proud of</w:t>
+              </w:r>
+            </w:hyperlink>
+            <w:r>
+              <w:rPr>
+                <w:lang w:val="en-GB"/>
+              </w:rPr>
+              <w:t xml:space="preserve">, </w:t>
+            </w:r>
+            <w:hyperlink w:anchor="_4.2_What_went" w:history="1">
+              <w:r>
+                <w:rPr>
+                  <w:rStyle w:val="Hyperlink"/>
+                  <w:lang w:val="en-GB"/>
+                </w:rPr>
+                <w:t>What went wrong</w:t>
+              </w:r>
+            </w:hyperlink>
           </w:p>
         </w:tc>
       </w:tr>
@@ -998,7 +1126,7 @@
             </w:rPr>
             <w:fldChar w:fldCharType="separate"/>
           </w:r>
-          <w:hyperlink w:anchor="_Toc123847577" w:history="1">
+          <w:hyperlink w:anchor="_Toc123902950" w:history="1">
             <w:r>
               <w:rPr>
                 <w:rStyle w:val="Hyperlink"/>
@@ -1026,7 +1154,7 @@
                 <w:noProof/>
                 <w:webHidden/>
               </w:rPr>
-              <w:instrText xml:space="preserve"> PAGEREF _Toc123847577 \h </w:instrText>
+              <w:instrText xml:space="preserve"> PAGEREF _Toc123902950 \h </w:instrText>
             </w:r>
             <w:r>
               <w:rPr>
@@ -1069,7 +1197,7 @@
               <w:lang w:eastAsia="nl-NL"/>
             </w:rPr>
           </w:pPr>
-          <w:hyperlink w:anchor="_Toc123847578" w:history="1">
+          <w:hyperlink w:anchor="_Toc123902951" w:history="1">
             <w:r>
               <w:rPr>
                 <w:rStyle w:val="Hyperlink"/>
@@ -1097,7 +1225,7 @@
                 <w:noProof/>
                 <w:webHidden/>
               </w:rPr>
-              <w:instrText xml:space="preserve"> PAGEREF _Toc123847578 \h </w:instrText>
+              <w:instrText xml:space="preserve"> PAGEREF _Toc123902951 \h </w:instrText>
             </w:r>
             <w:r>
               <w:rPr>
@@ -1140,7 +1268,7 @@
               <w:lang w:eastAsia="nl-NL"/>
             </w:rPr>
           </w:pPr>
-          <w:hyperlink w:anchor="_Toc123847579" w:history="1">
+          <w:hyperlink w:anchor="_Toc123902952" w:history="1">
             <w:r>
               <w:rPr>
                 <w:rStyle w:val="Hyperlink"/>
@@ -1168,7 +1296,7 @@
                 <w:noProof/>
                 <w:webHidden/>
               </w:rPr>
-              <w:instrText xml:space="preserve"> PAGEREF _Toc123847579 \h </w:instrText>
+              <w:instrText xml:space="preserve"> PAGEREF _Toc123902952 \h </w:instrText>
             </w:r>
             <w:r>
               <w:rPr>
@@ -1211,7 +1339,7 @@
               <w:lang w:eastAsia="nl-NL"/>
             </w:rPr>
           </w:pPr>
-          <w:hyperlink w:anchor="_Toc123847580" w:history="1">
+          <w:hyperlink w:anchor="_Toc123902953" w:history="1">
             <w:r>
               <w:rPr>
                 <w:rStyle w:val="Hyperlink"/>
@@ -1275,7 +1403,7 @@
                 <w:noProof/>
                 <w:webHidden/>
               </w:rPr>
-              <w:instrText xml:space="preserve"> PAGEREF _Toc123847580 \h </w:instrText>
+              <w:instrText xml:space="preserve"> PAGEREF _Toc123902953 \h </w:instrText>
             </w:r>
             <w:r>
               <w:rPr>
@@ -1318,7 +1446,7 @@
               <w:lang w:eastAsia="nl-NL"/>
             </w:rPr>
           </w:pPr>
-          <w:hyperlink w:anchor="_Toc123847581" w:history="1">
+          <w:hyperlink w:anchor="_Toc123902954" w:history="1">
             <w:r>
               <w:rPr>
                 <w:rStyle w:val="Hyperlink"/>
@@ -1364,7 +1492,7 @@
                 <w:noProof/>
                 <w:webHidden/>
               </w:rPr>
-              <w:instrText xml:space="preserve"> PAGEREF _Toc123847581 \h </w:instrText>
+              <w:instrText xml:space="preserve"> PAGEREF _Toc123902954 \h </w:instrText>
             </w:r>
             <w:r>
               <w:rPr>
@@ -1407,7 +1535,7 @@
               <w:lang w:eastAsia="nl-NL"/>
             </w:rPr>
           </w:pPr>
-          <w:hyperlink w:anchor="_Toc123847582" w:history="1">
+          <w:hyperlink w:anchor="_Toc123902955" w:history="1">
             <w:r>
               <w:rPr>
                 <w:rStyle w:val="Hyperlink"/>
@@ -1453,7 +1581,7 @@
                 <w:noProof/>
                 <w:webHidden/>
               </w:rPr>
-              <w:instrText xml:space="preserve"> PAGEREF _Toc123847582 \h </w:instrText>
+              <w:instrText xml:space="preserve"> PAGEREF _Toc123902955 \h </w:instrText>
             </w:r>
             <w:r>
               <w:rPr>
@@ -1496,7 +1624,7 @@
               <w:lang w:eastAsia="nl-NL"/>
             </w:rPr>
           </w:pPr>
-          <w:hyperlink w:anchor="_Toc123847583" w:history="1">
+          <w:hyperlink w:anchor="_Toc123902956" w:history="1">
             <w:r>
               <w:rPr>
                 <w:rStyle w:val="Hyperlink"/>
@@ -1542,7 +1670,7 @@
                 <w:noProof/>
                 <w:webHidden/>
               </w:rPr>
-              <w:instrText xml:space="preserve"> PAGEREF _Toc123847583 \h </w:instrText>
+              <w:instrText xml:space="preserve"> PAGEREF _Toc123902956 \h </w:instrText>
             </w:r>
             <w:r>
               <w:rPr>
@@ -1585,7 +1713,7 @@
               <w:lang w:eastAsia="nl-NL"/>
             </w:rPr>
           </w:pPr>
-          <w:hyperlink w:anchor="_Toc123847584" w:history="1">
+          <w:hyperlink w:anchor="_Toc123902957" w:history="1">
             <w:r>
               <w:rPr>
                 <w:rStyle w:val="Hyperlink"/>
@@ -1649,7 +1777,7 @@
                 <w:noProof/>
                 <w:webHidden/>
               </w:rPr>
-              <w:instrText xml:space="preserve"> PAGEREF _Toc123847584 \h </w:instrText>
+              <w:instrText xml:space="preserve"> PAGEREF _Toc123902957 \h </w:instrText>
             </w:r>
             <w:r>
               <w:rPr>
@@ -1692,7 +1820,7 @@
               <w:lang w:eastAsia="nl-NL"/>
             </w:rPr>
           </w:pPr>
-          <w:hyperlink w:anchor="_Toc123847585" w:history="1">
+          <w:hyperlink w:anchor="_Toc123902958" w:history="1">
             <w:r>
               <w:rPr>
                 <w:rStyle w:val="Hyperlink"/>
@@ -1738,7 +1866,7 @@
                 <w:noProof/>
                 <w:webHidden/>
               </w:rPr>
-              <w:instrText xml:space="preserve"> PAGEREF _Toc123847585 \h </w:instrText>
+              <w:instrText xml:space="preserve"> PAGEREF _Toc123902958 \h </w:instrText>
             </w:r>
             <w:r>
               <w:rPr>
@@ -1781,7 +1909,7 @@
               <w:lang w:eastAsia="nl-NL"/>
             </w:rPr>
           </w:pPr>
-          <w:hyperlink w:anchor="_Toc123847586" w:history="1">
+          <w:hyperlink w:anchor="_Toc123902959" w:history="1">
             <w:r>
               <w:rPr>
                 <w:rStyle w:val="Hyperlink"/>
@@ -1845,7 +1973,7 @@
                 <w:noProof/>
                 <w:webHidden/>
               </w:rPr>
-              <w:instrText xml:space="preserve"> PAGEREF _Toc123847586 \h </w:instrText>
+              <w:instrText xml:space="preserve"> PAGEREF _Toc123902959 \h </w:instrText>
             </w:r>
             <w:r>
               <w:rPr>
@@ -1888,7 +2016,7 @@
               <w:lang w:eastAsia="nl-NL"/>
             </w:rPr>
           </w:pPr>
-          <w:hyperlink w:anchor="_Toc123847587" w:history="1">
+          <w:hyperlink w:anchor="_Toc123902960" w:history="1">
             <w:r>
               <w:rPr>
                 <w:rStyle w:val="Hyperlink"/>
@@ -1934,7 +2062,7 @@
                 <w:noProof/>
                 <w:webHidden/>
               </w:rPr>
-              <w:instrText xml:space="preserve"> PAGEREF _Toc123847587 \h </w:instrText>
+              <w:instrText xml:space="preserve"> PAGEREF _Toc123902960 \h </w:instrText>
             </w:r>
             <w:r>
               <w:rPr>
@@ -1977,7 +2105,7 @@
               <w:lang w:eastAsia="nl-NL"/>
             </w:rPr>
           </w:pPr>
-          <w:hyperlink w:anchor="_Toc123847588" w:history="1">
+          <w:hyperlink w:anchor="_Toc123902961" w:history="1">
             <w:r>
               <w:rPr>
                 <w:rStyle w:val="Hyperlink"/>
@@ -2005,7 +2133,7 @@
                 <w:noProof/>
                 <w:webHidden/>
               </w:rPr>
-              <w:instrText xml:space="preserve"> PAGEREF _Toc123847588 \h </w:instrText>
+              <w:instrText xml:space="preserve"> PAGEREF _Toc123902961 \h </w:instrText>
             </w:r>
             <w:r>
               <w:rPr>
@@ -2048,7 +2176,7 @@
               <w:lang w:eastAsia="nl-NL"/>
             </w:rPr>
           </w:pPr>
-          <w:hyperlink w:anchor="_Toc123847589" w:history="1">
+          <w:hyperlink w:anchor="_Toc123902962" w:history="1">
             <w:r>
               <w:rPr>
                 <w:rStyle w:val="Hyperlink"/>
@@ -2076,7 +2204,7 @@
                 <w:noProof/>
                 <w:webHidden/>
               </w:rPr>
-              <w:instrText xml:space="preserve"> PAGEREF _Toc123847589 \h </w:instrText>
+              <w:instrText xml:space="preserve"> PAGEREF _Toc123902962 \h </w:instrText>
             </w:r>
             <w:r>
               <w:rPr>
@@ -2119,7 +2247,7 @@
               <w:lang w:eastAsia="nl-NL"/>
             </w:rPr>
           </w:pPr>
-          <w:hyperlink w:anchor="_Toc123847590" w:history="1">
+          <w:hyperlink w:anchor="_Toc123902963" w:history="1">
             <w:r>
               <w:rPr>
                 <w:rStyle w:val="Hyperlink"/>
@@ -2147,7 +2275,7 @@
                 <w:noProof/>
                 <w:webHidden/>
               </w:rPr>
-              <w:instrText xml:space="preserve"> PAGEREF _Toc123847590 \h </w:instrText>
+              <w:instrText xml:space="preserve"> PAGEREF _Toc123902963 \h </w:instrText>
             </w:r>
             <w:r>
               <w:rPr>
@@ -2190,7 +2318,7 @@
               <w:lang w:eastAsia="nl-NL"/>
             </w:rPr>
           </w:pPr>
-          <w:hyperlink w:anchor="_Toc123847591" w:history="1">
+          <w:hyperlink w:anchor="_Toc123902964" w:history="1">
             <w:r>
               <w:rPr>
                 <w:rStyle w:val="Hyperlink"/>
@@ -2218,7 +2346,7 @@
                 <w:noProof/>
                 <w:webHidden/>
               </w:rPr>
-              <w:instrText xml:space="preserve"> PAGEREF _Toc123847591 \h </w:instrText>
+              <w:instrText xml:space="preserve"> PAGEREF _Toc123902964 \h </w:instrText>
             </w:r>
             <w:r>
               <w:rPr>
@@ -2261,7 +2389,7 @@
               <w:lang w:eastAsia="nl-NL"/>
             </w:rPr>
           </w:pPr>
-          <w:hyperlink w:anchor="_Toc123847592" w:history="1">
+          <w:hyperlink w:anchor="_Toc123902965" w:history="1">
             <w:r>
               <w:rPr>
                 <w:rStyle w:val="Hyperlink"/>
@@ -2289,7 +2417,7 @@
                 <w:noProof/>
                 <w:webHidden/>
               </w:rPr>
-              <w:instrText xml:space="preserve"> PAGEREF _Toc123847592 \h </w:instrText>
+              <w:instrText xml:space="preserve"> PAGEREF _Toc123902965 \h </w:instrText>
             </w:r>
             <w:r>
               <w:rPr>
@@ -2332,7 +2460,7 @@
               <w:lang w:eastAsia="nl-NL"/>
             </w:rPr>
           </w:pPr>
-          <w:hyperlink w:anchor="_Toc123847593" w:history="1">
+          <w:hyperlink w:anchor="_Toc123902966" w:history="1">
             <w:r>
               <w:rPr>
                 <w:rStyle w:val="Hyperlink"/>
@@ -2360,7 +2488,7 @@
                 <w:noProof/>
                 <w:webHidden/>
               </w:rPr>
-              <w:instrText xml:space="preserve"> PAGEREF _Toc123847593 \h </w:instrText>
+              <w:instrText xml:space="preserve"> PAGEREF _Toc123902966 \h </w:instrText>
             </w:r>
             <w:r>
               <w:rPr>
@@ -2403,7 +2531,7 @@
               <w:lang w:eastAsia="nl-NL"/>
             </w:rPr>
           </w:pPr>
-          <w:hyperlink w:anchor="_Toc123847594" w:history="1">
+          <w:hyperlink w:anchor="_Toc123902967" w:history="1">
             <w:r>
               <w:rPr>
                 <w:rStyle w:val="Hyperlink"/>
@@ -2431,7 +2559,7 @@
                 <w:noProof/>
                 <w:webHidden/>
               </w:rPr>
-              <w:instrText xml:space="preserve"> PAGEREF _Toc123847594 \h </w:instrText>
+              <w:instrText xml:space="preserve"> PAGEREF _Toc123902967 \h </w:instrText>
             </w:r>
             <w:r>
               <w:rPr>
@@ -2474,14 +2602,14 @@
               <w:lang w:eastAsia="nl-NL"/>
             </w:rPr>
           </w:pPr>
-          <w:hyperlink w:anchor="_Toc123847595" w:history="1">
+          <w:hyperlink w:anchor="_Toc123902968" w:history="1">
             <w:r>
               <w:rPr>
                 <w:rStyle w:val="Hyperlink"/>
                 <w:noProof/>
                 <w:lang w:val="en-GB"/>
               </w:rPr>
-              <w:t>2.2.5 business process (wip)</w:t>
+              <w:t>2.2.5 business process</w:t>
             </w:r>
             <w:r>
               <w:rPr>
@@ -2502,7 +2630,7 @@
                 <w:noProof/>
                 <w:webHidden/>
               </w:rPr>
-              <w:instrText xml:space="preserve"> PAGEREF _Toc123847595 \h </w:instrText>
+              <w:instrText xml:space="preserve"> PAGEREF _Toc123902968 \h </w:instrText>
             </w:r>
             <w:r>
               <w:rPr>
@@ -2545,7 +2673,7 @@
               <w:lang w:eastAsia="nl-NL"/>
             </w:rPr>
           </w:pPr>
-          <w:hyperlink w:anchor="_Toc123847596" w:history="1">
+          <w:hyperlink w:anchor="_Toc123902969" w:history="1">
             <w:r>
               <w:rPr>
                 <w:rStyle w:val="Hyperlink"/>
@@ -2573,7 +2701,7 @@
                 <w:noProof/>
                 <w:webHidden/>
               </w:rPr>
-              <w:instrText xml:space="preserve"> PAGEREF _Toc123847596 \h </w:instrText>
+              <w:instrText xml:space="preserve"> PAGEREF _Toc123902969 \h </w:instrText>
             </w:r>
             <w:r>
               <w:rPr>
@@ -2616,7 +2744,7 @@
               <w:lang w:eastAsia="nl-NL"/>
             </w:rPr>
           </w:pPr>
-          <w:hyperlink w:anchor="_Toc123847597" w:history="1">
+          <w:hyperlink w:anchor="_Toc123902970" w:history="1">
             <w:r>
               <w:rPr>
                 <w:rStyle w:val="Hyperlink"/>
@@ -2644,7 +2772,7 @@
                 <w:noProof/>
                 <w:webHidden/>
               </w:rPr>
-              <w:instrText xml:space="preserve"> PAGEREF _Toc123847597 \h </w:instrText>
+              <w:instrText xml:space="preserve"> PAGEREF _Toc123902970 \h </w:instrText>
             </w:r>
             <w:r>
               <w:rPr>
@@ -2664,7 +2792,7 @@
                 <w:noProof/>
                 <w:webHidden/>
               </w:rPr>
-              <w:t>10</w:t>
+              <w:t>11</w:t>
             </w:r>
             <w:r>
               <w:rPr>
@@ -2687,7 +2815,7 @@
               <w:lang w:eastAsia="nl-NL"/>
             </w:rPr>
           </w:pPr>
-          <w:hyperlink w:anchor="_Toc123847598" w:history="1">
+          <w:hyperlink w:anchor="_Toc123902971" w:history="1">
             <w:r>
               <w:rPr>
                 <w:rStyle w:val="Hyperlink"/>
@@ -2715,7 +2843,7 @@
                 <w:noProof/>
                 <w:webHidden/>
               </w:rPr>
-              <w:instrText xml:space="preserve"> PAGEREF _Toc123847598 \h </w:instrText>
+              <w:instrText xml:space="preserve"> PAGEREF _Toc123902971 \h </w:instrText>
             </w:r>
             <w:r>
               <w:rPr>
@@ -2758,7 +2886,7 @@
               <w:lang w:eastAsia="nl-NL"/>
             </w:rPr>
           </w:pPr>
-          <w:hyperlink w:anchor="_Toc123847599" w:history="1">
+          <w:hyperlink w:anchor="_Toc123902972" w:history="1">
             <w:r>
               <w:rPr>
                 <w:rStyle w:val="Hyperlink"/>
@@ -2786,7 +2914,7 @@
                 <w:noProof/>
                 <w:webHidden/>
               </w:rPr>
-              <w:instrText xml:space="preserve"> PAGEREF _Toc123847599 \h </w:instrText>
+              <w:instrText xml:space="preserve"> PAGEREF _Toc123902972 \h </w:instrText>
             </w:r>
             <w:r>
               <w:rPr>
@@ -2829,12 +2957,11 @@
               <w:lang w:eastAsia="nl-NL"/>
             </w:rPr>
           </w:pPr>
-          <w:hyperlink w:anchor="_Toc123847600" w:history="1">
+          <w:hyperlink w:anchor="_Toc123902973" w:history="1">
             <w:r>
               <w:rPr>
                 <w:rStyle w:val="Hyperlink"/>
                 <w:noProof/>
-                <w:lang w:val="en-GB"/>
               </w:rPr>
               <w:t>2.5 Quality assurance (wip)</w:t>
             </w:r>
@@ -2857,7 +2984,7 @@
                 <w:noProof/>
                 <w:webHidden/>
               </w:rPr>
-              <w:instrText xml:space="preserve"> PAGEREF _Toc123847600 \h </w:instrText>
+              <w:instrText xml:space="preserve"> PAGEREF _Toc123902973 \h </w:instrText>
             </w:r>
             <w:r>
               <w:rPr>
@@ -2900,12 +3027,11 @@
               <w:lang w:eastAsia="nl-NL"/>
             </w:rPr>
           </w:pPr>
-          <w:hyperlink w:anchor="_Toc123847601" w:history="1">
+          <w:hyperlink w:anchor="_Toc123902974" w:history="1">
             <w:r>
               <w:rPr>
                 <w:rStyle w:val="Hyperlink"/>
                 <w:noProof/>
-                <w:lang w:val="en-GB"/>
               </w:rPr>
               <w:t>2.6 CI/CD (wip)</w:t>
             </w:r>
@@ -2928,7 +3054,7 @@
                 <w:noProof/>
                 <w:webHidden/>
               </w:rPr>
-              <w:instrText xml:space="preserve"> PAGEREF _Toc123847601 \h </w:instrText>
+              <w:instrText xml:space="preserve"> PAGEREF _Toc123902974 \h </w:instrText>
             </w:r>
             <w:r>
               <w:rPr>
@@ -2971,12 +3097,11 @@
               <w:lang w:eastAsia="nl-NL"/>
             </w:rPr>
           </w:pPr>
-          <w:hyperlink w:anchor="_Toc123847602" w:history="1">
+          <w:hyperlink w:anchor="_Toc123902975" w:history="1">
             <w:r>
               <w:rPr>
                 <w:rStyle w:val="Hyperlink"/>
                 <w:noProof/>
-                <w:lang w:val="en-GB"/>
               </w:rPr>
               <w:t>2.6.1 CI</w:t>
             </w:r>
@@ -2999,7 +3124,7 @@
                 <w:noProof/>
                 <w:webHidden/>
               </w:rPr>
-              <w:instrText xml:space="preserve"> PAGEREF _Toc123847602 \h </w:instrText>
+              <w:instrText xml:space="preserve"> PAGEREF _Toc123902975 \h </w:instrText>
             </w:r>
             <w:r>
               <w:rPr>
@@ -3042,12 +3167,11 @@
               <w:lang w:eastAsia="nl-NL"/>
             </w:rPr>
           </w:pPr>
-          <w:hyperlink w:anchor="_Toc123847603" w:history="1">
+          <w:hyperlink w:anchor="_Toc123902976" w:history="1">
             <w:r>
               <w:rPr>
                 <w:rStyle w:val="Hyperlink"/>
                 <w:noProof/>
-                <w:lang w:val="en-GB"/>
               </w:rPr>
               <w:t>2.6.2 CD</w:t>
             </w:r>
@@ -3070,7 +3194,7 @@
                 <w:noProof/>
                 <w:webHidden/>
               </w:rPr>
-              <w:instrText xml:space="preserve"> PAGEREF _Toc123847603 \h </w:instrText>
+              <w:instrText xml:space="preserve"> PAGEREF _Toc123902976 \h </w:instrText>
             </w:r>
             <w:r>
               <w:rPr>
@@ -3113,7 +3237,7 @@
               <w:lang w:eastAsia="nl-NL"/>
             </w:rPr>
           </w:pPr>
-          <w:hyperlink w:anchor="_Toc123847604" w:history="1">
+          <w:hyperlink w:anchor="_Toc123902977" w:history="1">
             <w:r>
               <w:rPr>
                 <w:rStyle w:val="Hyperlink"/>
@@ -3141,7 +3265,7 @@
                 <w:noProof/>
                 <w:webHidden/>
               </w:rPr>
-              <w:instrText xml:space="preserve"> PAGEREF _Toc123847604 \h </w:instrText>
+              <w:instrText xml:space="preserve"> PAGEREF _Toc123902977 \h </w:instrText>
             </w:r>
             <w:r>
               <w:rPr>
@@ -3184,7 +3308,7 @@
               <w:lang w:eastAsia="nl-NL"/>
             </w:rPr>
           </w:pPr>
-          <w:hyperlink w:anchor="_Toc123847605" w:history="1">
+          <w:hyperlink w:anchor="_Toc123902978" w:history="1">
             <w:r>
               <w:rPr>
                 <w:rStyle w:val="Hyperlink"/>
@@ -3212,7 +3336,7 @@
                 <w:noProof/>
                 <w:webHidden/>
               </w:rPr>
-              <w:instrText xml:space="preserve"> PAGEREF _Toc123847605 \h </w:instrText>
+              <w:instrText xml:space="preserve"> PAGEREF _Toc123902978 \h </w:instrText>
             </w:r>
             <w:r>
               <w:rPr>
@@ -3255,7 +3379,7 @@
               <w:lang w:eastAsia="nl-NL"/>
             </w:rPr>
           </w:pPr>
-          <w:hyperlink w:anchor="_Toc123847606" w:history="1">
+          <w:hyperlink w:anchor="_Toc123902979" w:history="1">
             <w:r>
               <w:rPr>
                 <w:rStyle w:val="Hyperlink"/>
@@ -3283,7 +3407,7 @@
                 <w:noProof/>
                 <w:webHidden/>
               </w:rPr>
-              <w:instrText xml:space="preserve"> PAGEREF _Toc123847606 \h </w:instrText>
+              <w:instrText xml:space="preserve"> PAGEREF _Toc123902979 \h </w:instrText>
             </w:r>
             <w:r>
               <w:rPr>
@@ -3326,7 +3450,7 @@
               <w:lang w:eastAsia="nl-NL"/>
             </w:rPr>
           </w:pPr>
-          <w:hyperlink w:anchor="_Toc123847607" w:history="1">
+          <w:hyperlink w:anchor="_Toc123902980" w:history="1">
             <w:r>
               <w:rPr>
                 <w:rStyle w:val="Hyperlink"/>
@@ -3354,7 +3478,7 @@
                 <w:noProof/>
                 <w:webHidden/>
               </w:rPr>
-              <w:instrText xml:space="preserve"> PAGEREF _Toc123847607 \h </w:instrText>
+              <w:instrText xml:space="preserve"> PAGEREF _Toc123902980 \h </w:instrText>
             </w:r>
             <w:r>
               <w:rPr>
@@ -3397,7 +3521,7 @@
               <w:lang w:eastAsia="nl-NL"/>
             </w:rPr>
           </w:pPr>
-          <w:hyperlink w:anchor="_Toc123847608" w:history="1">
+          <w:hyperlink w:anchor="_Toc123902981" w:history="1">
             <w:r>
               <w:rPr>
                 <w:rStyle w:val="Hyperlink"/>
@@ -3425,7 +3549,7 @@
                 <w:noProof/>
                 <w:webHidden/>
               </w:rPr>
-              <w:instrText xml:space="preserve"> PAGEREF _Toc123847608 \h </w:instrText>
+              <w:instrText xml:space="preserve"> PAGEREF _Toc123902981 \h </w:instrText>
             </w:r>
             <w:r>
               <w:rPr>
@@ -3468,7 +3592,7 @@
               <w:lang w:eastAsia="nl-NL"/>
             </w:rPr>
           </w:pPr>
-          <w:hyperlink w:anchor="_Toc123847609" w:history="1">
+          <w:hyperlink w:anchor="_Toc123902982" w:history="1">
             <w:r>
               <w:rPr>
                 <w:rStyle w:val="Hyperlink"/>
@@ -3496,7 +3620,7 @@
                 <w:noProof/>
                 <w:webHidden/>
               </w:rPr>
-              <w:instrText xml:space="preserve"> PAGEREF _Toc123847609 \h </w:instrText>
+              <w:instrText xml:space="preserve"> PAGEREF _Toc123902982 \h </w:instrText>
             </w:r>
             <w:r>
               <w:rPr>
@@ -3539,7 +3663,7 @@
               <w:lang w:eastAsia="nl-NL"/>
             </w:rPr>
           </w:pPr>
-          <w:hyperlink w:anchor="_Toc123847610" w:history="1">
+          <w:hyperlink w:anchor="_Toc123902983" w:history="1">
             <w:r>
               <w:rPr>
                 <w:rStyle w:val="Hyperlink"/>
@@ -3567,7 +3691,7 @@
                 <w:noProof/>
                 <w:webHidden/>
               </w:rPr>
-              <w:instrText xml:space="preserve"> PAGEREF _Toc123847610 \h </w:instrText>
+              <w:instrText xml:space="preserve"> PAGEREF _Toc123902983 \h </w:instrText>
             </w:r>
             <w:r>
               <w:rPr>
@@ -3610,7 +3734,7 @@
               <w:lang w:eastAsia="nl-NL"/>
             </w:rPr>
           </w:pPr>
-          <w:hyperlink w:anchor="_Toc123847611" w:history="1">
+          <w:hyperlink w:anchor="_Toc123902984" w:history="1">
             <w:r>
               <w:rPr>
                 <w:rStyle w:val="Hyperlink"/>
@@ -3638,7 +3762,7 @@
                 <w:noProof/>
                 <w:webHidden/>
               </w:rPr>
-              <w:instrText xml:space="preserve"> PAGEREF _Toc123847611 \h </w:instrText>
+              <w:instrText xml:space="preserve"> PAGEREF _Toc123902984 \h </w:instrText>
             </w:r>
             <w:r>
               <w:rPr>
@@ -3681,7 +3805,7 @@
               <w:lang w:eastAsia="nl-NL"/>
             </w:rPr>
           </w:pPr>
-          <w:hyperlink w:anchor="_Toc123847612" w:history="1">
+          <w:hyperlink w:anchor="_Toc123902985" w:history="1">
             <w:r>
               <w:rPr>
                 <w:rStyle w:val="Hyperlink"/>
@@ -3709,7 +3833,7 @@
                 <w:noProof/>
                 <w:webHidden/>
               </w:rPr>
-              <w:instrText xml:space="preserve"> PAGEREF _Toc123847612 \h </w:instrText>
+              <w:instrText xml:space="preserve"> PAGEREF _Toc123902985 \h </w:instrText>
             </w:r>
             <w:r>
               <w:rPr>
@@ -3752,14 +3876,14 @@
               <w:lang w:eastAsia="nl-NL"/>
             </w:rPr>
           </w:pPr>
-          <w:hyperlink w:anchor="_Toc123847613" w:history="1">
+          <w:hyperlink w:anchor="_Toc123902986" w:history="1">
             <w:r>
               <w:rPr>
                 <w:rStyle w:val="Hyperlink"/>
                 <w:noProof/>
                 <w:lang w:val="en-GB"/>
               </w:rPr>
-              <w:t>4.1 What I’m proud of (wip</w:t>
+              <w:t>4.1 What I’m proud of</w:t>
             </w:r>
             <w:r>
               <w:rPr>
@@ -3780,7 +3904,7 @@
                 <w:noProof/>
                 <w:webHidden/>
               </w:rPr>
-              <w:instrText xml:space="preserve"> PAGEREF _Toc123847613 \h </w:instrText>
+              <w:instrText xml:space="preserve"> PAGEREF _Toc123902986 \h </w:instrText>
             </w:r>
             <w:r>
               <w:rPr>
@@ -3823,14 +3947,14 @@
               <w:lang w:eastAsia="nl-NL"/>
             </w:rPr>
           </w:pPr>
-          <w:hyperlink w:anchor="_Toc123847614" w:history="1">
+          <w:hyperlink w:anchor="_Toc123902987" w:history="1">
             <w:r>
               <w:rPr>
                 <w:rStyle w:val="Hyperlink"/>
                 <w:noProof/>
                 <w:lang w:val="en-GB"/>
               </w:rPr>
-              <w:t>4.2 What went wrong (wip</w:t>
+              <w:t>4.2 What went wrong</w:t>
             </w:r>
             <w:r>
               <w:rPr>
@@ -3851,7 +3975,7 @@
                 <w:noProof/>
                 <w:webHidden/>
               </w:rPr>
-              <w:instrText xml:space="preserve"> PAGEREF _Toc123847614 \h </w:instrText>
+              <w:instrText xml:space="preserve"> PAGEREF _Toc123902987 \h </w:instrText>
             </w:r>
             <w:r>
               <w:rPr>
@@ -3920,7 +4044,7 @@
           <w:lang w:val="en-GB"/>
         </w:rPr>
       </w:pPr>
-      <w:bookmarkStart w:id="2" w:name="_Toc123847578"/>
+      <w:bookmarkStart w:id="2" w:name="_Toc123902951"/>
       <w:r>
         <w:rPr>
           <w:lang w:val="en-GB"/>
@@ -4015,7 +4139,7 @@
           <w:lang w:val="en-GB"/>
         </w:rPr>
       </w:pPr>
-      <w:bookmarkStart w:id="3" w:name="_Toc123847579"/>
+      <w:bookmarkStart w:id="3" w:name="_Toc123902952"/>
       <w:r>
         <w:rPr>
           <w:lang w:val="en-GB"/>
@@ -4033,7 +4157,7 @@
           <w:lang w:val="en-GB"/>
         </w:rPr>
       </w:pPr>
-      <w:bookmarkStart w:id="4" w:name="_Toc123847580"/>
+      <w:bookmarkStart w:id="4" w:name="_Toc123902953"/>
       <w:r>
         <w:rPr>
           <w:lang w:val="en-GB"/>
@@ -4361,7 +4485,7 @@
           <w:lang w:val="en-GB"/>
         </w:rPr>
       </w:pPr>
-      <w:bookmarkStart w:id="5" w:name="_Toc123847581"/>
+      <w:bookmarkStart w:id="5" w:name="_Toc123902954"/>
       <w:r>
         <w:rPr>
           <w:lang w:val="en-GB"/>
@@ -4604,7 +4728,7 @@
           <w:lang w:val="en-GB"/>
         </w:rPr>
       </w:pPr>
-      <w:bookmarkStart w:id="6" w:name="_Toc123847582"/>
+      <w:bookmarkStart w:id="6" w:name="_Toc123902955"/>
       <w:r>
         <w:rPr>
           <w:lang w:val="en-GB"/>
@@ -4818,14 +4942,7 @@
             <w:rStyle w:val="Hyperlink"/>
             <w:lang w:val="en-GB"/>
           </w:rPr>
-          <w:t>Agil</w:t>
-        </w:r>
-        <w:r>
-          <w:rPr>
-            <w:rStyle w:val="Hyperlink"/>
-            <w:lang w:val="en-GB"/>
-          </w:rPr>
-          <w:t>e</w:t>
+          <w:t>Agile</w:t>
         </w:r>
       </w:hyperlink>
     </w:p>
@@ -4861,7 +4978,7 @@
           <w:lang w:val="en-GB"/>
         </w:rPr>
       </w:pPr>
-      <w:bookmarkStart w:id="7" w:name="_Toc123847583"/>
+      <w:bookmarkStart w:id="7" w:name="_Toc123902956"/>
       <w:r>
         <w:rPr>
           <w:lang w:val="en-GB"/>
@@ -5106,7 +5223,7 @@
           <w:lang w:val="en-GB"/>
         </w:rPr>
       </w:pPr>
-      <w:bookmarkStart w:id="8" w:name="_Toc123847584"/>
+      <w:bookmarkStart w:id="8" w:name="_Toc123902957"/>
       <w:r>
         <w:rPr>
           <w:lang w:val="en-GB"/>
@@ -5391,7 +5508,7 @@
           <w:lang w:val="en-GB"/>
         </w:rPr>
       </w:pPr>
-      <w:bookmarkStart w:id="9" w:name="_Toc123847585"/>
+      <w:bookmarkStart w:id="9" w:name="_Toc123902958"/>
       <w:r>
         <w:rPr>
           <w:lang w:val="en-GB"/>
@@ -5683,7 +5800,7 @@
           <w:lang w:val="en-GB"/>
         </w:rPr>
       </w:pPr>
-      <w:bookmarkStart w:id="10" w:name="_Toc123847586"/>
+      <w:bookmarkStart w:id="10" w:name="_Toc123902959"/>
       <w:r>
         <w:rPr>
           <w:lang w:val="en-GB"/>
@@ -6005,7 +6122,7 @@
           <w:lang w:val="en-GB"/>
         </w:rPr>
       </w:pPr>
-      <w:bookmarkStart w:id="11" w:name="_Toc123847587"/>
+      <w:bookmarkStart w:id="11" w:name="_Toc123902960"/>
       <w:r>
         <w:rPr>
           <w:lang w:val="en-GB"/>
@@ -6279,7 +6396,7 @@
           <w:lang w:val="en-GB"/>
         </w:rPr>
       </w:pPr>
-      <w:bookmarkStart w:id="12" w:name="_Toc123847588"/>
+      <w:bookmarkStart w:id="12" w:name="_Toc123902961"/>
       <w:r>
         <w:rPr>
           <w:lang w:val="en-GB"/>
@@ -6297,7 +6414,7 @@
         </w:rPr>
       </w:pPr>
       <w:bookmarkStart w:id="13" w:name="_2.1_Description"/>
-      <w:bookmarkStart w:id="14" w:name="_Toc123847589"/>
+      <w:bookmarkStart w:id="14" w:name="_Toc123902962"/>
       <w:bookmarkEnd w:id="13"/>
       <w:r>
         <w:rPr>
@@ -6432,7 +6549,7 @@
         </w:rPr>
       </w:pPr>
       <w:bookmarkStart w:id="15" w:name="_2.2_Researches"/>
-      <w:bookmarkStart w:id="16" w:name="_Toc123847590"/>
+      <w:bookmarkStart w:id="16" w:name="_Toc123902963"/>
       <w:bookmarkEnd w:id="15"/>
       <w:r>
         <w:rPr>
@@ -6451,7 +6568,7 @@
       </w:pPr>
       <w:bookmarkStart w:id="17" w:name="_2.2.1_Agile_(wip)"/>
       <w:bookmarkStart w:id="18" w:name="_2.2.1_Agile"/>
-      <w:bookmarkStart w:id="19" w:name="_Toc123847591"/>
+      <w:bookmarkStart w:id="19" w:name="_Toc123902964"/>
       <w:bookmarkEnd w:id="17"/>
       <w:bookmarkEnd w:id="18"/>
       <w:r>
@@ -6540,7 +6657,7 @@
         </w:rPr>
       </w:pPr>
       <w:bookmarkStart w:id="20" w:name="_2.2.2_Frameworks"/>
-      <w:bookmarkStart w:id="21" w:name="_Toc123847592"/>
+      <w:bookmarkStart w:id="21" w:name="_Toc123902965"/>
       <w:bookmarkEnd w:id="20"/>
       <w:r>
         <w:rPr>
@@ -6691,7 +6808,7 @@
         </w:rPr>
       </w:pPr>
       <w:bookmarkStart w:id="22" w:name="_2.2.3_Database"/>
-      <w:bookmarkStart w:id="23" w:name="_Toc123847593"/>
+      <w:bookmarkStart w:id="23" w:name="_Toc123902966"/>
       <w:bookmarkEnd w:id="22"/>
       <w:r>
         <w:rPr>
@@ -6869,7 +6986,7 @@
         </w:rPr>
       </w:pPr>
       <w:bookmarkStart w:id="24" w:name="_2.2.4_Security_(wip)"/>
-      <w:bookmarkStart w:id="25" w:name="_Toc123847594"/>
+      <w:bookmarkStart w:id="25" w:name="_Toc123902967"/>
       <w:bookmarkEnd w:id="24"/>
       <w:r>
         <w:rPr>
@@ -6906,474 +7023,319 @@
       <w:bookmarkEnd w:id="25"/>
     </w:p>
     <w:p>
-      <w:pPr>
-        <w:rPr>
-          <w:lang w:val="en-GB"/>
-        </w:rPr>
-      </w:pPr>
+      <w:r>
+        <w:t xml:space="preserve">Iets over security nog invullen OWASP </w:t>
+      </w:r>
       <w:proofErr w:type="spellStart"/>
       <w:r>
-        <w:rPr>
-          <w:lang w:val="en-GB"/>
-        </w:rPr>
-        <w:t>Iets</w:t>
+        <w:t>enzo</w:t>
       </w:r>
       <w:proofErr w:type="spellEnd"/>
       <w:r>
-        <w:rPr>
-          <w:lang w:val="en-GB"/>
-        </w:rPr>
-        <w:t xml:space="preserve"> over security </w:t>
+        <w:t xml:space="preserve"> zeg ma</w:t>
+      </w:r>
+      <w:r>
+        <w:t xml:space="preserve"> (OWASP uitleggen en met .dot </w:t>
       </w:r>
       <w:proofErr w:type="spellStart"/>
       <w:r>
-        <w:rPr>
-          <w:lang w:val="en-GB"/>
-        </w:rPr>
-        <w:t>nog</w:t>
+        <w:t>framework</w:t>
       </w:r>
       <w:proofErr w:type="spellEnd"/>
       <w:r>
-        <w:rPr>
-          <w:lang w:val="en-GB"/>
-        </w:rPr>
-        <w:t xml:space="preserve"> </w:t>
+        <w:t xml:space="preserve"> onderzoeken)</w:t>
+      </w:r>
+    </w:p>
+    <w:p>
+      <w:pPr>
+        <w:rPr>
+          <w:rStyle w:val="Hyperlink"/>
+        </w:rPr>
+      </w:pPr>
+    </w:p>
+    <w:p>
+      <w:pPr>
+        <w:pStyle w:val="Kop3"/>
+        <w:rPr>
+          <w:lang w:val="en-GB"/>
+        </w:rPr>
+      </w:pPr>
+      <w:bookmarkStart w:id="26" w:name="_2.2.5_business_process"/>
+      <w:bookmarkStart w:id="27" w:name="_Toc123902968"/>
+      <w:bookmarkEnd w:id="26"/>
+      <w:r>
+        <w:rPr>
+          <w:lang w:val="en-GB"/>
+        </w:rPr>
+        <w:t>2.2.5 business process</w:t>
+      </w:r>
+      <w:bookmarkEnd w:id="27"/>
+    </w:p>
+    <w:p>
+      <w:pPr>
+        <w:rPr>
+          <w:lang w:val="en-GB"/>
+        </w:rPr>
+      </w:pPr>
+      <w:r>
+        <w:rPr>
+          <w:lang w:val="en-GB"/>
+        </w:rPr>
+        <w:t>In this chapter, I researched business processes and how they can be applied to software engineering. I also made one about a section in the group project.</w:t>
+      </w:r>
+    </w:p>
+    <w:p>
+      <w:pPr>
+        <w:rPr>
+          <w:lang w:val="en-GB"/>
+        </w:rPr>
+      </w:pPr>
+    </w:p>
+    <w:p>
+      <w:pPr>
+        <w:rPr>
+          <w:rStyle w:val="Hyperlink"/>
+          <w:lang w:val="en-GB"/>
+        </w:rPr>
+      </w:pPr>
+      <w:r>
+        <w:rPr>
+          <w:rStyle w:val="Hyperlink"/>
+          <w:lang w:val="en-GB"/>
+        </w:rPr>
+        <w:fldChar w:fldCharType="begin"/>
+      </w:r>
+      <w:r>
+        <w:rPr>
+          <w:rStyle w:val="Hyperlink"/>
+          <w:lang w:val="en-GB"/>
+        </w:rPr>
+        <w:instrText xml:space="preserve"> HYPERLINK "Research%20documents/Business%20process%20research.docx" </w:instrText>
+      </w:r>
+      <w:r>
+        <w:rPr>
+          <w:rStyle w:val="Hyperlink"/>
+          <w:lang w:val="en-GB"/>
+        </w:rPr>
+      </w:r>
+      <w:r>
+        <w:rPr>
+          <w:rStyle w:val="Hyperlink"/>
+          <w:lang w:val="en-GB"/>
+        </w:rPr>
+        <w:fldChar w:fldCharType="separate"/>
+      </w:r>
+      <w:r>
+        <w:rPr>
+          <w:rStyle w:val="Hyperlink"/>
+          <w:lang w:val="en-GB"/>
+        </w:rPr>
+        <w:t>Business process research</w:t>
+      </w:r>
+    </w:p>
+    <w:p>
+      <w:pPr>
+        <w:rPr>
+          <w:rStyle w:val="Hyperlink"/>
+          <w:lang w:val="en-GB"/>
+        </w:rPr>
+      </w:pPr>
+      <w:r>
+        <w:rPr>
+          <w:rStyle w:val="Hyperlink"/>
+          <w:lang w:val="en-GB"/>
+        </w:rPr>
+        <w:fldChar w:fldCharType="end"/>
+      </w:r>
+    </w:p>
+    <w:p>
+      <w:pPr>
+        <w:pStyle w:val="Kop3"/>
+        <w:rPr>
+          <w:lang w:val="en-GB"/>
+        </w:rPr>
+      </w:pPr>
+      <w:bookmarkStart w:id="28" w:name="_2.2.6_Cultural_differences"/>
+      <w:bookmarkStart w:id="29" w:name="_Toc123902969"/>
+      <w:bookmarkEnd w:id="28"/>
+      <w:r>
+        <w:rPr>
+          <w:lang w:val="en-GB"/>
+        </w:rPr>
+        <w:t>2.2.6 Cultural differences and ethics</w:t>
+      </w:r>
+      <w:bookmarkEnd w:id="29"/>
+    </w:p>
+    <w:p>
+      <w:pPr>
+        <w:rPr>
+          <w:lang w:val="en-GB"/>
+        </w:rPr>
+      </w:pPr>
+      <w:r>
+        <w:rPr>
+          <w:lang w:val="en-GB"/>
+        </w:rPr>
+        <w:t xml:space="preserve">In this chapter, I have explored what cultural </w:t>
+      </w:r>
+      <w:r>
+        <w:rPr>
+          <w:lang w:val="en-GB"/>
+        </w:rPr>
+        <w:t>differences</w:t>
+      </w:r>
+      <w:r>
+        <w:rPr>
+          <w:lang w:val="en-GB"/>
+        </w:rPr>
+        <w:t xml:space="preserve"> and ethics are. I examined this in general but also what they are in software engineering. I have also shared my experiences.</w:t>
+      </w:r>
+    </w:p>
+    <w:p>
+      <w:pPr>
+        <w:rPr>
+          <w:lang w:val="en-GB"/>
+        </w:rPr>
+      </w:pPr>
+    </w:p>
+    <w:bookmarkStart w:id="30" w:name="_Hlk123842657"/>
+    <w:p>
+      <w:pPr>
+        <w:rPr>
+          <w:lang w:val="en-GB"/>
+        </w:rPr>
+      </w:pPr>
+      <w:r>
+        <w:rPr>
+          <w:lang w:val="en-GB"/>
+        </w:rPr>
+        <w:fldChar w:fldCharType="begin"/>
+      </w:r>
+      <w:r>
+        <w:rPr>
+          <w:lang w:val="en-GB"/>
+        </w:rPr>
+        <w:instrText xml:space="preserve"> HYPERLINK "Research%20documents/Cultural%20differences%20and%20ethics%20research.docx" </w:instrText>
+      </w:r>
+      <w:r>
+        <w:rPr>
+          <w:lang w:val="en-GB"/>
+        </w:rPr>
+      </w:r>
+      <w:r>
+        <w:rPr>
+          <w:lang w:val="en-GB"/>
+        </w:rPr>
+        <w:fldChar w:fldCharType="separate"/>
+      </w:r>
+      <w:r>
+        <w:rPr>
+          <w:rStyle w:val="Hyperlink"/>
+          <w:lang w:val="en-GB"/>
+        </w:rPr>
+        <w:t>Cultural differences and ethics research</w:t>
+      </w:r>
+      <w:r>
+        <w:rPr>
+          <w:lang w:val="en-GB"/>
+        </w:rPr>
+        <w:fldChar w:fldCharType="end"/>
+      </w:r>
+    </w:p>
+    <w:bookmarkEnd w:id="30"/>
+    <w:p>
+      <w:pPr>
+        <w:rPr>
+          <w:lang w:val="en-GB"/>
+        </w:rPr>
+      </w:pPr>
+    </w:p>
+    <w:p>
+      <w:pPr>
+        <w:pStyle w:val="Kop2"/>
+        <w:rPr>
+          <w:lang w:val="en-GB"/>
+        </w:rPr>
+      </w:pPr>
+      <w:bookmarkStart w:id="31" w:name="_2.3_Software_design"/>
+      <w:bookmarkStart w:id="32" w:name="_Toc123902970"/>
+      <w:bookmarkEnd w:id="31"/>
+      <w:r>
+        <w:rPr>
+          <w:lang w:val="en-GB"/>
+        </w:rPr>
+        <w:lastRenderedPageBreak/>
+        <w:t>2.3 Software design</w:t>
+      </w:r>
+      <w:r>
+        <w:rPr>
+          <w:lang w:val="en-GB"/>
+        </w:rPr>
+        <w:t xml:space="preserve"> (</w:t>
       </w:r>
       <w:proofErr w:type="spellStart"/>
       <w:r>
         <w:rPr>
           <w:lang w:val="en-GB"/>
         </w:rPr>
-        <w:t>invullen</w:t>
+        <w:t>wip</w:t>
       </w:r>
       <w:proofErr w:type="spellEnd"/>
       <w:r>
         <w:rPr>
           <w:lang w:val="en-GB"/>
         </w:rPr>
-        <w:t xml:space="preserve"> OWASP </w:t>
+        <w:t>)</w:t>
+      </w:r>
+      <w:bookmarkEnd w:id="32"/>
+    </w:p>
+    <w:p>
+      <w:pPr>
+        <w:rPr>
+          <w:lang w:val="en-GB"/>
+        </w:rPr>
+      </w:pPr>
+      <w:r>
+        <w:rPr>
+          <w:lang w:val="en-GB"/>
+        </w:rPr>
+        <w:t>I created user stories based on the established requirements. I divided these into functional and non-functional user stories.</w:t>
+      </w:r>
+    </w:p>
+    <w:p>
+      <w:pPr>
+        <w:rPr>
+          <w:lang w:val="en-GB"/>
+        </w:rPr>
+      </w:pPr>
+      <w:r>
+        <w:rPr>
+          <w:lang w:val="en-GB"/>
+        </w:rPr>
+        <w:t>Based on these user stories, I first created a conceptual model to get a clearer picture of which components I am going to have in my website. After creating the conceptual model, I created a software architecture that shows how components communicate with each other.</w:t>
+      </w:r>
+    </w:p>
+    <w:p>
+      <w:pPr>
+        <w:rPr>
+          <w:lang w:val="en-GB"/>
+        </w:rPr>
+      </w:pPr>
+    </w:p>
+    <w:p>
+      <w:r>
+        <w:t xml:space="preserve">Software design </w:t>
       </w:r>
       <w:proofErr w:type="spellStart"/>
       <w:r>
-        <w:rPr>
-          <w:lang w:val="en-GB"/>
-        </w:rPr>
-        <w:t>enzo</w:t>
+        <w:t>architecture</w:t>
       </w:r>
       <w:proofErr w:type="spellEnd"/>
       <w:r>
-        <w:rPr>
-          <w:lang w:val="en-GB"/>
-        </w:rPr>
-        <w:t xml:space="preserve"> </w:t>
-      </w:r>
-      <w:proofErr w:type="spellStart"/>
-      <w:r>
-        <w:rPr>
-          <w:lang w:val="en-GB"/>
-        </w:rPr>
-        <w:t>zeg</w:t>
-      </w:r>
-      <w:proofErr w:type="spellEnd"/>
-      <w:r>
-        <w:rPr>
-          <w:lang w:val="en-GB"/>
-        </w:rPr>
-        <w:t xml:space="preserve"> ma</w:t>
-      </w:r>
-      <w:r>
-        <w:rPr>
-          <w:lang w:val="en-GB"/>
-        </w:rPr>
-        <w:t xml:space="preserve"> (OWASP </w:t>
-      </w:r>
-      <w:proofErr w:type="spellStart"/>
-      <w:r>
-        <w:rPr>
-          <w:lang w:val="en-GB"/>
-        </w:rPr>
-        <w:t>uitleggen</w:t>
-      </w:r>
-      <w:proofErr w:type="spellEnd"/>
-      <w:r>
-        <w:rPr>
-          <w:lang w:val="en-GB"/>
-        </w:rPr>
-        <w:t xml:space="preserve"> </w:t>
-      </w:r>
-      <w:proofErr w:type="spellStart"/>
-      <w:r>
-        <w:rPr>
-          <w:lang w:val="en-GB"/>
-        </w:rPr>
-        <w:t>en</w:t>
-      </w:r>
-      <w:proofErr w:type="spellEnd"/>
-      <w:r>
-        <w:rPr>
-          <w:lang w:val="en-GB"/>
-        </w:rPr>
-        <w:t xml:space="preserve"> met .dot framework </w:t>
-      </w:r>
-      <w:proofErr w:type="spellStart"/>
-      <w:r>
-        <w:rPr>
-          <w:lang w:val="en-GB"/>
-        </w:rPr>
-        <w:t>onderzoeken</w:t>
-      </w:r>
-      <w:proofErr w:type="spellEnd"/>
-      <w:r>
-        <w:rPr>
-          <w:lang w:val="en-GB"/>
-        </w:rPr>
-        <w:t>)</w:t>
-      </w:r>
-    </w:p>
-    <w:p>
-      <w:pPr>
-        <w:rPr>
-          <w:rStyle w:val="Hyperlink"/>
-          <w:lang w:val="en-GB"/>
-        </w:rPr>
-      </w:pPr>
-    </w:p>
-    <w:p>
-      <w:pPr>
-        <w:pStyle w:val="Kop3"/>
-        <w:rPr>
-          <w:lang w:val="en-GB"/>
-        </w:rPr>
-      </w:pPr>
-      <w:bookmarkStart w:id="26" w:name="_2.2.5_business_process"/>
-      <w:bookmarkStart w:id="27" w:name="_Toc123847595"/>
-      <w:bookmarkEnd w:id="26"/>
-      <w:r>
-        <w:rPr>
-          <w:lang w:val="en-GB"/>
-        </w:rPr>
-        <w:t>2.2.</w:t>
-      </w:r>
-      <w:r>
-        <w:rPr>
-          <w:lang w:val="en-GB"/>
-        </w:rPr>
-        <w:t>5</w:t>
-      </w:r>
-      <w:r>
-        <w:rPr>
-          <w:lang w:val="en-GB"/>
-        </w:rPr>
-        <w:t xml:space="preserve"> business process</w:t>
-      </w:r>
-      <w:r>
-        <w:rPr>
-          <w:lang w:val="en-GB"/>
-        </w:rPr>
-        <w:t xml:space="preserve"> (</w:t>
-      </w:r>
-      <w:proofErr w:type="spellStart"/>
-      <w:r>
-        <w:rPr>
-          <w:lang w:val="en-GB"/>
-        </w:rPr>
-        <w:t>wip</w:t>
-      </w:r>
-      <w:proofErr w:type="spellEnd"/>
-      <w:r>
-        <w:rPr>
-          <w:lang w:val="en-GB"/>
-        </w:rPr>
-        <w:t>)</w:t>
-      </w:r>
-      <w:bookmarkEnd w:id="27"/>
-    </w:p>
-    <w:p>
-      <w:pPr>
-        <w:rPr>
-          <w:rStyle w:val="Hyperlink"/>
-          <w:lang w:val="en-GB"/>
-        </w:rPr>
-      </w:pPr>
-    </w:p>
-    <w:p>
-      <w:pPr>
-        <w:rPr>
-          <w:rStyle w:val="Hyperlink"/>
-          <w:lang w:val="en-GB"/>
-        </w:rPr>
-      </w:pPr>
-    </w:p>
-    <w:p>
-      <w:pPr>
-        <w:pStyle w:val="Kop3"/>
-        <w:rPr>
-          <w:lang w:val="en-GB"/>
-        </w:rPr>
-      </w:pPr>
-      <w:bookmarkStart w:id="28" w:name="_2.2.6_Cultural_differences"/>
-      <w:bookmarkStart w:id="29" w:name="_Toc123847596"/>
-      <w:bookmarkEnd w:id="28"/>
-      <w:r>
-        <w:rPr>
-          <w:lang w:val="en-GB"/>
-        </w:rPr>
-        <w:t>2.2.</w:t>
-      </w:r>
-      <w:r>
-        <w:rPr>
-          <w:lang w:val="en-GB"/>
-        </w:rPr>
-        <w:t>6</w:t>
-      </w:r>
-      <w:r>
-        <w:rPr>
-          <w:lang w:val="en-GB"/>
-        </w:rPr>
-        <w:t xml:space="preserve"> </w:t>
-      </w:r>
-      <w:r>
-        <w:rPr>
-          <w:lang w:val="en-GB"/>
-        </w:rPr>
-        <w:t>Cultural differences and ethics</w:t>
-      </w:r>
-      <w:bookmarkEnd w:id="29"/>
-    </w:p>
-    <w:p>
-      <w:pPr>
-        <w:rPr>
-          <w:lang w:val="en-GB"/>
-        </w:rPr>
-      </w:pPr>
-      <w:r>
-        <w:rPr>
-          <w:lang w:val="en-GB"/>
-        </w:rPr>
-        <w:t xml:space="preserve">In this chapter, I have explored what cultural </w:t>
-      </w:r>
-      <w:proofErr w:type="spellStart"/>
-      <w:r>
-        <w:rPr>
-          <w:lang w:val="en-GB"/>
-        </w:rPr>
-        <w:t>differneces</w:t>
-      </w:r>
-      <w:proofErr w:type="spellEnd"/>
-      <w:r>
-        <w:rPr>
-          <w:lang w:val="en-GB"/>
-        </w:rPr>
-        <w:t xml:space="preserve"> and ethics are. I examined this in general but also what they are in software engineering. I have also shared my experiences.</w:t>
-      </w:r>
-    </w:p>
-    <w:p>
-      <w:pPr>
-        <w:rPr>
-          <w:lang w:val="en-GB"/>
-        </w:rPr>
-      </w:pPr>
-    </w:p>
-    <w:bookmarkStart w:id="30" w:name="_Hlk123842657"/>
-    <w:p>
-      <w:pPr>
-        <w:rPr>
-          <w:lang w:val="en-GB"/>
-        </w:rPr>
-      </w:pPr>
-      <w:r>
-        <w:rPr>
-          <w:lang w:val="en-GB"/>
-        </w:rPr>
-        <w:fldChar w:fldCharType="begin"/>
-      </w:r>
-      <w:r>
-        <w:rPr>
-          <w:lang w:val="en-GB"/>
-        </w:rPr>
-        <w:instrText xml:space="preserve"> HYPERLINK "Research%20documents/Cultural%20differences%20and%20ethics%20research.docx" </w:instrText>
-      </w:r>
-      <w:r>
-        <w:rPr>
-          <w:lang w:val="en-GB"/>
-        </w:rPr>
-      </w:r>
-      <w:r>
-        <w:rPr>
-          <w:lang w:val="en-GB"/>
-        </w:rPr>
-        <w:fldChar w:fldCharType="separate"/>
-      </w:r>
-      <w:r>
-        <w:rPr>
-          <w:rStyle w:val="Hyperlink"/>
-          <w:lang w:val="en-GB"/>
-        </w:rPr>
-        <w:t>Cultural differences and ethics research</w:t>
-      </w:r>
-      <w:r>
-        <w:rPr>
-          <w:lang w:val="en-GB"/>
-        </w:rPr>
-        <w:fldChar w:fldCharType="end"/>
-      </w:r>
-    </w:p>
-    <w:bookmarkEnd w:id="30"/>
-    <w:p>
-      <w:pPr>
-        <w:rPr>
-          <w:lang w:val="en-GB"/>
-        </w:rPr>
-      </w:pPr>
-    </w:p>
-    <w:p>
-      <w:pPr>
-        <w:pStyle w:val="Kop2"/>
-        <w:rPr>
-          <w:lang w:val="en-GB"/>
-        </w:rPr>
-      </w:pPr>
-      <w:bookmarkStart w:id="31" w:name="_2.3_Software_design"/>
-      <w:bookmarkStart w:id="32" w:name="_Toc123847597"/>
-      <w:bookmarkEnd w:id="31"/>
-      <w:r>
-        <w:rPr>
-          <w:lang w:val="en-GB"/>
-        </w:rPr>
-        <w:t>2.3 Software design</w:t>
-      </w:r>
-      <w:r>
-        <w:rPr>
-          <w:lang w:val="en-GB"/>
-        </w:rPr>
-        <w:t xml:space="preserve"> (</w:t>
-      </w:r>
-      <w:proofErr w:type="spellStart"/>
-      <w:r>
-        <w:rPr>
-          <w:lang w:val="en-GB"/>
-        </w:rPr>
-        <w:t>wip</w:t>
-      </w:r>
-      <w:proofErr w:type="spellEnd"/>
-      <w:r>
-        <w:rPr>
-          <w:lang w:val="en-GB"/>
-        </w:rPr>
-        <w:t>)</w:t>
-      </w:r>
-      <w:bookmarkEnd w:id="32"/>
-    </w:p>
-    <w:p>
-      <w:pPr>
-        <w:rPr>
-          <w:lang w:val="en-GB"/>
-        </w:rPr>
-      </w:pPr>
-      <w:r>
-        <w:rPr>
-          <w:lang w:val="en-GB"/>
-        </w:rPr>
-        <w:t>I created user stories based on the established requirements. I divided these into functional and non-functional user stories.</w:t>
-      </w:r>
-    </w:p>
-    <w:p>
-      <w:pPr>
-        <w:rPr>
-          <w:lang w:val="en-GB"/>
-        </w:rPr>
-      </w:pPr>
-      <w:r>
-        <w:rPr>
-          <w:lang w:val="en-GB"/>
-        </w:rPr>
-        <w:lastRenderedPageBreak/>
-        <w:t>Based on these user stories, I first created a conceptual model to get a clearer picture of which components I am going to have in my website. After creating the conceptual model, I created a software architecture that shows how components communicate with each other.</w:t>
-      </w:r>
-    </w:p>
-    <w:p>
-      <w:pPr>
-        <w:rPr>
-          <w:lang w:val="en-GB"/>
-        </w:rPr>
-      </w:pPr>
-    </w:p>
-    <w:p>
-      <w:pPr>
-        <w:rPr>
-          <w:lang w:val="en-GB"/>
-        </w:rPr>
-      </w:pPr>
-      <w:r>
-        <w:rPr>
-          <w:lang w:val="en-GB"/>
-        </w:rPr>
-        <w:t>Software design architecture (</w:t>
-      </w:r>
-      <w:proofErr w:type="spellStart"/>
-      <w:r>
-        <w:rPr>
-          <w:lang w:val="en-GB"/>
-        </w:rPr>
-        <w:t>dit</w:t>
-      </w:r>
-      <w:proofErr w:type="spellEnd"/>
-      <w:r>
-        <w:rPr>
-          <w:lang w:val="en-GB"/>
-        </w:rPr>
-        <w:t xml:space="preserve"> </w:t>
-      </w:r>
-      <w:proofErr w:type="spellStart"/>
-      <w:r>
-        <w:rPr>
-          <w:lang w:val="en-GB"/>
-        </w:rPr>
-        <w:t>nog</w:t>
-      </w:r>
-      <w:proofErr w:type="spellEnd"/>
-      <w:r>
-        <w:rPr>
-          <w:lang w:val="en-GB"/>
-        </w:rPr>
-        <w:t xml:space="preserve"> </w:t>
-      </w:r>
-      <w:proofErr w:type="spellStart"/>
-      <w:r>
-        <w:rPr>
-          <w:lang w:val="en-GB"/>
-        </w:rPr>
-        <w:t>maken</w:t>
-      </w:r>
-      <w:proofErr w:type="spellEnd"/>
-      <w:r>
-        <w:rPr>
-          <w:lang w:val="en-GB"/>
-        </w:rPr>
-        <w:t xml:space="preserve"> </w:t>
-      </w:r>
-      <w:proofErr w:type="spellStart"/>
-      <w:r>
-        <w:rPr>
-          <w:lang w:val="en-GB"/>
-        </w:rPr>
-        <w:t>vriend</w:t>
-      </w:r>
-      <w:proofErr w:type="spellEnd"/>
-      <w:r>
-        <w:rPr>
-          <w:lang w:val="en-GB"/>
-        </w:rPr>
-        <w:t>)</w:t>
-      </w:r>
-    </w:p>
-    <w:p>
-      <w:pPr>
-        <w:rPr>
-          <w:lang w:val="en-GB"/>
-        </w:rPr>
-      </w:pPr>
-    </w:p>
+        <w:t xml:space="preserve"> (dit nog maken vriend)</w:t>
+      </w:r>
+    </w:p>
+    <w:p/>
     <w:p>
       <w:pPr>
         <w:pStyle w:val="Kop2"/>
@@ -7383,7 +7345,7 @@
       </w:pPr>
       <w:bookmarkStart w:id="33" w:name="_UX_design"/>
       <w:bookmarkStart w:id="34" w:name="_2.4_UX_design"/>
-      <w:bookmarkStart w:id="35" w:name="_Toc123847598"/>
+      <w:bookmarkStart w:id="35" w:name="_Toc123902971"/>
       <w:bookmarkEnd w:id="33"/>
       <w:bookmarkEnd w:id="34"/>
       <w:r>
@@ -7435,6 +7397,7 @@
         <w:rPr>
           <w:b/>
           <w:bCs/>
+          <w:noProof/>
           <w:lang w:val="en-GB"/>
         </w:rPr>
         <w:drawing>
@@ -7546,21 +7509,7 @@
             <w:rStyle w:val="Hyperlink"/>
             <w:lang w:val="en-GB"/>
           </w:rPr>
-          <w:t>UX de</w:t>
-        </w:r>
-        <w:r>
-          <w:rPr>
-            <w:rStyle w:val="Hyperlink"/>
-            <w:lang w:val="en-GB"/>
-          </w:rPr>
-          <w:t>s</w:t>
-        </w:r>
-        <w:r>
-          <w:rPr>
-            <w:rStyle w:val="Hyperlink"/>
-            <w:lang w:val="en-GB"/>
-          </w:rPr>
-          <w:t>ign</w:t>
+          <w:t>UX design</w:t>
         </w:r>
       </w:hyperlink>
     </w:p>
@@ -7579,13 +7528,12 @@
         </w:rPr>
       </w:pPr>
       <w:bookmarkStart w:id="36" w:name="_2.5_ORM"/>
-      <w:bookmarkStart w:id="37" w:name="_Toc123847599"/>
+      <w:bookmarkStart w:id="37" w:name="_Toc123902972"/>
       <w:bookmarkEnd w:id="36"/>
       <w:r>
         <w:rPr>
           <w:lang w:val="en-GB"/>
         </w:rPr>
-        <w:lastRenderedPageBreak/>
         <w:t>2.5 ORM</w:t>
       </w:r>
       <w:bookmarkEnd w:id="37"/>
@@ -7763,6 +7711,7 @@
           <w:noProof/>
           <w:lang w:val="en-GB"/>
         </w:rPr>
+        <w:lastRenderedPageBreak/>
         <w:drawing>
           <wp:inline distT="0" distB="0" distL="0" distR="0" wp14:anchorId="66A0BF27" wp14:editId="38BA081F">
             <wp:extent cx="5760720" cy="4883150"/>
@@ -7811,375 +7760,111 @@
     <w:p>
       <w:pPr>
         <w:pStyle w:val="Kop2"/>
-        <w:rPr>
-          <w:lang w:val="en-GB"/>
-        </w:rPr>
       </w:pPr>
       <w:bookmarkStart w:id="38" w:name="_2.5_Quality_assurance"/>
-      <w:bookmarkStart w:id="39" w:name="_Toc123847600"/>
+      <w:bookmarkStart w:id="39" w:name="_Toc123902973"/>
       <w:bookmarkEnd w:id="38"/>
       <w:r>
-        <w:rPr>
-          <w:lang w:val="en-GB"/>
-        </w:rPr>
-        <w:t>2.5 Quality assurance (</w:t>
+        <w:t xml:space="preserve">2.5 </w:t>
       </w:r>
       <w:proofErr w:type="spellStart"/>
       <w:r>
-        <w:rPr>
-          <w:lang w:val="en-GB"/>
-        </w:rPr>
-        <w:t>wip</w:t>
+        <w:t>Quality</w:t>
       </w:r>
       <w:proofErr w:type="spellEnd"/>
       <w:r>
-        <w:rPr>
-          <w:lang w:val="en-GB"/>
-        </w:rPr>
+        <w:t xml:space="preserve"> </w:t>
+      </w:r>
+      <w:proofErr w:type="spellStart"/>
+      <w:r>
+        <w:t>assurance</w:t>
+      </w:r>
+      <w:proofErr w:type="spellEnd"/>
+      <w:r>
+        <w:t xml:space="preserve"> (wip)</w:t>
+      </w:r>
+      <w:bookmarkEnd w:id="39"/>
+    </w:p>
+    <w:p>
+      <w:r>
+        <w:t xml:space="preserve">Testen </w:t>
+      </w:r>
+      <w:proofErr w:type="spellStart"/>
+      <w:r>
+        <w:t>enzo</w:t>
+      </w:r>
+      <w:proofErr w:type="spellEnd"/>
+      <w:r>
+        <w:t xml:space="preserve"> ff nog maken hier makkertje jorn</w:t>
+      </w:r>
+      <w:r>
+        <w:t xml:space="preserve"> (over testen </w:t>
+      </w:r>
+      <w:proofErr w:type="spellStart"/>
+      <w:r>
+        <w:t>enzo</w:t>
+      </w:r>
+      <w:proofErr w:type="spellEnd"/>
+      <w:r>
         <w:t>)</w:t>
       </w:r>
-      <w:bookmarkEnd w:id="39"/>
-    </w:p>
-    <w:p>
-      <w:pPr>
-        <w:rPr>
-          <w:lang w:val="en-GB"/>
-        </w:rPr>
-      </w:pPr>
+    </w:p>
+    <w:p/>
+    <w:p>
+      <w:pPr>
+        <w:pStyle w:val="Kop2"/>
+      </w:pPr>
+      <w:bookmarkStart w:id="40" w:name="_2.6_CI/CD_(wip)"/>
+      <w:bookmarkStart w:id="41" w:name="_Toc123902974"/>
+      <w:bookmarkEnd w:id="40"/>
+      <w:r>
+        <w:t>2.6 CI/CD (wip)</w:t>
+      </w:r>
+      <w:bookmarkEnd w:id="41"/>
+    </w:p>
+    <w:p>
+      <w:pPr>
+        <w:pStyle w:val="Kop3"/>
+      </w:pPr>
+      <w:bookmarkStart w:id="42" w:name="_Toc123902975"/>
+      <w:r>
+        <w:t>2.6.1 CI</w:t>
+      </w:r>
+      <w:bookmarkEnd w:id="42"/>
+    </w:p>
+    <w:p>
+      <w:r>
+        <w:t>Nog invullen/maken</w:t>
+      </w:r>
+      <w:r>
+        <w:t xml:space="preserve"> (front- en </w:t>
+      </w:r>
       <w:proofErr w:type="spellStart"/>
       <w:r>
-        <w:rPr>
-          <w:lang w:val="en-GB"/>
-        </w:rPr>
-        <w:t>Testen</w:t>
+        <w:t>back-end</w:t>
       </w:r>
       <w:proofErr w:type="spellEnd"/>
       <w:r>
-        <w:rPr>
-          <w:lang w:val="en-GB"/>
-        </w:rPr>
-        <w:t xml:space="preserve"> </w:t>
-      </w:r>
-      <w:proofErr w:type="spellStart"/>
-      <w:r>
-        <w:rPr>
-          <w:lang w:val="en-GB"/>
-        </w:rPr>
-        <w:t>enzo</w:t>
-      </w:r>
-      <w:proofErr w:type="spellEnd"/>
-      <w:r>
-        <w:rPr>
-          <w:lang w:val="en-GB"/>
-        </w:rPr>
-        <w:t xml:space="preserve"> ff </w:t>
-      </w:r>
-      <w:proofErr w:type="spellStart"/>
-      <w:r>
-        <w:rPr>
-          <w:lang w:val="en-GB"/>
-        </w:rPr>
-        <w:t>nog</w:t>
-      </w:r>
-      <w:proofErr w:type="spellEnd"/>
-      <w:r>
-        <w:rPr>
-          <w:lang w:val="en-GB"/>
-        </w:rPr>
-        <w:t xml:space="preserve"> </w:t>
-      </w:r>
-      <w:proofErr w:type="spellStart"/>
-      <w:r>
-        <w:rPr>
-          <w:lang w:val="en-GB"/>
-        </w:rPr>
-        <w:t>maken</w:t>
-      </w:r>
-      <w:proofErr w:type="spellEnd"/>
-      <w:r>
-        <w:rPr>
-          <w:lang w:val="en-GB"/>
-        </w:rPr>
-        <w:t xml:space="preserve"> </w:t>
-      </w:r>
-      <w:proofErr w:type="spellStart"/>
-      <w:r>
-        <w:rPr>
-          <w:lang w:val="en-GB"/>
-        </w:rPr>
-        <w:t>hier</w:t>
-      </w:r>
-      <w:proofErr w:type="spellEnd"/>
-      <w:r>
-        <w:rPr>
-          <w:lang w:val="en-GB"/>
-        </w:rPr>
-        <w:t xml:space="preserve"> </w:t>
-      </w:r>
-      <w:proofErr w:type="spellStart"/>
-      <w:r>
-        <w:rPr>
-          <w:lang w:val="en-GB"/>
-        </w:rPr>
-        <w:t>makkertje</w:t>
-      </w:r>
-      <w:proofErr w:type="spellEnd"/>
-      <w:r>
-        <w:rPr>
-          <w:lang w:val="en-GB"/>
-        </w:rPr>
-        <w:t xml:space="preserve"> </w:t>
-      </w:r>
-      <w:proofErr w:type="spellStart"/>
-      <w:r>
-        <w:rPr>
-          <w:lang w:val="en-GB"/>
-        </w:rPr>
-        <w:t>jorn</w:t>
-      </w:r>
-      <w:proofErr w:type="spellEnd"/>
-      <w:r>
-        <w:rPr>
-          <w:lang w:val="en-GB"/>
-        </w:rPr>
-        <w:t xml:space="preserve"> (over </w:t>
-      </w:r>
-      <w:proofErr w:type="spellStart"/>
-      <w:r>
-        <w:rPr>
-          <w:lang w:val="en-GB"/>
-        </w:rPr>
-        <w:t>testen</w:t>
-      </w:r>
-      <w:proofErr w:type="spellEnd"/>
-      <w:r>
-        <w:rPr>
-          <w:lang w:val="en-GB"/>
-        </w:rPr>
-        <w:t xml:space="preserve"> </w:t>
-      </w:r>
-      <w:proofErr w:type="spellStart"/>
-      <w:r>
-        <w:rPr>
-          <w:lang w:val="en-GB"/>
-        </w:rPr>
-        <w:t>enzo</w:t>
-      </w:r>
-      <w:proofErr w:type="spellEnd"/>
-      <w:r>
-        <w:rPr>
-          <w:lang w:val="en-GB"/>
-        </w:rPr>
         <w:t>)</w:t>
       </w:r>
     </w:p>
     <w:p>
       <w:pPr>
-        <w:rPr>
-          <w:lang w:val="en-GB"/>
-        </w:rPr>
-      </w:pPr>
-    </w:p>
-    <w:p>
-      <w:pPr>
-        <w:pStyle w:val="Kop2"/>
-        <w:rPr>
-          <w:lang w:val="en-GB"/>
-        </w:rPr>
-      </w:pPr>
-      <w:bookmarkStart w:id="40" w:name="_2.6_CI/CD_(wip)"/>
-      <w:bookmarkStart w:id="41" w:name="_Toc123847601"/>
-      <w:bookmarkEnd w:id="40"/>
-      <w:r>
-        <w:rPr>
-          <w:lang w:val="en-GB"/>
-        </w:rPr>
-        <w:t>2.6 CI/CD (</w:t>
-      </w:r>
-      <w:proofErr w:type="spellStart"/>
-      <w:r>
-        <w:rPr>
-          <w:lang w:val="en-GB"/>
-        </w:rPr>
-        <w:t>wip</w:t>
-      </w:r>
-      <w:proofErr w:type="spellEnd"/>
-      <w:r>
-        <w:rPr>
-          <w:lang w:val="en-GB"/>
-        </w:rPr>
-        <w:t>)</w:t>
-      </w:r>
-      <w:bookmarkEnd w:id="41"/>
-    </w:p>
-    <w:p>
-      <w:pPr>
         <w:pStyle w:val="Kop3"/>
-        <w:rPr>
-          <w:lang w:val="en-GB"/>
-        </w:rPr>
-      </w:pPr>
-      <w:bookmarkStart w:id="42" w:name="_Toc123847602"/>
-      <w:r>
-        <w:rPr>
-          <w:lang w:val="en-GB"/>
-        </w:rPr>
-        <w:t>2.6.1 CI</w:t>
-      </w:r>
-      <w:bookmarkEnd w:id="42"/>
-    </w:p>
-    <w:p>
-      <w:pPr>
-        <w:rPr>
-          <w:lang w:val="en-GB"/>
-        </w:rPr>
-      </w:pPr>
-      <w:proofErr w:type="spellStart"/>
-      <w:r>
-        <w:rPr>
-          <w:lang w:val="en-GB"/>
-        </w:rPr>
-        <w:t>Nog</w:t>
-      </w:r>
-      <w:proofErr w:type="spellEnd"/>
-      <w:r>
-        <w:rPr>
-          <w:lang w:val="en-GB"/>
-        </w:rPr>
-        <w:t xml:space="preserve"> </w:t>
-      </w:r>
-      <w:proofErr w:type="spellStart"/>
-      <w:r>
-        <w:rPr>
-          <w:lang w:val="en-GB"/>
-        </w:rPr>
-        <w:t>invullen</w:t>
-      </w:r>
-      <w:proofErr w:type="spellEnd"/>
-      <w:r>
-        <w:rPr>
-          <w:lang w:val="en-GB"/>
-        </w:rPr>
-        <w:t>/</w:t>
-      </w:r>
-      <w:proofErr w:type="spellStart"/>
-      <w:r>
-        <w:rPr>
-          <w:lang w:val="en-GB"/>
-        </w:rPr>
-        <w:t>maken</w:t>
-      </w:r>
-      <w:proofErr w:type="spellEnd"/>
-      <w:r>
-        <w:rPr>
-          <w:lang w:val="en-GB"/>
-        </w:rPr>
-        <w:t xml:space="preserve"> (front- </w:t>
-      </w:r>
-      <w:proofErr w:type="spellStart"/>
-      <w:r>
-        <w:rPr>
-          <w:lang w:val="en-GB"/>
-        </w:rPr>
-        <w:t>en</w:t>
-      </w:r>
-      <w:proofErr w:type="spellEnd"/>
-      <w:r>
-        <w:rPr>
-          <w:lang w:val="en-GB"/>
-        </w:rPr>
-        <w:t xml:space="preserve"> back-end)</w:t>
-      </w:r>
-    </w:p>
-    <w:p>
-      <w:pPr>
-        <w:pStyle w:val="Kop3"/>
-        <w:rPr>
-          <w:lang w:val="en-GB"/>
-        </w:rPr>
-      </w:pPr>
-      <w:bookmarkStart w:id="43" w:name="_Toc123847603"/>
-      <w:r>
-        <w:rPr>
-          <w:lang w:val="en-GB"/>
-        </w:rPr>
+      </w:pPr>
+      <w:bookmarkStart w:id="43" w:name="_Toc123902976"/>
+      <w:r>
         <w:t>2.6.2 CD</w:t>
       </w:r>
       <w:bookmarkEnd w:id="43"/>
     </w:p>
     <w:p>
-      <w:pPr>
-        <w:rPr>
-          <w:lang w:val="en-GB"/>
-        </w:rPr>
-      </w:pPr>
-      <w:proofErr w:type="spellStart"/>
-      <w:r>
-        <w:rPr>
-          <w:lang w:val="en-GB"/>
-        </w:rPr>
-        <w:t>Nog</w:t>
-      </w:r>
-      <w:proofErr w:type="spellEnd"/>
-      <w:r>
-        <w:rPr>
-          <w:lang w:val="en-GB"/>
-        </w:rPr>
-        <w:t xml:space="preserve"> </w:t>
-      </w:r>
-      <w:proofErr w:type="spellStart"/>
-      <w:r>
-        <w:rPr>
-          <w:lang w:val="en-GB"/>
-        </w:rPr>
-        <w:t>invullen</w:t>
-      </w:r>
-      <w:proofErr w:type="spellEnd"/>
-      <w:r>
-        <w:rPr>
-          <w:lang w:val="en-GB"/>
-        </w:rPr>
-        <w:t>/</w:t>
-      </w:r>
-      <w:proofErr w:type="spellStart"/>
-      <w:r>
-        <w:rPr>
-          <w:lang w:val="en-GB"/>
-        </w:rPr>
-        <w:t>maken</w:t>
-      </w:r>
-      <w:proofErr w:type="spellEnd"/>
-      <w:r>
-        <w:rPr>
-          <w:lang w:val="en-GB"/>
-        </w:rPr>
-        <w:t xml:space="preserve"> (front-end </w:t>
-      </w:r>
-      <w:proofErr w:type="spellStart"/>
-      <w:r>
-        <w:rPr>
-          <w:lang w:val="en-GB"/>
-        </w:rPr>
-        <w:t>alleen</w:t>
-      </w:r>
-      <w:proofErr w:type="spellEnd"/>
-      <w:r>
-        <w:rPr>
-          <w:lang w:val="en-GB"/>
-        </w:rPr>
-        <w:t>)</w:t>
-      </w:r>
-    </w:p>
-    <w:p>
-      <w:pPr>
-        <w:rPr>
-          <w:lang w:val="en-GB"/>
-        </w:rPr>
-      </w:pPr>
-      <w:r>
-        <w:rPr>
-          <w:lang w:val="en-GB"/>
-        </w:rPr>
+      <w:r>
+        <w:t>Nog invullen/maken (front-end alleen)</w:t>
+      </w:r>
+    </w:p>
+    <w:p>
+      <w:r>
         <w:br w:type="page"/>
       </w:r>
     </w:p>
@@ -8191,7 +7876,7 @@
         </w:rPr>
       </w:pPr>
       <w:bookmarkStart w:id="44" w:name="_Group_project"/>
-      <w:bookmarkStart w:id="45" w:name="_Toc123847604"/>
+      <w:bookmarkStart w:id="45" w:name="_Toc123902977"/>
       <w:bookmarkEnd w:id="44"/>
       <w:r>
         <w:rPr>
@@ -8209,7 +7894,7 @@
           <w:lang w:val="en-GB"/>
         </w:rPr>
       </w:pPr>
-      <w:bookmarkStart w:id="46" w:name="_Toc123847605"/>
+      <w:bookmarkStart w:id="46" w:name="_Toc123902978"/>
       <w:r>
         <w:rPr>
           <w:lang w:val="en-GB"/>
@@ -8225,7 +7910,7 @@
           <w:lang w:val="en-GB"/>
         </w:rPr>
       </w:pPr>
-      <w:bookmarkStart w:id="47" w:name="_Toc123847606"/>
+      <w:bookmarkStart w:id="47" w:name="_Toc123902979"/>
       <w:r>
         <w:rPr>
           <w:lang w:val="en-GB"/>
@@ -8285,7 +7970,7 @@
           <w:lang w:val="en-GB"/>
         </w:rPr>
       </w:pPr>
-      <w:bookmarkStart w:id="48" w:name="_Toc123847607"/>
+      <w:bookmarkStart w:id="48" w:name="_Toc123902980"/>
       <w:r>
         <w:rPr>
           <w:lang w:val="en-GB"/>
@@ -8393,7 +8078,7 @@
           <w:lang w:val="en-GB"/>
         </w:rPr>
       </w:pPr>
-      <w:bookmarkStart w:id="49" w:name="_Toc123847608"/>
+      <w:bookmarkStart w:id="49" w:name="_Toc123902981"/>
       <w:r>
         <w:rPr>
           <w:lang w:val="en-GB"/>
@@ -8480,7 +8165,7 @@
         </w:rPr>
       </w:pPr>
       <w:bookmarkStart w:id="50" w:name="_3.3_Software_design"/>
-      <w:bookmarkStart w:id="51" w:name="_Toc123847609"/>
+      <w:bookmarkStart w:id="51" w:name="_Toc123902982"/>
       <w:bookmarkEnd w:id="50"/>
       <w:r>
         <w:rPr>
@@ -8589,7 +8274,7 @@
         </w:rPr>
       </w:pPr>
       <w:bookmarkStart w:id="52" w:name="_3.4_UX_design"/>
-      <w:bookmarkStart w:id="53" w:name="_Toc123847610"/>
+      <w:bookmarkStart w:id="53" w:name="_Toc123902983"/>
       <w:bookmarkEnd w:id="52"/>
       <w:r>
         <w:rPr>
@@ -8720,7 +8405,7 @@
         </w:rPr>
       </w:pPr>
       <w:bookmarkStart w:id="54" w:name="_3.5_My_contribution"/>
-      <w:bookmarkStart w:id="55" w:name="_Toc123847611"/>
+      <w:bookmarkStart w:id="55" w:name="_Toc123902984"/>
       <w:bookmarkEnd w:id="54"/>
       <w:r>
         <w:rPr>
@@ -8851,7 +8536,7 @@
         </w:rPr>
       </w:pPr>
       <w:bookmarkStart w:id="56" w:name="_Reflection"/>
-      <w:bookmarkStart w:id="57" w:name="_Toc123847612"/>
+      <w:bookmarkStart w:id="57" w:name="_Toc123902985"/>
       <w:bookmarkEnd w:id="56"/>
       <w:r>
         <w:rPr>
@@ -8876,35 +8561,68 @@
           <w:lang w:val="en-GB"/>
         </w:rPr>
       </w:pPr>
-      <w:bookmarkStart w:id="58" w:name="_Toc123847613"/>
+      <w:bookmarkStart w:id="58" w:name="_Toc123902986"/>
+      <w:bookmarkStart w:id="59" w:name="_4.1_What_I’m"/>
+      <w:bookmarkEnd w:id="59"/>
       <w:r>
         <w:rPr>
           <w:lang w:val="en-GB"/>
         </w:rPr>
         <w:t>4.1 What I’m proud of</w:t>
       </w:r>
-      <w:r>
-        <w:rPr>
-          <w:lang w:val="en-GB"/>
-        </w:rPr>
-        <w:t xml:space="preserve"> (</w:t>
-      </w:r>
-      <w:proofErr w:type="spellStart"/>
-      <w:r>
-        <w:rPr>
-          <w:lang w:val="en-GB"/>
-        </w:rPr>
-        <w:t>wip</w:t>
-      </w:r>
       <w:bookmarkEnd w:id="58"/>
-      <w:proofErr w:type="spellEnd"/>
-    </w:p>
-    <w:p>
-      <w:pPr>
-        <w:rPr>
-          <w:lang w:val="en-GB"/>
-        </w:rPr>
-      </w:pPr>
+    </w:p>
+    <w:p>
+      <w:pPr>
+        <w:rPr>
+          <w:lang w:val="en-GB"/>
+        </w:rPr>
+      </w:pPr>
+      <w:r>
+        <w:rPr>
+          <w:lang w:val="en-GB"/>
+        </w:rPr>
+        <w:t xml:space="preserve">This semester, I am very proud of what I was able to create with the group project. I had made a simple scraper before, but never anything similar to what I have made now. Since this project has to work at as many retailers as possible, making the scraper was another step harder. This made me even more careful not to use fixed objects from a particular website. Otherwise, it would only work with one website, which is not the intention of the assignment. </w:t>
+      </w:r>
+    </w:p>
+    <w:p>
+      <w:pPr>
+        <w:rPr>
+          <w:lang w:val="en-GB"/>
+        </w:rPr>
+      </w:pPr>
+      <w:r>
+        <w:rPr>
+          <w:lang w:val="en-GB"/>
+        </w:rPr>
+        <w:t>I further ran into a lot of problems while making the scraper that were quite complicated. Nick and I often discussed these together and then chose a solution, first discussing the pros and cons of the solutions we could come up with.</w:t>
+      </w:r>
+    </w:p>
+    <w:p>
+      <w:pPr>
+        <w:rPr>
+          <w:lang w:val="en-GB"/>
+        </w:rPr>
+      </w:pPr>
+      <w:r>
+        <w:rPr>
+          <w:lang w:val="en-GB"/>
+        </w:rPr>
+        <w:t>I am very happy that we have created an almost fully web-enabled scraper that can find the right product pages from almost any website we enter and extract the right data from them.</w:t>
+      </w:r>
+    </w:p>
+    <w:p>
+      <w:pPr>
+        <w:rPr>
+          <w:lang w:val="en-GB"/>
+        </w:rPr>
+      </w:pPr>
+      <w:r>
+        <w:rPr>
+          <w:lang w:val="en-GB"/>
+        </w:rPr>
+        <w:t>I also learned to work with Python, which I had never worked with before either.</w:t>
+      </w:r>
     </w:p>
     <w:p>
       <w:pPr>
@@ -8920,28 +8638,75 @@
           <w:lang w:val="en-GB"/>
         </w:rPr>
       </w:pPr>
-      <w:bookmarkStart w:id="59" w:name="_Toc123847614"/>
+      <w:bookmarkStart w:id="60" w:name="_Toc123902987"/>
+      <w:bookmarkStart w:id="61" w:name="_4.2_What_went"/>
+      <w:bookmarkEnd w:id="61"/>
       <w:r>
         <w:rPr>
           <w:lang w:val="en-GB"/>
         </w:rPr>
         <w:t>4.2 What went wrong</w:t>
       </w:r>
-      <w:r>
-        <w:rPr>
-          <w:lang w:val="en-GB"/>
-        </w:rPr>
-        <w:t xml:space="preserve"> (</w:t>
-      </w:r>
-      <w:proofErr w:type="spellStart"/>
-      <w:r>
-        <w:rPr>
-          <w:lang w:val="en-GB"/>
-        </w:rPr>
-        <w:t>wip</w:t>
-      </w:r>
-      <w:bookmarkEnd w:id="59"/>
-      <w:proofErr w:type="spellEnd"/>
+      <w:bookmarkEnd w:id="60"/>
+    </w:p>
+    <w:p>
+      <w:pPr>
+        <w:rPr>
+          <w:lang w:val="en-GB"/>
+        </w:rPr>
+      </w:pPr>
+      <w:r>
+        <w:rPr>
+          <w:lang w:val="en-GB"/>
+        </w:rPr>
+        <w:t>A lot of things have also not gone well this semester. The biggest thing that has gone wrong is actually my planning. I started really working on my individual project far too late, for several reasons. In the beginning, I didn't really know what I wanted to make as my individual project, once I came up with these I didn't really know where to put my focus. I didn't really have a clear line whether I should focus more on programming or not.</w:t>
+      </w:r>
+    </w:p>
+    <w:p>
+      <w:pPr>
+        <w:rPr>
+          <w:lang w:val="en-GB"/>
+        </w:rPr>
+      </w:pPr>
+      <w:r>
+        <w:rPr>
+          <w:lang w:val="en-GB"/>
+        </w:rPr>
+        <w:t>In addition, I had to work from home a lot, unfortunately I can't really keep my attention and focus properly on my work at home. Because of this, I mostly didn't do much in the beginning, later after in the project I realised I was way behind and still did a lot.</w:t>
+      </w:r>
+    </w:p>
+    <w:p>
+      <w:pPr>
+        <w:rPr>
+          <w:lang w:val="en-GB"/>
+        </w:rPr>
+      </w:pPr>
+    </w:p>
+    <w:p>
+      <w:pPr>
+        <w:rPr>
+          <w:lang w:val="en-GB"/>
+        </w:rPr>
+      </w:pPr>
+      <w:r>
+        <w:rPr>
+          <w:lang w:val="en-GB"/>
+        </w:rPr>
+        <w:t>Lastly, I didn't keep up with my Git very well either, this is something I want to do a lot better next semester. When making the project, I kept forgetting to push to git, because I am working on the project just by myself. I then don't get the feeling that I need to push to git. Because of this, if my laptop breaks down I might not be able to access my project.</w:t>
+      </w:r>
+    </w:p>
+    <w:p>
+      <w:pPr>
+        <w:rPr>
+          <w:lang w:val="en-GB"/>
+        </w:rPr>
+      </w:pPr>
+      <w:r>
+        <w:rPr>
+          <w:lang w:val="en-GB"/>
+        </w:rPr>
+        <w:t>Besides, this also meant I couldn't keep up with my test, which could be very bad for the project.</w:t>
+      </w:r>
     </w:p>
     <w:sectPr>
       <w:footerReference w:type="default" r:id="rId21"/>
@@ -9610,6 +9375,7 @@
   <w:style w:type="character" w:default="1" w:styleId="Standaardalinea-lettertype">
     <w:name w:val="Default Paragraph Font"/>
     <w:uiPriority w:val="1"/>
+    <w:semiHidden/>
     <w:unhideWhenUsed/>
   </w:style>
   <w:style w:type="table" w:default="1" w:styleId="Standaardtabel">

</xml_diff>

<commit_message>
Small changes to cultural differences and ethics, business process and agile. Added Software design and quality assurance file and added software design, CI/CD and quality assurance to readers guide
</commit_message>
<xml_diff>
--- a/Portfolio/Readers guide.docx
+++ b/Portfolio/Readers guide.docx
@@ -307,34 +307,66 @@
           <w:szCs w:val="28"/>
           <w:lang w:val="en-GB"/>
         </w:rPr>
-        <w:t>Date: 18-10-2022</w:t>
-      </w:r>
-    </w:p>
-    <w:p>
-      <w:pPr>
+        <w:t xml:space="preserve">Date: </w:t>
+      </w:r>
+      <w:r>
         <w:rPr>
           <w:sz w:val="28"/>
           <w:szCs w:val="28"/>
           <w:lang w:val="en-GB"/>
         </w:rPr>
-      </w:pPr>
+        <w:t>11</w:t>
+      </w:r>
       <w:r>
         <w:rPr>
           <w:sz w:val="28"/>
           <w:szCs w:val="28"/>
           <w:lang w:val="en-GB"/>
         </w:rPr>
-        <w:t>Semester: S-DB-IPS3-S3-DB03</w:t>
-      </w:r>
-    </w:p>
-    <w:bookmarkEnd w:id="0"/>
-    <w:p>
-      <w:pPr>
+        <w:t>-0</w:t>
+      </w:r>
+      <w:r>
         <w:rPr>
           <w:sz w:val="28"/>
           <w:szCs w:val="28"/>
           <w:lang w:val="en-GB"/>
         </w:rPr>
+        <w:t>1</w:t>
+      </w:r>
+      <w:r>
+        <w:rPr>
+          <w:sz w:val="28"/>
+          <w:szCs w:val="28"/>
+          <w:lang w:val="en-GB"/>
+        </w:rPr>
+        <w:t>-2022</w:t>
+      </w:r>
+    </w:p>
+    <w:p>
+      <w:pPr>
+        <w:rPr>
+          <w:sz w:val="28"/>
+          <w:szCs w:val="28"/>
+          <w:lang w:val="en-GB"/>
+        </w:rPr>
+      </w:pPr>
+      <w:r>
+        <w:rPr>
+          <w:sz w:val="28"/>
+          <w:szCs w:val="28"/>
+          <w:lang w:val="en-GB"/>
+        </w:rPr>
+        <w:t>Semester: S-DB-IPS3-S3-DB03</w:t>
+      </w:r>
+    </w:p>
+    <w:bookmarkEnd w:id="0"/>
+    <w:p>
+      <w:pPr>
+        <w:rPr>
+          <w:sz w:val="28"/>
+          <w:szCs w:val="28"/>
+          <w:lang w:val="en-GB"/>
+        </w:rPr>
       </w:pPr>
     </w:p>
     <w:p>
@@ -351,7 +383,7 @@
         </w:rPr>
         <w:br w:type="page"/>
       </w:r>
-      <w:bookmarkStart w:id="1" w:name="_Toc123902950"/>
+      <w:bookmarkStart w:id="1" w:name="_Toc124344356"/>
       <w:r>
         <w:rPr>
           <w:lang w:val="en-GB"/>
@@ -905,6 +937,7 @@
       <w:tr>
         <w:trPr>
           <w:cnfStyle w:val="000000100000" w:firstRow="0" w:lastRow="0" w:firstColumn="0" w:lastColumn="0" w:oddVBand="0" w:evenVBand="0" w:oddHBand="1" w:evenHBand="0" w:firstRowFirstColumn="0" w:firstRowLastColumn="0" w:lastRowFirstColumn="0" w:lastRowLastColumn="0"/>
+          <w:trHeight w:val="996"/>
         </w:trPr>
         <w:tc>
           <w:tcPr>
@@ -1033,6 +1066,170 @@
                   <w:lang w:val="en-GB"/>
                 </w:rPr>
                 <w:t>What went wrong</w:t>
+              </w:r>
+            </w:hyperlink>
+          </w:p>
+        </w:tc>
+      </w:tr>
+      <w:tr>
+        <w:trPr>
+          <w:trHeight w:val="996"/>
+        </w:trPr>
+        <w:tc>
+          <w:tcPr>
+            <w:cnfStyle w:val="001000000000" w:firstRow="0" w:lastRow="0" w:firstColumn="1" w:lastColumn="0" w:oddVBand="0" w:evenVBand="0" w:oddHBand="0" w:evenHBand="0" w:firstRowFirstColumn="0" w:firstRowLastColumn="0" w:lastRowFirstColumn="0" w:lastRowLastColumn="0"/>
+            <w:tcW w:w="1560" w:type="dxa"/>
+          </w:tcPr>
+          <w:p>
+            <w:pPr>
+              <w:rPr>
+                <w:lang w:val="en-GB"/>
+              </w:rPr>
+            </w:pPr>
+            <w:r>
+              <w:rPr>
+                <w:lang w:val="en-GB"/>
+              </w:rPr>
+              <w:t>1.5</w:t>
+            </w:r>
+          </w:p>
+        </w:tc>
+        <w:tc>
+          <w:tcPr>
+            <w:tcW w:w="1984" w:type="dxa"/>
+          </w:tcPr>
+          <w:p>
+            <w:pPr>
+              <w:cnfStyle w:val="000000000000" w:firstRow="0" w:lastRow="0" w:firstColumn="0" w:lastColumn="0" w:oddVBand="0" w:evenVBand="0" w:oddHBand="0" w:evenHBand="0" w:firstRowFirstColumn="0" w:firstRowLastColumn="0" w:lastRowFirstColumn="0" w:lastRowLastColumn="0"/>
+              <w:rPr>
+                <w:lang w:val="en-GB"/>
+              </w:rPr>
+            </w:pPr>
+            <w:r>
+              <w:rPr>
+                <w:lang w:val="en-GB"/>
+              </w:rPr>
+              <w:t>Jorn Kersten</w:t>
+            </w:r>
+          </w:p>
+        </w:tc>
+        <w:tc>
+          <w:tcPr>
+            <w:tcW w:w="1418" w:type="dxa"/>
+          </w:tcPr>
+          <w:p>
+            <w:pPr>
+              <w:cnfStyle w:val="000000000000" w:firstRow="0" w:lastRow="0" w:firstColumn="0" w:lastColumn="0" w:oddVBand="0" w:evenVBand="0" w:oddHBand="0" w:evenHBand="0" w:firstRowFirstColumn="0" w:firstRowLastColumn="0" w:lastRowFirstColumn="0" w:lastRowLastColumn="0"/>
+              <w:rPr>
+                <w:lang w:val="en-GB"/>
+              </w:rPr>
+            </w:pPr>
+            <w:r>
+              <w:rPr>
+                <w:lang w:val="en-GB"/>
+              </w:rPr>
+              <w:t>11-01-2023</w:t>
+            </w:r>
+          </w:p>
+        </w:tc>
+        <w:tc>
+          <w:tcPr>
+            <w:tcW w:w="4110" w:type="dxa"/>
+          </w:tcPr>
+          <w:p>
+            <w:pPr>
+              <w:cnfStyle w:val="000000000000" w:firstRow="0" w:lastRow="0" w:firstColumn="0" w:lastColumn="0" w:oddVBand="0" w:evenVBand="0" w:oddHBand="0" w:evenHBand="0" w:firstRowFirstColumn="0" w:firstRowLastColumn="0" w:lastRowFirstColumn="0" w:lastRowLastColumn="0"/>
+              <w:rPr>
+                <w:rStyle w:val="Hyperlink"/>
+                <w:lang w:val="en-GB"/>
+              </w:rPr>
+            </w:pPr>
+            <w:r>
+              <w:rPr>
+                <w:lang w:val="en-GB"/>
+              </w:rPr>
+              <w:t xml:space="preserve">Added following item to individual project: </w:t>
+            </w:r>
+            <w:hyperlink w:anchor="_2.3_Software_design" w:history="1">
+              <w:r>
+                <w:rPr>
+                  <w:rStyle w:val="Hyperlink"/>
+                  <w:lang w:val="en-GB"/>
+                </w:rPr>
+                <w:t>Software design</w:t>
+              </w:r>
+            </w:hyperlink>
+            <w:r>
+              <w:rPr>
+                <w:lang w:val="en-GB"/>
+              </w:rPr>
+              <w:t xml:space="preserve">, </w:t>
+            </w:r>
+            <w:hyperlink w:anchor="_2.5_Quality_assurance" w:history="1">
+              <w:r>
+                <w:rPr>
+                  <w:rStyle w:val="Hyperlink"/>
+                  <w:lang w:val="en-GB"/>
+                </w:rPr>
+                <w:t>Quality a</w:t>
+              </w:r>
+              <w:r>
+                <w:rPr>
+                  <w:rStyle w:val="Hyperlink"/>
+                  <w:lang w:val="en-GB"/>
+                </w:rPr>
+                <w:t>s</w:t>
+              </w:r>
+              <w:r>
+                <w:rPr>
+                  <w:rStyle w:val="Hyperlink"/>
+                  <w:lang w:val="en-GB"/>
+                </w:rPr>
+                <w:t>surance</w:t>
+              </w:r>
+            </w:hyperlink>
+            <w:hyperlink w:anchor="_2.2.5_business_process" w:history="1"/>
+          </w:p>
+          <w:p>
+            <w:pPr>
+              <w:cnfStyle w:val="000000000000" w:firstRow="0" w:lastRow="0" w:firstColumn="0" w:lastColumn="0" w:oddVBand="0" w:evenVBand="0" w:oddHBand="0" w:evenHBand="0" w:firstRowFirstColumn="0" w:firstRowLastColumn="0" w:lastRowFirstColumn="0" w:lastRowLastColumn="0"/>
+              <w:rPr>
+                <w:lang w:val="en-GB"/>
+              </w:rPr>
+            </w:pPr>
+            <w:r>
+              <w:rPr>
+                <w:lang w:val="en-GB"/>
+              </w:rPr>
+              <w:t xml:space="preserve">Added following item to </w:t>
+            </w:r>
+            <w:r>
+              <w:rPr>
+                <w:lang w:val="en-GB"/>
+              </w:rPr>
+              <w:t>group</w:t>
+            </w:r>
+            <w:r>
+              <w:rPr>
+                <w:lang w:val="en-GB"/>
+              </w:rPr>
+              <w:t xml:space="preserve"> project:</w:t>
+            </w:r>
+          </w:p>
+          <w:p>
+            <w:pPr>
+              <w:cnfStyle w:val="000000000000" w:firstRow="0" w:lastRow="0" w:firstColumn="0" w:lastColumn="0" w:oddVBand="0" w:evenVBand="0" w:oddHBand="0" w:evenHBand="0" w:firstRowFirstColumn="0" w:firstRowLastColumn="0" w:lastRowFirstColumn="0" w:lastRowLastColumn="0"/>
+              <w:rPr>
+                <w:lang w:val="en-GB"/>
+              </w:rPr>
+            </w:pPr>
+            <w:hyperlink w:anchor="_3.3_Software_design" w:history="1">
+              <w:r>
+                <w:rPr>
+                  <w:rStyle w:val="Hyperlink"/>
+                  <w:lang w:val="en-GB"/>
+                </w:rPr>
+                <w:t>Software design</w:t>
               </w:r>
             </w:hyperlink>
           </w:p>
@@ -1105,7 +1302,7 @@
             <w:rPr>
               <w:rFonts w:eastAsiaTheme="minorEastAsia"/>
               <w:noProof/>
-              <w:lang w:eastAsia="nl-NL"/>
+              <w:lang w:val="en-GB" w:eastAsia="nl-NL"/>
             </w:rPr>
           </w:pPr>
           <w:r>
@@ -1126,7 +1323,7 @@
             </w:rPr>
             <w:fldChar w:fldCharType="separate"/>
           </w:r>
-          <w:hyperlink w:anchor="_Toc123902950" w:history="1">
+          <w:hyperlink w:anchor="_Toc124344356" w:history="1">
             <w:r>
               <w:rPr>
                 <w:rStyle w:val="Hyperlink"/>
@@ -1139,6 +1336,7 @@
               <w:rPr>
                 <w:noProof/>
                 <w:webHidden/>
+                <w:lang w:val="en-GB"/>
               </w:rPr>
               <w:tab/>
             </w:r>
@@ -1146,6 +1344,7 @@
               <w:rPr>
                 <w:noProof/>
                 <w:webHidden/>
+                <w:lang w:val="en-GB"/>
               </w:rPr>
               <w:fldChar w:fldCharType="begin"/>
             </w:r>
@@ -1153,19 +1352,22 @@
               <w:rPr>
                 <w:noProof/>
                 <w:webHidden/>
-              </w:rPr>
-              <w:instrText xml:space="preserve"> PAGEREF _Toc123902950 \h </w:instrText>
-            </w:r>
-            <w:r>
-              <w:rPr>
-                <w:noProof/>
-                <w:webHidden/>
-              </w:rPr>
-            </w:r>
-            <w:r>
-              <w:rPr>
-                <w:noProof/>
-                <w:webHidden/>
+                <w:lang w:val="en-GB"/>
+              </w:rPr>
+              <w:instrText xml:space="preserve"> PAGEREF _Toc124344356 \h </w:instrText>
+            </w:r>
+            <w:r>
+              <w:rPr>
+                <w:noProof/>
+                <w:webHidden/>
+                <w:lang w:val="en-GB"/>
+              </w:rPr>
+            </w:r>
+            <w:r>
+              <w:rPr>
+                <w:noProof/>
+                <w:webHidden/>
+                <w:lang w:val="en-GB"/>
               </w:rPr>
               <w:fldChar w:fldCharType="separate"/>
             </w:r>
@@ -1173,6 +1375,7 @@
               <w:rPr>
                 <w:noProof/>
                 <w:webHidden/>
+                <w:lang w:val="en-GB"/>
               </w:rPr>
               <w:t>2</w:t>
             </w:r>
@@ -1180,6 +1383,7 @@
               <w:rPr>
                 <w:noProof/>
                 <w:webHidden/>
+                <w:lang w:val="en-GB"/>
               </w:rPr>
               <w:fldChar w:fldCharType="end"/>
             </w:r>
@@ -1194,10 +1398,10 @@
             <w:rPr>
               <w:rFonts w:eastAsiaTheme="minorEastAsia"/>
               <w:noProof/>
-              <w:lang w:eastAsia="nl-NL"/>
+              <w:lang w:val="en-GB" w:eastAsia="nl-NL"/>
             </w:rPr>
           </w:pPr>
-          <w:hyperlink w:anchor="_Toc123902951" w:history="1">
+          <w:hyperlink w:anchor="_Toc124344357" w:history="1">
             <w:r>
               <w:rPr>
                 <w:rStyle w:val="Hyperlink"/>
@@ -1210,6 +1414,7 @@
               <w:rPr>
                 <w:noProof/>
                 <w:webHidden/>
+                <w:lang w:val="en-GB"/>
               </w:rPr>
               <w:tab/>
             </w:r>
@@ -1217,6 +1422,7 @@
               <w:rPr>
                 <w:noProof/>
                 <w:webHidden/>
+                <w:lang w:val="en-GB"/>
               </w:rPr>
               <w:fldChar w:fldCharType="begin"/>
             </w:r>
@@ -1224,19 +1430,22 @@
               <w:rPr>
                 <w:noProof/>
                 <w:webHidden/>
-              </w:rPr>
-              <w:instrText xml:space="preserve"> PAGEREF _Toc123902951 \h </w:instrText>
-            </w:r>
-            <w:r>
-              <w:rPr>
-                <w:noProof/>
-                <w:webHidden/>
-              </w:rPr>
-            </w:r>
-            <w:r>
-              <w:rPr>
-                <w:noProof/>
-                <w:webHidden/>
+                <w:lang w:val="en-GB"/>
+              </w:rPr>
+              <w:instrText xml:space="preserve"> PAGEREF _Toc124344357 \h </w:instrText>
+            </w:r>
+            <w:r>
+              <w:rPr>
+                <w:noProof/>
+                <w:webHidden/>
+                <w:lang w:val="en-GB"/>
+              </w:rPr>
+            </w:r>
+            <w:r>
+              <w:rPr>
+                <w:noProof/>
+                <w:webHidden/>
+                <w:lang w:val="en-GB"/>
               </w:rPr>
               <w:fldChar w:fldCharType="separate"/>
             </w:r>
@@ -1244,6 +1453,7 @@
               <w:rPr>
                 <w:noProof/>
                 <w:webHidden/>
+                <w:lang w:val="en-GB"/>
               </w:rPr>
               <w:t>5</w:t>
             </w:r>
@@ -1251,6 +1461,7 @@
               <w:rPr>
                 <w:noProof/>
                 <w:webHidden/>
+                <w:lang w:val="en-GB"/>
               </w:rPr>
               <w:fldChar w:fldCharType="end"/>
             </w:r>
@@ -1265,10 +1476,10 @@
             <w:rPr>
               <w:rFonts w:eastAsiaTheme="minorEastAsia"/>
               <w:noProof/>
-              <w:lang w:eastAsia="nl-NL"/>
+              <w:lang w:val="en-GB" w:eastAsia="nl-NL"/>
             </w:rPr>
           </w:pPr>
-          <w:hyperlink w:anchor="_Toc123902952" w:history="1">
+          <w:hyperlink w:anchor="_Toc124344358" w:history="1">
             <w:r>
               <w:rPr>
                 <w:rStyle w:val="Hyperlink"/>
@@ -1281,6 +1492,7 @@
               <w:rPr>
                 <w:noProof/>
                 <w:webHidden/>
+                <w:lang w:val="en-GB"/>
               </w:rPr>
               <w:tab/>
             </w:r>
@@ -1288,6 +1500,7 @@
               <w:rPr>
                 <w:noProof/>
                 <w:webHidden/>
+                <w:lang w:val="en-GB"/>
               </w:rPr>
               <w:fldChar w:fldCharType="begin"/>
             </w:r>
@@ -1295,19 +1508,22 @@
               <w:rPr>
                 <w:noProof/>
                 <w:webHidden/>
-              </w:rPr>
-              <w:instrText xml:space="preserve"> PAGEREF _Toc123902952 \h </w:instrText>
-            </w:r>
-            <w:r>
-              <w:rPr>
-                <w:noProof/>
-                <w:webHidden/>
-              </w:rPr>
-            </w:r>
-            <w:r>
-              <w:rPr>
-                <w:noProof/>
-                <w:webHidden/>
+                <w:lang w:val="en-GB"/>
+              </w:rPr>
+              <w:instrText xml:space="preserve"> PAGEREF _Toc124344358 \h </w:instrText>
+            </w:r>
+            <w:r>
+              <w:rPr>
+                <w:noProof/>
+                <w:webHidden/>
+                <w:lang w:val="en-GB"/>
+              </w:rPr>
+            </w:r>
+            <w:r>
+              <w:rPr>
+                <w:noProof/>
+                <w:webHidden/>
+                <w:lang w:val="en-GB"/>
               </w:rPr>
               <w:fldChar w:fldCharType="separate"/>
             </w:r>
@@ -1315,6 +1531,7 @@
               <w:rPr>
                 <w:noProof/>
                 <w:webHidden/>
+                <w:lang w:val="en-GB"/>
               </w:rPr>
               <w:t>6</w:t>
             </w:r>
@@ -1322,6 +1539,7 @@
               <w:rPr>
                 <w:noProof/>
                 <w:webHidden/>
+                <w:lang w:val="en-GB"/>
               </w:rPr>
               <w:fldChar w:fldCharType="end"/>
             </w:r>
@@ -1336,10 +1554,10 @@
             <w:rPr>
               <w:rFonts w:eastAsiaTheme="minorEastAsia"/>
               <w:noProof/>
-              <w:lang w:eastAsia="nl-NL"/>
+              <w:lang w:val="en-GB" w:eastAsia="nl-NL"/>
             </w:rPr>
           </w:pPr>
-          <w:hyperlink w:anchor="_Toc123902953" w:history="1">
+          <w:hyperlink w:anchor="_Toc124344359" w:history="1">
             <w:r>
               <w:rPr>
                 <w:rStyle w:val="Hyperlink"/>
@@ -1388,6 +1606,7 @@
               <w:rPr>
                 <w:noProof/>
                 <w:webHidden/>
+                <w:lang w:val="en-GB"/>
               </w:rPr>
               <w:tab/>
             </w:r>
@@ -1395,6 +1614,7 @@
               <w:rPr>
                 <w:noProof/>
                 <w:webHidden/>
+                <w:lang w:val="en-GB"/>
               </w:rPr>
               <w:fldChar w:fldCharType="begin"/>
             </w:r>
@@ -1402,19 +1622,22 @@
               <w:rPr>
                 <w:noProof/>
                 <w:webHidden/>
-              </w:rPr>
-              <w:instrText xml:space="preserve"> PAGEREF _Toc123902953 \h </w:instrText>
-            </w:r>
-            <w:r>
-              <w:rPr>
-                <w:noProof/>
-                <w:webHidden/>
-              </w:rPr>
-            </w:r>
-            <w:r>
-              <w:rPr>
-                <w:noProof/>
-                <w:webHidden/>
+                <w:lang w:val="en-GB"/>
+              </w:rPr>
+              <w:instrText xml:space="preserve"> PAGEREF _Toc124344359 \h </w:instrText>
+            </w:r>
+            <w:r>
+              <w:rPr>
+                <w:noProof/>
+                <w:webHidden/>
+                <w:lang w:val="en-GB"/>
+              </w:rPr>
+            </w:r>
+            <w:r>
+              <w:rPr>
+                <w:noProof/>
+                <w:webHidden/>
+                <w:lang w:val="en-GB"/>
               </w:rPr>
               <w:fldChar w:fldCharType="separate"/>
             </w:r>
@@ -1422,6 +1645,7 @@
               <w:rPr>
                 <w:noProof/>
                 <w:webHidden/>
+                <w:lang w:val="en-GB"/>
               </w:rPr>
               <w:t>6</w:t>
             </w:r>
@@ -1429,6 +1653,7 @@
               <w:rPr>
                 <w:noProof/>
                 <w:webHidden/>
+                <w:lang w:val="en-GB"/>
               </w:rPr>
               <w:fldChar w:fldCharType="end"/>
             </w:r>
@@ -1443,10 +1668,10 @@
             <w:rPr>
               <w:rFonts w:eastAsiaTheme="minorEastAsia"/>
               <w:noProof/>
-              <w:lang w:eastAsia="nl-NL"/>
+              <w:lang w:val="en-GB" w:eastAsia="nl-NL"/>
             </w:rPr>
           </w:pPr>
-          <w:hyperlink w:anchor="_Toc123902954" w:history="1">
+          <w:hyperlink w:anchor="_Toc124344360" w:history="1">
             <w:r>
               <w:rPr>
                 <w:rStyle w:val="Hyperlink"/>
@@ -1477,6 +1702,7 @@
               <w:rPr>
                 <w:noProof/>
                 <w:webHidden/>
+                <w:lang w:val="en-GB"/>
               </w:rPr>
               <w:tab/>
             </w:r>
@@ -1484,6 +1710,7 @@
               <w:rPr>
                 <w:noProof/>
                 <w:webHidden/>
+                <w:lang w:val="en-GB"/>
               </w:rPr>
               <w:fldChar w:fldCharType="begin"/>
             </w:r>
@@ -1491,19 +1718,22 @@
               <w:rPr>
                 <w:noProof/>
                 <w:webHidden/>
-              </w:rPr>
-              <w:instrText xml:space="preserve"> PAGEREF _Toc123902954 \h </w:instrText>
-            </w:r>
-            <w:r>
-              <w:rPr>
-                <w:noProof/>
-                <w:webHidden/>
-              </w:rPr>
-            </w:r>
-            <w:r>
-              <w:rPr>
-                <w:noProof/>
-                <w:webHidden/>
+                <w:lang w:val="en-GB"/>
+              </w:rPr>
+              <w:instrText xml:space="preserve"> PAGEREF _Toc124344360 \h </w:instrText>
+            </w:r>
+            <w:r>
+              <w:rPr>
+                <w:noProof/>
+                <w:webHidden/>
+                <w:lang w:val="en-GB"/>
+              </w:rPr>
+            </w:r>
+            <w:r>
+              <w:rPr>
+                <w:noProof/>
+                <w:webHidden/>
+                <w:lang w:val="en-GB"/>
               </w:rPr>
               <w:fldChar w:fldCharType="separate"/>
             </w:r>
@@ -1511,6 +1741,7 @@
               <w:rPr>
                 <w:noProof/>
                 <w:webHidden/>
+                <w:lang w:val="en-GB"/>
               </w:rPr>
               <w:t>6</w:t>
             </w:r>
@@ -1518,6 +1749,7 @@
               <w:rPr>
                 <w:noProof/>
                 <w:webHidden/>
+                <w:lang w:val="en-GB"/>
               </w:rPr>
               <w:fldChar w:fldCharType="end"/>
             </w:r>
@@ -1532,10 +1764,10 @@
             <w:rPr>
               <w:rFonts w:eastAsiaTheme="minorEastAsia"/>
               <w:noProof/>
-              <w:lang w:eastAsia="nl-NL"/>
+              <w:lang w:val="en-GB" w:eastAsia="nl-NL"/>
             </w:rPr>
           </w:pPr>
-          <w:hyperlink w:anchor="_Toc123902955" w:history="1">
+          <w:hyperlink w:anchor="_Toc124344361" w:history="1">
             <w:r>
               <w:rPr>
                 <w:rStyle w:val="Hyperlink"/>
@@ -1566,6 +1798,7 @@
               <w:rPr>
                 <w:noProof/>
                 <w:webHidden/>
+                <w:lang w:val="en-GB"/>
               </w:rPr>
               <w:tab/>
             </w:r>
@@ -1573,6 +1806,7 @@
               <w:rPr>
                 <w:noProof/>
                 <w:webHidden/>
+                <w:lang w:val="en-GB"/>
               </w:rPr>
               <w:fldChar w:fldCharType="begin"/>
             </w:r>
@@ -1580,19 +1814,22 @@
               <w:rPr>
                 <w:noProof/>
                 <w:webHidden/>
-              </w:rPr>
-              <w:instrText xml:space="preserve"> PAGEREF _Toc123902955 \h </w:instrText>
-            </w:r>
-            <w:r>
-              <w:rPr>
-                <w:noProof/>
-                <w:webHidden/>
-              </w:rPr>
-            </w:r>
-            <w:r>
-              <w:rPr>
-                <w:noProof/>
-                <w:webHidden/>
+                <w:lang w:val="en-GB"/>
+              </w:rPr>
+              <w:instrText xml:space="preserve"> PAGEREF _Toc124344361 \h </w:instrText>
+            </w:r>
+            <w:r>
+              <w:rPr>
+                <w:noProof/>
+                <w:webHidden/>
+                <w:lang w:val="en-GB"/>
+              </w:rPr>
+            </w:r>
+            <w:r>
+              <w:rPr>
+                <w:noProof/>
+                <w:webHidden/>
+                <w:lang w:val="en-GB"/>
               </w:rPr>
               <w:fldChar w:fldCharType="separate"/>
             </w:r>
@@ -1600,6 +1837,7 @@
               <w:rPr>
                 <w:noProof/>
                 <w:webHidden/>
+                <w:lang w:val="en-GB"/>
               </w:rPr>
               <w:t>6</w:t>
             </w:r>
@@ -1607,6 +1845,7 @@
               <w:rPr>
                 <w:noProof/>
                 <w:webHidden/>
+                <w:lang w:val="en-GB"/>
               </w:rPr>
               <w:fldChar w:fldCharType="end"/>
             </w:r>
@@ -1621,10 +1860,10 @@
             <w:rPr>
               <w:rFonts w:eastAsiaTheme="minorEastAsia"/>
               <w:noProof/>
-              <w:lang w:eastAsia="nl-NL"/>
+              <w:lang w:val="en-GB" w:eastAsia="nl-NL"/>
             </w:rPr>
           </w:pPr>
-          <w:hyperlink w:anchor="_Toc123902956" w:history="1">
+          <w:hyperlink w:anchor="_Toc124344362" w:history="1">
             <w:r>
               <w:rPr>
                 <w:rStyle w:val="Hyperlink"/>
@@ -1655,6 +1894,7 @@
               <w:rPr>
                 <w:noProof/>
                 <w:webHidden/>
+                <w:lang w:val="en-GB"/>
               </w:rPr>
               <w:tab/>
             </w:r>
@@ -1662,6 +1902,7 @@
               <w:rPr>
                 <w:noProof/>
                 <w:webHidden/>
+                <w:lang w:val="en-GB"/>
               </w:rPr>
               <w:fldChar w:fldCharType="begin"/>
             </w:r>
@@ -1669,19 +1910,22 @@
               <w:rPr>
                 <w:noProof/>
                 <w:webHidden/>
-              </w:rPr>
-              <w:instrText xml:space="preserve"> PAGEREF _Toc123902956 \h </w:instrText>
-            </w:r>
-            <w:r>
-              <w:rPr>
-                <w:noProof/>
-                <w:webHidden/>
-              </w:rPr>
-            </w:r>
-            <w:r>
-              <w:rPr>
-                <w:noProof/>
-                <w:webHidden/>
+                <w:lang w:val="en-GB"/>
+              </w:rPr>
+              <w:instrText xml:space="preserve"> PAGEREF _Toc124344362 \h </w:instrText>
+            </w:r>
+            <w:r>
+              <w:rPr>
+                <w:noProof/>
+                <w:webHidden/>
+                <w:lang w:val="en-GB"/>
+              </w:rPr>
+            </w:r>
+            <w:r>
+              <w:rPr>
+                <w:noProof/>
+                <w:webHidden/>
+                <w:lang w:val="en-GB"/>
               </w:rPr>
               <w:fldChar w:fldCharType="separate"/>
             </w:r>
@@ -1689,6 +1933,7 @@
               <w:rPr>
                 <w:noProof/>
                 <w:webHidden/>
+                <w:lang w:val="en-GB"/>
               </w:rPr>
               <w:t>7</w:t>
             </w:r>
@@ -1696,6 +1941,7 @@
               <w:rPr>
                 <w:noProof/>
                 <w:webHidden/>
+                <w:lang w:val="en-GB"/>
               </w:rPr>
               <w:fldChar w:fldCharType="end"/>
             </w:r>
@@ -1710,10 +1956,10 @@
             <w:rPr>
               <w:rFonts w:eastAsiaTheme="minorEastAsia"/>
               <w:noProof/>
-              <w:lang w:eastAsia="nl-NL"/>
+              <w:lang w:val="en-GB" w:eastAsia="nl-NL"/>
             </w:rPr>
           </w:pPr>
-          <w:hyperlink w:anchor="_Toc123902957" w:history="1">
+          <w:hyperlink w:anchor="_Toc124344363" w:history="1">
             <w:r>
               <w:rPr>
                 <w:rStyle w:val="Hyperlink"/>
@@ -1762,6 +2008,7 @@
               <w:rPr>
                 <w:noProof/>
                 <w:webHidden/>
+                <w:lang w:val="en-GB"/>
               </w:rPr>
               <w:tab/>
             </w:r>
@@ -1769,6 +2016,7 @@
               <w:rPr>
                 <w:noProof/>
                 <w:webHidden/>
+                <w:lang w:val="en-GB"/>
               </w:rPr>
               <w:fldChar w:fldCharType="begin"/>
             </w:r>
@@ -1776,19 +2024,22 @@
               <w:rPr>
                 <w:noProof/>
                 <w:webHidden/>
-              </w:rPr>
-              <w:instrText xml:space="preserve"> PAGEREF _Toc123902957 \h </w:instrText>
-            </w:r>
-            <w:r>
-              <w:rPr>
-                <w:noProof/>
-                <w:webHidden/>
-              </w:rPr>
-            </w:r>
-            <w:r>
-              <w:rPr>
-                <w:noProof/>
-                <w:webHidden/>
+                <w:lang w:val="en-GB"/>
+              </w:rPr>
+              <w:instrText xml:space="preserve"> PAGEREF _Toc124344363 \h </w:instrText>
+            </w:r>
+            <w:r>
+              <w:rPr>
+                <w:noProof/>
+                <w:webHidden/>
+                <w:lang w:val="en-GB"/>
+              </w:rPr>
+            </w:r>
+            <w:r>
+              <w:rPr>
+                <w:noProof/>
+                <w:webHidden/>
+                <w:lang w:val="en-GB"/>
               </w:rPr>
               <w:fldChar w:fldCharType="separate"/>
             </w:r>
@@ -1796,6 +2047,7 @@
               <w:rPr>
                 <w:noProof/>
                 <w:webHidden/>
+                <w:lang w:val="en-GB"/>
               </w:rPr>
               <w:t>7</w:t>
             </w:r>
@@ -1803,6 +2055,7 @@
               <w:rPr>
                 <w:noProof/>
                 <w:webHidden/>
+                <w:lang w:val="en-GB"/>
               </w:rPr>
               <w:fldChar w:fldCharType="end"/>
             </w:r>
@@ -1817,10 +2070,10 @@
             <w:rPr>
               <w:rFonts w:eastAsiaTheme="minorEastAsia"/>
               <w:noProof/>
-              <w:lang w:eastAsia="nl-NL"/>
+              <w:lang w:val="en-GB" w:eastAsia="nl-NL"/>
             </w:rPr>
           </w:pPr>
-          <w:hyperlink w:anchor="_Toc123902958" w:history="1">
+          <w:hyperlink w:anchor="_Toc124344364" w:history="1">
             <w:r>
               <w:rPr>
                 <w:rStyle w:val="Hyperlink"/>
@@ -1851,6 +2104,7 @@
               <w:rPr>
                 <w:noProof/>
                 <w:webHidden/>
+                <w:lang w:val="en-GB"/>
               </w:rPr>
               <w:tab/>
             </w:r>
@@ -1858,6 +2112,7 @@
               <w:rPr>
                 <w:noProof/>
                 <w:webHidden/>
+                <w:lang w:val="en-GB"/>
               </w:rPr>
               <w:fldChar w:fldCharType="begin"/>
             </w:r>
@@ -1865,19 +2120,22 @@
               <w:rPr>
                 <w:noProof/>
                 <w:webHidden/>
-              </w:rPr>
-              <w:instrText xml:space="preserve"> PAGEREF _Toc123902958 \h </w:instrText>
-            </w:r>
-            <w:r>
-              <w:rPr>
-                <w:noProof/>
-                <w:webHidden/>
-              </w:rPr>
-            </w:r>
-            <w:r>
-              <w:rPr>
-                <w:noProof/>
-                <w:webHidden/>
+                <w:lang w:val="en-GB"/>
+              </w:rPr>
+              <w:instrText xml:space="preserve"> PAGEREF _Toc124344364 \h </w:instrText>
+            </w:r>
+            <w:r>
+              <w:rPr>
+                <w:noProof/>
+                <w:webHidden/>
+                <w:lang w:val="en-GB"/>
+              </w:rPr>
+            </w:r>
+            <w:r>
+              <w:rPr>
+                <w:noProof/>
+                <w:webHidden/>
+                <w:lang w:val="en-GB"/>
               </w:rPr>
               <w:fldChar w:fldCharType="separate"/>
             </w:r>
@@ -1885,6 +2143,7 @@
               <w:rPr>
                 <w:noProof/>
                 <w:webHidden/>
+                <w:lang w:val="en-GB"/>
               </w:rPr>
               <w:t>7</w:t>
             </w:r>
@@ -1892,6 +2151,7 @@
               <w:rPr>
                 <w:noProof/>
                 <w:webHidden/>
+                <w:lang w:val="en-GB"/>
               </w:rPr>
               <w:fldChar w:fldCharType="end"/>
             </w:r>
@@ -1906,10 +2166,10 @@
             <w:rPr>
               <w:rFonts w:eastAsiaTheme="minorEastAsia"/>
               <w:noProof/>
-              <w:lang w:eastAsia="nl-NL"/>
+              <w:lang w:val="en-GB" w:eastAsia="nl-NL"/>
             </w:rPr>
           </w:pPr>
-          <w:hyperlink w:anchor="_Toc123902959" w:history="1">
+          <w:hyperlink w:anchor="_Toc124344365" w:history="1">
             <w:r>
               <w:rPr>
                 <w:rStyle w:val="Hyperlink"/>
@@ -1958,6 +2218,7 @@
               <w:rPr>
                 <w:noProof/>
                 <w:webHidden/>
+                <w:lang w:val="en-GB"/>
               </w:rPr>
               <w:tab/>
             </w:r>
@@ -1965,6 +2226,7 @@
               <w:rPr>
                 <w:noProof/>
                 <w:webHidden/>
+                <w:lang w:val="en-GB"/>
               </w:rPr>
               <w:fldChar w:fldCharType="begin"/>
             </w:r>
@@ -1972,19 +2234,22 @@
               <w:rPr>
                 <w:noProof/>
                 <w:webHidden/>
-              </w:rPr>
-              <w:instrText xml:space="preserve"> PAGEREF _Toc123902959 \h </w:instrText>
-            </w:r>
-            <w:r>
-              <w:rPr>
-                <w:noProof/>
-                <w:webHidden/>
-              </w:rPr>
-            </w:r>
-            <w:r>
-              <w:rPr>
-                <w:noProof/>
-                <w:webHidden/>
+                <w:lang w:val="en-GB"/>
+              </w:rPr>
+              <w:instrText xml:space="preserve"> PAGEREF _Toc124344365 \h </w:instrText>
+            </w:r>
+            <w:r>
+              <w:rPr>
+                <w:noProof/>
+                <w:webHidden/>
+                <w:lang w:val="en-GB"/>
+              </w:rPr>
+            </w:r>
+            <w:r>
+              <w:rPr>
+                <w:noProof/>
+                <w:webHidden/>
+                <w:lang w:val="en-GB"/>
               </w:rPr>
               <w:fldChar w:fldCharType="separate"/>
             </w:r>
@@ -1992,6 +2257,7 @@
               <w:rPr>
                 <w:noProof/>
                 <w:webHidden/>
+                <w:lang w:val="en-GB"/>
               </w:rPr>
               <w:t>8</w:t>
             </w:r>
@@ -1999,6 +2265,7 @@
               <w:rPr>
                 <w:noProof/>
                 <w:webHidden/>
+                <w:lang w:val="en-GB"/>
               </w:rPr>
               <w:fldChar w:fldCharType="end"/>
             </w:r>
@@ -2013,10 +2280,10 @@
             <w:rPr>
               <w:rFonts w:eastAsiaTheme="minorEastAsia"/>
               <w:noProof/>
-              <w:lang w:eastAsia="nl-NL"/>
+              <w:lang w:val="en-GB" w:eastAsia="nl-NL"/>
             </w:rPr>
           </w:pPr>
-          <w:hyperlink w:anchor="_Toc123902960" w:history="1">
+          <w:hyperlink w:anchor="_Toc124344366" w:history="1">
             <w:r>
               <w:rPr>
                 <w:rStyle w:val="Hyperlink"/>
@@ -2047,6 +2314,7 @@
               <w:rPr>
                 <w:noProof/>
                 <w:webHidden/>
+                <w:lang w:val="en-GB"/>
               </w:rPr>
               <w:tab/>
             </w:r>
@@ -2054,6 +2322,7 @@
               <w:rPr>
                 <w:noProof/>
                 <w:webHidden/>
+                <w:lang w:val="en-GB"/>
               </w:rPr>
               <w:fldChar w:fldCharType="begin"/>
             </w:r>
@@ -2061,19 +2330,22 @@
               <w:rPr>
                 <w:noProof/>
                 <w:webHidden/>
-              </w:rPr>
-              <w:instrText xml:space="preserve"> PAGEREF _Toc123902960 \h </w:instrText>
-            </w:r>
-            <w:r>
-              <w:rPr>
-                <w:noProof/>
-                <w:webHidden/>
-              </w:rPr>
-            </w:r>
-            <w:r>
-              <w:rPr>
-                <w:noProof/>
-                <w:webHidden/>
+                <w:lang w:val="en-GB"/>
+              </w:rPr>
+              <w:instrText xml:space="preserve"> PAGEREF _Toc124344366 \h </w:instrText>
+            </w:r>
+            <w:r>
+              <w:rPr>
+                <w:noProof/>
+                <w:webHidden/>
+                <w:lang w:val="en-GB"/>
+              </w:rPr>
+            </w:r>
+            <w:r>
+              <w:rPr>
+                <w:noProof/>
+                <w:webHidden/>
+                <w:lang w:val="en-GB"/>
               </w:rPr>
               <w:fldChar w:fldCharType="separate"/>
             </w:r>
@@ -2081,6 +2353,7 @@
               <w:rPr>
                 <w:noProof/>
                 <w:webHidden/>
+                <w:lang w:val="en-GB"/>
               </w:rPr>
               <w:t>8</w:t>
             </w:r>
@@ -2088,6 +2361,7 @@
               <w:rPr>
                 <w:noProof/>
                 <w:webHidden/>
+                <w:lang w:val="en-GB"/>
               </w:rPr>
               <w:fldChar w:fldCharType="end"/>
             </w:r>
@@ -2102,10 +2376,10 @@
             <w:rPr>
               <w:rFonts w:eastAsiaTheme="minorEastAsia"/>
               <w:noProof/>
-              <w:lang w:eastAsia="nl-NL"/>
+              <w:lang w:val="en-GB" w:eastAsia="nl-NL"/>
             </w:rPr>
           </w:pPr>
-          <w:hyperlink w:anchor="_Toc123902961" w:history="1">
+          <w:hyperlink w:anchor="_Toc124344367" w:history="1">
             <w:r>
               <w:rPr>
                 <w:rStyle w:val="Hyperlink"/>
@@ -2118,6 +2392,7 @@
               <w:rPr>
                 <w:noProof/>
                 <w:webHidden/>
+                <w:lang w:val="en-GB"/>
               </w:rPr>
               <w:tab/>
             </w:r>
@@ -2125,6 +2400,7 @@
               <w:rPr>
                 <w:noProof/>
                 <w:webHidden/>
+                <w:lang w:val="en-GB"/>
               </w:rPr>
               <w:fldChar w:fldCharType="begin"/>
             </w:r>
@@ -2132,19 +2408,22 @@
               <w:rPr>
                 <w:noProof/>
                 <w:webHidden/>
-              </w:rPr>
-              <w:instrText xml:space="preserve"> PAGEREF _Toc123902961 \h </w:instrText>
-            </w:r>
-            <w:r>
-              <w:rPr>
-                <w:noProof/>
-                <w:webHidden/>
-              </w:rPr>
-            </w:r>
-            <w:r>
-              <w:rPr>
-                <w:noProof/>
-                <w:webHidden/>
+                <w:lang w:val="en-GB"/>
+              </w:rPr>
+              <w:instrText xml:space="preserve"> PAGEREF _Toc124344367 \h </w:instrText>
+            </w:r>
+            <w:r>
+              <w:rPr>
+                <w:noProof/>
+                <w:webHidden/>
+                <w:lang w:val="en-GB"/>
+              </w:rPr>
+            </w:r>
+            <w:r>
+              <w:rPr>
+                <w:noProof/>
+                <w:webHidden/>
+                <w:lang w:val="en-GB"/>
               </w:rPr>
               <w:fldChar w:fldCharType="separate"/>
             </w:r>
@@ -2152,6 +2431,7 @@
               <w:rPr>
                 <w:noProof/>
                 <w:webHidden/>
+                <w:lang w:val="en-GB"/>
               </w:rPr>
               <w:t>9</w:t>
             </w:r>
@@ -2159,6 +2439,7 @@
               <w:rPr>
                 <w:noProof/>
                 <w:webHidden/>
+                <w:lang w:val="en-GB"/>
               </w:rPr>
               <w:fldChar w:fldCharType="end"/>
             </w:r>
@@ -2173,10 +2454,10 @@
             <w:rPr>
               <w:rFonts w:eastAsiaTheme="minorEastAsia"/>
               <w:noProof/>
-              <w:lang w:eastAsia="nl-NL"/>
+              <w:lang w:val="en-GB" w:eastAsia="nl-NL"/>
             </w:rPr>
           </w:pPr>
-          <w:hyperlink w:anchor="_Toc123902962" w:history="1">
+          <w:hyperlink w:anchor="_Toc124344368" w:history="1">
             <w:r>
               <w:rPr>
                 <w:rStyle w:val="Hyperlink"/>
@@ -2189,6 +2470,7 @@
               <w:rPr>
                 <w:noProof/>
                 <w:webHidden/>
+                <w:lang w:val="en-GB"/>
               </w:rPr>
               <w:tab/>
             </w:r>
@@ -2196,6 +2478,7 @@
               <w:rPr>
                 <w:noProof/>
                 <w:webHidden/>
+                <w:lang w:val="en-GB"/>
               </w:rPr>
               <w:fldChar w:fldCharType="begin"/>
             </w:r>
@@ -2203,19 +2486,22 @@
               <w:rPr>
                 <w:noProof/>
                 <w:webHidden/>
-              </w:rPr>
-              <w:instrText xml:space="preserve"> PAGEREF _Toc123902962 \h </w:instrText>
-            </w:r>
-            <w:r>
-              <w:rPr>
-                <w:noProof/>
-                <w:webHidden/>
-              </w:rPr>
-            </w:r>
-            <w:r>
-              <w:rPr>
-                <w:noProof/>
-                <w:webHidden/>
+                <w:lang w:val="en-GB"/>
+              </w:rPr>
+              <w:instrText xml:space="preserve"> PAGEREF _Toc124344368 \h </w:instrText>
+            </w:r>
+            <w:r>
+              <w:rPr>
+                <w:noProof/>
+                <w:webHidden/>
+                <w:lang w:val="en-GB"/>
+              </w:rPr>
+            </w:r>
+            <w:r>
+              <w:rPr>
+                <w:noProof/>
+                <w:webHidden/>
+                <w:lang w:val="en-GB"/>
               </w:rPr>
               <w:fldChar w:fldCharType="separate"/>
             </w:r>
@@ -2223,6 +2509,7 @@
               <w:rPr>
                 <w:noProof/>
                 <w:webHidden/>
+                <w:lang w:val="en-GB"/>
               </w:rPr>
               <w:t>9</w:t>
             </w:r>
@@ -2230,6 +2517,7 @@
               <w:rPr>
                 <w:noProof/>
                 <w:webHidden/>
+                <w:lang w:val="en-GB"/>
               </w:rPr>
               <w:fldChar w:fldCharType="end"/>
             </w:r>
@@ -2244,10 +2532,10 @@
             <w:rPr>
               <w:rFonts w:eastAsiaTheme="minorEastAsia"/>
               <w:noProof/>
-              <w:lang w:eastAsia="nl-NL"/>
+              <w:lang w:val="en-GB" w:eastAsia="nl-NL"/>
             </w:rPr>
           </w:pPr>
-          <w:hyperlink w:anchor="_Toc123902963" w:history="1">
+          <w:hyperlink w:anchor="_Toc124344369" w:history="1">
             <w:r>
               <w:rPr>
                 <w:rStyle w:val="Hyperlink"/>
@@ -2260,6 +2548,7 @@
               <w:rPr>
                 <w:noProof/>
                 <w:webHidden/>
+                <w:lang w:val="en-GB"/>
               </w:rPr>
               <w:tab/>
             </w:r>
@@ -2267,6 +2556,7 @@
               <w:rPr>
                 <w:noProof/>
                 <w:webHidden/>
+                <w:lang w:val="en-GB"/>
               </w:rPr>
               <w:fldChar w:fldCharType="begin"/>
             </w:r>
@@ -2274,19 +2564,22 @@
               <w:rPr>
                 <w:noProof/>
                 <w:webHidden/>
-              </w:rPr>
-              <w:instrText xml:space="preserve"> PAGEREF _Toc123902963 \h </w:instrText>
-            </w:r>
-            <w:r>
-              <w:rPr>
-                <w:noProof/>
-                <w:webHidden/>
-              </w:rPr>
-            </w:r>
-            <w:r>
-              <w:rPr>
-                <w:noProof/>
-                <w:webHidden/>
+                <w:lang w:val="en-GB"/>
+              </w:rPr>
+              <w:instrText xml:space="preserve"> PAGEREF _Toc124344369 \h </w:instrText>
+            </w:r>
+            <w:r>
+              <w:rPr>
+                <w:noProof/>
+                <w:webHidden/>
+                <w:lang w:val="en-GB"/>
+              </w:rPr>
+            </w:r>
+            <w:r>
+              <w:rPr>
+                <w:noProof/>
+                <w:webHidden/>
+                <w:lang w:val="en-GB"/>
               </w:rPr>
               <w:fldChar w:fldCharType="separate"/>
             </w:r>
@@ -2294,6 +2587,7 @@
               <w:rPr>
                 <w:noProof/>
                 <w:webHidden/>
+                <w:lang w:val="en-GB"/>
               </w:rPr>
               <w:t>9</w:t>
             </w:r>
@@ -2301,6 +2595,7 @@
               <w:rPr>
                 <w:noProof/>
                 <w:webHidden/>
+                <w:lang w:val="en-GB"/>
               </w:rPr>
               <w:fldChar w:fldCharType="end"/>
             </w:r>
@@ -2315,10 +2610,10 @@
             <w:rPr>
               <w:rFonts w:eastAsiaTheme="minorEastAsia"/>
               <w:noProof/>
-              <w:lang w:eastAsia="nl-NL"/>
+              <w:lang w:val="en-GB" w:eastAsia="nl-NL"/>
             </w:rPr>
           </w:pPr>
-          <w:hyperlink w:anchor="_Toc123902964" w:history="1">
+          <w:hyperlink w:anchor="_Toc124344370" w:history="1">
             <w:r>
               <w:rPr>
                 <w:rStyle w:val="Hyperlink"/>
@@ -2331,6 +2626,7 @@
               <w:rPr>
                 <w:noProof/>
                 <w:webHidden/>
+                <w:lang w:val="en-GB"/>
               </w:rPr>
               <w:tab/>
             </w:r>
@@ -2338,6 +2634,7 @@
               <w:rPr>
                 <w:noProof/>
                 <w:webHidden/>
+                <w:lang w:val="en-GB"/>
               </w:rPr>
               <w:fldChar w:fldCharType="begin"/>
             </w:r>
@@ -2345,19 +2642,22 @@
               <w:rPr>
                 <w:noProof/>
                 <w:webHidden/>
-              </w:rPr>
-              <w:instrText xml:space="preserve"> PAGEREF _Toc123902964 \h </w:instrText>
-            </w:r>
-            <w:r>
-              <w:rPr>
-                <w:noProof/>
-                <w:webHidden/>
-              </w:rPr>
-            </w:r>
-            <w:r>
-              <w:rPr>
-                <w:noProof/>
-                <w:webHidden/>
+                <w:lang w:val="en-GB"/>
+              </w:rPr>
+              <w:instrText xml:space="preserve"> PAGEREF _Toc124344370 \h </w:instrText>
+            </w:r>
+            <w:r>
+              <w:rPr>
+                <w:noProof/>
+                <w:webHidden/>
+                <w:lang w:val="en-GB"/>
+              </w:rPr>
+            </w:r>
+            <w:r>
+              <w:rPr>
+                <w:noProof/>
+                <w:webHidden/>
+                <w:lang w:val="en-GB"/>
               </w:rPr>
               <w:fldChar w:fldCharType="separate"/>
             </w:r>
@@ -2365,6 +2665,7 @@
               <w:rPr>
                 <w:noProof/>
                 <w:webHidden/>
+                <w:lang w:val="en-GB"/>
               </w:rPr>
               <w:t>9</w:t>
             </w:r>
@@ -2372,6 +2673,7 @@
               <w:rPr>
                 <w:noProof/>
                 <w:webHidden/>
+                <w:lang w:val="en-GB"/>
               </w:rPr>
               <w:fldChar w:fldCharType="end"/>
             </w:r>
@@ -2386,10 +2688,10 @@
             <w:rPr>
               <w:rFonts w:eastAsiaTheme="minorEastAsia"/>
               <w:noProof/>
-              <w:lang w:eastAsia="nl-NL"/>
+              <w:lang w:val="en-GB" w:eastAsia="nl-NL"/>
             </w:rPr>
           </w:pPr>
-          <w:hyperlink w:anchor="_Toc123902965" w:history="1">
+          <w:hyperlink w:anchor="_Toc124344371" w:history="1">
             <w:r>
               <w:rPr>
                 <w:rStyle w:val="Hyperlink"/>
@@ -2402,6 +2704,7 @@
               <w:rPr>
                 <w:noProof/>
                 <w:webHidden/>
+                <w:lang w:val="en-GB"/>
               </w:rPr>
               <w:tab/>
             </w:r>
@@ -2409,6 +2712,7 @@
               <w:rPr>
                 <w:noProof/>
                 <w:webHidden/>
+                <w:lang w:val="en-GB"/>
               </w:rPr>
               <w:fldChar w:fldCharType="begin"/>
             </w:r>
@@ -2416,19 +2720,22 @@
               <w:rPr>
                 <w:noProof/>
                 <w:webHidden/>
-              </w:rPr>
-              <w:instrText xml:space="preserve"> PAGEREF _Toc123902965 \h </w:instrText>
-            </w:r>
-            <w:r>
-              <w:rPr>
-                <w:noProof/>
-                <w:webHidden/>
-              </w:rPr>
-            </w:r>
-            <w:r>
-              <w:rPr>
-                <w:noProof/>
-                <w:webHidden/>
+                <w:lang w:val="en-GB"/>
+              </w:rPr>
+              <w:instrText xml:space="preserve"> PAGEREF _Toc124344371 \h </w:instrText>
+            </w:r>
+            <w:r>
+              <w:rPr>
+                <w:noProof/>
+                <w:webHidden/>
+                <w:lang w:val="en-GB"/>
+              </w:rPr>
+            </w:r>
+            <w:r>
+              <w:rPr>
+                <w:noProof/>
+                <w:webHidden/>
+                <w:lang w:val="en-GB"/>
               </w:rPr>
               <w:fldChar w:fldCharType="separate"/>
             </w:r>
@@ -2436,6 +2743,7 @@
               <w:rPr>
                 <w:noProof/>
                 <w:webHidden/>
+                <w:lang w:val="en-GB"/>
               </w:rPr>
               <w:t>9</w:t>
             </w:r>
@@ -2443,6 +2751,7 @@
               <w:rPr>
                 <w:noProof/>
                 <w:webHidden/>
+                <w:lang w:val="en-GB"/>
               </w:rPr>
               <w:fldChar w:fldCharType="end"/>
             </w:r>
@@ -2457,10 +2766,10 @@
             <w:rPr>
               <w:rFonts w:eastAsiaTheme="minorEastAsia"/>
               <w:noProof/>
-              <w:lang w:eastAsia="nl-NL"/>
+              <w:lang w:val="en-GB" w:eastAsia="nl-NL"/>
             </w:rPr>
           </w:pPr>
-          <w:hyperlink w:anchor="_Toc123902966" w:history="1">
+          <w:hyperlink w:anchor="_Toc124344372" w:history="1">
             <w:r>
               <w:rPr>
                 <w:rStyle w:val="Hyperlink"/>
@@ -2473,6 +2782,7 @@
               <w:rPr>
                 <w:noProof/>
                 <w:webHidden/>
+                <w:lang w:val="en-GB"/>
               </w:rPr>
               <w:tab/>
             </w:r>
@@ -2480,6 +2790,7 @@
               <w:rPr>
                 <w:noProof/>
                 <w:webHidden/>
+                <w:lang w:val="en-GB"/>
               </w:rPr>
               <w:fldChar w:fldCharType="begin"/>
             </w:r>
@@ -2487,19 +2798,22 @@
               <w:rPr>
                 <w:noProof/>
                 <w:webHidden/>
-              </w:rPr>
-              <w:instrText xml:space="preserve"> PAGEREF _Toc123902966 \h </w:instrText>
-            </w:r>
-            <w:r>
-              <w:rPr>
-                <w:noProof/>
-                <w:webHidden/>
-              </w:rPr>
-            </w:r>
-            <w:r>
-              <w:rPr>
-                <w:noProof/>
-                <w:webHidden/>
+                <w:lang w:val="en-GB"/>
+              </w:rPr>
+              <w:instrText xml:space="preserve"> PAGEREF _Toc124344372 \h </w:instrText>
+            </w:r>
+            <w:r>
+              <w:rPr>
+                <w:noProof/>
+                <w:webHidden/>
+                <w:lang w:val="en-GB"/>
+              </w:rPr>
+            </w:r>
+            <w:r>
+              <w:rPr>
+                <w:noProof/>
+                <w:webHidden/>
+                <w:lang w:val="en-GB"/>
               </w:rPr>
               <w:fldChar w:fldCharType="separate"/>
             </w:r>
@@ -2507,6 +2821,7 @@
               <w:rPr>
                 <w:noProof/>
                 <w:webHidden/>
+                <w:lang w:val="en-GB"/>
               </w:rPr>
               <w:t>10</w:t>
             </w:r>
@@ -2514,6 +2829,7 @@
               <w:rPr>
                 <w:noProof/>
                 <w:webHidden/>
+                <w:lang w:val="en-GB"/>
               </w:rPr>
               <w:fldChar w:fldCharType="end"/>
             </w:r>
@@ -2528,10 +2844,10 @@
             <w:rPr>
               <w:rFonts w:eastAsiaTheme="minorEastAsia"/>
               <w:noProof/>
-              <w:lang w:eastAsia="nl-NL"/>
+              <w:lang w:val="en-GB" w:eastAsia="nl-NL"/>
             </w:rPr>
           </w:pPr>
-          <w:hyperlink w:anchor="_Toc123902967" w:history="1">
+          <w:hyperlink w:anchor="_Toc124344373" w:history="1">
             <w:r>
               <w:rPr>
                 <w:rStyle w:val="Hyperlink"/>
@@ -2544,6 +2860,7 @@
               <w:rPr>
                 <w:noProof/>
                 <w:webHidden/>
+                <w:lang w:val="en-GB"/>
               </w:rPr>
               <w:tab/>
             </w:r>
@@ -2551,6 +2868,7 @@
               <w:rPr>
                 <w:noProof/>
                 <w:webHidden/>
+                <w:lang w:val="en-GB"/>
               </w:rPr>
               <w:fldChar w:fldCharType="begin"/>
             </w:r>
@@ -2558,19 +2876,22 @@
               <w:rPr>
                 <w:noProof/>
                 <w:webHidden/>
-              </w:rPr>
-              <w:instrText xml:space="preserve"> PAGEREF _Toc123902967 \h </w:instrText>
-            </w:r>
-            <w:r>
-              <w:rPr>
-                <w:noProof/>
-                <w:webHidden/>
-              </w:rPr>
-            </w:r>
-            <w:r>
-              <w:rPr>
-                <w:noProof/>
-                <w:webHidden/>
+                <w:lang w:val="en-GB"/>
+              </w:rPr>
+              <w:instrText xml:space="preserve"> PAGEREF _Toc124344373 \h </w:instrText>
+            </w:r>
+            <w:r>
+              <w:rPr>
+                <w:noProof/>
+                <w:webHidden/>
+                <w:lang w:val="en-GB"/>
+              </w:rPr>
+            </w:r>
+            <w:r>
+              <w:rPr>
+                <w:noProof/>
+                <w:webHidden/>
+                <w:lang w:val="en-GB"/>
               </w:rPr>
               <w:fldChar w:fldCharType="separate"/>
             </w:r>
@@ -2578,6 +2899,7 @@
               <w:rPr>
                 <w:noProof/>
                 <w:webHidden/>
+                <w:lang w:val="en-GB"/>
               </w:rPr>
               <w:t>10</w:t>
             </w:r>
@@ -2585,6 +2907,7 @@
               <w:rPr>
                 <w:noProof/>
                 <w:webHidden/>
+                <w:lang w:val="en-GB"/>
               </w:rPr>
               <w:fldChar w:fldCharType="end"/>
             </w:r>
@@ -2599,10 +2922,10 @@
             <w:rPr>
               <w:rFonts w:eastAsiaTheme="minorEastAsia"/>
               <w:noProof/>
-              <w:lang w:eastAsia="nl-NL"/>
+              <w:lang w:val="en-GB" w:eastAsia="nl-NL"/>
             </w:rPr>
           </w:pPr>
-          <w:hyperlink w:anchor="_Toc123902968" w:history="1">
+          <w:hyperlink w:anchor="_Toc124344374" w:history="1">
             <w:r>
               <w:rPr>
                 <w:rStyle w:val="Hyperlink"/>
@@ -2615,6 +2938,7 @@
               <w:rPr>
                 <w:noProof/>
                 <w:webHidden/>
+                <w:lang w:val="en-GB"/>
               </w:rPr>
               <w:tab/>
             </w:r>
@@ -2622,6 +2946,7 @@
               <w:rPr>
                 <w:noProof/>
                 <w:webHidden/>
+                <w:lang w:val="en-GB"/>
               </w:rPr>
               <w:fldChar w:fldCharType="begin"/>
             </w:r>
@@ -2629,19 +2954,22 @@
               <w:rPr>
                 <w:noProof/>
                 <w:webHidden/>
-              </w:rPr>
-              <w:instrText xml:space="preserve"> PAGEREF _Toc123902968 \h </w:instrText>
-            </w:r>
-            <w:r>
-              <w:rPr>
-                <w:noProof/>
-                <w:webHidden/>
-              </w:rPr>
-            </w:r>
-            <w:r>
-              <w:rPr>
-                <w:noProof/>
-                <w:webHidden/>
+                <w:lang w:val="en-GB"/>
+              </w:rPr>
+              <w:instrText xml:space="preserve"> PAGEREF _Toc124344374 \h </w:instrText>
+            </w:r>
+            <w:r>
+              <w:rPr>
+                <w:noProof/>
+                <w:webHidden/>
+                <w:lang w:val="en-GB"/>
+              </w:rPr>
+            </w:r>
+            <w:r>
+              <w:rPr>
+                <w:noProof/>
+                <w:webHidden/>
+                <w:lang w:val="en-GB"/>
               </w:rPr>
               <w:fldChar w:fldCharType="separate"/>
             </w:r>
@@ -2649,6 +2977,7 @@
               <w:rPr>
                 <w:noProof/>
                 <w:webHidden/>
+                <w:lang w:val="en-GB"/>
               </w:rPr>
               <w:t>10</w:t>
             </w:r>
@@ -2656,6 +2985,7 @@
               <w:rPr>
                 <w:noProof/>
                 <w:webHidden/>
+                <w:lang w:val="en-GB"/>
               </w:rPr>
               <w:fldChar w:fldCharType="end"/>
             </w:r>
@@ -2670,10 +3000,10 @@
             <w:rPr>
               <w:rFonts w:eastAsiaTheme="minorEastAsia"/>
               <w:noProof/>
-              <w:lang w:eastAsia="nl-NL"/>
+              <w:lang w:val="en-GB" w:eastAsia="nl-NL"/>
             </w:rPr>
           </w:pPr>
-          <w:hyperlink w:anchor="_Toc123902969" w:history="1">
+          <w:hyperlink w:anchor="_Toc124344375" w:history="1">
             <w:r>
               <w:rPr>
                 <w:rStyle w:val="Hyperlink"/>
@@ -2686,6 +3016,7 @@
               <w:rPr>
                 <w:noProof/>
                 <w:webHidden/>
+                <w:lang w:val="en-GB"/>
               </w:rPr>
               <w:tab/>
             </w:r>
@@ -2693,6 +3024,7 @@
               <w:rPr>
                 <w:noProof/>
                 <w:webHidden/>
+                <w:lang w:val="en-GB"/>
               </w:rPr>
               <w:fldChar w:fldCharType="begin"/>
             </w:r>
@@ -2700,19 +3032,22 @@
               <w:rPr>
                 <w:noProof/>
                 <w:webHidden/>
-              </w:rPr>
-              <w:instrText xml:space="preserve"> PAGEREF _Toc123902969 \h </w:instrText>
-            </w:r>
-            <w:r>
-              <w:rPr>
-                <w:noProof/>
-                <w:webHidden/>
-              </w:rPr>
-            </w:r>
-            <w:r>
-              <w:rPr>
-                <w:noProof/>
-                <w:webHidden/>
+                <w:lang w:val="en-GB"/>
+              </w:rPr>
+              <w:instrText xml:space="preserve"> PAGEREF _Toc124344375 \h </w:instrText>
+            </w:r>
+            <w:r>
+              <w:rPr>
+                <w:noProof/>
+                <w:webHidden/>
+                <w:lang w:val="en-GB"/>
+              </w:rPr>
+            </w:r>
+            <w:r>
+              <w:rPr>
+                <w:noProof/>
+                <w:webHidden/>
+                <w:lang w:val="en-GB"/>
               </w:rPr>
               <w:fldChar w:fldCharType="separate"/>
             </w:r>
@@ -2720,6 +3055,7 @@
               <w:rPr>
                 <w:noProof/>
                 <w:webHidden/>
+                <w:lang w:val="en-GB"/>
               </w:rPr>
               <w:t>10</w:t>
             </w:r>
@@ -2727,6 +3063,7 @@
               <w:rPr>
                 <w:noProof/>
                 <w:webHidden/>
+                <w:lang w:val="en-GB"/>
               </w:rPr>
               <w:fldChar w:fldCharType="end"/>
             </w:r>
@@ -2741,22 +3078,23 @@
             <w:rPr>
               <w:rFonts w:eastAsiaTheme="minorEastAsia"/>
               <w:noProof/>
-              <w:lang w:eastAsia="nl-NL"/>
+              <w:lang w:val="en-GB" w:eastAsia="nl-NL"/>
             </w:rPr>
           </w:pPr>
-          <w:hyperlink w:anchor="_Toc123902970" w:history="1">
+          <w:hyperlink w:anchor="_Toc124344376" w:history="1">
             <w:r>
               <w:rPr>
                 <w:rStyle w:val="Hyperlink"/>
                 <w:noProof/>
                 <w:lang w:val="en-GB"/>
               </w:rPr>
-              <w:t>2.3 Software design (wip)</w:t>
-            </w:r>
-            <w:r>
-              <w:rPr>
-                <w:noProof/>
-                <w:webHidden/>
+              <w:t>2.3 Software design</w:t>
+            </w:r>
+            <w:r>
+              <w:rPr>
+                <w:noProof/>
+                <w:webHidden/>
+                <w:lang w:val="en-GB"/>
               </w:rPr>
               <w:tab/>
             </w:r>
@@ -2764,6 +3102,7 @@
               <w:rPr>
                 <w:noProof/>
                 <w:webHidden/>
+                <w:lang w:val="en-GB"/>
               </w:rPr>
               <w:fldChar w:fldCharType="begin"/>
             </w:r>
@@ -2771,19 +3110,22 @@
               <w:rPr>
                 <w:noProof/>
                 <w:webHidden/>
-              </w:rPr>
-              <w:instrText xml:space="preserve"> PAGEREF _Toc123902970 \h </w:instrText>
-            </w:r>
-            <w:r>
-              <w:rPr>
-                <w:noProof/>
-                <w:webHidden/>
-              </w:rPr>
-            </w:r>
-            <w:r>
-              <w:rPr>
-                <w:noProof/>
-                <w:webHidden/>
+                <w:lang w:val="en-GB"/>
+              </w:rPr>
+              <w:instrText xml:space="preserve"> PAGEREF _Toc124344376 \h </w:instrText>
+            </w:r>
+            <w:r>
+              <w:rPr>
+                <w:noProof/>
+                <w:webHidden/>
+                <w:lang w:val="en-GB"/>
+              </w:rPr>
+            </w:r>
+            <w:r>
+              <w:rPr>
+                <w:noProof/>
+                <w:webHidden/>
+                <w:lang w:val="en-GB"/>
               </w:rPr>
               <w:fldChar w:fldCharType="separate"/>
             </w:r>
@@ -2791,6 +3133,7 @@
               <w:rPr>
                 <w:noProof/>
                 <w:webHidden/>
+                <w:lang w:val="en-GB"/>
               </w:rPr>
               <w:t>11</w:t>
             </w:r>
@@ -2798,6 +3141,7 @@
               <w:rPr>
                 <w:noProof/>
                 <w:webHidden/>
+                <w:lang w:val="en-GB"/>
               </w:rPr>
               <w:fldChar w:fldCharType="end"/>
             </w:r>
@@ -2812,10 +3156,10 @@
             <w:rPr>
               <w:rFonts w:eastAsiaTheme="minorEastAsia"/>
               <w:noProof/>
-              <w:lang w:eastAsia="nl-NL"/>
+              <w:lang w:val="en-GB" w:eastAsia="nl-NL"/>
             </w:rPr>
           </w:pPr>
-          <w:hyperlink w:anchor="_Toc123902971" w:history="1">
+          <w:hyperlink w:anchor="_Toc124344377" w:history="1">
             <w:r>
               <w:rPr>
                 <w:rStyle w:val="Hyperlink"/>
@@ -2828,6 +3172,7 @@
               <w:rPr>
                 <w:noProof/>
                 <w:webHidden/>
+                <w:lang w:val="en-GB"/>
               </w:rPr>
               <w:tab/>
             </w:r>
@@ -2835,6 +3180,7 @@
               <w:rPr>
                 <w:noProof/>
                 <w:webHidden/>
+                <w:lang w:val="en-GB"/>
               </w:rPr>
               <w:fldChar w:fldCharType="begin"/>
             </w:r>
@@ -2842,19 +3188,22 @@
               <w:rPr>
                 <w:noProof/>
                 <w:webHidden/>
-              </w:rPr>
-              <w:instrText xml:space="preserve"> PAGEREF _Toc123902971 \h </w:instrText>
-            </w:r>
-            <w:r>
-              <w:rPr>
-                <w:noProof/>
-                <w:webHidden/>
-              </w:rPr>
-            </w:r>
-            <w:r>
-              <w:rPr>
-                <w:noProof/>
-                <w:webHidden/>
+                <w:lang w:val="en-GB"/>
+              </w:rPr>
+              <w:instrText xml:space="preserve"> PAGEREF _Toc124344377 \h </w:instrText>
+            </w:r>
+            <w:r>
+              <w:rPr>
+                <w:noProof/>
+                <w:webHidden/>
+                <w:lang w:val="en-GB"/>
+              </w:rPr>
+            </w:r>
+            <w:r>
+              <w:rPr>
+                <w:noProof/>
+                <w:webHidden/>
+                <w:lang w:val="en-GB"/>
               </w:rPr>
               <w:fldChar w:fldCharType="separate"/>
             </w:r>
@@ -2862,6 +3211,7 @@
               <w:rPr>
                 <w:noProof/>
                 <w:webHidden/>
+                <w:lang w:val="en-GB"/>
               </w:rPr>
               <w:t>11</w:t>
             </w:r>
@@ -2869,6 +3219,7 @@
               <w:rPr>
                 <w:noProof/>
                 <w:webHidden/>
+                <w:lang w:val="en-GB"/>
               </w:rPr>
               <w:fldChar w:fldCharType="end"/>
             </w:r>
@@ -2883,10 +3234,10 @@
             <w:rPr>
               <w:rFonts w:eastAsiaTheme="minorEastAsia"/>
               <w:noProof/>
-              <w:lang w:eastAsia="nl-NL"/>
+              <w:lang w:val="en-GB" w:eastAsia="nl-NL"/>
             </w:rPr>
           </w:pPr>
-          <w:hyperlink w:anchor="_Toc123902972" w:history="1">
+          <w:hyperlink w:anchor="_Toc124344378" w:history="1">
             <w:r>
               <w:rPr>
                 <w:rStyle w:val="Hyperlink"/>
@@ -2899,6 +3250,7 @@
               <w:rPr>
                 <w:noProof/>
                 <w:webHidden/>
+                <w:lang w:val="en-GB"/>
               </w:rPr>
               <w:tab/>
             </w:r>
@@ -2906,6 +3258,7 @@
               <w:rPr>
                 <w:noProof/>
                 <w:webHidden/>
+                <w:lang w:val="en-GB"/>
               </w:rPr>
               <w:fldChar w:fldCharType="begin"/>
             </w:r>
@@ -2913,19 +3266,22 @@
               <w:rPr>
                 <w:noProof/>
                 <w:webHidden/>
-              </w:rPr>
-              <w:instrText xml:space="preserve"> PAGEREF _Toc123902972 \h </w:instrText>
-            </w:r>
-            <w:r>
-              <w:rPr>
-                <w:noProof/>
-                <w:webHidden/>
-              </w:rPr>
-            </w:r>
-            <w:r>
-              <w:rPr>
-                <w:noProof/>
-                <w:webHidden/>
+                <w:lang w:val="en-GB"/>
+              </w:rPr>
+              <w:instrText xml:space="preserve"> PAGEREF _Toc124344378 \h </w:instrText>
+            </w:r>
+            <w:r>
+              <w:rPr>
+                <w:noProof/>
+                <w:webHidden/>
+                <w:lang w:val="en-GB"/>
+              </w:rPr>
+            </w:r>
+            <w:r>
+              <w:rPr>
+                <w:noProof/>
+                <w:webHidden/>
+                <w:lang w:val="en-GB"/>
               </w:rPr>
               <w:fldChar w:fldCharType="separate"/>
             </w:r>
@@ -2933,6 +3289,7 @@
               <w:rPr>
                 <w:noProof/>
                 <w:webHidden/>
+                <w:lang w:val="en-GB"/>
               </w:rPr>
               <w:t>12</w:t>
             </w:r>
@@ -2940,6 +3297,7 @@
               <w:rPr>
                 <w:noProof/>
                 <w:webHidden/>
+                <w:lang w:val="en-GB"/>
               </w:rPr>
               <w:fldChar w:fldCharType="end"/>
             </w:r>
@@ -2954,14 +3312,15 @@
             <w:rPr>
               <w:rFonts w:eastAsiaTheme="minorEastAsia"/>
               <w:noProof/>
-              <w:lang w:eastAsia="nl-NL"/>
+              <w:lang w:val="en-GB" w:eastAsia="nl-NL"/>
             </w:rPr>
           </w:pPr>
-          <w:hyperlink w:anchor="_Toc123902973" w:history="1">
+          <w:hyperlink w:anchor="_Toc124344379" w:history="1">
             <w:r>
               <w:rPr>
                 <w:rStyle w:val="Hyperlink"/>
                 <w:noProof/>
+                <w:lang w:val="en-GB"/>
               </w:rPr>
               <w:t>2.5 Quality assurance (wip)</w:t>
             </w:r>
@@ -2969,6 +3328,7 @@
               <w:rPr>
                 <w:noProof/>
                 <w:webHidden/>
+                <w:lang w:val="en-GB"/>
               </w:rPr>
               <w:tab/>
             </w:r>
@@ -2976,6 +3336,7 @@
               <w:rPr>
                 <w:noProof/>
                 <w:webHidden/>
+                <w:lang w:val="en-GB"/>
               </w:rPr>
               <w:fldChar w:fldCharType="begin"/>
             </w:r>
@@ -2983,19 +3344,22 @@
               <w:rPr>
                 <w:noProof/>
                 <w:webHidden/>
-              </w:rPr>
-              <w:instrText xml:space="preserve"> PAGEREF _Toc123902973 \h </w:instrText>
-            </w:r>
-            <w:r>
-              <w:rPr>
-                <w:noProof/>
-                <w:webHidden/>
-              </w:rPr>
-            </w:r>
-            <w:r>
-              <w:rPr>
-                <w:noProof/>
-                <w:webHidden/>
+                <w:lang w:val="en-GB"/>
+              </w:rPr>
+              <w:instrText xml:space="preserve"> PAGEREF _Toc124344379 \h </w:instrText>
+            </w:r>
+            <w:r>
+              <w:rPr>
+                <w:noProof/>
+                <w:webHidden/>
+                <w:lang w:val="en-GB"/>
+              </w:rPr>
+            </w:r>
+            <w:r>
+              <w:rPr>
+                <w:noProof/>
+                <w:webHidden/>
+                <w:lang w:val="en-GB"/>
               </w:rPr>
               <w:fldChar w:fldCharType="separate"/>
             </w:r>
@@ -3003,6 +3367,7 @@
               <w:rPr>
                 <w:noProof/>
                 <w:webHidden/>
+                <w:lang w:val="en-GB"/>
               </w:rPr>
               <w:t>13</w:t>
             </w:r>
@@ -3010,6 +3375,7 @@
               <w:rPr>
                 <w:noProof/>
                 <w:webHidden/>
+                <w:lang w:val="en-GB"/>
               </w:rPr>
               <w:fldChar w:fldCharType="end"/>
             </w:r>
@@ -3024,14 +3390,15 @@
             <w:rPr>
               <w:rFonts w:eastAsiaTheme="minorEastAsia"/>
               <w:noProof/>
-              <w:lang w:eastAsia="nl-NL"/>
+              <w:lang w:val="en-GB" w:eastAsia="nl-NL"/>
             </w:rPr>
           </w:pPr>
-          <w:hyperlink w:anchor="_Toc123902974" w:history="1">
+          <w:hyperlink w:anchor="_Toc124344380" w:history="1">
             <w:r>
               <w:rPr>
                 <w:rStyle w:val="Hyperlink"/>
                 <w:noProof/>
+                <w:lang w:val="en-GB"/>
               </w:rPr>
               <w:t>2.6 CI/CD (wip)</w:t>
             </w:r>
@@ -3039,6 +3406,7 @@
               <w:rPr>
                 <w:noProof/>
                 <w:webHidden/>
+                <w:lang w:val="en-GB"/>
               </w:rPr>
               <w:tab/>
             </w:r>
@@ -3046,6 +3414,7 @@
               <w:rPr>
                 <w:noProof/>
                 <w:webHidden/>
+                <w:lang w:val="en-GB"/>
               </w:rPr>
               <w:fldChar w:fldCharType="begin"/>
             </w:r>
@@ -3053,19 +3422,22 @@
               <w:rPr>
                 <w:noProof/>
                 <w:webHidden/>
-              </w:rPr>
-              <w:instrText xml:space="preserve"> PAGEREF _Toc123902974 \h </w:instrText>
-            </w:r>
-            <w:r>
-              <w:rPr>
-                <w:noProof/>
-                <w:webHidden/>
-              </w:rPr>
-            </w:r>
-            <w:r>
-              <w:rPr>
-                <w:noProof/>
-                <w:webHidden/>
+                <w:lang w:val="en-GB"/>
+              </w:rPr>
+              <w:instrText xml:space="preserve"> PAGEREF _Toc124344380 \h </w:instrText>
+            </w:r>
+            <w:r>
+              <w:rPr>
+                <w:noProof/>
+                <w:webHidden/>
+                <w:lang w:val="en-GB"/>
+              </w:rPr>
+            </w:r>
+            <w:r>
+              <w:rPr>
+                <w:noProof/>
+                <w:webHidden/>
+                <w:lang w:val="en-GB"/>
               </w:rPr>
               <w:fldChar w:fldCharType="separate"/>
             </w:r>
@@ -3073,6 +3445,7 @@
               <w:rPr>
                 <w:noProof/>
                 <w:webHidden/>
+                <w:lang w:val="en-GB"/>
               </w:rPr>
               <w:t>13</w:t>
             </w:r>
@@ -3080,6 +3453,7 @@
               <w:rPr>
                 <w:noProof/>
                 <w:webHidden/>
+                <w:lang w:val="en-GB"/>
               </w:rPr>
               <w:fldChar w:fldCharType="end"/>
             </w:r>
@@ -3094,14 +3468,15 @@
             <w:rPr>
               <w:rFonts w:eastAsiaTheme="minorEastAsia"/>
               <w:noProof/>
-              <w:lang w:eastAsia="nl-NL"/>
+              <w:lang w:val="en-GB" w:eastAsia="nl-NL"/>
             </w:rPr>
           </w:pPr>
-          <w:hyperlink w:anchor="_Toc123902975" w:history="1">
+          <w:hyperlink w:anchor="_Toc124344381" w:history="1">
             <w:r>
               <w:rPr>
                 <w:rStyle w:val="Hyperlink"/>
                 <w:noProof/>
+                <w:lang w:val="en-GB"/>
               </w:rPr>
               <w:t>2.6.1 CI</w:t>
             </w:r>
@@ -3109,6 +3484,7 @@
               <w:rPr>
                 <w:noProof/>
                 <w:webHidden/>
+                <w:lang w:val="en-GB"/>
               </w:rPr>
               <w:tab/>
             </w:r>
@@ -3116,6 +3492,7 @@
               <w:rPr>
                 <w:noProof/>
                 <w:webHidden/>
+                <w:lang w:val="en-GB"/>
               </w:rPr>
               <w:fldChar w:fldCharType="begin"/>
             </w:r>
@@ -3123,19 +3500,22 @@
               <w:rPr>
                 <w:noProof/>
                 <w:webHidden/>
-              </w:rPr>
-              <w:instrText xml:space="preserve"> PAGEREF _Toc123902975 \h </w:instrText>
-            </w:r>
-            <w:r>
-              <w:rPr>
-                <w:noProof/>
-                <w:webHidden/>
-              </w:rPr>
-            </w:r>
-            <w:r>
-              <w:rPr>
-                <w:noProof/>
-                <w:webHidden/>
+                <w:lang w:val="en-GB"/>
+              </w:rPr>
+              <w:instrText xml:space="preserve"> PAGEREF _Toc124344381 \h </w:instrText>
+            </w:r>
+            <w:r>
+              <w:rPr>
+                <w:noProof/>
+                <w:webHidden/>
+                <w:lang w:val="en-GB"/>
+              </w:rPr>
+            </w:r>
+            <w:r>
+              <w:rPr>
+                <w:noProof/>
+                <w:webHidden/>
+                <w:lang w:val="en-GB"/>
               </w:rPr>
               <w:fldChar w:fldCharType="separate"/>
             </w:r>
@@ -3143,6 +3523,7 @@
               <w:rPr>
                 <w:noProof/>
                 <w:webHidden/>
+                <w:lang w:val="en-GB"/>
               </w:rPr>
               <w:t>13</w:t>
             </w:r>
@@ -3150,6 +3531,7 @@
               <w:rPr>
                 <w:noProof/>
                 <w:webHidden/>
+                <w:lang w:val="en-GB"/>
               </w:rPr>
               <w:fldChar w:fldCharType="end"/>
             </w:r>
@@ -3164,14 +3546,15 @@
             <w:rPr>
               <w:rFonts w:eastAsiaTheme="minorEastAsia"/>
               <w:noProof/>
-              <w:lang w:eastAsia="nl-NL"/>
+              <w:lang w:val="en-GB" w:eastAsia="nl-NL"/>
             </w:rPr>
           </w:pPr>
-          <w:hyperlink w:anchor="_Toc123902976" w:history="1">
+          <w:hyperlink w:anchor="_Toc124344382" w:history="1">
             <w:r>
               <w:rPr>
                 <w:rStyle w:val="Hyperlink"/>
                 <w:noProof/>
+                <w:lang w:val="en-GB"/>
               </w:rPr>
               <w:t>2.6.2 CD</w:t>
             </w:r>
@@ -3179,6 +3562,7 @@
               <w:rPr>
                 <w:noProof/>
                 <w:webHidden/>
+                <w:lang w:val="en-GB"/>
               </w:rPr>
               <w:tab/>
             </w:r>
@@ -3186,6 +3570,7 @@
               <w:rPr>
                 <w:noProof/>
                 <w:webHidden/>
+                <w:lang w:val="en-GB"/>
               </w:rPr>
               <w:fldChar w:fldCharType="begin"/>
             </w:r>
@@ -3193,19 +3578,22 @@
               <w:rPr>
                 <w:noProof/>
                 <w:webHidden/>
-              </w:rPr>
-              <w:instrText xml:space="preserve"> PAGEREF _Toc123902976 \h </w:instrText>
-            </w:r>
-            <w:r>
-              <w:rPr>
-                <w:noProof/>
-                <w:webHidden/>
-              </w:rPr>
-            </w:r>
-            <w:r>
-              <w:rPr>
-                <w:noProof/>
-                <w:webHidden/>
+                <w:lang w:val="en-GB"/>
+              </w:rPr>
+              <w:instrText xml:space="preserve"> PAGEREF _Toc124344382 \h </w:instrText>
+            </w:r>
+            <w:r>
+              <w:rPr>
+                <w:noProof/>
+                <w:webHidden/>
+                <w:lang w:val="en-GB"/>
+              </w:rPr>
+            </w:r>
+            <w:r>
+              <w:rPr>
+                <w:noProof/>
+                <w:webHidden/>
+                <w:lang w:val="en-GB"/>
               </w:rPr>
               <w:fldChar w:fldCharType="separate"/>
             </w:r>
@@ -3213,6 +3601,7 @@
               <w:rPr>
                 <w:noProof/>
                 <w:webHidden/>
+                <w:lang w:val="en-GB"/>
               </w:rPr>
               <w:t>13</w:t>
             </w:r>
@@ -3220,6 +3609,7 @@
               <w:rPr>
                 <w:noProof/>
                 <w:webHidden/>
+                <w:lang w:val="en-GB"/>
               </w:rPr>
               <w:fldChar w:fldCharType="end"/>
             </w:r>
@@ -3234,10 +3624,10 @@
             <w:rPr>
               <w:rFonts w:eastAsiaTheme="minorEastAsia"/>
               <w:noProof/>
-              <w:lang w:eastAsia="nl-NL"/>
+              <w:lang w:val="en-GB" w:eastAsia="nl-NL"/>
             </w:rPr>
           </w:pPr>
-          <w:hyperlink w:anchor="_Toc123902977" w:history="1">
+          <w:hyperlink w:anchor="_Toc124344383" w:history="1">
             <w:r>
               <w:rPr>
                 <w:rStyle w:val="Hyperlink"/>
@@ -3250,6 +3640,7 @@
               <w:rPr>
                 <w:noProof/>
                 <w:webHidden/>
+                <w:lang w:val="en-GB"/>
               </w:rPr>
               <w:tab/>
             </w:r>
@@ -3257,6 +3648,7 @@
               <w:rPr>
                 <w:noProof/>
                 <w:webHidden/>
+                <w:lang w:val="en-GB"/>
               </w:rPr>
               <w:fldChar w:fldCharType="begin"/>
             </w:r>
@@ -3264,19 +3656,22 @@
               <w:rPr>
                 <w:noProof/>
                 <w:webHidden/>
-              </w:rPr>
-              <w:instrText xml:space="preserve"> PAGEREF _Toc123902977 \h </w:instrText>
-            </w:r>
-            <w:r>
-              <w:rPr>
-                <w:noProof/>
-                <w:webHidden/>
-              </w:rPr>
-            </w:r>
-            <w:r>
-              <w:rPr>
-                <w:noProof/>
-                <w:webHidden/>
+                <w:lang w:val="en-GB"/>
+              </w:rPr>
+              <w:instrText xml:space="preserve"> PAGEREF _Toc124344383 \h </w:instrText>
+            </w:r>
+            <w:r>
+              <w:rPr>
+                <w:noProof/>
+                <w:webHidden/>
+                <w:lang w:val="en-GB"/>
+              </w:rPr>
+            </w:r>
+            <w:r>
+              <w:rPr>
+                <w:noProof/>
+                <w:webHidden/>
+                <w:lang w:val="en-GB"/>
               </w:rPr>
               <w:fldChar w:fldCharType="separate"/>
             </w:r>
@@ -3284,6 +3679,7 @@
               <w:rPr>
                 <w:noProof/>
                 <w:webHidden/>
+                <w:lang w:val="en-GB"/>
               </w:rPr>
               <w:t>14</w:t>
             </w:r>
@@ -3291,6 +3687,7 @@
               <w:rPr>
                 <w:noProof/>
                 <w:webHidden/>
+                <w:lang w:val="en-GB"/>
               </w:rPr>
               <w:fldChar w:fldCharType="end"/>
             </w:r>
@@ -3305,10 +3702,10 @@
             <w:rPr>
               <w:rFonts w:eastAsiaTheme="minorEastAsia"/>
               <w:noProof/>
-              <w:lang w:eastAsia="nl-NL"/>
+              <w:lang w:val="en-GB" w:eastAsia="nl-NL"/>
             </w:rPr>
           </w:pPr>
-          <w:hyperlink w:anchor="_Toc123902978" w:history="1">
+          <w:hyperlink w:anchor="_Toc124344384" w:history="1">
             <w:r>
               <w:rPr>
                 <w:rStyle w:val="Hyperlink"/>
@@ -3321,6 +3718,7 @@
               <w:rPr>
                 <w:noProof/>
                 <w:webHidden/>
+                <w:lang w:val="en-GB"/>
               </w:rPr>
               <w:tab/>
             </w:r>
@@ -3328,6 +3726,7 @@
               <w:rPr>
                 <w:noProof/>
                 <w:webHidden/>
+                <w:lang w:val="en-GB"/>
               </w:rPr>
               <w:fldChar w:fldCharType="begin"/>
             </w:r>
@@ -3335,19 +3734,22 @@
               <w:rPr>
                 <w:noProof/>
                 <w:webHidden/>
-              </w:rPr>
-              <w:instrText xml:space="preserve"> PAGEREF _Toc123902978 \h </w:instrText>
-            </w:r>
-            <w:r>
-              <w:rPr>
-                <w:noProof/>
-                <w:webHidden/>
-              </w:rPr>
-            </w:r>
-            <w:r>
-              <w:rPr>
-                <w:noProof/>
-                <w:webHidden/>
+                <w:lang w:val="en-GB"/>
+              </w:rPr>
+              <w:instrText xml:space="preserve"> PAGEREF _Toc124344384 \h </w:instrText>
+            </w:r>
+            <w:r>
+              <w:rPr>
+                <w:noProof/>
+                <w:webHidden/>
+                <w:lang w:val="en-GB"/>
+              </w:rPr>
+            </w:r>
+            <w:r>
+              <w:rPr>
+                <w:noProof/>
+                <w:webHidden/>
+                <w:lang w:val="en-GB"/>
               </w:rPr>
               <w:fldChar w:fldCharType="separate"/>
             </w:r>
@@ -3355,6 +3757,7 @@
               <w:rPr>
                 <w:noProof/>
                 <w:webHidden/>
+                <w:lang w:val="en-GB"/>
               </w:rPr>
               <w:t>14</w:t>
             </w:r>
@@ -3362,6 +3765,7 @@
               <w:rPr>
                 <w:noProof/>
                 <w:webHidden/>
+                <w:lang w:val="en-GB"/>
               </w:rPr>
               <w:fldChar w:fldCharType="end"/>
             </w:r>
@@ -3376,10 +3780,10 @@
             <w:rPr>
               <w:rFonts w:eastAsiaTheme="minorEastAsia"/>
               <w:noProof/>
-              <w:lang w:eastAsia="nl-NL"/>
+              <w:lang w:val="en-GB" w:eastAsia="nl-NL"/>
             </w:rPr>
           </w:pPr>
-          <w:hyperlink w:anchor="_Toc123902979" w:history="1">
+          <w:hyperlink w:anchor="_Toc124344385" w:history="1">
             <w:r>
               <w:rPr>
                 <w:rStyle w:val="Hyperlink"/>
@@ -3392,6 +3796,7 @@
               <w:rPr>
                 <w:noProof/>
                 <w:webHidden/>
+                <w:lang w:val="en-GB"/>
               </w:rPr>
               <w:tab/>
             </w:r>
@@ -3399,6 +3804,7 @@
               <w:rPr>
                 <w:noProof/>
                 <w:webHidden/>
+                <w:lang w:val="en-GB"/>
               </w:rPr>
               <w:fldChar w:fldCharType="begin"/>
             </w:r>
@@ -3406,19 +3812,22 @@
               <w:rPr>
                 <w:noProof/>
                 <w:webHidden/>
-              </w:rPr>
-              <w:instrText xml:space="preserve"> PAGEREF _Toc123902979 \h </w:instrText>
-            </w:r>
-            <w:r>
-              <w:rPr>
-                <w:noProof/>
-                <w:webHidden/>
-              </w:rPr>
-            </w:r>
-            <w:r>
-              <w:rPr>
-                <w:noProof/>
-                <w:webHidden/>
+                <w:lang w:val="en-GB"/>
+              </w:rPr>
+              <w:instrText xml:space="preserve"> PAGEREF _Toc124344385 \h </w:instrText>
+            </w:r>
+            <w:r>
+              <w:rPr>
+                <w:noProof/>
+                <w:webHidden/>
+                <w:lang w:val="en-GB"/>
+              </w:rPr>
+            </w:r>
+            <w:r>
+              <w:rPr>
+                <w:noProof/>
+                <w:webHidden/>
+                <w:lang w:val="en-GB"/>
               </w:rPr>
               <w:fldChar w:fldCharType="separate"/>
             </w:r>
@@ -3426,6 +3835,7 @@
               <w:rPr>
                 <w:noProof/>
                 <w:webHidden/>
+                <w:lang w:val="en-GB"/>
               </w:rPr>
               <w:t>14</w:t>
             </w:r>
@@ -3433,6 +3843,7 @@
               <w:rPr>
                 <w:noProof/>
                 <w:webHidden/>
+                <w:lang w:val="en-GB"/>
               </w:rPr>
               <w:fldChar w:fldCharType="end"/>
             </w:r>
@@ -3447,10 +3858,10 @@
             <w:rPr>
               <w:rFonts w:eastAsiaTheme="minorEastAsia"/>
               <w:noProof/>
-              <w:lang w:eastAsia="nl-NL"/>
+              <w:lang w:val="en-GB" w:eastAsia="nl-NL"/>
             </w:rPr>
           </w:pPr>
-          <w:hyperlink w:anchor="_Toc123902980" w:history="1">
+          <w:hyperlink w:anchor="_Toc124344386" w:history="1">
             <w:r>
               <w:rPr>
                 <w:rStyle w:val="Hyperlink"/>
@@ -3463,6 +3874,7 @@
               <w:rPr>
                 <w:noProof/>
                 <w:webHidden/>
+                <w:lang w:val="en-GB"/>
               </w:rPr>
               <w:tab/>
             </w:r>
@@ -3470,6 +3882,7 @@
               <w:rPr>
                 <w:noProof/>
                 <w:webHidden/>
+                <w:lang w:val="en-GB"/>
               </w:rPr>
               <w:fldChar w:fldCharType="begin"/>
             </w:r>
@@ -3477,19 +3890,22 @@
               <w:rPr>
                 <w:noProof/>
                 <w:webHidden/>
-              </w:rPr>
-              <w:instrText xml:space="preserve"> PAGEREF _Toc123902980 \h </w:instrText>
-            </w:r>
-            <w:r>
-              <w:rPr>
-                <w:noProof/>
-                <w:webHidden/>
-              </w:rPr>
-            </w:r>
-            <w:r>
-              <w:rPr>
-                <w:noProof/>
-                <w:webHidden/>
+                <w:lang w:val="en-GB"/>
+              </w:rPr>
+              <w:instrText xml:space="preserve"> PAGEREF _Toc124344386 \h </w:instrText>
+            </w:r>
+            <w:r>
+              <w:rPr>
+                <w:noProof/>
+                <w:webHidden/>
+                <w:lang w:val="en-GB"/>
+              </w:rPr>
+            </w:r>
+            <w:r>
+              <w:rPr>
+                <w:noProof/>
+                <w:webHidden/>
+                <w:lang w:val="en-GB"/>
               </w:rPr>
               <w:fldChar w:fldCharType="separate"/>
             </w:r>
@@ -3497,6 +3913,7 @@
               <w:rPr>
                 <w:noProof/>
                 <w:webHidden/>
+                <w:lang w:val="en-GB"/>
               </w:rPr>
               <w:t>14</w:t>
             </w:r>
@@ -3504,6 +3921,7 @@
               <w:rPr>
                 <w:noProof/>
                 <w:webHidden/>
+                <w:lang w:val="en-GB"/>
               </w:rPr>
               <w:fldChar w:fldCharType="end"/>
             </w:r>
@@ -3518,10 +3936,10 @@
             <w:rPr>
               <w:rFonts w:eastAsiaTheme="minorEastAsia"/>
               <w:noProof/>
-              <w:lang w:eastAsia="nl-NL"/>
+              <w:lang w:val="en-GB" w:eastAsia="nl-NL"/>
             </w:rPr>
           </w:pPr>
-          <w:hyperlink w:anchor="_Toc123902981" w:history="1">
+          <w:hyperlink w:anchor="_Toc124344387" w:history="1">
             <w:r>
               <w:rPr>
                 <w:rStyle w:val="Hyperlink"/>
@@ -3534,6 +3952,7 @@
               <w:rPr>
                 <w:noProof/>
                 <w:webHidden/>
+                <w:lang w:val="en-GB"/>
               </w:rPr>
               <w:tab/>
             </w:r>
@@ -3541,6 +3960,7 @@
               <w:rPr>
                 <w:noProof/>
                 <w:webHidden/>
+                <w:lang w:val="en-GB"/>
               </w:rPr>
               <w:fldChar w:fldCharType="begin"/>
             </w:r>
@@ -3548,19 +3968,22 @@
               <w:rPr>
                 <w:noProof/>
                 <w:webHidden/>
-              </w:rPr>
-              <w:instrText xml:space="preserve"> PAGEREF _Toc123902981 \h </w:instrText>
-            </w:r>
-            <w:r>
-              <w:rPr>
-                <w:noProof/>
-                <w:webHidden/>
-              </w:rPr>
-            </w:r>
-            <w:r>
-              <w:rPr>
-                <w:noProof/>
-                <w:webHidden/>
+                <w:lang w:val="en-GB"/>
+              </w:rPr>
+              <w:instrText xml:space="preserve"> PAGEREF _Toc124344387 \h </w:instrText>
+            </w:r>
+            <w:r>
+              <w:rPr>
+                <w:noProof/>
+                <w:webHidden/>
+                <w:lang w:val="en-GB"/>
+              </w:rPr>
+            </w:r>
+            <w:r>
+              <w:rPr>
+                <w:noProof/>
+                <w:webHidden/>
+                <w:lang w:val="en-GB"/>
               </w:rPr>
               <w:fldChar w:fldCharType="separate"/>
             </w:r>
@@ -3568,6 +3991,7 @@
               <w:rPr>
                 <w:noProof/>
                 <w:webHidden/>
+                <w:lang w:val="en-GB"/>
               </w:rPr>
               <w:t>14</w:t>
             </w:r>
@@ -3575,6 +3999,7 @@
               <w:rPr>
                 <w:noProof/>
                 <w:webHidden/>
+                <w:lang w:val="en-GB"/>
               </w:rPr>
               <w:fldChar w:fldCharType="end"/>
             </w:r>
@@ -3589,10 +4014,10 @@
             <w:rPr>
               <w:rFonts w:eastAsiaTheme="minorEastAsia"/>
               <w:noProof/>
-              <w:lang w:eastAsia="nl-NL"/>
+              <w:lang w:val="en-GB" w:eastAsia="nl-NL"/>
             </w:rPr>
           </w:pPr>
-          <w:hyperlink w:anchor="_Toc123902982" w:history="1">
+          <w:hyperlink w:anchor="_Toc124344388" w:history="1">
             <w:r>
               <w:rPr>
                 <w:rStyle w:val="Hyperlink"/>
@@ -3605,6 +4030,7 @@
               <w:rPr>
                 <w:noProof/>
                 <w:webHidden/>
+                <w:lang w:val="en-GB"/>
               </w:rPr>
               <w:tab/>
             </w:r>
@@ -3612,6 +4038,7 @@
               <w:rPr>
                 <w:noProof/>
                 <w:webHidden/>
+                <w:lang w:val="en-GB"/>
               </w:rPr>
               <w:fldChar w:fldCharType="begin"/>
             </w:r>
@@ -3619,19 +4046,22 @@
               <w:rPr>
                 <w:noProof/>
                 <w:webHidden/>
-              </w:rPr>
-              <w:instrText xml:space="preserve"> PAGEREF _Toc123902982 \h </w:instrText>
-            </w:r>
-            <w:r>
-              <w:rPr>
-                <w:noProof/>
-                <w:webHidden/>
-              </w:rPr>
-            </w:r>
-            <w:r>
-              <w:rPr>
-                <w:noProof/>
-                <w:webHidden/>
+                <w:lang w:val="en-GB"/>
+              </w:rPr>
+              <w:instrText xml:space="preserve"> PAGEREF _Toc124344388 \h </w:instrText>
+            </w:r>
+            <w:r>
+              <w:rPr>
+                <w:noProof/>
+                <w:webHidden/>
+                <w:lang w:val="en-GB"/>
+              </w:rPr>
+            </w:r>
+            <w:r>
+              <w:rPr>
+                <w:noProof/>
+                <w:webHidden/>
+                <w:lang w:val="en-GB"/>
               </w:rPr>
               <w:fldChar w:fldCharType="separate"/>
             </w:r>
@@ -3639,6 +4069,7 @@
               <w:rPr>
                 <w:noProof/>
                 <w:webHidden/>
+                <w:lang w:val="en-GB"/>
               </w:rPr>
               <w:t>15</w:t>
             </w:r>
@@ -3646,6 +4077,7 @@
               <w:rPr>
                 <w:noProof/>
                 <w:webHidden/>
+                <w:lang w:val="en-GB"/>
               </w:rPr>
               <w:fldChar w:fldCharType="end"/>
             </w:r>
@@ -3660,10 +4092,10 @@
             <w:rPr>
               <w:rFonts w:eastAsiaTheme="minorEastAsia"/>
               <w:noProof/>
-              <w:lang w:eastAsia="nl-NL"/>
+              <w:lang w:val="en-GB" w:eastAsia="nl-NL"/>
             </w:rPr>
           </w:pPr>
-          <w:hyperlink w:anchor="_Toc123902983" w:history="1">
+          <w:hyperlink w:anchor="_Toc124344389" w:history="1">
             <w:r>
               <w:rPr>
                 <w:rStyle w:val="Hyperlink"/>
@@ -3676,6 +4108,7 @@
               <w:rPr>
                 <w:noProof/>
                 <w:webHidden/>
+                <w:lang w:val="en-GB"/>
               </w:rPr>
               <w:tab/>
             </w:r>
@@ -3683,6 +4116,7 @@
               <w:rPr>
                 <w:noProof/>
                 <w:webHidden/>
+                <w:lang w:val="en-GB"/>
               </w:rPr>
               <w:fldChar w:fldCharType="begin"/>
             </w:r>
@@ -3690,19 +4124,22 @@
               <w:rPr>
                 <w:noProof/>
                 <w:webHidden/>
-              </w:rPr>
-              <w:instrText xml:space="preserve"> PAGEREF _Toc123902983 \h </w:instrText>
-            </w:r>
-            <w:r>
-              <w:rPr>
-                <w:noProof/>
-                <w:webHidden/>
-              </w:rPr>
-            </w:r>
-            <w:r>
-              <w:rPr>
-                <w:noProof/>
-                <w:webHidden/>
+                <w:lang w:val="en-GB"/>
+              </w:rPr>
+              <w:instrText xml:space="preserve"> PAGEREF _Toc124344389 \h </w:instrText>
+            </w:r>
+            <w:r>
+              <w:rPr>
+                <w:noProof/>
+                <w:webHidden/>
+                <w:lang w:val="en-GB"/>
+              </w:rPr>
+            </w:r>
+            <w:r>
+              <w:rPr>
+                <w:noProof/>
+                <w:webHidden/>
+                <w:lang w:val="en-GB"/>
               </w:rPr>
               <w:fldChar w:fldCharType="separate"/>
             </w:r>
@@ -3710,6 +4147,7 @@
               <w:rPr>
                 <w:noProof/>
                 <w:webHidden/>
+                <w:lang w:val="en-GB"/>
               </w:rPr>
               <w:t>15</w:t>
             </w:r>
@@ -3717,6 +4155,7 @@
               <w:rPr>
                 <w:noProof/>
                 <w:webHidden/>
+                <w:lang w:val="en-GB"/>
               </w:rPr>
               <w:fldChar w:fldCharType="end"/>
             </w:r>
@@ -3731,10 +4170,10 @@
             <w:rPr>
               <w:rFonts w:eastAsiaTheme="minorEastAsia"/>
               <w:noProof/>
-              <w:lang w:eastAsia="nl-NL"/>
+              <w:lang w:val="en-GB" w:eastAsia="nl-NL"/>
             </w:rPr>
           </w:pPr>
-          <w:hyperlink w:anchor="_Toc123902984" w:history="1">
+          <w:hyperlink w:anchor="_Toc124344390" w:history="1">
             <w:r>
               <w:rPr>
                 <w:rStyle w:val="Hyperlink"/>
@@ -3747,6 +4186,7 @@
               <w:rPr>
                 <w:noProof/>
                 <w:webHidden/>
+                <w:lang w:val="en-GB"/>
               </w:rPr>
               <w:tab/>
             </w:r>
@@ -3754,6 +4194,7 @@
               <w:rPr>
                 <w:noProof/>
                 <w:webHidden/>
+                <w:lang w:val="en-GB"/>
               </w:rPr>
               <w:fldChar w:fldCharType="begin"/>
             </w:r>
@@ -3761,19 +4202,22 @@
               <w:rPr>
                 <w:noProof/>
                 <w:webHidden/>
-              </w:rPr>
-              <w:instrText xml:space="preserve"> PAGEREF _Toc123902984 \h </w:instrText>
-            </w:r>
-            <w:r>
-              <w:rPr>
-                <w:noProof/>
-                <w:webHidden/>
-              </w:rPr>
-            </w:r>
-            <w:r>
-              <w:rPr>
-                <w:noProof/>
-                <w:webHidden/>
+                <w:lang w:val="en-GB"/>
+              </w:rPr>
+              <w:instrText xml:space="preserve"> PAGEREF _Toc124344390 \h </w:instrText>
+            </w:r>
+            <w:r>
+              <w:rPr>
+                <w:noProof/>
+                <w:webHidden/>
+                <w:lang w:val="en-GB"/>
+              </w:rPr>
+            </w:r>
+            <w:r>
+              <w:rPr>
+                <w:noProof/>
+                <w:webHidden/>
+                <w:lang w:val="en-GB"/>
               </w:rPr>
               <w:fldChar w:fldCharType="separate"/>
             </w:r>
@@ -3781,6 +4225,7 @@
               <w:rPr>
                 <w:noProof/>
                 <w:webHidden/>
+                <w:lang w:val="en-GB"/>
               </w:rPr>
               <w:t>16</w:t>
             </w:r>
@@ -3788,6 +4233,7 @@
               <w:rPr>
                 <w:noProof/>
                 <w:webHidden/>
+                <w:lang w:val="en-GB"/>
               </w:rPr>
               <w:fldChar w:fldCharType="end"/>
             </w:r>
@@ -3802,10 +4248,10 @@
             <w:rPr>
               <w:rFonts w:eastAsiaTheme="minorEastAsia"/>
               <w:noProof/>
-              <w:lang w:eastAsia="nl-NL"/>
+              <w:lang w:val="en-GB" w:eastAsia="nl-NL"/>
             </w:rPr>
           </w:pPr>
-          <w:hyperlink w:anchor="_Toc123902985" w:history="1">
+          <w:hyperlink w:anchor="_Toc124344391" w:history="1">
             <w:r>
               <w:rPr>
                 <w:rStyle w:val="Hyperlink"/>
@@ -3818,6 +4264,7 @@
               <w:rPr>
                 <w:noProof/>
                 <w:webHidden/>
+                <w:lang w:val="en-GB"/>
               </w:rPr>
               <w:tab/>
             </w:r>
@@ -3825,6 +4272,7 @@
               <w:rPr>
                 <w:noProof/>
                 <w:webHidden/>
+                <w:lang w:val="en-GB"/>
               </w:rPr>
               <w:fldChar w:fldCharType="begin"/>
             </w:r>
@@ -3832,19 +4280,22 @@
               <w:rPr>
                 <w:noProof/>
                 <w:webHidden/>
-              </w:rPr>
-              <w:instrText xml:space="preserve"> PAGEREF _Toc123902985 \h </w:instrText>
-            </w:r>
-            <w:r>
-              <w:rPr>
-                <w:noProof/>
-                <w:webHidden/>
-              </w:rPr>
-            </w:r>
-            <w:r>
-              <w:rPr>
-                <w:noProof/>
-                <w:webHidden/>
+                <w:lang w:val="en-GB"/>
+              </w:rPr>
+              <w:instrText xml:space="preserve"> PAGEREF _Toc124344391 \h </w:instrText>
+            </w:r>
+            <w:r>
+              <w:rPr>
+                <w:noProof/>
+                <w:webHidden/>
+                <w:lang w:val="en-GB"/>
+              </w:rPr>
+            </w:r>
+            <w:r>
+              <w:rPr>
+                <w:noProof/>
+                <w:webHidden/>
+                <w:lang w:val="en-GB"/>
               </w:rPr>
               <w:fldChar w:fldCharType="separate"/>
             </w:r>
@@ -3852,6 +4303,7 @@
               <w:rPr>
                 <w:noProof/>
                 <w:webHidden/>
+                <w:lang w:val="en-GB"/>
               </w:rPr>
               <w:t>17</w:t>
             </w:r>
@@ -3859,6 +4311,7 @@
               <w:rPr>
                 <w:noProof/>
                 <w:webHidden/>
+                <w:lang w:val="en-GB"/>
               </w:rPr>
               <w:fldChar w:fldCharType="end"/>
             </w:r>
@@ -3873,10 +4326,10 @@
             <w:rPr>
               <w:rFonts w:eastAsiaTheme="minorEastAsia"/>
               <w:noProof/>
-              <w:lang w:eastAsia="nl-NL"/>
+              <w:lang w:val="en-GB" w:eastAsia="nl-NL"/>
             </w:rPr>
           </w:pPr>
-          <w:hyperlink w:anchor="_Toc123902986" w:history="1">
+          <w:hyperlink w:anchor="_Toc124344392" w:history="1">
             <w:r>
               <w:rPr>
                 <w:rStyle w:val="Hyperlink"/>
@@ -3889,6 +4342,7 @@
               <w:rPr>
                 <w:noProof/>
                 <w:webHidden/>
+                <w:lang w:val="en-GB"/>
               </w:rPr>
               <w:tab/>
             </w:r>
@@ -3896,6 +4350,7 @@
               <w:rPr>
                 <w:noProof/>
                 <w:webHidden/>
+                <w:lang w:val="en-GB"/>
               </w:rPr>
               <w:fldChar w:fldCharType="begin"/>
             </w:r>
@@ -3903,19 +4358,22 @@
               <w:rPr>
                 <w:noProof/>
                 <w:webHidden/>
-              </w:rPr>
-              <w:instrText xml:space="preserve"> PAGEREF _Toc123902986 \h </w:instrText>
-            </w:r>
-            <w:r>
-              <w:rPr>
-                <w:noProof/>
-                <w:webHidden/>
-              </w:rPr>
-            </w:r>
-            <w:r>
-              <w:rPr>
-                <w:noProof/>
-                <w:webHidden/>
+                <w:lang w:val="en-GB"/>
+              </w:rPr>
+              <w:instrText xml:space="preserve"> PAGEREF _Toc124344392 \h </w:instrText>
+            </w:r>
+            <w:r>
+              <w:rPr>
+                <w:noProof/>
+                <w:webHidden/>
+                <w:lang w:val="en-GB"/>
+              </w:rPr>
+            </w:r>
+            <w:r>
+              <w:rPr>
+                <w:noProof/>
+                <w:webHidden/>
+                <w:lang w:val="en-GB"/>
               </w:rPr>
               <w:fldChar w:fldCharType="separate"/>
             </w:r>
@@ -3923,6 +4381,7 @@
               <w:rPr>
                 <w:noProof/>
                 <w:webHidden/>
+                <w:lang w:val="en-GB"/>
               </w:rPr>
               <w:t>17</w:t>
             </w:r>
@@ -3930,6 +4389,7 @@
               <w:rPr>
                 <w:noProof/>
                 <w:webHidden/>
+                <w:lang w:val="en-GB"/>
               </w:rPr>
               <w:fldChar w:fldCharType="end"/>
             </w:r>
@@ -3944,10 +4404,10 @@
             <w:rPr>
               <w:rFonts w:eastAsiaTheme="minorEastAsia"/>
               <w:noProof/>
-              <w:lang w:eastAsia="nl-NL"/>
+              <w:lang w:val="en-GB" w:eastAsia="nl-NL"/>
             </w:rPr>
           </w:pPr>
-          <w:hyperlink w:anchor="_Toc123902987" w:history="1">
+          <w:hyperlink w:anchor="_Toc124344393" w:history="1">
             <w:r>
               <w:rPr>
                 <w:rStyle w:val="Hyperlink"/>
@@ -3960,6 +4420,7 @@
               <w:rPr>
                 <w:noProof/>
                 <w:webHidden/>
+                <w:lang w:val="en-GB"/>
               </w:rPr>
               <w:tab/>
             </w:r>
@@ -3967,6 +4428,7 @@
               <w:rPr>
                 <w:noProof/>
                 <w:webHidden/>
+                <w:lang w:val="en-GB"/>
               </w:rPr>
               <w:fldChar w:fldCharType="begin"/>
             </w:r>
@@ -3974,19 +4436,22 @@
               <w:rPr>
                 <w:noProof/>
                 <w:webHidden/>
-              </w:rPr>
-              <w:instrText xml:space="preserve"> PAGEREF _Toc123902987 \h </w:instrText>
-            </w:r>
-            <w:r>
-              <w:rPr>
-                <w:noProof/>
-                <w:webHidden/>
-              </w:rPr>
-            </w:r>
-            <w:r>
-              <w:rPr>
-                <w:noProof/>
-                <w:webHidden/>
+                <w:lang w:val="en-GB"/>
+              </w:rPr>
+              <w:instrText xml:space="preserve"> PAGEREF _Toc124344393 \h </w:instrText>
+            </w:r>
+            <w:r>
+              <w:rPr>
+                <w:noProof/>
+                <w:webHidden/>
+                <w:lang w:val="en-GB"/>
+              </w:rPr>
+            </w:r>
+            <w:r>
+              <w:rPr>
+                <w:noProof/>
+                <w:webHidden/>
+                <w:lang w:val="en-GB"/>
               </w:rPr>
               <w:fldChar w:fldCharType="separate"/>
             </w:r>
@@ -3994,6 +4459,7 @@
               <w:rPr>
                 <w:noProof/>
                 <w:webHidden/>
+                <w:lang w:val="en-GB"/>
               </w:rPr>
               <w:t>17</w:t>
             </w:r>
@@ -4001,6 +4467,7 @@
               <w:rPr>
                 <w:noProof/>
                 <w:webHidden/>
+                <w:lang w:val="en-GB"/>
               </w:rPr>
               <w:fldChar w:fldCharType="end"/>
             </w:r>
@@ -4044,7 +4511,7 @@
           <w:lang w:val="en-GB"/>
         </w:rPr>
       </w:pPr>
-      <w:bookmarkStart w:id="2" w:name="_Toc123902951"/>
+      <w:bookmarkStart w:id="2" w:name="_Toc124344357"/>
       <w:r>
         <w:rPr>
           <w:lang w:val="en-GB"/>
@@ -4139,7 +4606,7 @@
           <w:lang w:val="en-GB"/>
         </w:rPr>
       </w:pPr>
-      <w:bookmarkStart w:id="3" w:name="_Toc123902952"/>
+      <w:bookmarkStart w:id="3" w:name="_Toc124344358"/>
       <w:r>
         <w:rPr>
           <w:lang w:val="en-GB"/>
@@ -4157,7 +4624,7 @@
           <w:lang w:val="en-GB"/>
         </w:rPr>
       </w:pPr>
-      <w:bookmarkStart w:id="4" w:name="_Toc123902953"/>
+      <w:bookmarkStart w:id="4" w:name="_Toc124344359"/>
       <w:r>
         <w:rPr>
           <w:lang w:val="en-GB"/>
@@ -4485,7 +4952,7 @@
           <w:lang w:val="en-GB"/>
         </w:rPr>
       </w:pPr>
-      <w:bookmarkStart w:id="5" w:name="_Toc123902954"/>
+      <w:bookmarkStart w:id="5" w:name="_Toc124344360"/>
       <w:r>
         <w:rPr>
           <w:lang w:val="en-GB"/>
@@ -4728,7 +5195,7 @@
           <w:lang w:val="en-GB"/>
         </w:rPr>
       </w:pPr>
-      <w:bookmarkStart w:id="6" w:name="_Toc123902955"/>
+      <w:bookmarkStart w:id="6" w:name="_Toc124344361"/>
       <w:r>
         <w:rPr>
           <w:lang w:val="en-GB"/>
@@ -4978,7 +5445,7 @@
           <w:lang w:val="en-GB"/>
         </w:rPr>
       </w:pPr>
-      <w:bookmarkStart w:id="7" w:name="_Toc123902956"/>
+      <w:bookmarkStart w:id="7" w:name="_Toc124344362"/>
       <w:r>
         <w:rPr>
           <w:lang w:val="en-GB"/>
@@ -5223,7 +5690,7 @@
           <w:lang w:val="en-GB"/>
         </w:rPr>
       </w:pPr>
-      <w:bookmarkStart w:id="8" w:name="_Toc123902957"/>
+      <w:bookmarkStart w:id="8" w:name="_Toc124344363"/>
       <w:r>
         <w:rPr>
           <w:lang w:val="en-GB"/>
@@ -5508,7 +5975,7 @@
           <w:lang w:val="en-GB"/>
         </w:rPr>
       </w:pPr>
-      <w:bookmarkStart w:id="9" w:name="_Toc123902958"/>
+      <w:bookmarkStart w:id="9" w:name="_Toc124344364"/>
       <w:r>
         <w:rPr>
           <w:lang w:val="en-GB"/>
@@ -5800,7 +6267,7 @@
           <w:lang w:val="en-GB"/>
         </w:rPr>
       </w:pPr>
-      <w:bookmarkStart w:id="10" w:name="_Toc123902959"/>
+      <w:bookmarkStart w:id="10" w:name="_Toc124344365"/>
       <w:r>
         <w:rPr>
           <w:lang w:val="en-GB"/>
@@ -6122,7 +6589,7 @@
           <w:lang w:val="en-GB"/>
         </w:rPr>
       </w:pPr>
-      <w:bookmarkStart w:id="11" w:name="_Toc123902960"/>
+      <w:bookmarkStart w:id="11" w:name="_Toc124344366"/>
       <w:r>
         <w:rPr>
           <w:lang w:val="en-GB"/>
@@ -6396,7 +6863,7 @@
           <w:lang w:val="en-GB"/>
         </w:rPr>
       </w:pPr>
-      <w:bookmarkStart w:id="12" w:name="_Toc123902961"/>
+      <w:bookmarkStart w:id="12" w:name="_Toc124344367"/>
       <w:r>
         <w:rPr>
           <w:lang w:val="en-GB"/>
@@ -6414,7 +6881,7 @@
         </w:rPr>
       </w:pPr>
       <w:bookmarkStart w:id="13" w:name="_2.1_Description"/>
-      <w:bookmarkStart w:id="14" w:name="_Toc123902962"/>
+      <w:bookmarkStart w:id="14" w:name="_Toc124344368"/>
       <w:bookmarkEnd w:id="13"/>
       <w:r>
         <w:rPr>
@@ -6549,7 +7016,7 @@
         </w:rPr>
       </w:pPr>
       <w:bookmarkStart w:id="15" w:name="_2.2_Researches"/>
-      <w:bookmarkStart w:id="16" w:name="_Toc123902963"/>
+      <w:bookmarkStart w:id="16" w:name="_Toc124344369"/>
       <w:bookmarkEnd w:id="15"/>
       <w:r>
         <w:rPr>
@@ -6568,7 +7035,7 @@
       </w:pPr>
       <w:bookmarkStart w:id="17" w:name="_2.2.1_Agile_(wip)"/>
       <w:bookmarkStart w:id="18" w:name="_2.2.1_Agile"/>
-      <w:bookmarkStart w:id="19" w:name="_Toc123902964"/>
+      <w:bookmarkStart w:id="19" w:name="_Toc124344370"/>
       <w:bookmarkEnd w:id="17"/>
       <w:bookmarkEnd w:id="18"/>
       <w:r>
@@ -6657,7 +7124,7 @@
         </w:rPr>
       </w:pPr>
       <w:bookmarkStart w:id="20" w:name="_2.2.2_Frameworks"/>
-      <w:bookmarkStart w:id="21" w:name="_Toc123902965"/>
+      <w:bookmarkStart w:id="21" w:name="_Toc124344371"/>
       <w:bookmarkEnd w:id="20"/>
       <w:r>
         <w:rPr>
@@ -6808,7 +7275,7 @@
         </w:rPr>
       </w:pPr>
       <w:bookmarkStart w:id="22" w:name="_2.2.3_Database"/>
-      <w:bookmarkStart w:id="23" w:name="_Toc123902966"/>
+      <w:bookmarkStart w:id="23" w:name="_Toc124344372"/>
       <w:bookmarkEnd w:id="22"/>
       <w:r>
         <w:rPr>
@@ -6986,7 +7453,7 @@
         </w:rPr>
       </w:pPr>
       <w:bookmarkStart w:id="24" w:name="_2.2.4_Security_(wip)"/>
-      <w:bookmarkStart w:id="25" w:name="_Toc123902967"/>
+      <w:bookmarkStart w:id="25" w:name="_Toc124344373"/>
       <w:bookmarkEnd w:id="24"/>
       <w:r>
         <w:rPr>
@@ -7026,30 +7493,40 @@
       <w:r>
         <w:t xml:space="preserve">Iets over security nog invullen OWASP </w:t>
       </w:r>
+      <w:r>
+        <w:t xml:space="preserve">(OWASP uitleggen en met .dot </w:t>
+      </w:r>
       <w:proofErr w:type="spellStart"/>
       <w:r>
-        <w:t>enzo</w:t>
+        <w:t>framework</w:t>
       </w:r>
       <w:proofErr w:type="spellEnd"/>
       <w:r>
-        <w:t xml:space="preserve"> zeg ma</w:t>
-      </w:r>
-      <w:r>
-        <w:t xml:space="preserve"> (OWASP uitleggen en met .dot </w:t>
-      </w:r>
-      <w:proofErr w:type="spellStart"/>
-      <w:r>
-        <w:t>framework</w:t>
-      </w:r>
-      <w:proofErr w:type="spellEnd"/>
-      <w:r>
         <w:t xml:space="preserve"> onderzoeken)</w:t>
       </w:r>
     </w:p>
+    <w:p/>
+    <w:p>
+      <w:pPr>
+        <w:rPr>
+          <w:lang w:val="en-GB"/>
+        </w:rPr>
+      </w:pPr>
+      <w:hyperlink r:id="rId13" w:history="1">
+        <w:r>
+          <w:rPr>
+            <w:rStyle w:val="Hyperlink"/>
+            <w:lang w:val="en-GB"/>
+          </w:rPr>
+          <w:t>Security OWASP research</w:t>
+        </w:r>
+      </w:hyperlink>
+    </w:p>
     <w:p>
       <w:pPr>
         <w:rPr>
           <w:rStyle w:val="Hyperlink"/>
+          <w:lang w:val="en-GB"/>
         </w:rPr>
       </w:pPr>
     </w:p>
@@ -7061,7 +7538,7 @@
         </w:rPr>
       </w:pPr>
       <w:bookmarkStart w:id="26" w:name="_2.2.5_business_process"/>
-      <w:bookmarkStart w:id="27" w:name="_Toc123902968"/>
+      <w:bookmarkStart w:id="27" w:name="_Toc124344374"/>
       <w:bookmarkEnd w:id="26"/>
       <w:r>
         <w:rPr>
@@ -7156,7 +7633,7 @@
         </w:rPr>
       </w:pPr>
       <w:bookmarkStart w:id="28" w:name="_2.2.6_Cultural_differences"/>
-      <w:bookmarkStart w:id="29" w:name="_Toc123902969"/>
+      <w:bookmarkStart w:id="29" w:name="_Toc124344375"/>
       <w:bookmarkEnd w:id="28"/>
       <w:r>
         <w:rPr>
@@ -7258,35 +7735,14 @@
         </w:rPr>
       </w:pPr>
       <w:bookmarkStart w:id="31" w:name="_2.3_Software_design"/>
-      <w:bookmarkStart w:id="32" w:name="_Toc123902970"/>
+      <w:bookmarkStart w:id="32" w:name="_Toc124344376"/>
       <w:bookmarkEnd w:id="31"/>
       <w:r>
         <w:rPr>
           <w:lang w:val="en-GB"/>
         </w:rPr>
-        <w:lastRenderedPageBreak/>
         <w:t>2.3 Software design</w:t>
       </w:r>
-      <w:r>
-        <w:rPr>
-          <w:lang w:val="en-GB"/>
-        </w:rPr>
-        <w:t xml:space="preserve"> (</w:t>
-      </w:r>
-      <w:proofErr w:type="spellStart"/>
-      <w:r>
-        <w:rPr>
-          <w:lang w:val="en-GB"/>
-        </w:rPr>
-        <w:t>wip</w:t>
-      </w:r>
-      <w:proofErr w:type="spellEnd"/>
-      <w:r>
-        <w:rPr>
-          <w:lang w:val="en-GB"/>
-        </w:rPr>
-        <w:t>)</w:t>
-      </w:r>
       <w:bookmarkEnd w:id="32"/>
     </w:p>
     <w:p>
@@ -7323,19 +7779,28 @@
       </w:pPr>
     </w:p>
     <w:p>
-      <w:r>
-        <w:t xml:space="preserve">Software design </w:t>
-      </w:r>
-      <w:proofErr w:type="spellStart"/>
-      <w:r>
-        <w:t>architecture</w:t>
-      </w:r>
-      <w:proofErr w:type="spellEnd"/>
-      <w:r>
-        <w:t xml:space="preserve"> (dit nog maken vriend)</w:t>
-      </w:r>
-    </w:p>
-    <w:p/>
+      <w:pPr>
+        <w:rPr>
+          <w:lang w:val="en-GB"/>
+        </w:rPr>
+      </w:pPr>
+      <w:hyperlink r:id="rId14" w:history="1">
+        <w:r>
+          <w:rPr>
+            <w:rStyle w:val="Hyperlink"/>
+            <w:lang w:val="en-GB"/>
+          </w:rPr>
+          <w:t>Software design</w:t>
+        </w:r>
+      </w:hyperlink>
+    </w:p>
+    <w:p>
+      <w:pPr>
+        <w:rPr>
+          <w:lang w:val="en-GB"/>
+        </w:rPr>
+      </w:pPr>
+    </w:p>
     <w:p>
       <w:pPr>
         <w:pStyle w:val="Kop2"/>
@@ -7345,7 +7810,7 @@
       </w:pPr>
       <w:bookmarkStart w:id="33" w:name="_UX_design"/>
       <w:bookmarkStart w:id="34" w:name="_2.4_UX_design"/>
-      <w:bookmarkStart w:id="35" w:name="_Toc123902971"/>
+      <w:bookmarkStart w:id="35" w:name="_Toc124344377"/>
       <w:bookmarkEnd w:id="33"/>
       <w:bookmarkEnd w:id="34"/>
       <w:r>
@@ -7416,7 +7881,7 @@
                     <pic:cNvPicPr/>
                   </pic:nvPicPr>
                   <pic:blipFill>
-                    <a:blip r:embed="rId13"/>
+                    <a:blip r:embed="rId15"/>
                     <a:stretch>
                       <a:fillRect/>
                     </a:stretch>
@@ -7503,7 +7968,7 @@
           <w:lang w:val="en-GB"/>
         </w:rPr>
       </w:pPr>
-      <w:hyperlink r:id="rId14" w:history="1">
+      <w:hyperlink r:id="rId16" w:history="1">
         <w:r>
           <w:rPr>
             <w:rStyle w:val="Hyperlink"/>
@@ -7528,7 +7993,7 @@
         </w:rPr>
       </w:pPr>
       <w:bookmarkStart w:id="36" w:name="_2.5_ORM"/>
-      <w:bookmarkStart w:id="37" w:name="_Toc123902972"/>
+      <w:bookmarkStart w:id="37" w:name="_Toc124344378"/>
       <w:bookmarkEnd w:id="36"/>
       <w:r>
         <w:rPr>
@@ -7652,7 +8117,7 @@
                     <pic:cNvPicPr/>
                   </pic:nvPicPr>
                   <pic:blipFill>
-                    <a:blip r:embed="rId15"/>
+                    <a:blip r:embed="rId17"/>
                     <a:stretch>
                       <a:fillRect/>
                     </a:stretch>
@@ -7699,23 +8164,22 @@
         </w:rPr>
         <w:t xml:space="preserve"> based on the Product class. This class defines all the desired proportions that can be found in the table Product.</w:t>
       </w:r>
-    </w:p>
-    <w:p>
-      <w:pPr>
-        <w:rPr>
-          <w:lang w:val="en-GB"/>
-        </w:rPr>
-      </w:pPr>
       <w:r>
         <w:rPr>
           <w:noProof/>
           <w:lang w:val="en-GB"/>
         </w:rPr>
-        <w:lastRenderedPageBreak/>
+        <w:t xml:space="preserve"> </w:t>
+      </w:r>
+      <w:r>
+        <w:rPr>
+          <w:noProof/>
+          <w:lang w:val="en-GB"/>
+        </w:rPr>
         <w:drawing>
-          <wp:inline distT="0" distB="0" distL="0" distR="0" wp14:anchorId="66A0BF27" wp14:editId="38BA081F">
-            <wp:extent cx="5760720" cy="4883150"/>
-            <wp:effectExtent l="0" t="0" r="0" b="4445"/>
+          <wp:inline distT="0" distB="0" distL="0" distR="0" wp14:anchorId="10A3FDEE" wp14:editId="365FD24D">
+            <wp:extent cx="5080000" cy="4306128"/>
+            <wp:effectExtent l="0" t="0" r="6350" b="0"/>
             <wp:docPr id="2" name="Afbeelding 2" descr="Afbeelding met tekst&#10;&#10;Automatisch gegenereerde beschrijving"/>
             <wp:cNvGraphicFramePr>
               <a:graphicFrameLocks xmlns:a="http://schemas.openxmlformats.org/drawingml/2006/main" noChangeAspect="1"/>
@@ -7728,7 +8192,7 @@
                     <pic:cNvPicPr/>
                   </pic:nvPicPr>
                   <pic:blipFill>
-                    <a:blip r:embed="rId16"/>
+                    <a:blip r:embed="rId18"/>
                     <a:stretch>
                       <a:fillRect/>
                     </a:stretch>
@@ -7736,7 +8200,7 @@
                   <pic:spPr>
                     <a:xfrm>
                       <a:off x="0" y="0"/>
-                      <a:ext cx="5760720" cy="4883150"/>
+                      <a:ext cx="5089023" cy="4313776"/>
                     </a:xfrm>
                     <a:prstGeom prst="rect">
                       <a:avLst/>
@@ -7756,115 +8220,518 @@
           <w:lang w:val="en-GB"/>
         </w:rPr>
       </w:pPr>
+      <w:bookmarkStart w:id="38" w:name="_2.5_Quality_assurance"/>
+      <w:bookmarkStart w:id="39" w:name="_Toc124344379"/>
+      <w:bookmarkEnd w:id="38"/>
+      <w:r>
+        <w:rPr>
+          <w:lang w:val="en-GB"/>
+        </w:rPr>
+        <w:lastRenderedPageBreak/>
+        <w:t>2.5 Quality assurance</w:t>
+      </w:r>
+      <w:bookmarkEnd w:id="39"/>
+    </w:p>
+    <w:p>
+      <w:pPr>
+        <w:rPr>
+          <w:lang w:val="en-GB"/>
+        </w:rPr>
+      </w:pPr>
+      <w:r>
+        <w:rPr>
+          <w:lang w:val="en-GB"/>
+        </w:rPr>
+        <w:t>Before I could start creating tests, I wanted to know what kind of tests are out there. I examined these tests briefly and put them in a file so I knew what kind of tests I could add. I chose some tests for this and also implemented them in my front- and back-end, I briefly told what and how I did it in the same file.</w:t>
+      </w:r>
+    </w:p>
+    <w:p>
+      <w:pPr>
+        <w:rPr>
+          <w:lang w:val="en-GB"/>
+        </w:rPr>
+      </w:pPr>
+    </w:p>
+    <w:p>
+      <w:pPr>
+        <w:rPr>
+          <w:lang w:val="en-GB"/>
+        </w:rPr>
+      </w:pPr>
+      <w:r>
+        <w:rPr>
+          <w:lang w:val="en-GB"/>
+        </w:rPr>
+        <w:t>To see if the written software also works I wrote some integration tests, I did that for both my front- and back-end application. For the front-end, I tested the components by seeing when the Angular application is launched, whether they exist as I expect them to. Testing the back-end I did with mock data, the mock data is put on a temporary h2 database. Then I will compare the mock data to see if I get the right data back. I also test the endpoints to see if I get the right codes back from the endpoints (200, 201, 404, 401, etc.).</w:t>
+      </w:r>
+    </w:p>
+    <w:p>
+      <w:pPr>
+        <w:rPr>
+          <w:lang w:val="en-GB"/>
+        </w:rPr>
+      </w:pPr>
+    </w:p>
+    <w:p>
+      <w:pPr>
+        <w:rPr>
+          <w:lang w:val="en-GB"/>
+        </w:rPr>
+      </w:pPr>
+      <w:hyperlink r:id="rId19" w:history="1">
+        <w:r>
+          <w:rPr>
+            <w:rStyle w:val="Hyperlink"/>
+            <w:lang w:val="en-GB"/>
+          </w:rPr>
+          <w:t>Quality assurance</w:t>
+        </w:r>
+      </w:hyperlink>
+    </w:p>
+    <w:p>
+      <w:pPr>
+        <w:rPr>
+          <w:lang w:val="en-GB"/>
+        </w:rPr>
+      </w:pPr>
     </w:p>
     <w:p>
       <w:pPr>
         <w:pStyle w:val="Kop2"/>
       </w:pPr>
-      <w:bookmarkStart w:id="38" w:name="_2.5_Quality_assurance"/>
-      <w:bookmarkStart w:id="39" w:name="_Toc123902973"/>
-      <w:bookmarkEnd w:id="38"/>
-      <w:r>
-        <w:t xml:space="preserve">2.5 </w:t>
+      <w:bookmarkStart w:id="40" w:name="_2.6_CI/CD_(wip)"/>
+      <w:bookmarkStart w:id="41" w:name="_Toc124344380"/>
+      <w:bookmarkEnd w:id="40"/>
+      <w:r>
+        <w:t>2.6 CI/CD</w:t>
+      </w:r>
+      <w:bookmarkEnd w:id="41"/>
+    </w:p>
+    <w:p>
+      <w:pPr>
+        <w:pStyle w:val="Kop3"/>
+        <w:rPr>
+          <w:rFonts w:asciiTheme="minorHAnsi" w:eastAsiaTheme="minorHAnsi" w:hAnsiTheme="minorHAnsi" w:cstheme="minorBidi"/>
+          <w:color w:val="auto"/>
+          <w:sz w:val="22"/>
+          <w:szCs w:val="22"/>
+        </w:rPr>
+      </w:pPr>
+      <w:bookmarkStart w:id="42" w:name="_Toc124344381"/>
+      <w:r>
+        <w:t>2.6.1 CI</w:t>
+      </w:r>
+      <w:bookmarkEnd w:id="42"/>
+    </w:p>
+    <w:p>
+      <w:pPr>
+        <w:rPr>
+          <w:lang w:val="en-GB"/>
+        </w:rPr>
+      </w:pPr>
+      <w:r>
+        <w:rPr>
+          <w:lang w:val="en-GB"/>
+        </w:rPr>
+        <w:t>To ensure that the code continues to be tested after each change, I used CI aka Continuous Integration. CI is a file in your project that runs a set of created tests with each modification, often this goes along with GitHub actions. GitHub actions is a free programme that reads the CI file and follows and executes the steps in it.</w:t>
+      </w:r>
+    </w:p>
+    <w:p>
+      <w:pPr>
+        <w:rPr>
+          <w:lang w:val="en-GB"/>
+        </w:rPr>
+      </w:pPr>
+      <w:r>
+        <w:rPr>
+          <w:lang w:val="en-GB"/>
+        </w:rPr>
+        <w:t>Every time I push a customisation from the development branch to GitHub, GitHub actions automatically executes the CI file. The application is then built and tested immediately. If an error occurs, the code from the development branch is not merged with the main branch.</w:t>
+      </w:r>
+    </w:p>
+    <w:p>
+      <w:pPr>
+        <w:rPr>
+          <w:lang w:val="en-GB"/>
+        </w:rPr>
+      </w:pPr>
+      <w:r>
+        <w:rPr>
+          <w:lang w:val="en-GB"/>
+        </w:rPr>
+        <w:t>As this process is automatic, I then no longer have to test myself after each modification made to ensure that everything continues to work together. I added the CI process for both the front- and back-end.</w:t>
+      </w:r>
+    </w:p>
+    <w:p>
+      <w:pPr>
+        <w:rPr>
+          <w:lang w:val="en-GB"/>
+        </w:rPr>
+      </w:pPr>
+    </w:p>
+    <w:p>
+      <w:pPr>
+        <w:rPr>
+          <w:lang w:val="en-GB"/>
+        </w:rPr>
+      </w:pPr>
+      <w:r>
+        <w:rPr>
+          <w:lang w:val="en-GB"/>
+        </w:rPr>
+        <w:drawing>
+          <wp:inline distT="0" distB="0" distL="0" distR="0" wp14:anchorId="128B21FC" wp14:editId="2CF13384">
+            <wp:extent cx="5760720" cy="2702560"/>
+            <wp:effectExtent l="0" t="0" r="0" b="2540"/>
+            <wp:docPr id="5" name="Afbeelding 5" descr="Afbeelding met tekst, schermafbeelding, monitor, scherm&#10;&#10;Automatisch gegenereerde beschrijving"/>
+            <wp:cNvGraphicFramePr>
+              <a:graphicFrameLocks xmlns:a="http://schemas.openxmlformats.org/drawingml/2006/main" noChangeAspect="1"/>
+            </wp:cNvGraphicFramePr>
+            <a:graphic xmlns:a="http://schemas.openxmlformats.org/drawingml/2006/main">
+              <a:graphicData uri="http://schemas.openxmlformats.org/drawingml/2006/picture">
+                <pic:pic xmlns:pic="http://schemas.openxmlformats.org/drawingml/2006/picture">
+                  <pic:nvPicPr>
+                    <pic:cNvPr id="5" name="Afbeelding 5" descr="Afbeelding met tekst, schermafbeelding, monitor, scherm&#10;&#10;Automatisch gegenereerde beschrijving"/>
+                    <pic:cNvPicPr/>
+                  </pic:nvPicPr>
+                  <pic:blipFill>
+                    <a:blip r:embed="rId20"/>
+                    <a:stretch>
+                      <a:fillRect/>
+                    </a:stretch>
+                  </pic:blipFill>
+                  <pic:spPr>
+                    <a:xfrm>
+                      <a:off x="0" y="0"/>
+                      <a:ext cx="5760720" cy="2702560"/>
+                    </a:xfrm>
+                    <a:prstGeom prst="rect">
+                      <a:avLst/>
+                    </a:prstGeom>
+                  </pic:spPr>
+                </pic:pic>
+              </a:graphicData>
+            </a:graphic>
+          </wp:inline>
+        </w:drawing>
+      </w:r>
+    </w:p>
+    <w:p>
+      <w:pPr>
+        <w:rPr>
+          <w:rStyle w:val="Hyperlink"/>
+          <w:lang w:val="en-GB"/>
+        </w:rPr>
+      </w:pPr>
+      <w:r>
+        <w:rPr>
+          <w:lang w:val="en-GB"/>
+        </w:rPr>
+        <w:fldChar w:fldCharType="begin"/>
+      </w:r>
+      <w:r>
+        <w:rPr>
+          <w:lang w:val="en-GB"/>
+        </w:rPr>
+        <w:instrText xml:space="preserve"> HYPERLINK "https://github.com/Jorn-Kersten/DB-03-Frontend/blob/main/.github/workflows/CI.yml" </w:instrText>
+      </w:r>
+      <w:r>
+        <w:rPr>
+          <w:lang w:val="en-GB"/>
+        </w:rPr>
+      </w:r>
+      <w:r>
+        <w:rPr>
+          <w:lang w:val="en-GB"/>
+        </w:rPr>
+        <w:fldChar w:fldCharType="separate"/>
+      </w:r>
+      <w:r>
+        <w:rPr>
+          <w:rStyle w:val="Hyperlink"/>
+          <w:lang w:val="en-GB"/>
+        </w:rPr>
+        <w:t>F</w:t>
+      </w:r>
+      <w:r>
+        <w:rPr>
+          <w:rStyle w:val="Hyperlink"/>
+          <w:lang w:val="en-GB"/>
+        </w:rPr>
+        <w:t>ront-end CI file</w:t>
+      </w:r>
+    </w:p>
+    <w:p>
+      <w:pPr>
+        <w:rPr>
+          <w:rStyle w:val="Hyperlink"/>
+          <w:lang w:val="en-GB"/>
+        </w:rPr>
+      </w:pPr>
+      <w:r>
+        <w:rPr>
+          <w:lang w:val="en-GB"/>
+        </w:rPr>
+        <w:fldChar w:fldCharType="end"/>
+      </w:r>
+      <w:r>
+        <w:rPr>
+          <w:lang w:val="en-GB"/>
+        </w:rPr>
+        <w:fldChar w:fldCharType="begin"/>
+      </w:r>
+      <w:r>
+        <w:rPr>
+          <w:lang w:val="en-GB"/>
+        </w:rPr>
+        <w:instrText xml:space="preserve"> HYPERLINK "https://github.com/Jorn-Kersten/DB-03-Backend/blob/main/.github/workflows/CI.yml" </w:instrText>
+      </w:r>
+      <w:r>
+        <w:rPr>
+          <w:lang w:val="en-GB"/>
+        </w:rPr>
+      </w:r>
+      <w:r>
+        <w:rPr>
+          <w:lang w:val="en-GB"/>
+        </w:rPr>
+        <w:fldChar w:fldCharType="separate"/>
+      </w:r>
+      <w:r>
+        <w:rPr>
+          <w:rStyle w:val="Hyperlink"/>
+          <w:lang w:val="en-GB"/>
+        </w:rPr>
+        <w:t>B</w:t>
+      </w:r>
+      <w:r>
+        <w:rPr>
+          <w:rStyle w:val="Hyperlink"/>
+          <w:lang w:val="en-GB"/>
+        </w:rPr>
+        <w:t>ack</w:t>
+      </w:r>
+      <w:r>
+        <w:rPr>
+          <w:rStyle w:val="Hyperlink"/>
+          <w:lang w:val="en-GB"/>
+        </w:rPr>
+        <w:t>-</w:t>
+      </w:r>
+      <w:r>
+        <w:rPr>
+          <w:rStyle w:val="Hyperlink"/>
+          <w:lang w:val="en-GB"/>
+        </w:rPr>
+        <w:t>end CI file</w:t>
+      </w:r>
+    </w:p>
+    <w:p>
+      <w:pPr>
+        <w:rPr>
+          <w:lang w:val="en-GB"/>
+        </w:rPr>
+      </w:pPr>
+      <w:r>
+        <w:rPr>
+          <w:lang w:val="en-GB"/>
+        </w:rPr>
+        <w:lastRenderedPageBreak/>
+        <w:fldChar w:fldCharType="end"/>
+      </w:r>
+    </w:p>
+    <w:p>
+      <w:pPr>
+        <w:pStyle w:val="Kop3"/>
+      </w:pPr>
+      <w:bookmarkStart w:id="43" w:name="_Toc124344382"/>
+      <w:r>
+        <w:t>2.6.2 CD</w:t>
+      </w:r>
+      <w:bookmarkEnd w:id="43"/>
+    </w:p>
+    <w:p>
+      <w:pPr>
+        <w:rPr>
+          <w:lang w:val="en-GB"/>
+        </w:rPr>
+      </w:pPr>
+      <w:r>
+        <w:rPr>
+          <w:lang w:val="en-GB"/>
+        </w:rPr>
+        <w:t xml:space="preserve">After the code has gone through the CI flow and completed successfully, the CD flow is run this is again done using GitHub actions. Here the application is rebuilt to see if it still works, then it is hosted via Google Firebase. To push it, I used an </w:t>
       </w:r>
       <w:proofErr w:type="spellStart"/>
       <w:r>
-        <w:t>Quality</w:t>
+        <w:rPr>
+          <w:lang w:val="en-GB"/>
+        </w:rPr>
+        <w:t>npm</w:t>
       </w:r>
       <w:proofErr w:type="spellEnd"/>
       <w:r>
-        <w:t xml:space="preserve"> </w:t>
+        <w:rPr>
+          <w:lang w:val="en-GB"/>
+        </w:rPr>
+        <w:t xml:space="preserve"> package. After everything is tested to see if it works, the application are pushed to Firebase. Then after it is hosted I test the online application with Lighthouse, </w:t>
       </w:r>
       <w:proofErr w:type="spellStart"/>
       <w:r>
-        <w:t>assurance</w:t>
+        <w:rPr>
+          <w:lang w:val="en-GB"/>
+        </w:rPr>
+        <w:t>Lighhouse</w:t>
       </w:r>
       <w:proofErr w:type="spellEnd"/>
       <w:r>
-        <w:t xml:space="preserve"> (wip)</w:t>
-      </w:r>
-      <w:bookmarkEnd w:id="39"/>
-    </w:p>
-    <w:p>
-      <w:r>
-        <w:t xml:space="preserve">Testen </w:t>
-      </w:r>
-      <w:proofErr w:type="spellStart"/>
-      <w:r>
-        <w:t>enzo</w:t>
-      </w:r>
-      <w:proofErr w:type="spellEnd"/>
-      <w:r>
-        <w:t xml:space="preserve"> ff nog maken hier makkertje jorn</w:t>
-      </w:r>
-      <w:r>
-        <w:t xml:space="preserve"> (over testen </w:t>
-      </w:r>
-      <w:proofErr w:type="spellStart"/>
-      <w:r>
-        <w:t>enzo</w:t>
-      </w:r>
-      <w:proofErr w:type="spellEnd"/>
-      <w:r>
-        <w:t>)</w:t>
-      </w:r>
-    </w:p>
-    <w:p/>
-    <w:p>
-      <w:pPr>
-        <w:pStyle w:val="Kop2"/>
-      </w:pPr>
-      <w:bookmarkStart w:id="40" w:name="_2.6_CI/CD_(wip)"/>
-      <w:bookmarkStart w:id="41" w:name="_Toc123902974"/>
-      <w:bookmarkEnd w:id="40"/>
-      <w:r>
-        <w:t>2.6 CI/CD (wip)</w:t>
-      </w:r>
-      <w:bookmarkEnd w:id="41"/>
-    </w:p>
-    <w:p>
-      <w:pPr>
-        <w:pStyle w:val="Kop3"/>
-      </w:pPr>
-      <w:bookmarkStart w:id="42" w:name="_Toc123902975"/>
-      <w:r>
-        <w:t>2.6.1 CI</w:t>
-      </w:r>
-      <w:bookmarkEnd w:id="42"/>
-    </w:p>
-    <w:p>
-      <w:r>
-        <w:t>Nog invullen/maken</w:t>
-      </w:r>
-      <w:r>
-        <w:t xml:space="preserve"> (front- en </w:t>
-      </w:r>
-      <w:proofErr w:type="spellStart"/>
-      <w:r>
-        <w:t>back-end</w:t>
-      </w:r>
-      <w:proofErr w:type="spellEnd"/>
-      <w:r>
-        <w:t>)</w:t>
-      </w:r>
-    </w:p>
-    <w:p>
-      <w:pPr>
-        <w:pStyle w:val="Kop3"/>
-      </w:pPr>
-      <w:bookmarkStart w:id="43" w:name="_Toc123902976"/>
-      <w:r>
-        <w:t>2.6.2 CD</w:t>
-      </w:r>
-      <w:bookmarkEnd w:id="43"/>
-    </w:p>
-    <w:p>
-      <w:r>
-        <w:t>Nog invullen/maken (front-end alleen)</w:t>
-      </w:r>
-    </w:p>
-    <w:p>
-      <w:r>
+        <w:rPr>
+          <w:lang w:val="en-GB"/>
+        </w:rPr>
+        <w:t xml:space="preserve"> tests the loading speed of the application. After everything has been tested, Lighthouse creates a report on how fast everything loads and where there are areas for improvement</w:t>
+      </w:r>
+      <w:r>
+        <w:rPr>
+          <w:lang w:val="en-GB"/>
+        </w:rPr>
+        <w:t xml:space="preserve">. </w:t>
+      </w:r>
+      <w:r>
+        <w:rPr>
+          <w:lang w:val="en-GB"/>
+        </w:rPr>
+        <w:t>I integrated CD only for my front-end.</w:t>
+      </w:r>
+    </w:p>
+    <w:p>
+      <w:pPr>
+        <w:rPr>
+          <w:lang w:val="en-GB"/>
+        </w:rPr>
+      </w:pPr>
+    </w:p>
+    <w:p>
+      <w:pPr>
+        <w:rPr>
+          <w:lang w:val="en-GB"/>
+        </w:rPr>
+      </w:pPr>
+      <w:r>
+        <w:rPr>
+          <w:lang w:val="en-GB"/>
+        </w:rPr>
+        <w:drawing>
+          <wp:inline distT="0" distB="0" distL="0" distR="0" wp14:anchorId="3E22D4BB" wp14:editId="0AA80B06">
+            <wp:extent cx="5760720" cy="2702560"/>
+            <wp:effectExtent l="0" t="0" r="0" b="2540"/>
+            <wp:docPr id="6" name="Afbeelding 6" descr="Afbeelding met tekst, schermafbeelding, monitor, scherm&#10;&#10;Automatisch gegenereerde beschrijving"/>
+            <wp:cNvGraphicFramePr>
+              <a:graphicFrameLocks xmlns:a="http://schemas.openxmlformats.org/drawingml/2006/main" noChangeAspect="1"/>
+            </wp:cNvGraphicFramePr>
+            <a:graphic xmlns:a="http://schemas.openxmlformats.org/drawingml/2006/main">
+              <a:graphicData uri="http://schemas.openxmlformats.org/drawingml/2006/picture">
+                <pic:pic xmlns:pic="http://schemas.openxmlformats.org/drawingml/2006/picture">
+                  <pic:nvPicPr>
+                    <pic:cNvPr id="6" name="Afbeelding 6" descr="Afbeelding met tekst, schermafbeelding, monitor, scherm&#10;&#10;Automatisch gegenereerde beschrijving"/>
+                    <pic:cNvPicPr/>
+                  </pic:nvPicPr>
+                  <pic:blipFill>
+                    <a:blip r:embed="rId21"/>
+                    <a:stretch>
+                      <a:fillRect/>
+                    </a:stretch>
+                  </pic:blipFill>
+                  <pic:spPr>
+                    <a:xfrm>
+                      <a:off x="0" y="0"/>
+                      <a:ext cx="5760720" cy="2702560"/>
+                    </a:xfrm>
+                    <a:prstGeom prst="rect">
+                      <a:avLst/>
+                    </a:prstGeom>
+                  </pic:spPr>
+                </pic:pic>
+              </a:graphicData>
+            </a:graphic>
+          </wp:inline>
+        </w:drawing>
+      </w:r>
+    </w:p>
+    <w:p>
+      <w:pPr>
+        <w:rPr>
+          <w:lang w:val="en-GB"/>
+        </w:rPr>
+      </w:pPr>
+      <w:hyperlink r:id="rId22" w:history="1">
+        <w:r>
+          <w:rPr>
+            <w:rStyle w:val="Hyperlink"/>
+            <w:lang w:val="en-GB"/>
+          </w:rPr>
+          <w:t>F</w:t>
+        </w:r>
+        <w:r>
+          <w:rPr>
+            <w:rStyle w:val="Hyperlink"/>
+            <w:lang w:val="en-GB"/>
+          </w:rPr>
+          <w:t>ront-end C</w:t>
+        </w:r>
+        <w:r>
+          <w:rPr>
+            <w:rStyle w:val="Hyperlink"/>
+            <w:lang w:val="en-GB"/>
+          </w:rPr>
+          <w:t>D</w:t>
+        </w:r>
+        <w:r>
+          <w:rPr>
+            <w:rStyle w:val="Hyperlink"/>
+            <w:lang w:val="en-GB"/>
+          </w:rPr>
+          <w:t xml:space="preserve"> file</w:t>
+        </w:r>
+      </w:hyperlink>
+    </w:p>
+    <w:p>
+      <w:pPr>
+        <w:rPr>
+          <w:lang w:val="en-GB"/>
+        </w:rPr>
+      </w:pPr>
+    </w:p>
+    <w:p>
+      <w:pPr>
+        <w:rPr>
+          <w:lang w:val="en-GB"/>
+        </w:rPr>
+      </w:pPr>
+      <w:r>
+        <w:rPr>
+          <w:lang w:val="en-GB"/>
+        </w:rPr>
+        <w:t>You can find the website here</w:t>
+      </w:r>
+      <w:r>
+        <w:rPr>
+          <w:lang w:val="en-GB"/>
+        </w:rPr>
+        <w:t xml:space="preserve">: </w:t>
+      </w:r>
+      <w:hyperlink r:id="rId23" w:history="1">
+        <w:r>
+          <w:rPr>
+            <w:rStyle w:val="Hyperlink"/>
+            <w:lang w:val="en-GB"/>
+          </w:rPr>
+          <w:t>https://ajcompare-3c64a.web.app/</w:t>
+        </w:r>
+      </w:hyperlink>
+      <w:r>
+        <w:rPr>
+          <w:lang w:val="en-GB"/>
+        </w:rPr>
         <w:br w:type="page"/>
       </w:r>
     </w:p>
@@ -7876,7 +8743,7 @@
         </w:rPr>
       </w:pPr>
       <w:bookmarkStart w:id="44" w:name="_Group_project"/>
-      <w:bookmarkStart w:id="45" w:name="_Toc123902977"/>
+      <w:bookmarkStart w:id="45" w:name="_Toc124344383"/>
       <w:bookmarkEnd w:id="44"/>
       <w:r>
         <w:rPr>
@@ -7894,7 +8761,7 @@
           <w:lang w:val="en-GB"/>
         </w:rPr>
       </w:pPr>
-      <w:bookmarkStart w:id="46" w:name="_Toc123902978"/>
+      <w:bookmarkStart w:id="46" w:name="_Toc124344384"/>
       <w:r>
         <w:rPr>
           <w:lang w:val="en-GB"/>
@@ -7910,7 +8777,7 @@
           <w:lang w:val="en-GB"/>
         </w:rPr>
       </w:pPr>
-      <w:bookmarkStart w:id="47" w:name="_Toc123902979"/>
+      <w:bookmarkStart w:id="47" w:name="_Toc124344385"/>
       <w:r>
         <w:rPr>
           <w:lang w:val="en-GB"/>
@@ -7946,7 +8813,7 @@
         </w:rPr>
         <w:t xml:space="preserve">Source: </w:t>
       </w:r>
-      <w:hyperlink r:id="rId17" w:history="1">
+      <w:hyperlink r:id="rId24" w:history="1">
         <w:r>
           <w:rPr>
             <w:rStyle w:val="Hyperlink"/>
@@ -7970,7 +8837,7 @@
           <w:lang w:val="en-GB"/>
         </w:rPr>
       </w:pPr>
-      <w:bookmarkStart w:id="48" w:name="_Toc123902980"/>
+      <w:bookmarkStart w:id="48" w:name="_Toc124344386"/>
       <w:r>
         <w:rPr>
           <w:lang w:val="en-GB"/>
@@ -8078,7 +8945,7 @@
           <w:lang w:val="en-GB"/>
         </w:rPr>
       </w:pPr>
-      <w:bookmarkStart w:id="49" w:name="_Toc123902981"/>
+      <w:bookmarkStart w:id="49" w:name="_Toc124344387"/>
       <w:r>
         <w:rPr>
           <w:lang w:val="en-GB"/>
@@ -8113,7 +8980,7 @@
           <w:lang w:val="en-GB"/>
         </w:rPr>
       </w:pPr>
-      <w:hyperlink r:id="rId18" w:history="1">
+      <w:hyperlink r:id="rId25" w:history="1">
         <w:r>
           <w:rPr>
             <w:rStyle w:val="Hyperlink"/>
@@ -8165,7 +9032,7 @@
         </w:rPr>
       </w:pPr>
       <w:bookmarkStart w:id="50" w:name="_3.3_Software_design"/>
-      <w:bookmarkStart w:id="51" w:name="_Toc123902982"/>
+      <w:bookmarkStart w:id="51" w:name="_Toc124344388"/>
       <w:bookmarkEnd w:id="50"/>
       <w:r>
         <w:rPr>
@@ -8217,6 +9084,7 @@
     </w:p>
     <w:p>
       <w:pPr>
+        <w:jc w:val="both"/>
         <w:rPr>
           <w:rStyle w:val="Hyperlink"/>
           <w:lang w:val="en-GB"/>
@@ -8232,7 +9100,7 @@
         <w:rPr>
           <w:lang w:val="en-GB"/>
         </w:rPr>
-        <w:instrText>HYPERLINK "Software%20documents/Software%20architecture%20(group)"</w:instrText>
+        <w:instrText>HYPERLINK "Software%20documents/Software%20design%20(group).docx"</w:instrText>
       </w:r>
       <w:r>
         <w:rPr>
@@ -8250,7 +9118,14 @@
           <w:rStyle w:val="Hyperlink"/>
           <w:lang w:val="en-GB"/>
         </w:rPr>
-        <w:t>View files</w:t>
+        <w:t>View</w:t>
+      </w:r>
+      <w:r>
+        <w:rPr>
+          <w:rStyle w:val="Hyperlink"/>
+          <w:lang w:val="en-GB"/>
+        </w:rPr>
+        <w:t xml:space="preserve"> software design group project</w:t>
       </w:r>
     </w:p>
     <w:p>
@@ -8274,7 +9149,7 @@
         </w:rPr>
       </w:pPr>
       <w:bookmarkStart w:id="52" w:name="_3.4_UX_design"/>
-      <w:bookmarkStart w:id="53" w:name="_Toc123902983"/>
+      <w:bookmarkStart w:id="53" w:name="_Toc124344389"/>
       <w:bookmarkEnd w:id="52"/>
       <w:r>
         <w:rPr>
@@ -8314,16 +9189,28 @@
         <w:rPr>
           <w:lang w:val="en-GB"/>
         </w:rPr>
-        <w:t>The image below shows the final design.</w:t>
-      </w:r>
-    </w:p>
-    <w:p>
-      <w:pPr>
-        <w:rPr>
-          <w:lang w:val="en-GB"/>
-        </w:rPr>
-      </w:pPr>
-      <w:hyperlink r:id="rId19" w:history="1">
+        <w:t xml:space="preserve">The </w:t>
+      </w:r>
+      <w:r>
+        <w:rPr>
+          <w:lang w:val="en-GB"/>
+        </w:rPr>
+        <w:t>link</w:t>
+      </w:r>
+      <w:r>
+        <w:rPr>
+          <w:lang w:val="en-GB"/>
+        </w:rPr>
+        <w:t xml:space="preserve"> below shows the final design.</w:t>
+      </w:r>
+    </w:p>
+    <w:p>
+      <w:pPr>
+        <w:rPr>
+          <w:lang w:val="en-GB"/>
+        </w:rPr>
+      </w:pPr>
+      <w:hyperlink r:id="rId26" w:history="1">
         <w:r>
           <w:rPr>
             <w:rStyle w:val="Hyperlink"/>
@@ -8369,7 +9256,7 @@
                     <pic:cNvPicPr/>
                   </pic:nvPicPr>
                   <pic:blipFill>
-                    <a:blip r:embed="rId20"/>
+                    <a:blip r:embed="rId27"/>
                     <a:stretch>
                       <a:fillRect/>
                     </a:stretch>
@@ -8405,7 +9292,7 @@
         </w:rPr>
       </w:pPr>
       <w:bookmarkStart w:id="54" w:name="_3.5_My_contribution"/>
-      <w:bookmarkStart w:id="55" w:name="_Toc123902984"/>
+      <w:bookmarkStart w:id="55" w:name="_Toc124344390"/>
       <w:bookmarkEnd w:id="54"/>
       <w:r>
         <w:rPr>
@@ -8536,7 +9423,7 @@
         </w:rPr>
       </w:pPr>
       <w:bookmarkStart w:id="56" w:name="_Reflection"/>
-      <w:bookmarkStart w:id="57" w:name="_Toc123902985"/>
+      <w:bookmarkStart w:id="57" w:name="_Toc124344391"/>
       <w:bookmarkEnd w:id="56"/>
       <w:r>
         <w:rPr>
@@ -8561,16 +9448,16 @@
           <w:lang w:val="en-GB"/>
         </w:rPr>
       </w:pPr>
-      <w:bookmarkStart w:id="58" w:name="_Toc123902986"/>
-      <w:bookmarkStart w:id="59" w:name="_4.1_What_I’m"/>
+      <w:bookmarkStart w:id="58" w:name="_4.1_What_I’m"/>
+      <w:bookmarkStart w:id="59" w:name="_Toc124344392"/>
+      <w:bookmarkEnd w:id="58"/>
+      <w:r>
+        <w:rPr>
+          <w:lang w:val="en-GB"/>
+        </w:rPr>
+        <w:t>4.1 What I’m proud of</w:t>
+      </w:r>
       <w:bookmarkEnd w:id="59"/>
-      <w:r>
-        <w:rPr>
-          <w:lang w:val="en-GB"/>
-        </w:rPr>
-        <w:t>4.1 What I’m proud of</w:t>
-      </w:r>
-      <w:bookmarkEnd w:id="58"/>
     </w:p>
     <w:p>
       <w:pPr>
@@ -8638,16 +9525,16 @@
           <w:lang w:val="en-GB"/>
         </w:rPr>
       </w:pPr>
-      <w:bookmarkStart w:id="60" w:name="_Toc123902987"/>
-      <w:bookmarkStart w:id="61" w:name="_4.2_What_went"/>
+      <w:bookmarkStart w:id="60" w:name="_4.2_What_went"/>
+      <w:bookmarkStart w:id="61" w:name="_Toc124344393"/>
+      <w:bookmarkEnd w:id="60"/>
+      <w:r>
+        <w:rPr>
+          <w:lang w:val="en-GB"/>
+        </w:rPr>
+        <w:t>4.2 What went wrong</w:t>
+      </w:r>
       <w:bookmarkEnd w:id="61"/>
-      <w:r>
-        <w:rPr>
-          <w:lang w:val="en-GB"/>
-        </w:rPr>
-        <w:t>4.2 What went wrong</w:t>
-      </w:r>
-      <w:bookmarkEnd w:id="60"/>
     </w:p>
     <w:p>
       <w:pPr>
@@ -8709,7 +9596,7 @@
       </w:r>
     </w:p>
     <w:sectPr>
-      <w:footerReference w:type="default" r:id="rId21"/>
+      <w:footerReference w:type="default" r:id="rId28"/>
       <w:pgSz w:w="11906" w:h="16838"/>
       <w:pgMar w:top="1417" w:right="1417" w:bottom="1417" w:left="1417" w:header="708" w:footer="708" w:gutter="0"/>
       <w:cols w:space="708"/>

</xml_diff>

<commit_message>
Added a reflection of the learning outcomes to the readers guide.
</commit_message>
<xml_diff>
--- a/Portfolio/Readers guide.docx
+++ b/Portfolio/Readers guide.docx
@@ -1355,6 +1355,43 @@
                 <w:lang w:val="en-GB"/>
               </w:rPr>
             </w:pPr>
+            <w:hyperlink w:anchor="_2.2.7_software_tests" w:history="1">
+              <w:r>
+                <w:rPr>
+                  <w:rStyle w:val="Hyperlink"/>
+                  <w:lang w:val="en-GB"/>
+                </w:rPr>
+                <w:t>Software tests</w:t>
+              </w:r>
+            </w:hyperlink>
+          </w:p>
+          <w:p>
+            <w:pPr>
+              <w:cnfStyle w:val="000000100000" w:firstRow="0" w:lastRow="0" w:firstColumn="0" w:lastColumn="0" w:oddVBand="0" w:evenVBand="0" w:oddHBand="1" w:evenHBand="0" w:firstRowFirstColumn="0" w:firstRowLastColumn="0" w:lastRowFirstColumn="0" w:lastRowLastColumn="0"/>
+              <w:rPr>
+                <w:lang w:val="en-GB"/>
+              </w:rPr>
+            </w:pPr>
+            <w:r>
+              <w:rPr>
+                <w:lang w:val="en-GB"/>
+              </w:rPr>
+              <w:t>Added following item to readers guide:</w:t>
+            </w:r>
+          </w:p>
+          <w:p>
+            <w:pPr>
+              <w:cnfStyle w:val="000000100000" w:firstRow="0" w:lastRow="0" w:firstColumn="0" w:lastColumn="0" w:oddVBand="0" w:evenVBand="0" w:oddHBand="1" w:evenHBand="0" w:firstRowFirstColumn="0" w:firstRowLastColumn="0" w:lastRowFirstColumn="0" w:lastRowLastColumn="0"/>
+              <w:rPr>
+                <w:lang w:val="en-GB"/>
+              </w:rPr>
+            </w:pPr>
+            <w:r>
+              <w:rPr>
+                <w:lang w:val="en-GB"/>
+              </w:rPr>
+              <w:t>Reflection</w:t>
+            </w:r>
           </w:p>
         </w:tc>
       </w:tr>
@@ -1425,7 +1462,7 @@
             <w:rPr>
               <w:rFonts w:eastAsiaTheme="minorEastAsia"/>
               <w:noProof/>
-              <w:lang w:eastAsia="nl-NL"/>
+              <w:lang w:val="en-GB" w:eastAsia="nl-NL"/>
             </w:rPr>
           </w:pPr>
           <w:r>
@@ -1459,6 +1496,7 @@
               <w:rPr>
                 <w:noProof/>
                 <w:webHidden/>
+                <w:lang w:val="en-GB"/>
               </w:rPr>
               <w:tab/>
             </w:r>
@@ -1466,6 +1504,7 @@
               <w:rPr>
                 <w:noProof/>
                 <w:webHidden/>
+                <w:lang w:val="en-GB"/>
               </w:rPr>
               <w:fldChar w:fldCharType="begin"/>
             </w:r>
@@ -1473,6 +1512,7 @@
               <w:rPr>
                 <w:noProof/>
                 <w:webHidden/>
+                <w:lang w:val="en-GB"/>
               </w:rPr>
               <w:instrText xml:space="preserve"> PAGEREF _Toc124414189 \h </w:instrText>
             </w:r>
@@ -1480,12 +1520,14 @@
               <w:rPr>
                 <w:noProof/>
                 <w:webHidden/>
-              </w:rPr>
-            </w:r>
-            <w:r>
-              <w:rPr>
-                <w:noProof/>
-                <w:webHidden/>
+                <w:lang w:val="en-GB"/>
+              </w:rPr>
+            </w:r>
+            <w:r>
+              <w:rPr>
+                <w:noProof/>
+                <w:webHidden/>
+                <w:lang w:val="en-GB"/>
               </w:rPr>
               <w:fldChar w:fldCharType="separate"/>
             </w:r>
@@ -1493,6 +1535,7 @@
               <w:rPr>
                 <w:noProof/>
                 <w:webHidden/>
+                <w:lang w:val="en-GB"/>
               </w:rPr>
               <w:t>2</w:t>
             </w:r>
@@ -1500,6 +1543,7 @@
               <w:rPr>
                 <w:noProof/>
                 <w:webHidden/>
+                <w:lang w:val="en-GB"/>
               </w:rPr>
               <w:fldChar w:fldCharType="end"/>
             </w:r>
@@ -1514,7 +1558,7 @@
             <w:rPr>
               <w:rFonts w:eastAsiaTheme="minorEastAsia"/>
               <w:noProof/>
-              <w:lang w:eastAsia="nl-NL"/>
+              <w:lang w:val="en-GB" w:eastAsia="nl-NL"/>
             </w:rPr>
           </w:pPr>
           <w:hyperlink w:anchor="_Toc124414190" w:history="1">
@@ -1530,6 +1574,7 @@
               <w:rPr>
                 <w:noProof/>
                 <w:webHidden/>
+                <w:lang w:val="en-GB"/>
               </w:rPr>
               <w:tab/>
             </w:r>
@@ -1537,6 +1582,7 @@
               <w:rPr>
                 <w:noProof/>
                 <w:webHidden/>
+                <w:lang w:val="en-GB"/>
               </w:rPr>
               <w:fldChar w:fldCharType="begin"/>
             </w:r>
@@ -1544,6 +1590,7 @@
               <w:rPr>
                 <w:noProof/>
                 <w:webHidden/>
+                <w:lang w:val="en-GB"/>
               </w:rPr>
               <w:instrText xml:space="preserve"> PAGEREF _Toc124414190 \h </w:instrText>
             </w:r>
@@ -1551,12 +1598,14 @@
               <w:rPr>
                 <w:noProof/>
                 <w:webHidden/>
-              </w:rPr>
-            </w:r>
-            <w:r>
-              <w:rPr>
-                <w:noProof/>
-                <w:webHidden/>
+                <w:lang w:val="en-GB"/>
+              </w:rPr>
+            </w:r>
+            <w:r>
+              <w:rPr>
+                <w:noProof/>
+                <w:webHidden/>
+                <w:lang w:val="en-GB"/>
               </w:rPr>
               <w:fldChar w:fldCharType="separate"/>
             </w:r>
@@ -1564,6 +1613,7 @@
               <w:rPr>
                 <w:noProof/>
                 <w:webHidden/>
+                <w:lang w:val="en-GB"/>
               </w:rPr>
               <w:t>5</w:t>
             </w:r>
@@ -1571,6 +1621,7 @@
               <w:rPr>
                 <w:noProof/>
                 <w:webHidden/>
+                <w:lang w:val="en-GB"/>
               </w:rPr>
               <w:fldChar w:fldCharType="end"/>
             </w:r>
@@ -1585,7 +1636,7 @@
             <w:rPr>
               <w:rFonts w:eastAsiaTheme="minorEastAsia"/>
               <w:noProof/>
-              <w:lang w:eastAsia="nl-NL"/>
+              <w:lang w:val="en-GB" w:eastAsia="nl-NL"/>
             </w:rPr>
           </w:pPr>
           <w:hyperlink w:anchor="_Toc124414191" w:history="1">
@@ -1601,6 +1652,7 @@
               <w:rPr>
                 <w:noProof/>
                 <w:webHidden/>
+                <w:lang w:val="en-GB"/>
               </w:rPr>
               <w:tab/>
             </w:r>
@@ -1608,6 +1660,7 @@
               <w:rPr>
                 <w:noProof/>
                 <w:webHidden/>
+                <w:lang w:val="en-GB"/>
               </w:rPr>
               <w:fldChar w:fldCharType="begin"/>
             </w:r>
@@ -1615,6 +1668,7 @@
               <w:rPr>
                 <w:noProof/>
                 <w:webHidden/>
+                <w:lang w:val="en-GB"/>
               </w:rPr>
               <w:instrText xml:space="preserve"> PAGEREF _Toc124414191 \h </w:instrText>
             </w:r>
@@ -1622,12 +1676,14 @@
               <w:rPr>
                 <w:noProof/>
                 <w:webHidden/>
-              </w:rPr>
-            </w:r>
-            <w:r>
-              <w:rPr>
-                <w:noProof/>
-                <w:webHidden/>
+                <w:lang w:val="en-GB"/>
+              </w:rPr>
+            </w:r>
+            <w:r>
+              <w:rPr>
+                <w:noProof/>
+                <w:webHidden/>
+                <w:lang w:val="en-GB"/>
               </w:rPr>
               <w:fldChar w:fldCharType="separate"/>
             </w:r>
@@ -1635,6 +1691,7 @@
               <w:rPr>
                 <w:noProof/>
                 <w:webHidden/>
+                <w:lang w:val="en-GB"/>
               </w:rPr>
               <w:t>6</w:t>
             </w:r>
@@ -1642,6 +1699,7 @@
               <w:rPr>
                 <w:noProof/>
                 <w:webHidden/>
+                <w:lang w:val="en-GB"/>
               </w:rPr>
               <w:fldChar w:fldCharType="end"/>
             </w:r>
@@ -1656,7 +1714,7 @@
             <w:rPr>
               <w:rFonts w:eastAsiaTheme="minorEastAsia"/>
               <w:noProof/>
-              <w:lang w:eastAsia="nl-NL"/>
+              <w:lang w:val="en-GB" w:eastAsia="nl-NL"/>
             </w:rPr>
           </w:pPr>
           <w:hyperlink w:anchor="_Toc124414192" w:history="1">
@@ -1708,6 +1766,7 @@
               <w:rPr>
                 <w:noProof/>
                 <w:webHidden/>
+                <w:lang w:val="en-GB"/>
               </w:rPr>
               <w:tab/>
             </w:r>
@@ -1715,6 +1774,7 @@
               <w:rPr>
                 <w:noProof/>
                 <w:webHidden/>
+                <w:lang w:val="en-GB"/>
               </w:rPr>
               <w:fldChar w:fldCharType="begin"/>
             </w:r>
@@ -1722,6 +1782,7 @@
               <w:rPr>
                 <w:noProof/>
                 <w:webHidden/>
+                <w:lang w:val="en-GB"/>
               </w:rPr>
               <w:instrText xml:space="preserve"> PAGEREF _Toc124414192 \h </w:instrText>
             </w:r>
@@ -1729,12 +1790,14 @@
               <w:rPr>
                 <w:noProof/>
                 <w:webHidden/>
-              </w:rPr>
-            </w:r>
-            <w:r>
-              <w:rPr>
-                <w:noProof/>
-                <w:webHidden/>
+                <w:lang w:val="en-GB"/>
+              </w:rPr>
+            </w:r>
+            <w:r>
+              <w:rPr>
+                <w:noProof/>
+                <w:webHidden/>
+                <w:lang w:val="en-GB"/>
               </w:rPr>
               <w:fldChar w:fldCharType="separate"/>
             </w:r>
@@ -1742,6 +1805,7 @@
               <w:rPr>
                 <w:noProof/>
                 <w:webHidden/>
+                <w:lang w:val="en-GB"/>
               </w:rPr>
               <w:t>6</w:t>
             </w:r>
@@ -1749,6 +1813,7 @@
               <w:rPr>
                 <w:noProof/>
                 <w:webHidden/>
+                <w:lang w:val="en-GB"/>
               </w:rPr>
               <w:fldChar w:fldCharType="end"/>
             </w:r>
@@ -1763,7 +1828,7 @@
             <w:rPr>
               <w:rFonts w:eastAsiaTheme="minorEastAsia"/>
               <w:noProof/>
-              <w:lang w:eastAsia="nl-NL"/>
+              <w:lang w:val="en-GB" w:eastAsia="nl-NL"/>
             </w:rPr>
           </w:pPr>
           <w:hyperlink w:anchor="_Toc124414193" w:history="1">
@@ -1797,6 +1862,7 @@
               <w:rPr>
                 <w:noProof/>
                 <w:webHidden/>
+                <w:lang w:val="en-GB"/>
               </w:rPr>
               <w:tab/>
             </w:r>
@@ -1804,6 +1870,7 @@
               <w:rPr>
                 <w:noProof/>
                 <w:webHidden/>
+                <w:lang w:val="en-GB"/>
               </w:rPr>
               <w:fldChar w:fldCharType="begin"/>
             </w:r>
@@ -1811,6 +1878,7 @@
               <w:rPr>
                 <w:noProof/>
                 <w:webHidden/>
+                <w:lang w:val="en-GB"/>
               </w:rPr>
               <w:instrText xml:space="preserve"> PAGEREF _Toc124414193 \h </w:instrText>
             </w:r>
@@ -1818,12 +1886,14 @@
               <w:rPr>
                 <w:noProof/>
                 <w:webHidden/>
-              </w:rPr>
-            </w:r>
-            <w:r>
-              <w:rPr>
-                <w:noProof/>
-                <w:webHidden/>
+                <w:lang w:val="en-GB"/>
+              </w:rPr>
+            </w:r>
+            <w:r>
+              <w:rPr>
+                <w:noProof/>
+                <w:webHidden/>
+                <w:lang w:val="en-GB"/>
               </w:rPr>
               <w:fldChar w:fldCharType="separate"/>
             </w:r>
@@ -1831,6 +1901,7 @@
               <w:rPr>
                 <w:noProof/>
                 <w:webHidden/>
+                <w:lang w:val="en-GB"/>
               </w:rPr>
               <w:t>6</w:t>
             </w:r>
@@ -1838,6 +1909,7 @@
               <w:rPr>
                 <w:noProof/>
                 <w:webHidden/>
+                <w:lang w:val="en-GB"/>
               </w:rPr>
               <w:fldChar w:fldCharType="end"/>
             </w:r>
@@ -1852,7 +1924,7 @@
             <w:rPr>
               <w:rFonts w:eastAsiaTheme="minorEastAsia"/>
               <w:noProof/>
-              <w:lang w:eastAsia="nl-NL"/>
+              <w:lang w:val="en-GB" w:eastAsia="nl-NL"/>
             </w:rPr>
           </w:pPr>
           <w:hyperlink w:anchor="_Toc124414194" w:history="1">
@@ -1886,6 +1958,7 @@
               <w:rPr>
                 <w:noProof/>
                 <w:webHidden/>
+                <w:lang w:val="en-GB"/>
               </w:rPr>
               <w:tab/>
             </w:r>
@@ -1893,6 +1966,7 @@
               <w:rPr>
                 <w:noProof/>
                 <w:webHidden/>
+                <w:lang w:val="en-GB"/>
               </w:rPr>
               <w:fldChar w:fldCharType="begin"/>
             </w:r>
@@ -1900,6 +1974,7 @@
               <w:rPr>
                 <w:noProof/>
                 <w:webHidden/>
+                <w:lang w:val="en-GB"/>
               </w:rPr>
               <w:instrText xml:space="preserve"> PAGEREF _Toc124414194 \h </w:instrText>
             </w:r>
@@ -1907,12 +1982,14 @@
               <w:rPr>
                 <w:noProof/>
                 <w:webHidden/>
-              </w:rPr>
-            </w:r>
-            <w:r>
-              <w:rPr>
-                <w:noProof/>
-                <w:webHidden/>
+                <w:lang w:val="en-GB"/>
+              </w:rPr>
+            </w:r>
+            <w:r>
+              <w:rPr>
+                <w:noProof/>
+                <w:webHidden/>
+                <w:lang w:val="en-GB"/>
               </w:rPr>
               <w:fldChar w:fldCharType="separate"/>
             </w:r>
@@ -1920,6 +1997,7 @@
               <w:rPr>
                 <w:noProof/>
                 <w:webHidden/>
+                <w:lang w:val="en-GB"/>
               </w:rPr>
               <w:t>6</w:t>
             </w:r>
@@ -1927,6 +2005,7 @@
               <w:rPr>
                 <w:noProof/>
                 <w:webHidden/>
+                <w:lang w:val="en-GB"/>
               </w:rPr>
               <w:fldChar w:fldCharType="end"/>
             </w:r>
@@ -1941,7 +2020,7 @@
             <w:rPr>
               <w:rFonts w:eastAsiaTheme="minorEastAsia"/>
               <w:noProof/>
-              <w:lang w:eastAsia="nl-NL"/>
+              <w:lang w:val="en-GB" w:eastAsia="nl-NL"/>
             </w:rPr>
           </w:pPr>
           <w:hyperlink w:anchor="_Toc124414195" w:history="1">
@@ -1975,6 +2054,7 @@
               <w:rPr>
                 <w:noProof/>
                 <w:webHidden/>
+                <w:lang w:val="en-GB"/>
               </w:rPr>
               <w:tab/>
             </w:r>
@@ -1982,6 +2062,7 @@
               <w:rPr>
                 <w:noProof/>
                 <w:webHidden/>
+                <w:lang w:val="en-GB"/>
               </w:rPr>
               <w:fldChar w:fldCharType="begin"/>
             </w:r>
@@ -1989,6 +2070,7 @@
               <w:rPr>
                 <w:noProof/>
                 <w:webHidden/>
+                <w:lang w:val="en-GB"/>
               </w:rPr>
               <w:instrText xml:space="preserve"> PAGEREF _Toc124414195 \h </w:instrText>
             </w:r>
@@ -1996,12 +2078,14 @@
               <w:rPr>
                 <w:noProof/>
                 <w:webHidden/>
-              </w:rPr>
-            </w:r>
-            <w:r>
-              <w:rPr>
-                <w:noProof/>
-                <w:webHidden/>
+                <w:lang w:val="en-GB"/>
+              </w:rPr>
+            </w:r>
+            <w:r>
+              <w:rPr>
+                <w:noProof/>
+                <w:webHidden/>
+                <w:lang w:val="en-GB"/>
               </w:rPr>
               <w:fldChar w:fldCharType="separate"/>
             </w:r>
@@ -2009,6 +2093,7 @@
               <w:rPr>
                 <w:noProof/>
                 <w:webHidden/>
+                <w:lang w:val="en-GB"/>
               </w:rPr>
               <w:t>7</w:t>
             </w:r>
@@ -2016,6 +2101,7 @@
               <w:rPr>
                 <w:noProof/>
                 <w:webHidden/>
+                <w:lang w:val="en-GB"/>
               </w:rPr>
               <w:fldChar w:fldCharType="end"/>
             </w:r>
@@ -2030,7 +2116,7 @@
             <w:rPr>
               <w:rFonts w:eastAsiaTheme="minorEastAsia"/>
               <w:noProof/>
-              <w:lang w:eastAsia="nl-NL"/>
+              <w:lang w:val="en-GB" w:eastAsia="nl-NL"/>
             </w:rPr>
           </w:pPr>
           <w:hyperlink w:anchor="_Toc124414196" w:history="1">
@@ -2082,6 +2168,7 @@
               <w:rPr>
                 <w:noProof/>
                 <w:webHidden/>
+                <w:lang w:val="en-GB"/>
               </w:rPr>
               <w:tab/>
             </w:r>
@@ -2089,6 +2176,7 @@
               <w:rPr>
                 <w:noProof/>
                 <w:webHidden/>
+                <w:lang w:val="en-GB"/>
               </w:rPr>
               <w:fldChar w:fldCharType="begin"/>
             </w:r>
@@ -2096,6 +2184,7 @@
               <w:rPr>
                 <w:noProof/>
                 <w:webHidden/>
+                <w:lang w:val="en-GB"/>
               </w:rPr>
               <w:instrText xml:space="preserve"> PAGEREF _Toc124414196 \h </w:instrText>
             </w:r>
@@ -2103,12 +2192,14 @@
               <w:rPr>
                 <w:noProof/>
                 <w:webHidden/>
-              </w:rPr>
-            </w:r>
-            <w:r>
-              <w:rPr>
-                <w:noProof/>
-                <w:webHidden/>
+                <w:lang w:val="en-GB"/>
+              </w:rPr>
+            </w:r>
+            <w:r>
+              <w:rPr>
+                <w:noProof/>
+                <w:webHidden/>
+                <w:lang w:val="en-GB"/>
               </w:rPr>
               <w:fldChar w:fldCharType="separate"/>
             </w:r>
@@ -2116,6 +2207,7 @@
               <w:rPr>
                 <w:noProof/>
                 <w:webHidden/>
+                <w:lang w:val="en-GB"/>
               </w:rPr>
               <w:t>7</w:t>
             </w:r>
@@ -2123,6 +2215,7 @@
               <w:rPr>
                 <w:noProof/>
                 <w:webHidden/>
+                <w:lang w:val="en-GB"/>
               </w:rPr>
               <w:fldChar w:fldCharType="end"/>
             </w:r>
@@ -2137,7 +2230,7 @@
             <w:rPr>
               <w:rFonts w:eastAsiaTheme="minorEastAsia"/>
               <w:noProof/>
-              <w:lang w:eastAsia="nl-NL"/>
+              <w:lang w:val="en-GB" w:eastAsia="nl-NL"/>
             </w:rPr>
           </w:pPr>
           <w:hyperlink w:anchor="_Toc124414197" w:history="1">
@@ -2171,6 +2264,7 @@
               <w:rPr>
                 <w:noProof/>
                 <w:webHidden/>
+                <w:lang w:val="en-GB"/>
               </w:rPr>
               <w:tab/>
             </w:r>
@@ -2178,6 +2272,7 @@
               <w:rPr>
                 <w:noProof/>
                 <w:webHidden/>
+                <w:lang w:val="en-GB"/>
               </w:rPr>
               <w:fldChar w:fldCharType="begin"/>
             </w:r>
@@ -2185,6 +2280,7 @@
               <w:rPr>
                 <w:noProof/>
                 <w:webHidden/>
+                <w:lang w:val="en-GB"/>
               </w:rPr>
               <w:instrText xml:space="preserve"> PAGEREF _Toc124414197 \h </w:instrText>
             </w:r>
@@ -2192,12 +2288,14 @@
               <w:rPr>
                 <w:noProof/>
                 <w:webHidden/>
-              </w:rPr>
-            </w:r>
-            <w:r>
-              <w:rPr>
-                <w:noProof/>
-                <w:webHidden/>
+                <w:lang w:val="en-GB"/>
+              </w:rPr>
+            </w:r>
+            <w:r>
+              <w:rPr>
+                <w:noProof/>
+                <w:webHidden/>
+                <w:lang w:val="en-GB"/>
               </w:rPr>
               <w:fldChar w:fldCharType="separate"/>
             </w:r>
@@ -2205,6 +2303,7 @@
               <w:rPr>
                 <w:noProof/>
                 <w:webHidden/>
+                <w:lang w:val="en-GB"/>
               </w:rPr>
               <w:t>7</w:t>
             </w:r>
@@ -2212,6 +2311,7 @@
               <w:rPr>
                 <w:noProof/>
                 <w:webHidden/>
+                <w:lang w:val="en-GB"/>
               </w:rPr>
               <w:fldChar w:fldCharType="end"/>
             </w:r>
@@ -2226,7 +2326,7 @@
             <w:rPr>
               <w:rFonts w:eastAsiaTheme="minorEastAsia"/>
               <w:noProof/>
-              <w:lang w:eastAsia="nl-NL"/>
+              <w:lang w:val="en-GB" w:eastAsia="nl-NL"/>
             </w:rPr>
           </w:pPr>
           <w:hyperlink w:anchor="_Toc124414198" w:history="1">
@@ -2278,6 +2378,7 @@
               <w:rPr>
                 <w:noProof/>
                 <w:webHidden/>
+                <w:lang w:val="en-GB"/>
               </w:rPr>
               <w:tab/>
             </w:r>
@@ -2285,6 +2386,7 @@
               <w:rPr>
                 <w:noProof/>
                 <w:webHidden/>
+                <w:lang w:val="en-GB"/>
               </w:rPr>
               <w:fldChar w:fldCharType="begin"/>
             </w:r>
@@ -2292,6 +2394,7 @@
               <w:rPr>
                 <w:noProof/>
                 <w:webHidden/>
+                <w:lang w:val="en-GB"/>
               </w:rPr>
               <w:instrText xml:space="preserve"> PAGEREF _Toc124414198 \h </w:instrText>
             </w:r>
@@ -2299,12 +2402,14 @@
               <w:rPr>
                 <w:noProof/>
                 <w:webHidden/>
-              </w:rPr>
-            </w:r>
-            <w:r>
-              <w:rPr>
-                <w:noProof/>
-                <w:webHidden/>
+                <w:lang w:val="en-GB"/>
+              </w:rPr>
+            </w:r>
+            <w:r>
+              <w:rPr>
+                <w:noProof/>
+                <w:webHidden/>
+                <w:lang w:val="en-GB"/>
               </w:rPr>
               <w:fldChar w:fldCharType="separate"/>
             </w:r>
@@ -2312,6 +2417,7 @@
               <w:rPr>
                 <w:noProof/>
                 <w:webHidden/>
+                <w:lang w:val="en-GB"/>
               </w:rPr>
               <w:t>8</w:t>
             </w:r>
@@ -2319,6 +2425,7 @@
               <w:rPr>
                 <w:noProof/>
                 <w:webHidden/>
+                <w:lang w:val="en-GB"/>
               </w:rPr>
               <w:fldChar w:fldCharType="end"/>
             </w:r>
@@ -2333,7 +2440,7 @@
             <w:rPr>
               <w:rFonts w:eastAsiaTheme="minorEastAsia"/>
               <w:noProof/>
-              <w:lang w:eastAsia="nl-NL"/>
+              <w:lang w:val="en-GB" w:eastAsia="nl-NL"/>
             </w:rPr>
           </w:pPr>
           <w:hyperlink w:anchor="_Toc124414199" w:history="1">
@@ -2367,6 +2474,7 @@
               <w:rPr>
                 <w:noProof/>
                 <w:webHidden/>
+                <w:lang w:val="en-GB"/>
               </w:rPr>
               <w:tab/>
             </w:r>
@@ -2374,6 +2482,7 @@
               <w:rPr>
                 <w:noProof/>
                 <w:webHidden/>
+                <w:lang w:val="en-GB"/>
               </w:rPr>
               <w:fldChar w:fldCharType="begin"/>
             </w:r>
@@ -2381,6 +2490,7 @@
               <w:rPr>
                 <w:noProof/>
                 <w:webHidden/>
+                <w:lang w:val="en-GB"/>
               </w:rPr>
               <w:instrText xml:space="preserve"> PAGEREF _Toc124414199 \h </w:instrText>
             </w:r>
@@ -2388,12 +2498,14 @@
               <w:rPr>
                 <w:noProof/>
                 <w:webHidden/>
-              </w:rPr>
-            </w:r>
-            <w:r>
-              <w:rPr>
-                <w:noProof/>
-                <w:webHidden/>
+                <w:lang w:val="en-GB"/>
+              </w:rPr>
+            </w:r>
+            <w:r>
+              <w:rPr>
+                <w:noProof/>
+                <w:webHidden/>
+                <w:lang w:val="en-GB"/>
               </w:rPr>
               <w:fldChar w:fldCharType="separate"/>
             </w:r>
@@ -2401,6 +2513,7 @@
               <w:rPr>
                 <w:noProof/>
                 <w:webHidden/>
+                <w:lang w:val="en-GB"/>
               </w:rPr>
               <w:t>8</w:t>
             </w:r>
@@ -2408,6 +2521,7 @@
               <w:rPr>
                 <w:noProof/>
                 <w:webHidden/>
+                <w:lang w:val="en-GB"/>
               </w:rPr>
               <w:fldChar w:fldCharType="end"/>
             </w:r>
@@ -2422,7 +2536,7 @@
             <w:rPr>
               <w:rFonts w:eastAsiaTheme="minorEastAsia"/>
               <w:noProof/>
-              <w:lang w:eastAsia="nl-NL"/>
+              <w:lang w:val="en-GB" w:eastAsia="nl-NL"/>
             </w:rPr>
           </w:pPr>
           <w:hyperlink w:anchor="_Toc124414200" w:history="1">
@@ -2438,6 +2552,7 @@
               <w:rPr>
                 <w:noProof/>
                 <w:webHidden/>
+                <w:lang w:val="en-GB"/>
               </w:rPr>
               <w:tab/>
             </w:r>
@@ -2445,6 +2560,7 @@
               <w:rPr>
                 <w:noProof/>
                 <w:webHidden/>
+                <w:lang w:val="en-GB"/>
               </w:rPr>
               <w:fldChar w:fldCharType="begin"/>
             </w:r>
@@ -2452,6 +2568,7 @@
               <w:rPr>
                 <w:noProof/>
                 <w:webHidden/>
+                <w:lang w:val="en-GB"/>
               </w:rPr>
               <w:instrText xml:space="preserve"> PAGEREF _Toc124414200 \h </w:instrText>
             </w:r>
@@ -2459,12 +2576,14 @@
               <w:rPr>
                 <w:noProof/>
                 <w:webHidden/>
-              </w:rPr>
-            </w:r>
-            <w:r>
-              <w:rPr>
-                <w:noProof/>
-                <w:webHidden/>
+                <w:lang w:val="en-GB"/>
+              </w:rPr>
+            </w:r>
+            <w:r>
+              <w:rPr>
+                <w:noProof/>
+                <w:webHidden/>
+                <w:lang w:val="en-GB"/>
               </w:rPr>
               <w:fldChar w:fldCharType="separate"/>
             </w:r>
@@ -2472,6 +2591,7 @@
               <w:rPr>
                 <w:noProof/>
                 <w:webHidden/>
+                <w:lang w:val="en-GB"/>
               </w:rPr>
               <w:t>9</w:t>
             </w:r>
@@ -2479,6 +2599,7 @@
               <w:rPr>
                 <w:noProof/>
                 <w:webHidden/>
+                <w:lang w:val="en-GB"/>
               </w:rPr>
               <w:fldChar w:fldCharType="end"/>
             </w:r>
@@ -2493,7 +2614,7 @@
             <w:rPr>
               <w:rFonts w:eastAsiaTheme="minorEastAsia"/>
               <w:noProof/>
-              <w:lang w:eastAsia="nl-NL"/>
+              <w:lang w:val="en-GB" w:eastAsia="nl-NL"/>
             </w:rPr>
           </w:pPr>
           <w:hyperlink w:anchor="_Toc124414201" w:history="1">
@@ -2509,6 +2630,7 @@
               <w:rPr>
                 <w:noProof/>
                 <w:webHidden/>
+                <w:lang w:val="en-GB"/>
               </w:rPr>
               <w:tab/>
             </w:r>
@@ -2516,6 +2638,7 @@
               <w:rPr>
                 <w:noProof/>
                 <w:webHidden/>
+                <w:lang w:val="en-GB"/>
               </w:rPr>
               <w:fldChar w:fldCharType="begin"/>
             </w:r>
@@ -2523,6 +2646,7 @@
               <w:rPr>
                 <w:noProof/>
                 <w:webHidden/>
+                <w:lang w:val="en-GB"/>
               </w:rPr>
               <w:instrText xml:space="preserve"> PAGEREF _Toc124414201 \h </w:instrText>
             </w:r>
@@ -2530,12 +2654,14 @@
               <w:rPr>
                 <w:noProof/>
                 <w:webHidden/>
-              </w:rPr>
-            </w:r>
-            <w:r>
-              <w:rPr>
-                <w:noProof/>
-                <w:webHidden/>
+                <w:lang w:val="en-GB"/>
+              </w:rPr>
+            </w:r>
+            <w:r>
+              <w:rPr>
+                <w:noProof/>
+                <w:webHidden/>
+                <w:lang w:val="en-GB"/>
               </w:rPr>
               <w:fldChar w:fldCharType="separate"/>
             </w:r>
@@ -2543,6 +2669,7 @@
               <w:rPr>
                 <w:noProof/>
                 <w:webHidden/>
+                <w:lang w:val="en-GB"/>
               </w:rPr>
               <w:t>9</w:t>
             </w:r>
@@ -2550,6 +2677,7 @@
               <w:rPr>
                 <w:noProof/>
                 <w:webHidden/>
+                <w:lang w:val="en-GB"/>
               </w:rPr>
               <w:fldChar w:fldCharType="end"/>
             </w:r>
@@ -2564,7 +2692,7 @@
             <w:rPr>
               <w:rFonts w:eastAsiaTheme="minorEastAsia"/>
               <w:noProof/>
-              <w:lang w:eastAsia="nl-NL"/>
+              <w:lang w:val="en-GB" w:eastAsia="nl-NL"/>
             </w:rPr>
           </w:pPr>
           <w:hyperlink w:anchor="_Toc124414202" w:history="1">
@@ -2580,6 +2708,7 @@
               <w:rPr>
                 <w:noProof/>
                 <w:webHidden/>
+                <w:lang w:val="en-GB"/>
               </w:rPr>
               <w:tab/>
             </w:r>
@@ -2587,6 +2716,7 @@
               <w:rPr>
                 <w:noProof/>
                 <w:webHidden/>
+                <w:lang w:val="en-GB"/>
               </w:rPr>
               <w:fldChar w:fldCharType="begin"/>
             </w:r>
@@ -2594,6 +2724,7 @@
               <w:rPr>
                 <w:noProof/>
                 <w:webHidden/>
+                <w:lang w:val="en-GB"/>
               </w:rPr>
               <w:instrText xml:space="preserve"> PAGEREF _Toc124414202 \h </w:instrText>
             </w:r>
@@ -2601,12 +2732,14 @@
               <w:rPr>
                 <w:noProof/>
                 <w:webHidden/>
-              </w:rPr>
-            </w:r>
-            <w:r>
-              <w:rPr>
-                <w:noProof/>
-                <w:webHidden/>
+                <w:lang w:val="en-GB"/>
+              </w:rPr>
+            </w:r>
+            <w:r>
+              <w:rPr>
+                <w:noProof/>
+                <w:webHidden/>
+                <w:lang w:val="en-GB"/>
               </w:rPr>
               <w:fldChar w:fldCharType="separate"/>
             </w:r>
@@ -2614,6 +2747,7 @@
               <w:rPr>
                 <w:noProof/>
                 <w:webHidden/>
+                <w:lang w:val="en-GB"/>
               </w:rPr>
               <w:t>9</w:t>
             </w:r>
@@ -2621,6 +2755,7 @@
               <w:rPr>
                 <w:noProof/>
                 <w:webHidden/>
+                <w:lang w:val="en-GB"/>
               </w:rPr>
               <w:fldChar w:fldCharType="end"/>
             </w:r>
@@ -2635,7 +2770,7 @@
             <w:rPr>
               <w:rFonts w:eastAsiaTheme="minorEastAsia"/>
               <w:noProof/>
-              <w:lang w:eastAsia="nl-NL"/>
+              <w:lang w:val="en-GB" w:eastAsia="nl-NL"/>
             </w:rPr>
           </w:pPr>
           <w:hyperlink w:anchor="_Toc124414203" w:history="1">
@@ -2651,6 +2786,7 @@
               <w:rPr>
                 <w:noProof/>
                 <w:webHidden/>
+                <w:lang w:val="en-GB"/>
               </w:rPr>
               <w:tab/>
             </w:r>
@@ -2658,6 +2794,7 @@
               <w:rPr>
                 <w:noProof/>
                 <w:webHidden/>
+                <w:lang w:val="en-GB"/>
               </w:rPr>
               <w:fldChar w:fldCharType="begin"/>
             </w:r>
@@ -2665,6 +2802,7 @@
               <w:rPr>
                 <w:noProof/>
                 <w:webHidden/>
+                <w:lang w:val="en-GB"/>
               </w:rPr>
               <w:instrText xml:space="preserve"> PAGEREF _Toc124414203 \h </w:instrText>
             </w:r>
@@ -2672,12 +2810,14 @@
               <w:rPr>
                 <w:noProof/>
                 <w:webHidden/>
-              </w:rPr>
-            </w:r>
-            <w:r>
-              <w:rPr>
-                <w:noProof/>
-                <w:webHidden/>
+                <w:lang w:val="en-GB"/>
+              </w:rPr>
+            </w:r>
+            <w:r>
+              <w:rPr>
+                <w:noProof/>
+                <w:webHidden/>
+                <w:lang w:val="en-GB"/>
               </w:rPr>
               <w:fldChar w:fldCharType="separate"/>
             </w:r>
@@ -2685,6 +2825,7 @@
               <w:rPr>
                 <w:noProof/>
                 <w:webHidden/>
+                <w:lang w:val="en-GB"/>
               </w:rPr>
               <w:t>9</w:t>
             </w:r>
@@ -2692,6 +2833,7 @@
               <w:rPr>
                 <w:noProof/>
                 <w:webHidden/>
+                <w:lang w:val="en-GB"/>
               </w:rPr>
               <w:fldChar w:fldCharType="end"/>
             </w:r>
@@ -2706,7 +2848,7 @@
             <w:rPr>
               <w:rFonts w:eastAsiaTheme="minorEastAsia"/>
               <w:noProof/>
-              <w:lang w:eastAsia="nl-NL"/>
+              <w:lang w:val="en-GB" w:eastAsia="nl-NL"/>
             </w:rPr>
           </w:pPr>
           <w:hyperlink w:anchor="_Toc124414204" w:history="1">
@@ -2722,6 +2864,7 @@
               <w:rPr>
                 <w:noProof/>
                 <w:webHidden/>
+                <w:lang w:val="en-GB"/>
               </w:rPr>
               <w:tab/>
             </w:r>
@@ -2729,6 +2872,7 @@
               <w:rPr>
                 <w:noProof/>
                 <w:webHidden/>
+                <w:lang w:val="en-GB"/>
               </w:rPr>
               <w:fldChar w:fldCharType="begin"/>
             </w:r>
@@ -2736,6 +2880,7 @@
               <w:rPr>
                 <w:noProof/>
                 <w:webHidden/>
+                <w:lang w:val="en-GB"/>
               </w:rPr>
               <w:instrText xml:space="preserve"> PAGEREF _Toc124414204 \h </w:instrText>
             </w:r>
@@ -2743,12 +2888,14 @@
               <w:rPr>
                 <w:noProof/>
                 <w:webHidden/>
-              </w:rPr>
-            </w:r>
-            <w:r>
-              <w:rPr>
-                <w:noProof/>
-                <w:webHidden/>
+                <w:lang w:val="en-GB"/>
+              </w:rPr>
+            </w:r>
+            <w:r>
+              <w:rPr>
+                <w:noProof/>
+                <w:webHidden/>
+                <w:lang w:val="en-GB"/>
               </w:rPr>
               <w:fldChar w:fldCharType="separate"/>
             </w:r>
@@ -2756,6 +2903,7 @@
               <w:rPr>
                 <w:noProof/>
                 <w:webHidden/>
+                <w:lang w:val="en-GB"/>
               </w:rPr>
               <w:t>9</w:t>
             </w:r>
@@ -2763,6 +2911,7 @@
               <w:rPr>
                 <w:noProof/>
                 <w:webHidden/>
+                <w:lang w:val="en-GB"/>
               </w:rPr>
               <w:fldChar w:fldCharType="end"/>
             </w:r>
@@ -2777,7 +2926,7 @@
             <w:rPr>
               <w:rFonts w:eastAsiaTheme="minorEastAsia"/>
               <w:noProof/>
-              <w:lang w:eastAsia="nl-NL"/>
+              <w:lang w:val="en-GB" w:eastAsia="nl-NL"/>
             </w:rPr>
           </w:pPr>
           <w:hyperlink w:anchor="_Toc124414205" w:history="1">
@@ -2793,6 +2942,7 @@
               <w:rPr>
                 <w:noProof/>
                 <w:webHidden/>
+                <w:lang w:val="en-GB"/>
               </w:rPr>
               <w:tab/>
             </w:r>
@@ -2800,6 +2950,7 @@
               <w:rPr>
                 <w:noProof/>
                 <w:webHidden/>
+                <w:lang w:val="en-GB"/>
               </w:rPr>
               <w:fldChar w:fldCharType="begin"/>
             </w:r>
@@ -2807,6 +2958,7 @@
               <w:rPr>
                 <w:noProof/>
                 <w:webHidden/>
+                <w:lang w:val="en-GB"/>
               </w:rPr>
               <w:instrText xml:space="preserve"> PAGEREF _Toc124414205 \h </w:instrText>
             </w:r>
@@ -2814,12 +2966,14 @@
               <w:rPr>
                 <w:noProof/>
                 <w:webHidden/>
-              </w:rPr>
-            </w:r>
-            <w:r>
-              <w:rPr>
-                <w:noProof/>
-                <w:webHidden/>
+                <w:lang w:val="en-GB"/>
+              </w:rPr>
+            </w:r>
+            <w:r>
+              <w:rPr>
+                <w:noProof/>
+                <w:webHidden/>
+                <w:lang w:val="en-GB"/>
               </w:rPr>
               <w:fldChar w:fldCharType="separate"/>
             </w:r>
@@ -2827,6 +2981,7 @@
               <w:rPr>
                 <w:noProof/>
                 <w:webHidden/>
+                <w:lang w:val="en-GB"/>
               </w:rPr>
               <w:t>10</w:t>
             </w:r>
@@ -2834,6 +2989,7 @@
               <w:rPr>
                 <w:noProof/>
                 <w:webHidden/>
+                <w:lang w:val="en-GB"/>
               </w:rPr>
               <w:fldChar w:fldCharType="end"/>
             </w:r>
@@ -2848,7 +3004,7 @@
             <w:rPr>
               <w:rFonts w:eastAsiaTheme="minorEastAsia"/>
               <w:noProof/>
-              <w:lang w:eastAsia="nl-NL"/>
+              <w:lang w:val="en-GB" w:eastAsia="nl-NL"/>
             </w:rPr>
           </w:pPr>
           <w:hyperlink w:anchor="_Toc124414206" w:history="1">
@@ -2864,6 +3020,7 @@
               <w:rPr>
                 <w:noProof/>
                 <w:webHidden/>
+                <w:lang w:val="en-GB"/>
               </w:rPr>
               <w:tab/>
             </w:r>
@@ -2871,6 +3028,7 @@
               <w:rPr>
                 <w:noProof/>
                 <w:webHidden/>
+                <w:lang w:val="en-GB"/>
               </w:rPr>
               <w:fldChar w:fldCharType="begin"/>
             </w:r>
@@ -2878,6 +3036,7 @@
               <w:rPr>
                 <w:noProof/>
                 <w:webHidden/>
+                <w:lang w:val="en-GB"/>
               </w:rPr>
               <w:instrText xml:space="preserve"> PAGEREF _Toc124414206 \h </w:instrText>
             </w:r>
@@ -2885,12 +3044,14 @@
               <w:rPr>
                 <w:noProof/>
                 <w:webHidden/>
-              </w:rPr>
-            </w:r>
-            <w:r>
-              <w:rPr>
-                <w:noProof/>
-                <w:webHidden/>
+                <w:lang w:val="en-GB"/>
+              </w:rPr>
+            </w:r>
+            <w:r>
+              <w:rPr>
+                <w:noProof/>
+                <w:webHidden/>
+                <w:lang w:val="en-GB"/>
               </w:rPr>
               <w:fldChar w:fldCharType="separate"/>
             </w:r>
@@ -2898,6 +3059,7 @@
               <w:rPr>
                 <w:noProof/>
                 <w:webHidden/>
+                <w:lang w:val="en-GB"/>
               </w:rPr>
               <w:t>10</w:t>
             </w:r>
@@ -2905,6 +3067,7 @@
               <w:rPr>
                 <w:noProof/>
                 <w:webHidden/>
+                <w:lang w:val="en-GB"/>
               </w:rPr>
               <w:fldChar w:fldCharType="end"/>
             </w:r>
@@ -2919,7 +3082,7 @@
             <w:rPr>
               <w:rFonts w:eastAsiaTheme="minorEastAsia"/>
               <w:noProof/>
-              <w:lang w:eastAsia="nl-NL"/>
+              <w:lang w:val="en-GB" w:eastAsia="nl-NL"/>
             </w:rPr>
           </w:pPr>
           <w:hyperlink w:anchor="_Toc124414207" w:history="1">
@@ -2935,6 +3098,7 @@
               <w:rPr>
                 <w:noProof/>
                 <w:webHidden/>
+                <w:lang w:val="en-GB"/>
               </w:rPr>
               <w:tab/>
             </w:r>
@@ -2942,6 +3106,7 @@
               <w:rPr>
                 <w:noProof/>
                 <w:webHidden/>
+                <w:lang w:val="en-GB"/>
               </w:rPr>
               <w:fldChar w:fldCharType="begin"/>
             </w:r>
@@ -2949,6 +3114,7 @@
               <w:rPr>
                 <w:noProof/>
                 <w:webHidden/>
+                <w:lang w:val="en-GB"/>
               </w:rPr>
               <w:instrText xml:space="preserve"> PAGEREF _Toc124414207 \h </w:instrText>
             </w:r>
@@ -2956,12 +3122,14 @@
               <w:rPr>
                 <w:noProof/>
                 <w:webHidden/>
-              </w:rPr>
-            </w:r>
-            <w:r>
-              <w:rPr>
-                <w:noProof/>
-                <w:webHidden/>
+                <w:lang w:val="en-GB"/>
+              </w:rPr>
+            </w:r>
+            <w:r>
+              <w:rPr>
+                <w:noProof/>
+                <w:webHidden/>
+                <w:lang w:val="en-GB"/>
               </w:rPr>
               <w:fldChar w:fldCharType="separate"/>
             </w:r>
@@ -2969,6 +3137,7 @@
               <w:rPr>
                 <w:noProof/>
                 <w:webHidden/>
+                <w:lang w:val="en-GB"/>
               </w:rPr>
               <w:t>10</w:t>
             </w:r>
@@ -2976,6 +3145,7 @@
               <w:rPr>
                 <w:noProof/>
                 <w:webHidden/>
+                <w:lang w:val="en-GB"/>
               </w:rPr>
               <w:fldChar w:fldCharType="end"/>
             </w:r>
@@ -2990,7 +3160,7 @@
             <w:rPr>
               <w:rFonts w:eastAsiaTheme="minorEastAsia"/>
               <w:noProof/>
-              <w:lang w:eastAsia="nl-NL"/>
+              <w:lang w:val="en-GB" w:eastAsia="nl-NL"/>
             </w:rPr>
           </w:pPr>
           <w:hyperlink w:anchor="_Toc124414208" w:history="1">
@@ -3006,6 +3176,7 @@
               <w:rPr>
                 <w:noProof/>
                 <w:webHidden/>
+                <w:lang w:val="en-GB"/>
               </w:rPr>
               <w:tab/>
             </w:r>
@@ -3013,6 +3184,7 @@
               <w:rPr>
                 <w:noProof/>
                 <w:webHidden/>
+                <w:lang w:val="en-GB"/>
               </w:rPr>
               <w:fldChar w:fldCharType="begin"/>
             </w:r>
@@ -3020,6 +3192,7 @@
               <w:rPr>
                 <w:noProof/>
                 <w:webHidden/>
+                <w:lang w:val="en-GB"/>
               </w:rPr>
               <w:instrText xml:space="preserve"> PAGEREF _Toc124414208 \h </w:instrText>
             </w:r>
@@ -3027,12 +3200,14 @@
               <w:rPr>
                 <w:noProof/>
                 <w:webHidden/>
-              </w:rPr>
-            </w:r>
-            <w:r>
-              <w:rPr>
-                <w:noProof/>
-                <w:webHidden/>
+                <w:lang w:val="en-GB"/>
+              </w:rPr>
+            </w:r>
+            <w:r>
+              <w:rPr>
+                <w:noProof/>
+                <w:webHidden/>
+                <w:lang w:val="en-GB"/>
               </w:rPr>
               <w:fldChar w:fldCharType="separate"/>
             </w:r>
@@ -3040,6 +3215,7 @@
               <w:rPr>
                 <w:noProof/>
                 <w:webHidden/>
+                <w:lang w:val="en-GB"/>
               </w:rPr>
               <w:t>10</w:t>
             </w:r>
@@ -3047,6 +3223,7 @@
               <w:rPr>
                 <w:noProof/>
                 <w:webHidden/>
+                <w:lang w:val="en-GB"/>
               </w:rPr>
               <w:fldChar w:fldCharType="end"/>
             </w:r>
@@ -3061,7 +3238,7 @@
             <w:rPr>
               <w:rFonts w:eastAsiaTheme="minorEastAsia"/>
               <w:noProof/>
-              <w:lang w:eastAsia="nl-NL"/>
+              <w:lang w:val="en-GB" w:eastAsia="nl-NL"/>
             </w:rPr>
           </w:pPr>
           <w:hyperlink w:anchor="_Toc124414209" w:history="1">
@@ -3077,6 +3254,7 @@
               <w:rPr>
                 <w:noProof/>
                 <w:webHidden/>
+                <w:lang w:val="en-GB"/>
               </w:rPr>
               <w:tab/>
             </w:r>
@@ -3084,6 +3262,7 @@
               <w:rPr>
                 <w:noProof/>
                 <w:webHidden/>
+                <w:lang w:val="en-GB"/>
               </w:rPr>
               <w:fldChar w:fldCharType="begin"/>
             </w:r>
@@ -3091,6 +3270,7 @@
               <w:rPr>
                 <w:noProof/>
                 <w:webHidden/>
+                <w:lang w:val="en-GB"/>
               </w:rPr>
               <w:instrText xml:space="preserve"> PAGEREF _Toc124414209 \h </w:instrText>
             </w:r>
@@ -3098,12 +3278,14 @@
               <w:rPr>
                 <w:noProof/>
                 <w:webHidden/>
-              </w:rPr>
-            </w:r>
-            <w:r>
-              <w:rPr>
-                <w:noProof/>
-                <w:webHidden/>
+                <w:lang w:val="en-GB"/>
+              </w:rPr>
+            </w:r>
+            <w:r>
+              <w:rPr>
+                <w:noProof/>
+                <w:webHidden/>
+                <w:lang w:val="en-GB"/>
               </w:rPr>
               <w:fldChar w:fldCharType="separate"/>
             </w:r>
@@ -3111,6 +3293,7 @@
               <w:rPr>
                 <w:noProof/>
                 <w:webHidden/>
+                <w:lang w:val="en-GB"/>
               </w:rPr>
               <w:t>11</w:t>
             </w:r>
@@ -3118,6 +3301,7 @@
               <w:rPr>
                 <w:noProof/>
                 <w:webHidden/>
+                <w:lang w:val="en-GB"/>
               </w:rPr>
               <w:fldChar w:fldCharType="end"/>
             </w:r>
@@ -3132,7 +3316,7 @@
             <w:rPr>
               <w:rFonts w:eastAsiaTheme="minorEastAsia"/>
               <w:noProof/>
-              <w:lang w:eastAsia="nl-NL"/>
+              <w:lang w:val="en-GB" w:eastAsia="nl-NL"/>
             </w:rPr>
           </w:pPr>
           <w:hyperlink w:anchor="_Toc124414210" w:history="1">
@@ -3148,6 +3332,7 @@
               <w:rPr>
                 <w:noProof/>
                 <w:webHidden/>
+                <w:lang w:val="en-GB"/>
               </w:rPr>
               <w:tab/>
             </w:r>
@@ -3155,6 +3340,7 @@
               <w:rPr>
                 <w:noProof/>
                 <w:webHidden/>
+                <w:lang w:val="en-GB"/>
               </w:rPr>
               <w:fldChar w:fldCharType="begin"/>
             </w:r>
@@ -3162,6 +3348,7 @@
               <w:rPr>
                 <w:noProof/>
                 <w:webHidden/>
+                <w:lang w:val="en-GB"/>
               </w:rPr>
               <w:instrText xml:space="preserve"> PAGEREF _Toc124414210 \h </w:instrText>
             </w:r>
@@ -3169,12 +3356,14 @@
               <w:rPr>
                 <w:noProof/>
                 <w:webHidden/>
-              </w:rPr>
-            </w:r>
-            <w:r>
-              <w:rPr>
-                <w:noProof/>
-                <w:webHidden/>
+                <w:lang w:val="en-GB"/>
+              </w:rPr>
+            </w:r>
+            <w:r>
+              <w:rPr>
+                <w:noProof/>
+                <w:webHidden/>
+                <w:lang w:val="en-GB"/>
               </w:rPr>
               <w:fldChar w:fldCharType="separate"/>
             </w:r>
@@ -3182,6 +3371,7 @@
               <w:rPr>
                 <w:noProof/>
                 <w:webHidden/>
+                <w:lang w:val="en-GB"/>
               </w:rPr>
               <w:t>11</w:t>
             </w:r>
@@ -3189,6 +3379,7 @@
               <w:rPr>
                 <w:noProof/>
                 <w:webHidden/>
+                <w:lang w:val="en-GB"/>
               </w:rPr>
               <w:fldChar w:fldCharType="end"/>
             </w:r>
@@ -3203,7 +3394,7 @@
             <w:rPr>
               <w:rFonts w:eastAsiaTheme="minorEastAsia"/>
               <w:noProof/>
-              <w:lang w:eastAsia="nl-NL"/>
+              <w:lang w:val="en-GB" w:eastAsia="nl-NL"/>
             </w:rPr>
           </w:pPr>
           <w:hyperlink w:anchor="_Toc124414211" w:history="1">
@@ -3219,6 +3410,7 @@
               <w:rPr>
                 <w:noProof/>
                 <w:webHidden/>
+                <w:lang w:val="en-GB"/>
               </w:rPr>
               <w:tab/>
             </w:r>
@@ -3226,6 +3418,7 @@
               <w:rPr>
                 <w:noProof/>
                 <w:webHidden/>
+                <w:lang w:val="en-GB"/>
               </w:rPr>
               <w:fldChar w:fldCharType="begin"/>
             </w:r>
@@ -3233,6 +3426,7 @@
               <w:rPr>
                 <w:noProof/>
                 <w:webHidden/>
+                <w:lang w:val="en-GB"/>
               </w:rPr>
               <w:instrText xml:space="preserve"> PAGEREF _Toc124414211 \h </w:instrText>
             </w:r>
@@ -3240,12 +3434,14 @@
               <w:rPr>
                 <w:noProof/>
                 <w:webHidden/>
-              </w:rPr>
-            </w:r>
-            <w:r>
-              <w:rPr>
-                <w:noProof/>
-                <w:webHidden/>
+                <w:lang w:val="en-GB"/>
+              </w:rPr>
+            </w:r>
+            <w:r>
+              <w:rPr>
+                <w:noProof/>
+                <w:webHidden/>
+                <w:lang w:val="en-GB"/>
               </w:rPr>
               <w:fldChar w:fldCharType="separate"/>
             </w:r>
@@ -3253,6 +3449,7 @@
               <w:rPr>
                 <w:noProof/>
                 <w:webHidden/>
+                <w:lang w:val="en-GB"/>
               </w:rPr>
               <w:t>12</w:t>
             </w:r>
@@ -3260,6 +3457,7 @@
               <w:rPr>
                 <w:noProof/>
                 <w:webHidden/>
+                <w:lang w:val="en-GB"/>
               </w:rPr>
               <w:fldChar w:fldCharType="end"/>
             </w:r>
@@ -3274,7 +3472,7 @@
             <w:rPr>
               <w:rFonts w:eastAsiaTheme="minorEastAsia"/>
               <w:noProof/>
-              <w:lang w:eastAsia="nl-NL"/>
+              <w:lang w:val="en-GB" w:eastAsia="nl-NL"/>
             </w:rPr>
           </w:pPr>
           <w:hyperlink w:anchor="_Toc124414212" w:history="1">
@@ -3290,6 +3488,7 @@
               <w:rPr>
                 <w:noProof/>
                 <w:webHidden/>
+                <w:lang w:val="en-GB"/>
               </w:rPr>
               <w:tab/>
             </w:r>
@@ -3297,6 +3496,7 @@
               <w:rPr>
                 <w:noProof/>
                 <w:webHidden/>
+                <w:lang w:val="en-GB"/>
               </w:rPr>
               <w:fldChar w:fldCharType="begin"/>
             </w:r>
@@ -3304,6 +3504,7 @@
               <w:rPr>
                 <w:noProof/>
                 <w:webHidden/>
+                <w:lang w:val="en-GB"/>
               </w:rPr>
               <w:instrText xml:space="preserve"> PAGEREF _Toc124414212 \h </w:instrText>
             </w:r>
@@ -3311,12 +3512,14 @@
               <w:rPr>
                 <w:noProof/>
                 <w:webHidden/>
-              </w:rPr>
-            </w:r>
-            <w:r>
-              <w:rPr>
-                <w:noProof/>
-                <w:webHidden/>
+                <w:lang w:val="en-GB"/>
+              </w:rPr>
+            </w:r>
+            <w:r>
+              <w:rPr>
+                <w:noProof/>
+                <w:webHidden/>
+                <w:lang w:val="en-GB"/>
               </w:rPr>
               <w:fldChar w:fldCharType="separate"/>
             </w:r>
@@ -3324,6 +3527,7 @@
               <w:rPr>
                 <w:noProof/>
                 <w:webHidden/>
+                <w:lang w:val="en-GB"/>
               </w:rPr>
               <w:t>13</w:t>
             </w:r>
@@ -3331,6 +3535,7 @@
               <w:rPr>
                 <w:noProof/>
                 <w:webHidden/>
+                <w:lang w:val="en-GB"/>
               </w:rPr>
               <w:fldChar w:fldCharType="end"/>
             </w:r>
@@ -3345,7 +3550,7 @@
             <w:rPr>
               <w:rFonts w:eastAsiaTheme="minorEastAsia"/>
               <w:noProof/>
-              <w:lang w:eastAsia="nl-NL"/>
+              <w:lang w:val="en-GB" w:eastAsia="nl-NL"/>
             </w:rPr>
           </w:pPr>
           <w:hyperlink w:anchor="_Toc124414213" w:history="1">
@@ -3353,6 +3558,7 @@
               <w:rPr>
                 <w:rStyle w:val="Hyperlink"/>
                 <w:noProof/>
+                <w:lang w:val="en-GB"/>
               </w:rPr>
               <w:t>2.6 CI/CD</w:t>
             </w:r>
@@ -3360,6 +3566,7 @@
               <w:rPr>
                 <w:noProof/>
                 <w:webHidden/>
+                <w:lang w:val="en-GB"/>
               </w:rPr>
               <w:tab/>
             </w:r>
@@ -3367,6 +3574,7 @@
               <w:rPr>
                 <w:noProof/>
                 <w:webHidden/>
+                <w:lang w:val="en-GB"/>
               </w:rPr>
               <w:fldChar w:fldCharType="begin"/>
             </w:r>
@@ -3374,6 +3582,7 @@
               <w:rPr>
                 <w:noProof/>
                 <w:webHidden/>
+                <w:lang w:val="en-GB"/>
               </w:rPr>
               <w:instrText xml:space="preserve"> PAGEREF _Toc124414213 \h </w:instrText>
             </w:r>
@@ -3381,12 +3590,14 @@
               <w:rPr>
                 <w:noProof/>
                 <w:webHidden/>
-              </w:rPr>
-            </w:r>
-            <w:r>
-              <w:rPr>
-                <w:noProof/>
-                <w:webHidden/>
+                <w:lang w:val="en-GB"/>
+              </w:rPr>
+            </w:r>
+            <w:r>
+              <w:rPr>
+                <w:noProof/>
+                <w:webHidden/>
+                <w:lang w:val="en-GB"/>
               </w:rPr>
               <w:fldChar w:fldCharType="separate"/>
             </w:r>
@@ -3394,6 +3605,7 @@
               <w:rPr>
                 <w:noProof/>
                 <w:webHidden/>
+                <w:lang w:val="en-GB"/>
               </w:rPr>
               <w:t>13</w:t>
             </w:r>
@@ -3401,6 +3613,7 @@
               <w:rPr>
                 <w:noProof/>
                 <w:webHidden/>
+                <w:lang w:val="en-GB"/>
               </w:rPr>
               <w:fldChar w:fldCharType="end"/>
             </w:r>
@@ -3415,7 +3628,7 @@
             <w:rPr>
               <w:rFonts w:eastAsiaTheme="minorEastAsia"/>
               <w:noProof/>
-              <w:lang w:eastAsia="nl-NL"/>
+              <w:lang w:val="en-GB" w:eastAsia="nl-NL"/>
             </w:rPr>
           </w:pPr>
           <w:hyperlink w:anchor="_Toc124414214" w:history="1">
@@ -3423,6 +3636,7 @@
               <w:rPr>
                 <w:rStyle w:val="Hyperlink"/>
                 <w:noProof/>
+                <w:lang w:val="en-GB"/>
               </w:rPr>
               <w:t>2.6.1 CI</w:t>
             </w:r>
@@ -3430,6 +3644,7 @@
               <w:rPr>
                 <w:noProof/>
                 <w:webHidden/>
+                <w:lang w:val="en-GB"/>
               </w:rPr>
               <w:tab/>
             </w:r>
@@ -3437,6 +3652,7 @@
               <w:rPr>
                 <w:noProof/>
                 <w:webHidden/>
+                <w:lang w:val="en-GB"/>
               </w:rPr>
               <w:fldChar w:fldCharType="begin"/>
             </w:r>
@@ -3444,6 +3660,7 @@
               <w:rPr>
                 <w:noProof/>
                 <w:webHidden/>
+                <w:lang w:val="en-GB"/>
               </w:rPr>
               <w:instrText xml:space="preserve"> PAGEREF _Toc124414214 \h </w:instrText>
             </w:r>
@@ -3451,12 +3668,14 @@
               <w:rPr>
                 <w:noProof/>
                 <w:webHidden/>
-              </w:rPr>
-            </w:r>
-            <w:r>
-              <w:rPr>
-                <w:noProof/>
-                <w:webHidden/>
+                <w:lang w:val="en-GB"/>
+              </w:rPr>
+            </w:r>
+            <w:r>
+              <w:rPr>
+                <w:noProof/>
+                <w:webHidden/>
+                <w:lang w:val="en-GB"/>
               </w:rPr>
               <w:fldChar w:fldCharType="separate"/>
             </w:r>
@@ -3464,6 +3683,7 @@
               <w:rPr>
                 <w:noProof/>
                 <w:webHidden/>
+                <w:lang w:val="en-GB"/>
               </w:rPr>
               <w:t>13</w:t>
             </w:r>
@@ -3471,6 +3691,7 @@
               <w:rPr>
                 <w:noProof/>
                 <w:webHidden/>
+                <w:lang w:val="en-GB"/>
               </w:rPr>
               <w:fldChar w:fldCharType="end"/>
             </w:r>
@@ -3485,7 +3706,7 @@
             <w:rPr>
               <w:rFonts w:eastAsiaTheme="minorEastAsia"/>
               <w:noProof/>
-              <w:lang w:eastAsia="nl-NL"/>
+              <w:lang w:val="en-GB" w:eastAsia="nl-NL"/>
             </w:rPr>
           </w:pPr>
           <w:hyperlink w:anchor="_Toc124414215" w:history="1">
@@ -3493,6 +3714,7 @@
               <w:rPr>
                 <w:rStyle w:val="Hyperlink"/>
                 <w:noProof/>
+                <w:lang w:val="en-GB"/>
               </w:rPr>
               <w:t>2.6.2 CD</w:t>
             </w:r>
@@ -3500,6 +3722,7 @@
               <w:rPr>
                 <w:noProof/>
                 <w:webHidden/>
+                <w:lang w:val="en-GB"/>
               </w:rPr>
               <w:tab/>
             </w:r>
@@ -3507,6 +3730,7 @@
               <w:rPr>
                 <w:noProof/>
                 <w:webHidden/>
+                <w:lang w:val="en-GB"/>
               </w:rPr>
               <w:fldChar w:fldCharType="begin"/>
             </w:r>
@@ -3514,6 +3738,7 @@
               <w:rPr>
                 <w:noProof/>
                 <w:webHidden/>
+                <w:lang w:val="en-GB"/>
               </w:rPr>
               <w:instrText xml:space="preserve"> PAGEREF _Toc124414215 \h </w:instrText>
             </w:r>
@@ -3521,12 +3746,14 @@
               <w:rPr>
                 <w:noProof/>
                 <w:webHidden/>
-              </w:rPr>
-            </w:r>
-            <w:r>
-              <w:rPr>
-                <w:noProof/>
-                <w:webHidden/>
+                <w:lang w:val="en-GB"/>
+              </w:rPr>
+            </w:r>
+            <w:r>
+              <w:rPr>
+                <w:noProof/>
+                <w:webHidden/>
+                <w:lang w:val="en-GB"/>
               </w:rPr>
               <w:fldChar w:fldCharType="separate"/>
             </w:r>
@@ -3534,6 +3761,7 @@
               <w:rPr>
                 <w:noProof/>
                 <w:webHidden/>
+                <w:lang w:val="en-GB"/>
               </w:rPr>
               <w:t>14</w:t>
             </w:r>
@@ -3541,6 +3769,7 @@
               <w:rPr>
                 <w:noProof/>
                 <w:webHidden/>
+                <w:lang w:val="en-GB"/>
               </w:rPr>
               <w:fldChar w:fldCharType="end"/>
             </w:r>
@@ -3555,7 +3784,7 @@
             <w:rPr>
               <w:rFonts w:eastAsiaTheme="minorEastAsia"/>
               <w:noProof/>
-              <w:lang w:eastAsia="nl-NL"/>
+              <w:lang w:val="en-GB" w:eastAsia="nl-NL"/>
             </w:rPr>
           </w:pPr>
           <w:hyperlink w:anchor="_Toc124414216" w:history="1">
@@ -3571,6 +3800,7 @@
               <w:rPr>
                 <w:noProof/>
                 <w:webHidden/>
+                <w:lang w:val="en-GB"/>
               </w:rPr>
               <w:tab/>
             </w:r>
@@ -3578,6 +3808,7 @@
               <w:rPr>
                 <w:noProof/>
                 <w:webHidden/>
+                <w:lang w:val="en-GB"/>
               </w:rPr>
               <w:fldChar w:fldCharType="begin"/>
             </w:r>
@@ -3585,6 +3816,7 @@
               <w:rPr>
                 <w:noProof/>
                 <w:webHidden/>
+                <w:lang w:val="en-GB"/>
               </w:rPr>
               <w:instrText xml:space="preserve"> PAGEREF _Toc124414216 \h </w:instrText>
             </w:r>
@@ -3592,12 +3824,14 @@
               <w:rPr>
                 <w:noProof/>
                 <w:webHidden/>
-              </w:rPr>
-            </w:r>
-            <w:r>
-              <w:rPr>
-                <w:noProof/>
-                <w:webHidden/>
+                <w:lang w:val="en-GB"/>
+              </w:rPr>
+            </w:r>
+            <w:r>
+              <w:rPr>
+                <w:noProof/>
+                <w:webHidden/>
+                <w:lang w:val="en-GB"/>
               </w:rPr>
               <w:fldChar w:fldCharType="separate"/>
             </w:r>
@@ -3605,6 +3839,7 @@
               <w:rPr>
                 <w:noProof/>
                 <w:webHidden/>
+                <w:lang w:val="en-GB"/>
               </w:rPr>
               <w:t>15</w:t>
             </w:r>
@@ -3612,6 +3847,7 @@
               <w:rPr>
                 <w:noProof/>
                 <w:webHidden/>
+                <w:lang w:val="en-GB"/>
               </w:rPr>
               <w:fldChar w:fldCharType="end"/>
             </w:r>
@@ -3626,7 +3862,7 @@
             <w:rPr>
               <w:rFonts w:eastAsiaTheme="minorEastAsia"/>
               <w:noProof/>
-              <w:lang w:eastAsia="nl-NL"/>
+              <w:lang w:val="en-GB" w:eastAsia="nl-NL"/>
             </w:rPr>
           </w:pPr>
           <w:hyperlink w:anchor="_Toc124414217" w:history="1">
@@ -3642,6 +3878,7 @@
               <w:rPr>
                 <w:noProof/>
                 <w:webHidden/>
+                <w:lang w:val="en-GB"/>
               </w:rPr>
               <w:tab/>
             </w:r>
@@ -3649,6 +3886,7 @@
               <w:rPr>
                 <w:noProof/>
                 <w:webHidden/>
+                <w:lang w:val="en-GB"/>
               </w:rPr>
               <w:fldChar w:fldCharType="begin"/>
             </w:r>
@@ -3656,6 +3894,7 @@
               <w:rPr>
                 <w:noProof/>
                 <w:webHidden/>
+                <w:lang w:val="en-GB"/>
               </w:rPr>
               <w:instrText xml:space="preserve"> PAGEREF _Toc124414217 \h </w:instrText>
             </w:r>
@@ -3663,12 +3902,14 @@
               <w:rPr>
                 <w:noProof/>
                 <w:webHidden/>
-              </w:rPr>
-            </w:r>
-            <w:r>
-              <w:rPr>
-                <w:noProof/>
-                <w:webHidden/>
+                <w:lang w:val="en-GB"/>
+              </w:rPr>
+            </w:r>
+            <w:r>
+              <w:rPr>
+                <w:noProof/>
+                <w:webHidden/>
+                <w:lang w:val="en-GB"/>
               </w:rPr>
               <w:fldChar w:fldCharType="separate"/>
             </w:r>
@@ -3676,6 +3917,7 @@
               <w:rPr>
                 <w:noProof/>
                 <w:webHidden/>
+                <w:lang w:val="en-GB"/>
               </w:rPr>
               <w:t>15</w:t>
             </w:r>
@@ -3683,6 +3925,7 @@
               <w:rPr>
                 <w:noProof/>
                 <w:webHidden/>
+                <w:lang w:val="en-GB"/>
               </w:rPr>
               <w:fldChar w:fldCharType="end"/>
             </w:r>
@@ -3697,7 +3940,7 @@
             <w:rPr>
               <w:rFonts w:eastAsiaTheme="minorEastAsia"/>
               <w:noProof/>
-              <w:lang w:eastAsia="nl-NL"/>
+              <w:lang w:val="en-GB" w:eastAsia="nl-NL"/>
             </w:rPr>
           </w:pPr>
           <w:hyperlink w:anchor="_Toc124414218" w:history="1">
@@ -3713,6 +3956,7 @@
               <w:rPr>
                 <w:noProof/>
                 <w:webHidden/>
+                <w:lang w:val="en-GB"/>
               </w:rPr>
               <w:tab/>
             </w:r>
@@ -3720,6 +3964,7 @@
               <w:rPr>
                 <w:noProof/>
                 <w:webHidden/>
+                <w:lang w:val="en-GB"/>
               </w:rPr>
               <w:fldChar w:fldCharType="begin"/>
             </w:r>
@@ -3727,6 +3972,7 @@
               <w:rPr>
                 <w:noProof/>
                 <w:webHidden/>
+                <w:lang w:val="en-GB"/>
               </w:rPr>
               <w:instrText xml:space="preserve"> PAGEREF _Toc124414218 \h </w:instrText>
             </w:r>
@@ -3734,12 +3980,14 @@
               <w:rPr>
                 <w:noProof/>
                 <w:webHidden/>
-              </w:rPr>
-            </w:r>
-            <w:r>
-              <w:rPr>
-                <w:noProof/>
-                <w:webHidden/>
+                <w:lang w:val="en-GB"/>
+              </w:rPr>
+            </w:r>
+            <w:r>
+              <w:rPr>
+                <w:noProof/>
+                <w:webHidden/>
+                <w:lang w:val="en-GB"/>
               </w:rPr>
               <w:fldChar w:fldCharType="separate"/>
             </w:r>
@@ -3747,6 +3995,7 @@
               <w:rPr>
                 <w:noProof/>
                 <w:webHidden/>
+                <w:lang w:val="en-GB"/>
               </w:rPr>
               <w:t>15</w:t>
             </w:r>
@@ -3754,6 +4003,7 @@
               <w:rPr>
                 <w:noProof/>
                 <w:webHidden/>
+                <w:lang w:val="en-GB"/>
               </w:rPr>
               <w:fldChar w:fldCharType="end"/>
             </w:r>
@@ -3768,7 +4018,7 @@
             <w:rPr>
               <w:rFonts w:eastAsiaTheme="minorEastAsia"/>
               <w:noProof/>
-              <w:lang w:eastAsia="nl-NL"/>
+              <w:lang w:val="en-GB" w:eastAsia="nl-NL"/>
             </w:rPr>
           </w:pPr>
           <w:hyperlink w:anchor="_Toc124414219" w:history="1">
@@ -3784,6 +4034,7 @@
               <w:rPr>
                 <w:noProof/>
                 <w:webHidden/>
+                <w:lang w:val="en-GB"/>
               </w:rPr>
               <w:tab/>
             </w:r>
@@ -3791,6 +4042,7 @@
               <w:rPr>
                 <w:noProof/>
                 <w:webHidden/>
+                <w:lang w:val="en-GB"/>
               </w:rPr>
               <w:fldChar w:fldCharType="begin"/>
             </w:r>
@@ -3798,6 +4050,7 @@
               <w:rPr>
                 <w:noProof/>
                 <w:webHidden/>
+                <w:lang w:val="en-GB"/>
               </w:rPr>
               <w:instrText xml:space="preserve"> PAGEREF _Toc124414219 \h </w:instrText>
             </w:r>
@@ -3805,12 +4058,14 @@
               <w:rPr>
                 <w:noProof/>
                 <w:webHidden/>
-              </w:rPr>
-            </w:r>
-            <w:r>
-              <w:rPr>
-                <w:noProof/>
-                <w:webHidden/>
+                <w:lang w:val="en-GB"/>
+              </w:rPr>
+            </w:r>
+            <w:r>
+              <w:rPr>
+                <w:noProof/>
+                <w:webHidden/>
+                <w:lang w:val="en-GB"/>
               </w:rPr>
               <w:fldChar w:fldCharType="separate"/>
             </w:r>
@@ -3818,6 +4073,7 @@
               <w:rPr>
                 <w:noProof/>
                 <w:webHidden/>
+                <w:lang w:val="en-GB"/>
               </w:rPr>
               <w:t>15</w:t>
             </w:r>
@@ -3825,6 +4081,7 @@
               <w:rPr>
                 <w:noProof/>
                 <w:webHidden/>
+                <w:lang w:val="en-GB"/>
               </w:rPr>
               <w:fldChar w:fldCharType="end"/>
             </w:r>
@@ -3839,7 +4096,7 @@
             <w:rPr>
               <w:rFonts w:eastAsiaTheme="minorEastAsia"/>
               <w:noProof/>
-              <w:lang w:eastAsia="nl-NL"/>
+              <w:lang w:val="en-GB" w:eastAsia="nl-NL"/>
             </w:rPr>
           </w:pPr>
           <w:hyperlink w:anchor="_Toc124414220" w:history="1">
@@ -3855,6 +4112,7 @@
               <w:rPr>
                 <w:noProof/>
                 <w:webHidden/>
+                <w:lang w:val="en-GB"/>
               </w:rPr>
               <w:tab/>
             </w:r>
@@ -3862,6 +4120,7 @@
               <w:rPr>
                 <w:noProof/>
                 <w:webHidden/>
+                <w:lang w:val="en-GB"/>
               </w:rPr>
               <w:fldChar w:fldCharType="begin"/>
             </w:r>
@@ -3869,6 +4128,7 @@
               <w:rPr>
                 <w:noProof/>
                 <w:webHidden/>
+                <w:lang w:val="en-GB"/>
               </w:rPr>
               <w:instrText xml:space="preserve"> PAGEREF _Toc124414220 \h </w:instrText>
             </w:r>
@@ -3876,12 +4136,14 @@
               <w:rPr>
                 <w:noProof/>
                 <w:webHidden/>
-              </w:rPr>
-            </w:r>
-            <w:r>
-              <w:rPr>
-                <w:noProof/>
-                <w:webHidden/>
+                <w:lang w:val="en-GB"/>
+              </w:rPr>
+            </w:r>
+            <w:r>
+              <w:rPr>
+                <w:noProof/>
+                <w:webHidden/>
+                <w:lang w:val="en-GB"/>
               </w:rPr>
               <w:fldChar w:fldCharType="separate"/>
             </w:r>
@@ -3889,6 +4151,7 @@
               <w:rPr>
                 <w:noProof/>
                 <w:webHidden/>
+                <w:lang w:val="en-GB"/>
               </w:rPr>
               <w:t>15</w:t>
             </w:r>
@@ -3896,6 +4159,7 @@
               <w:rPr>
                 <w:noProof/>
                 <w:webHidden/>
+                <w:lang w:val="en-GB"/>
               </w:rPr>
               <w:fldChar w:fldCharType="end"/>
             </w:r>
@@ -3910,7 +4174,7 @@
             <w:rPr>
               <w:rFonts w:eastAsiaTheme="minorEastAsia"/>
               <w:noProof/>
-              <w:lang w:eastAsia="nl-NL"/>
+              <w:lang w:val="en-GB" w:eastAsia="nl-NL"/>
             </w:rPr>
           </w:pPr>
           <w:hyperlink w:anchor="_Toc124414221" w:history="1">
@@ -3926,6 +4190,7 @@
               <w:rPr>
                 <w:noProof/>
                 <w:webHidden/>
+                <w:lang w:val="en-GB"/>
               </w:rPr>
               <w:tab/>
             </w:r>
@@ -3933,6 +4198,7 @@
               <w:rPr>
                 <w:noProof/>
                 <w:webHidden/>
+                <w:lang w:val="en-GB"/>
               </w:rPr>
               <w:fldChar w:fldCharType="begin"/>
             </w:r>
@@ -3940,6 +4206,7 @@
               <w:rPr>
                 <w:noProof/>
                 <w:webHidden/>
+                <w:lang w:val="en-GB"/>
               </w:rPr>
               <w:instrText xml:space="preserve"> PAGEREF _Toc124414221 \h </w:instrText>
             </w:r>
@@ -3947,12 +4214,14 @@
               <w:rPr>
                 <w:noProof/>
                 <w:webHidden/>
-              </w:rPr>
-            </w:r>
-            <w:r>
-              <w:rPr>
-                <w:noProof/>
-                <w:webHidden/>
+                <w:lang w:val="en-GB"/>
+              </w:rPr>
+            </w:r>
+            <w:r>
+              <w:rPr>
+                <w:noProof/>
+                <w:webHidden/>
+                <w:lang w:val="en-GB"/>
               </w:rPr>
               <w:fldChar w:fldCharType="separate"/>
             </w:r>
@@ -3960,6 +4229,7 @@
               <w:rPr>
                 <w:noProof/>
                 <w:webHidden/>
+                <w:lang w:val="en-GB"/>
               </w:rPr>
               <w:t>16</w:t>
             </w:r>
@@ -3967,6 +4237,7 @@
               <w:rPr>
                 <w:noProof/>
                 <w:webHidden/>
+                <w:lang w:val="en-GB"/>
               </w:rPr>
               <w:fldChar w:fldCharType="end"/>
             </w:r>
@@ -3981,7 +4252,7 @@
             <w:rPr>
               <w:rFonts w:eastAsiaTheme="minorEastAsia"/>
               <w:noProof/>
-              <w:lang w:eastAsia="nl-NL"/>
+              <w:lang w:val="en-GB" w:eastAsia="nl-NL"/>
             </w:rPr>
           </w:pPr>
           <w:hyperlink w:anchor="_Toc124414222" w:history="1">
@@ -3997,6 +4268,7 @@
               <w:rPr>
                 <w:noProof/>
                 <w:webHidden/>
+                <w:lang w:val="en-GB"/>
               </w:rPr>
               <w:tab/>
             </w:r>
@@ -4004,6 +4276,7 @@
               <w:rPr>
                 <w:noProof/>
                 <w:webHidden/>
+                <w:lang w:val="en-GB"/>
               </w:rPr>
               <w:fldChar w:fldCharType="begin"/>
             </w:r>
@@ -4011,6 +4284,7 @@
               <w:rPr>
                 <w:noProof/>
                 <w:webHidden/>
+                <w:lang w:val="en-GB"/>
               </w:rPr>
               <w:instrText xml:space="preserve"> PAGEREF _Toc124414222 \h </w:instrText>
             </w:r>
@@ -4018,12 +4292,14 @@
               <w:rPr>
                 <w:noProof/>
                 <w:webHidden/>
-              </w:rPr>
-            </w:r>
-            <w:r>
-              <w:rPr>
-                <w:noProof/>
-                <w:webHidden/>
+                <w:lang w:val="en-GB"/>
+              </w:rPr>
+            </w:r>
+            <w:r>
+              <w:rPr>
+                <w:noProof/>
+                <w:webHidden/>
+                <w:lang w:val="en-GB"/>
               </w:rPr>
               <w:fldChar w:fldCharType="separate"/>
             </w:r>
@@ -4031,6 +4307,7 @@
               <w:rPr>
                 <w:noProof/>
                 <w:webHidden/>
+                <w:lang w:val="en-GB"/>
               </w:rPr>
               <w:t>16</w:t>
             </w:r>
@@ -4038,6 +4315,7 @@
               <w:rPr>
                 <w:noProof/>
                 <w:webHidden/>
+                <w:lang w:val="en-GB"/>
               </w:rPr>
               <w:fldChar w:fldCharType="end"/>
             </w:r>
@@ -4052,7 +4330,7 @@
             <w:rPr>
               <w:rFonts w:eastAsiaTheme="minorEastAsia"/>
               <w:noProof/>
-              <w:lang w:eastAsia="nl-NL"/>
+              <w:lang w:val="en-GB" w:eastAsia="nl-NL"/>
             </w:rPr>
           </w:pPr>
           <w:hyperlink w:anchor="_Toc124414223" w:history="1">
@@ -4068,6 +4346,7 @@
               <w:rPr>
                 <w:noProof/>
                 <w:webHidden/>
+                <w:lang w:val="en-GB"/>
               </w:rPr>
               <w:tab/>
             </w:r>
@@ -4075,6 +4354,7 @@
               <w:rPr>
                 <w:noProof/>
                 <w:webHidden/>
+                <w:lang w:val="en-GB"/>
               </w:rPr>
               <w:fldChar w:fldCharType="begin"/>
             </w:r>
@@ -4082,6 +4362,7 @@
               <w:rPr>
                 <w:noProof/>
                 <w:webHidden/>
+                <w:lang w:val="en-GB"/>
               </w:rPr>
               <w:instrText xml:space="preserve"> PAGEREF _Toc124414223 \h </w:instrText>
             </w:r>
@@ -4089,12 +4370,14 @@
               <w:rPr>
                 <w:noProof/>
                 <w:webHidden/>
-              </w:rPr>
-            </w:r>
-            <w:r>
-              <w:rPr>
-                <w:noProof/>
-                <w:webHidden/>
+                <w:lang w:val="en-GB"/>
+              </w:rPr>
+            </w:r>
+            <w:r>
+              <w:rPr>
+                <w:noProof/>
+                <w:webHidden/>
+                <w:lang w:val="en-GB"/>
               </w:rPr>
               <w:fldChar w:fldCharType="separate"/>
             </w:r>
@@ -4102,6 +4385,7 @@
               <w:rPr>
                 <w:noProof/>
                 <w:webHidden/>
+                <w:lang w:val="en-GB"/>
               </w:rPr>
               <w:t>17</w:t>
             </w:r>
@@ -4109,6 +4393,7 @@
               <w:rPr>
                 <w:noProof/>
                 <w:webHidden/>
+                <w:lang w:val="en-GB"/>
               </w:rPr>
               <w:fldChar w:fldCharType="end"/>
             </w:r>
@@ -4123,7 +4408,7 @@
             <w:rPr>
               <w:rFonts w:eastAsiaTheme="minorEastAsia"/>
               <w:noProof/>
-              <w:lang w:eastAsia="nl-NL"/>
+              <w:lang w:val="en-GB" w:eastAsia="nl-NL"/>
             </w:rPr>
           </w:pPr>
           <w:hyperlink w:anchor="_Toc124414224" w:history="1">
@@ -4139,6 +4424,7 @@
               <w:rPr>
                 <w:noProof/>
                 <w:webHidden/>
+                <w:lang w:val="en-GB"/>
               </w:rPr>
               <w:tab/>
             </w:r>
@@ -4146,6 +4432,7 @@
               <w:rPr>
                 <w:noProof/>
                 <w:webHidden/>
+                <w:lang w:val="en-GB"/>
               </w:rPr>
               <w:fldChar w:fldCharType="begin"/>
             </w:r>
@@ -4153,6 +4440,7 @@
               <w:rPr>
                 <w:noProof/>
                 <w:webHidden/>
+                <w:lang w:val="en-GB"/>
               </w:rPr>
               <w:instrText xml:space="preserve"> PAGEREF _Toc124414224 \h </w:instrText>
             </w:r>
@@ -4160,12 +4448,14 @@
               <w:rPr>
                 <w:noProof/>
                 <w:webHidden/>
-              </w:rPr>
-            </w:r>
-            <w:r>
-              <w:rPr>
-                <w:noProof/>
-                <w:webHidden/>
+                <w:lang w:val="en-GB"/>
+              </w:rPr>
+            </w:r>
+            <w:r>
+              <w:rPr>
+                <w:noProof/>
+                <w:webHidden/>
+                <w:lang w:val="en-GB"/>
               </w:rPr>
               <w:fldChar w:fldCharType="separate"/>
             </w:r>
@@ -4173,6 +4463,7 @@
               <w:rPr>
                 <w:noProof/>
                 <w:webHidden/>
+                <w:lang w:val="en-GB"/>
               </w:rPr>
               <w:t>18</w:t>
             </w:r>
@@ -4180,6 +4471,7 @@
               <w:rPr>
                 <w:noProof/>
                 <w:webHidden/>
+                <w:lang w:val="en-GB"/>
               </w:rPr>
               <w:fldChar w:fldCharType="end"/>
             </w:r>
@@ -4194,7 +4486,7 @@
             <w:rPr>
               <w:rFonts w:eastAsiaTheme="minorEastAsia"/>
               <w:noProof/>
-              <w:lang w:eastAsia="nl-NL"/>
+              <w:lang w:val="en-GB" w:eastAsia="nl-NL"/>
             </w:rPr>
           </w:pPr>
           <w:hyperlink w:anchor="_Toc124414225" w:history="1">
@@ -4210,6 +4502,7 @@
               <w:rPr>
                 <w:noProof/>
                 <w:webHidden/>
+                <w:lang w:val="en-GB"/>
               </w:rPr>
               <w:tab/>
             </w:r>
@@ -4217,6 +4510,7 @@
               <w:rPr>
                 <w:noProof/>
                 <w:webHidden/>
+                <w:lang w:val="en-GB"/>
               </w:rPr>
               <w:fldChar w:fldCharType="begin"/>
             </w:r>
@@ -4224,6 +4518,7 @@
               <w:rPr>
                 <w:noProof/>
                 <w:webHidden/>
+                <w:lang w:val="en-GB"/>
               </w:rPr>
               <w:instrText xml:space="preserve"> PAGEREF _Toc124414225 \h </w:instrText>
             </w:r>
@@ -4231,12 +4526,14 @@
               <w:rPr>
                 <w:noProof/>
                 <w:webHidden/>
-              </w:rPr>
-            </w:r>
-            <w:r>
-              <w:rPr>
-                <w:noProof/>
-                <w:webHidden/>
+                <w:lang w:val="en-GB"/>
+              </w:rPr>
+            </w:r>
+            <w:r>
+              <w:rPr>
+                <w:noProof/>
+                <w:webHidden/>
+                <w:lang w:val="en-GB"/>
               </w:rPr>
               <w:fldChar w:fldCharType="separate"/>
             </w:r>
@@ -4244,6 +4541,7 @@
               <w:rPr>
                 <w:noProof/>
                 <w:webHidden/>
+                <w:lang w:val="en-GB"/>
               </w:rPr>
               <w:t>18</w:t>
             </w:r>
@@ -4251,6 +4549,7 @@
               <w:rPr>
                 <w:noProof/>
                 <w:webHidden/>
+                <w:lang w:val="en-GB"/>
               </w:rPr>
               <w:fldChar w:fldCharType="end"/>
             </w:r>
@@ -4265,7 +4564,7 @@
             <w:rPr>
               <w:rFonts w:eastAsiaTheme="minorEastAsia"/>
               <w:noProof/>
-              <w:lang w:eastAsia="nl-NL"/>
+              <w:lang w:val="en-GB" w:eastAsia="nl-NL"/>
             </w:rPr>
           </w:pPr>
           <w:hyperlink w:anchor="_Toc124414226" w:history="1">
@@ -4281,6 +4580,7 @@
               <w:rPr>
                 <w:noProof/>
                 <w:webHidden/>
+                <w:lang w:val="en-GB"/>
               </w:rPr>
               <w:tab/>
             </w:r>
@@ -4288,6 +4588,7 @@
               <w:rPr>
                 <w:noProof/>
                 <w:webHidden/>
+                <w:lang w:val="en-GB"/>
               </w:rPr>
               <w:fldChar w:fldCharType="begin"/>
             </w:r>
@@ -4295,6 +4596,7 @@
               <w:rPr>
                 <w:noProof/>
                 <w:webHidden/>
+                <w:lang w:val="en-GB"/>
               </w:rPr>
               <w:instrText xml:space="preserve"> PAGEREF _Toc124414226 \h </w:instrText>
             </w:r>
@@ -4302,12 +4604,14 @@
               <w:rPr>
                 <w:noProof/>
                 <w:webHidden/>
-              </w:rPr>
-            </w:r>
-            <w:r>
-              <w:rPr>
-                <w:noProof/>
-                <w:webHidden/>
+                <w:lang w:val="en-GB"/>
+              </w:rPr>
+            </w:r>
+            <w:r>
+              <w:rPr>
+                <w:noProof/>
+                <w:webHidden/>
+                <w:lang w:val="en-GB"/>
               </w:rPr>
               <w:fldChar w:fldCharType="separate"/>
             </w:r>
@@ -4315,6 +4619,7 @@
               <w:rPr>
                 <w:noProof/>
                 <w:webHidden/>
+                <w:lang w:val="en-GB"/>
               </w:rPr>
               <w:t>18</w:t>
             </w:r>
@@ -4322,6 +4627,7 @@
               <w:rPr>
                 <w:noProof/>
                 <w:webHidden/>
+                <w:lang w:val="en-GB"/>
               </w:rPr>
               <w:fldChar w:fldCharType="end"/>
             </w:r>
@@ -7385,13 +7691,7 @@
         <w:rPr>
           <w:lang w:val="en-GB"/>
         </w:rPr>
-        <w:t xml:space="preserve"> pag</w:t>
-      </w:r>
-      <w:r>
-        <w:rPr>
-          <w:lang w:val="en-GB"/>
-        </w:rPr>
-        <w:t>e 5</w:t>
+        <w:t xml:space="preserve"> page 5</w:t>
       </w:r>
     </w:p>
     <w:p>
@@ -7608,6 +7908,8 @@
           <w:lang w:val="en-GB"/>
         </w:rPr>
       </w:pPr>
+      <w:bookmarkStart w:id="31" w:name="_2.2.7_software_tests"/>
+      <w:bookmarkEnd w:id="31"/>
       <w:r>
         <w:rPr>
           <w:lang w:val="en-GB"/>
@@ -7681,16 +7983,16 @@
           <w:lang w:val="en-GB"/>
         </w:rPr>
       </w:pPr>
-      <w:bookmarkStart w:id="31" w:name="_2.3_Software_design"/>
-      <w:bookmarkStart w:id="32" w:name="_Toc124414209"/>
-      <w:bookmarkEnd w:id="31"/>
+      <w:bookmarkStart w:id="32" w:name="_2.3_Software_design"/>
+      <w:bookmarkStart w:id="33" w:name="_Toc124414209"/>
+      <w:bookmarkEnd w:id="32"/>
       <w:r>
         <w:rPr>
           <w:lang w:val="en-GB"/>
         </w:rPr>
         <w:t>2.3 Software design</w:t>
       </w:r>
-      <w:bookmarkEnd w:id="32"/>
+      <w:bookmarkEnd w:id="33"/>
     </w:p>
     <w:p>
       <w:pPr>
@@ -7755,11 +8057,11 @@
           <w:lang w:val="en-GB"/>
         </w:rPr>
       </w:pPr>
-      <w:bookmarkStart w:id="33" w:name="_UX_design"/>
-      <w:bookmarkStart w:id="34" w:name="_2.4_UX_design"/>
-      <w:bookmarkStart w:id="35" w:name="_Toc124414210"/>
-      <w:bookmarkEnd w:id="33"/>
+      <w:bookmarkStart w:id="34" w:name="_UX_design"/>
+      <w:bookmarkStart w:id="35" w:name="_2.4_UX_design"/>
+      <w:bookmarkStart w:id="36" w:name="_Toc124414210"/>
       <w:bookmarkEnd w:id="34"/>
+      <w:bookmarkEnd w:id="35"/>
       <w:r>
         <w:rPr>
           <w:lang w:val="en-GB"/>
@@ -7784,7 +8086,7 @@
         </w:rPr>
         <w:t>UX design</w:t>
       </w:r>
-      <w:bookmarkEnd w:id="35"/>
+      <w:bookmarkEnd w:id="36"/>
     </w:p>
     <w:p>
       <w:pPr>
@@ -7940,16 +8242,16 @@
           <w:lang w:val="en-GB"/>
         </w:rPr>
       </w:pPr>
-      <w:bookmarkStart w:id="36" w:name="_2.5_ORM"/>
-      <w:bookmarkStart w:id="37" w:name="_Toc124414211"/>
-      <w:bookmarkEnd w:id="36"/>
+      <w:bookmarkStart w:id="37" w:name="_2.5_ORM"/>
+      <w:bookmarkStart w:id="38" w:name="_Toc124414211"/>
+      <w:bookmarkEnd w:id="37"/>
       <w:r>
         <w:rPr>
           <w:lang w:val="en-GB"/>
         </w:rPr>
         <w:t>2.5 ORM</w:t>
       </w:r>
-      <w:bookmarkEnd w:id="37"/>
+      <w:bookmarkEnd w:id="38"/>
     </w:p>
     <w:p>
       <w:pPr>
@@ -8175,16 +8477,16 @@
           <w:lang w:val="en-GB"/>
         </w:rPr>
       </w:pPr>
-      <w:bookmarkStart w:id="38" w:name="_2.5_Quality_assurance"/>
-      <w:bookmarkStart w:id="39" w:name="_Toc124414212"/>
-      <w:bookmarkEnd w:id="38"/>
+      <w:bookmarkStart w:id="39" w:name="_2.5_Quality_assurance"/>
+      <w:bookmarkStart w:id="40" w:name="_Toc124414212"/>
+      <w:bookmarkEnd w:id="39"/>
       <w:r>
         <w:rPr>
           <w:lang w:val="en-GB"/>
         </w:rPr>
         <w:t>2.5 Quality assurance</w:t>
       </w:r>
-      <w:bookmarkEnd w:id="39"/>
+      <w:bookmarkEnd w:id="40"/>
     </w:p>
     <w:p>
       <w:pPr>
@@ -8252,17 +8554,23 @@
     <w:p>
       <w:pPr>
         <w:pStyle w:val="Kop2"/>
-      </w:pPr>
-      <w:bookmarkStart w:id="40" w:name="_2.6_CI/CD_(wip)"/>
-      <w:bookmarkStart w:id="41" w:name="_Toc124414213"/>
-      <w:bookmarkStart w:id="42" w:name="_2.6_CI/CD"/>
-      <w:bookmarkEnd w:id="40"/>
-      <w:bookmarkEnd w:id="42"/>
-      <w:r>
+        <w:rPr>
+          <w:lang w:val="en-GB"/>
+        </w:rPr>
+      </w:pPr>
+      <w:bookmarkStart w:id="41" w:name="_2.6_CI/CD_(wip)"/>
+      <w:bookmarkStart w:id="42" w:name="_Toc124414213"/>
+      <w:bookmarkStart w:id="43" w:name="_2.6_CI/CD"/>
+      <w:bookmarkEnd w:id="41"/>
+      <w:bookmarkEnd w:id="43"/>
+      <w:r>
+        <w:rPr>
+          <w:lang w:val="en-GB"/>
+        </w:rPr>
         <w:lastRenderedPageBreak/>
         <w:t>2.6 CI/CD</w:t>
       </w:r>
-      <w:bookmarkEnd w:id="41"/>
+      <w:bookmarkEnd w:id="42"/>
     </w:p>
     <w:p>
       <w:pPr>
@@ -8272,13 +8580,17 @@
           <w:color w:val="auto"/>
           <w:sz w:val="22"/>
           <w:szCs w:val="22"/>
-        </w:rPr>
-      </w:pPr>
-      <w:bookmarkStart w:id="43" w:name="_Toc124414214"/>
-      <w:r>
+          <w:lang w:val="en-GB"/>
+        </w:rPr>
+      </w:pPr>
+      <w:bookmarkStart w:id="44" w:name="_Toc124414214"/>
+      <w:r>
+        <w:rPr>
+          <w:lang w:val="en-GB"/>
+        </w:rPr>
         <w:t>2.6.1 CI</w:t>
       </w:r>
-      <w:bookmarkEnd w:id="43"/>
+      <w:bookmarkEnd w:id="44"/>
     </w:p>
     <w:p>
       <w:pPr>
@@ -8499,12 +8811,18 @@
     <w:p>
       <w:pPr>
         <w:pStyle w:val="Kop3"/>
-      </w:pPr>
-      <w:bookmarkStart w:id="44" w:name="_Toc124414215"/>
-      <w:r>
+        <w:rPr>
+          <w:lang w:val="en-GB"/>
+        </w:rPr>
+      </w:pPr>
+      <w:bookmarkStart w:id="45" w:name="_Toc124414215"/>
+      <w:r>
+        <w:rPr>
+          <w:lang w:val="en-GB"/>
+        </w:rPr>
         <w:t>2.6.2 CD</w:t>
       </w:r>
-      <w:bookmarkEnd w:id="44"/>
+      <w:bookmarkEnd w:id="45"/>
     </w:p>
     <w:p>
       <w:pPr>
@@ -8626,14 +8944,7 @@
             <w:rStyle w:val="Hyperlink"/>
             <w:lang w:val="en-GB"/>
           </w:rPr>
-          <w:t>F</w:t>
-        </w:r>
-        <w:r>
-          <w:rPr>
-            <w:rStyle w:val="Hyperlink"/>
-            <w:lang w:val="en-GB"/>
-          </w:rPr>
-          <w:t>ront-end C</w:t>
+          <w:t>Front-end C</w:t>
         </w:r>
         <w:r>
           <w:rPr>
@@ -8699,9 +9010,9 @@
           <w:lang w:val="en-GB"/>
         </w:rPr>
       </w:pPr>
-      <w:bookmarkStart w:id="45" w:name="_Group_project"/>
-      <w:bookmarkStart w:id="46" w:name="_Toc124414216"/>
-      <w:bookmarkEnd w:id="45"/>
+      <w:bookmarkStart w:id="46" w:name="_Group_project"/>
+      <w:bookmarkStart w:id="47" w:name="_Toc124414216"/>
+      <w:bookmarkEnd w:id="46"/>
       <w:r>
         <w:rPr>
           <w:lang w:val="en-GB"/>
@@ -8709,7 +9020,7 @@
         <w:lastRenderedPageBreak/>
         <w:t>Group project</w:t>
       </w:r>
-      <w:bookmarkEnd w:id="46"/>
+      <w:bookmarkEnd w:id="47"/>
     </w:p>
     <w:p>
       <w:pPr>
@@ -8718,14 +9029,14 @@
           <w:lang w:val="en-GB"/>
         </w:rPr>
       </w:pPr>
-      <w:bookmarkStart w:id="47" w:name="_Toc124414217"/>
+      <w:bookmarkStart w:id="48" w:name="_Toc124414217"/>
       <w:r>
         <w:rPr>
           <w:lang w:val="en-GB"/>
         </w:rPr>
         <w:t>3.1 Description</w:t>
       </w:r>
-      <w:bookmarkEnd w:id="47"/>
+      <w:bookmarkEnd w:id="48"/>
     </w:p>
     <w:p>
       <w:pPr>
@@ -8734,14 +9045,14 @@
           <w:lang w:val="en-GB"/>
         </w:rPr>
       </w:pPr>
-      <w:bookmarkStart w:id="48" w:name="_Toc124414218"/>
+      <w:bookmarkStart w:id="49" w:name="_Toc124414218"/>
       <w:r>
         <w:rPr>
           <w:lang w:val="en-GB"/>
         </w:rPr>
         <w:t>3.1.1 About World of content</w:t>
       </w:r>
-      <w:bookmarkEnd w:id="48"/>
+      <w:bookmarkEnd w:id="49"/>
     </w:p>
     <w:p>
       <w:pPr>
@@ -8794,14 +9105,14 @@
           <w:lang w:val="en-GB"/>
         </w:rPr>
       </w:pPr>
-      <w:bookmarkStart w:id="49" w:name="_Toc124414219"/>
+      <w:bookmarkStart w:id="50" w:name="_Toc124414219"/>
       <w:r>
         <w:rPr>
           <w:lang w:val="en-GB"/>
         </w:rPr>
         <w:t>3.1.2 Assignment</w:t>
       </w:r>
-      <w:bookmarkEnd w:id="49"/>
+      <w:bookmarkEnd w:id="50"/>
     </w:p>
     <w:p>
       <w:pPr>
@@ -8902,14 +9213,14 @@
           <w:lang w:val="en-GB"/>
         </w:rPr>
       </w:pPr>
-      <w:bookmarkStart w:id="50" w:name="_Toc124414220"/>
+      <w:bookmarkStart w:id="51" w:name="_Toc124414220"/>
       <w:r>
         <w:rPr>
           <w:lang w:val="en-GB"/>
         </w:rPr>
         <w:t>3.2 Workflow</w:t>
       </w:r>
-      <w:bookmarkEnd w:id="50"/>
+      <w:bookmarkEnd w:id="51"/>
     </w:p>
     <w:p>
       <w:pPr>
@@ -8988,16 +9299,16 @@
           <w:lang w:val="en-GB"/>
         </w:rPr>
       </w:pPr>
-      <w:bookmarkStart w:id="51" w:name="_3.3_Software_design"/>
-      <w:bookmarkStart w:id="52" w:name="_Toc124414221"/>
-      <w:bookmarkEnd w:id="51"/>
+      <w:bookmarkStart w:id="52" w:name="_3.3_Software_design"/>
+      <w:bookmarkStart w:id="53" w:name="_Toc124414221"/>
+      <w:bookmarkEnd w:id="52"/>
       <w:r>
         <w:rPr>
           <w:lang w:val="en-GB"/>
         </w:rPr>
         <w:t>3.3 Software design</w:t>
       </w:r>
-      <w:bookmarkEnd w:id="52"/>
+      <w:bookmarkEnd w:id="53"/>
     </w:p>
     <w:p>
       <w:pPr>
@@ -9105,16 +9416,16 @@
           <w:lang w:val="en-GB"/>
         </w:rPr>
       </w:pPr>
-      <w:bookmarkStart w:id="53" w:name="_3.4_UX_design"/>
-      <w:bookmarkStart w:id="54" w:name="_Toc124414222"/>
-      <w:bookmarkEnd w:id="53"/>
+      <w:bookmarkStart w:id="54" w:name="_3.4_UX_design"/>
+      <w:bookmarkStart w:id="55" w:name="_Toc124414222"/>
+      <w:bookmarkEnd w:id="54"/>
       <w:r>
         <w:rPr>
           <w:lang w:val="en-GB"/>
         </w:rPr>
         <w:t>3.4 UX design</w:t>
       </w:r>
-      <w:bookmarkEnd w:id="54"/>
+      <w:bookmarkEnd w:id="55"/>
     </w:p>
     <w:p>
       <w:pPr>
@@ -9248,16 +9559,16 @@
           <w:lang w:val="en-GB"/>
         </w:rPr>
       </w:pPr>
-      <w:bookmarkStart w:id="55" w:name="_3.5_My_contribution"/>
-      <w:bookmarkStart w:id="56" w:name="_Toc124414223"/>
-      <w:bookmarkEnd w:id="55"/>
+      <w:bookmarkStart w:id="56" w:name="_3.5_My_contribution"/>
+      <w:bookmarkStart w:id="57" w:name="_Toc124414223"/>
+      <w:bookmarkEnd w:id="56"/>
       <w:r>
         <w:rPr>
           <w:lang w:val="en-GB"/>
         </w:rPr>
         <w:t>3.5 My contribution</w:t>
       </w:r>
-      <w:bookmarkEnd w:id="56"/>
+      <w:bookmarkEnd w:id="57"/>
     </w:p>
     <w:p>
       <w:pPr>
@@ -9379,9 +9690,9 @@
           <w:lang w:val="en-GB"/>
         </w:rPr>
       </w:pPr>
-      <w:bookmarkStart w:id="57" w:name="_Reflection"/>
-      <w:bookmarkStart w:id="58" w:name="_Toc124414224"/>
-      <w:bookmarkEnd w:id="57"/>
+      <w:bookmarkStart w:id="58" w:name="_Reflection"/>
+      <w:bookmarkStart w:id="59" w:name="_Toc124414224"/>
+      <w:bookmarkEnd w:id="58"/>
       <w:r>
         <w:rPr>
           <w:lang w:val="en-GB"/>
@@ -9389,7 +9700,7 @@
         <w:lastRenderedPageBreak/>
         <w:t>Reflection</w:t>
       </w:r>
-      <w:bookmarkEnd w:id="58"/>
+      <w:bookmarkEnd w:id="59"/>
     </w:p>
     <w:p>
       <w:pPr>
@@ -9405,16 +9716,16 @@
           <w:lang w:val="en-GB"/>
         </w:rPr>
       </w:pPr>
-      <w:bookmarkStart w:id="59" w:name="_4.1_What_I’m"/>
-      <w:bookmarkStart w:id="60" w:name="_Toc124414225"/>
-      <w:bookmarkEnd w:id="59"/>
+      <w:bookmarkStart w:id="60" w:name="_4.1_What_I’m"/>
+      <w:bookmarkStart w:id="61" w:name="_Toc124414225"/>
+      <w:bookmarkEnd w:id="60"/>
       <w:r>
         <w:rPr>
           <w:lang w:val="en-GB"/>
         </w:rPr>
         <w:t>4.1 What I’m proud of</w:t>
       </w:r>
-      <w:bookmarkEnd w:id="60"/>
+      <w:bookmarkEnd w:id="61"/>
     </w:p>
     <w:p>
       <w:pPr>
@@ -9482,16 +9793,16 @@
           <w:lang w:val="en-GB"/>
         </w:rPr>
       </w:pPr>
-      <w:bookmarkStart w:id="61" w:name="_4.2_What_went"/>
-      <w:bookmarkStart w:id="62" w:name="_Toc124414226"/>
-      <w:bookmarkEnd w:id="61"/>
+      <w:bookmarkStart w:id="62" w:name="_4.2_What_went"/>
+      <w:bookmarkStart w:id="63" w:name="_Toc124414226"/>
+      <w:bookmarkEnd w:id="62"/>
       <w:r>
         <w:rPr>
           <w:lang w:val="en-GB"/>
         </w:rPr>
         <w:t>4.2 What went wrong</w:t>
       </w:r>
-      <w:bookmarkEnd w:id="62"/>
+      <w:bookmarkEnd w:id="63"/>
     </w:p>
     <w:p>
       <w:pPr>
@@ -9551,6 +9862,489 @@
         </w:rPr>
         <w:t>Besides, this also meant I couldn't keep up with my test, which could be very bad for the project.</w:t>
       </w:r>
+    </w:p>
+    <w:p>
+      <w:pPr>
+        <w:rPr>
+          <w:lang w:val="en-GB"/>
+        </w:rPr>
+      </w:pPr>
+      <w:bookmarkStart w:id="64" w:name="_Toc122612894"/>
+    </w:p>
+    <w:p>
+      <w:pPr>
+        <w:pStyle w:val="Kop2"/>
+        <w:rPr>
+          <w:lang w:val="en-GB"/>
+        </w:rPr>
+      </w:pPr>
+      <w:r>
+        <w:rPr>
+          <w:lang w:val="en-GB"/>
+        </w:rPr>
+        <w:t xml:space="preserve">4.3 </w:t>
+      </w:r>
+      <w:r>
+        <w:rPr>
+          <w:lang w:val="en-GB"/>
+        </w:rPr>
+        <w:t xml:space="preserve">Reflection </w:t>
+      </w:r>
+      <w:r>
+        <w:rPr>
+          <w:lang w:val="en-GB"/>
+        </w:rPr>
+        <w:t>12-01</w:t>
+      </w:r>
+      <w:r>
+        <w:rPr>
+          <w:lang w:val="en-GB"/>
+        </w:rPr>
+        <w:t>-202</w:t>
+      </w:r>
+      <w:bookmarkEnd w:id="64"/>
+      <w:r>
+        <w:rPr>
+          <w:lang w:val="en-GB"/>
+        </w:rPr>
+        <w:t>3</w:t>
+      </w:r>
+    </w:p>
+    <w:p>
+      <w:pPr>
+        <w:pStyle w:val="Lijstalinea"/>
+        <w:numPr>
+          <w:ilvl w:val="0"/>
+          <w:numId w:val="2"/>
+        </w:numPr>
+        <w:spacing w:after="160" w:line="259" w:lineRule="auto"/>
+        <w:rPr>
+          <w:b/>
+          <w:bCs/>
+          <w:lang w:val="en-GB"/>
+        </w:rPr>
+      </w:pPr>
+      <w:r>
+        <w:rPr>
+          <w:b/>
+          <w:bCs/>
+          <w:lang w:val="en-GB"/>
+        </w:rPr>
+        <w:t>Web application</w:t>
+      </w:r>
+    </w:p>
+    <w:p>
+      <w:pPr>
+        <w:pStyle w:val="Lijstalinea"/>
+        <w:rPr>
+          <w:lang w:val="en-GB"/>
+        </w:rPr>
+      </w:pPr>
+      <w:r>
+        <w:rPr>
+          <w:u w:val="single"/>
+          <w:lang w:val="en-GB"/>
+        </w:rPr>
+        <w:t>Proficient</w:t>
+      </w:r>
+      <w:r>
+        <w:rPr>
+          <w:lang w:val="en-GB"/>
+        </w:rPr>
+        <w:t xml:space="preserve">: </w:t>
+      </w:r>
+      <w:r>
+        <w:rPr>
+          <w:lang w:val="en-GB"/>
+        </w:rPr>
+        <w:t>I understand well how to make a clear application. In addition, adding a feature has become very easy. Therefore, I think I have mastered this learning objective well.</w:t>
+      </w:r>
+    </w:p>
+    <w:p>
+      <w:pPr>
+        <w:pStyle w:val="Lijstalinea"/>
+        <w:numPr>
+          <w:ilvl w:val="0"/>
+          <w:numId w:val="2"/>
+        </w:numPr>
+        <w:spacing w:after="160" w:line="259" w:lineRule="auto"/>
+        <w:rPr>
+          <w:b/>
+          <w:bCs/>
+          <w:lang w:val="en-GB"/>
+        </w:rPr>
+      </w:pPr>
+      <w:r>
+        <w:rPr>
+          <w:b/>
+          <w:bCs/>
+          <w:lang w:val="en-GB"/>
+        </w:rPr>
+        <w:t>Software Quality</w:t>
+      </w:r>
+    </w:p>
+    <w:p>
+      <w:pPr>
+        <w:pStyle w:val="Lijstalinea"/>
+        <w:rPr>
+          <w:lang w:val="en-GB"/>
+        </w:rPr>
+      </w:pPr>
+      <w:r>
+        <w:rPr>
+          <w:u w:val="single"/>
+          <w:lang w:val="en-GB"/>
+        </w:rPr>
+        <w:t>Proficient</w:t>
+      </w:r>
+      <w:r>
+        <w:rPr>
+          <w:lang w:val="en-GB"/>
+        </w:rPr>
+        <w:t xml:space="preserve">: </w:t>
+      </w:r>
+      <w:r>
+        <w:rPr>
+          <w:lang w:val="en-GB"/>
+        </w:rPr>
+        <w:t>I know well what tests are and what they are for. I have managed to apply many of them within my project. I have therefore felt that I am at a proficient level because of this.</w:t>
+      </w:r>
+    </w:p>
+    <w:p>
+      <w:pPr>
+        <w:pStyle w:val="Lijstalinea"/>
+        <w:numPr>
+          <w:ilvl w:val="0"/>
+          <w:numId w:val="2"/>
+        </w:numPr>
+        <w:spacing w:after="160" w:line="259" w:lineRule="auto"/>
+        <w:rPr>
+          <w:b/>
+          <w:bCs/>
+          <w:lang w:val="en-GB"/>
+        </w:rPr>
+      </w:pPr>
+      <w:r>
+        <w:rPr>
+          <w:b/>
+          <w:bCs/>
+          <w:lang w:val="en-GB"/>
+        </w:rPr>
+        <w:t>Agile method</w:t>
+      </w:r>
+    </w:p>
+    <w:p>
+      <w:pPr>
+        <w:pStyle w:val="Lijstalinea"/>
+        <w:rPr>
+          <w:lang w:val="en-GB"/>
+        </w:rPr>
+      </w:pPr>
+      <w:r>
+        <w:rPr>
+          <w:u w:val="single"/>
+          <w:lang w:val="en-GB"/>
+        </w:rPr>
+        <w:t>Proficient</w:t>
+      </w:r>
+      <w:r>
+        <w:rPr>
+          <w:lang w:val="en-GB"/>
+        </w:rPr>
+        <w:t xml:space="preserve">: </w:t>
+      </w:r>
+      <w:r>
+        <w:rPr>
+          <w:lang w:val="en-GB"/>
+        </w:rPr>
+        <w:t>I made worse use of agile in the individual project, but I still used it. In at the end of the semester, I also managed to pick this up better. But especially in the group project, we used agile a lot. Every morning of the group project, we did a stand-up of what each group member was going to do. in addition, every sprint we did a retrospective where we tried to participate as much as possible.</w:t>
+      </w:r>
+    </w:p>
+    <w:p>
+      <w:pPr>
+        <w:pStyle w:val="Lijstalinea"/>
+        <w:numPr>
+          <w:ilvl w:val="0"/>
+          <w:numId w:val="2"/>
+        </w:numPr>
+        <w:spacing w:after="160" w:line="259" w:lineRule="auto"/>
+        <w:rPr>
+          <w:b/>
+          <w:bCs/>
+          <w:lang w:val="en-GB"/>
+        </w:rPr>
+      </w:pPr>
+      <w:r>
+        <w:rPr>
+          <w:b/>
+          <w:bCs/>
+          <w:lang w:val="en-GB"/>
+        </w:rPr>
+        <w:lastRenderedPageBreak/>
+        <w:t>CI/CD</w:t>
+      </w:r>
+    </w:p>
+    <w:p>
+      <w:pPr>
+        <w:pStyle w:val="Lijstalinea"/>
+        <w:rPr>
+          <w:lang w:val="en-GB"/>
+        </w:rPr>
+      </w:pPr>
+      <w:r>
+        <w:rPr>
+          <w:u w:val="single"/>
+          <w:lang w:val="en-GB"/>
+        </w:rPr>
+        <w:t>Proficient</w:t>
+      </w:r>
+      <w:r>
+        <w:rPr>
+          <w:lang w:val="en-GB"/>
+        </w:rPr>
+        <w:t xml:space="preserve">: </w:t>
+      </w:r>
+      <w:r>
+        <w:rPr>
+          <w:lang w:val="en-GB"/>
+        </w:rPr>
+        <w:t>I used CI in my front- and back-end. CD only in the front-end because for the backend it is quite difficult to find a good platform for students without paying too much for a hosting. I integrated everything together with GitHub actions, when I push from the development branch, the CI and CD file are automatically executed and merged with the main branch.</w:t>
+      </w:r>
+    </w:p>
+    <w:p>
+      <w:pPr>
+        <w:pStyle w:val="Lijstalinea"/>
+        <w:numPr>
+          <w:ilvl w:val="0"/>
+          <w:numId w:val="2"/>
+        </w:numPr>
+        <w:spacing w:after="160" w:line="259" w:lineRule="auto"/>
+        <w:rPr>
+          <w:b/>
+          <w:bCs/>
+          <w:lang w:val="en-GB"/>
+        </w:rPr>
+      </w:pPr>
+      <w:r>
+        <w:rPr>
+          <w:b/>
+          <w:bCs/>
+          <w:lang w:val="en-GB"/>
+        </w:rPr>
+        <w:t>Cultural differences and ethics</w:t>
+      </w:r>
+    </w:p>
+    <w:p>
+      <w:pPr>
+        <w:pStyle w:val="Lijstalinea"/>
+        <w:rPr>
+          <w:lang w:val="en-GB"/>
+        </w:rPr>
+      </w:pPr>
+      <w:r>
+        <w:rPr>
+          <w:u w:val="single"/>
+          <w:lang w:val="en-GB"/>
+        </w:rPr>
+        <w:t>Proficient</w:t>
+      </w:r>
+      <w:r>
+        <w:rPr>
+          <w:lang w:val="en-GB"/>
+        </w:rPr>
+        <w:t xml:space="preserve">: </w:t>
+      </w:r>
+      <w:r>
+        <w:rPr>
+          <w:lang w:val="en-GB"/>
+        </w:rPr>
+        <w:t>I found this one a little trickier because I found the two a little harder to understand what they were. But I researched both of them I also wrote down my own experiences with them. From this it is possible to deduce what I experienced then and how I view it now.</w:t>
+      </w:r>
+    </w:p>
+    <w:p>
+      <w:pPr>
+        <w:pStyle w:val="Lijstalinea"/>
+        <w:numPr>
+          <w:ilvl w:val="0"/>
+          <w:numId w:val="2"/>
+        </w:numPr>
+        <w:spacing w:after="160" w:line="259" w:lineRule="auto"/>
+        <w:rPr>
+          <w:b/>
+          <w:bCs/>
+          <w:lang w:val="en-GB"/>
+        </w:rPr>
+      </w:pPr>
+      <w:r>
+        <w:rPr>
+          <w:b/>
+          <w:bCs/>
+          <w:lang w:val="en-GB"/>
+        </w:rPr>
+        <w:t>Requirements and design</w:t>
+      </w:r>
+    </w:p>
+    <w:p>
+      <w:pPr>
+        <w:pStyle w:val="Lijstalinea"/>
+        <w:rPr>
+          <w:lang w:val="en-GB"/>
+        </w:rPr>
+      </w:pPr>
+      <w:r>
+        <w:rPr>
+          <w:u w:val="single"/>
+          <w:lang w:val="en-GB"/>
+        </w:rPr>
+        <w:t>Proficient</w:t>
+      </w:r>
+      <w:r>
+        <w:rPr>
+          <w:lang w:val="en-GB"/>
+        </w:rPr>
+        <w:t xml:space="preserve">: </w:t>
+      </w:r>
+      <w:r>
+        <w:rPr>
+          <w:lang w:val="en-GB"/>
+        </w:rPr>
+        <w:t xml:space="preserve">For this, I used feedback from our stakeholder </w:t>
+      </w:r>
+      <w:proofErr w:type="spellStart"/>
+      <w:r>
+        <w:rPr>
+          <w:lang w:val="en-GB"/>
+        </w:rPr>
+        <w:t>WoC</w:t>
+      </w:r>
+      <w:proofErr w:type="spellEnd"/>
+      <w:r>
+        <w:rPr>
+          <w:lang w:val="en-GB"/>
+        </w:rPr>
+        <w:t xml:space="preserve"> in the group project during sprint deliveries. For both group and individual projects, I also set up a requirements file containing the user </w:t>
+      </w:r>
+      <w:r>
+        <w:rPr>
+          <w:lang w:val="en-GB"/>
+        </w:rPr>
+        <w:t>s</w:t>
+      </w:r>
+      <w:r>
+        <w:rPr>
+          <w:lang w:val="en-GB"/>
+        </w:rPr>
+        <w:t>tories divided into two branches: functional and non-functional requirements. I also created a UX design and software architecture to better understand the project.</w:t>
+      </w:r>
+    </w:p>
+    <w:p>
+      <w:pPr>
+        <w:pStyle w:val="Lijstalinea"/>
+        <w:numPr>
+          <w:ilvl w:val="0"/>
+          <w:numId w:val="2"/>
+        </w:numPr>
+        <w:spacing w:after="160" w:line="259" w:lineRule="auto"/>
+        <w:rPr>
+          <w:b/>
+          <w:bCs/>
+          <w:lang w:val="en-GB"/>
+        </w:rPr>
+      </w:pPr>
+      <w:r>
+        <w:rPr>
+          <w:b/>
+          <w:bCs/>
+          <w:lang w:val="en-GB"/>
+        </w:rPr>
+        <w:t>Business process</w:t>
+      </w:r>
+    </w:p>
+    <w:p>
+      <w:pPr>
+        <w:pStyle w:val="Lijstalinea"/>
+        <w:rPr>
+          <w:lang w:val="en-GB"/>
+        </w:rPr>
+      </w:pPr>
+      <w:r>
+        <w:rPr>
+          <w:u w:val="single"/>
+          <w:lang w:val="en-GB"/>
+        </w:rPr>
+        <w:t>Proficient</w:t>
+      </w:r>
+      <w:r>
+        <w:rPr>
+          <w:lang w:val="en-GB"/>
+        </w:rPr>
+        <w:t>: For the group project, we created different business processes. Not all are equally complex but they show what the products do in such a process.</w:t>
+      </w:r>
+    </w:p>
+    <w:p>
+      <w:pPr>
+        <w:pStyle w:val="Lijstalinea"/>
+        <w:numPr>
+          <w:ilvl w:val="0"/>
+          <w:numId w:val="2"/>
+        </w:numPr>
+        <w:spacing w:after="160" w:line="259" w:lineRule="auto"/>
+        <w:rPr>
+          <w:b/>
+          <w:bCs/>
+          <w:lang w:val="en-GB"/>
+        </w:rPr>
+      </w:pPr>
+      <w:r>
+        <w:rPr>
+          <w:b/>
+          <w:bCs/>
+          <w:lang w:val="en-GB"/>
+        </w:rPr>
+        <w:t>Professional</w:t>
+      </w:r>
+    </w:p>
+    <w:p>
+      <w:pPr>
+        <w:pStyle w:val="Lijstalinea"/>
+        <w:rPr>
+          <w:lang w:val="en-GB"/>
+        </w:rPr>
+      </w:pPr>
+      <w:r>
+        <w:rPr>
+          <w:u w:val="single"/>
+          <w:lang w:val="en-GB"/>
+        </w:rPr>
+        <w:t>Proficient</w:t>
+      </w:r>
+      <w:r>
+        <w:rPr>
+          <w:lang w:val="en-GB"/>
+        </w:rPr>
+        <w:t xml:space="preserve">: While making the group project, we behaved professionally towards our stakeholder </w:t>
+      </w:r>
+      <w:proofErr w:type="spellStart"/>
+      <w:r>
+        <w:rPr>
+          <w:lang w:val="en-GB"/>
+        </w:rPr>
+        <w:t>WoC</w:t>
+      </w:r>
+      <w:proofErr w:type="spellEnd"/>
+      <w:r>
+        <w:rPr>
+          <w:lang w:val="en-GB"/>
+        </w:rPr>
+        <w:t>. We also made a cooperation contract with the group together and we always followed well the methodologies we agreed on at the beginning.</w:t>
+      </w:r>
+    </w:p>
+    <w:p>
+      <w:pPr>
+        <w:rPr>
+          <w:lang w:val="en-GB"/>
+        </w:rPr>
+      </w:pPr>
     </w:p>
     <w:sectPr>
       <w:footerReference w:type="default" r:id="rId30"/>
@@ -9746,8 +10540,100 @@
       </w:pPr>
     </w:lvl>
   </w:abstractNum>
+  <w:abstractNum w:abstractNumId="1" w15:restartNumberingAfterBreak="0">
+    <w:nsid w:val="3135013A"/>
+    <w:multiLevelType w:val="hybridMultilevel"/>
+    <w:tmpl w:val="846C8ECE"/>
+    <w:lvl w:ilvl="0" w:tplc="0413000F">
+      <w:start w:val="1"/>
+      <w:numFmt w:val="decimal"/>
+      <w:lvlText w:val="%1."/>
+      <w:lvlJc w:val="left"/>
+      <w:pPr>
+        <w:ind w:left="720" w:hanging="360"/>
+      </w:pPr>
+      <w:rPr>
+        <w:rFonts w:hint="default"/>
+      </w:rPr>
+    </w:lvl>
+    <w:lvl w:ilvl="1" w:tplc="04130019" w:tentative="1">
+      <w:start w:val="1"/>
+      <w:numFmt w:val="lowerLetter"/>
+      <w:lvlText w:val="%2."/>
+      <w:lvlJc w:val="left"/>
+      <w:pPr>
+        <w:ind w:left="1440" w:hanging="360"/>
+      </w:pPr>
+    </w:lvl>
+    <w:lvl w:ilvl="2" w:tplc="0413001B" w:tentative="1">
+      <w:start w:val="1"/>
+      <w:numFmt w:val="lowerRoman"/>
+      <w:lvlText w:val="%3."/>
+      <w:lvlJc w:val="right"/>
+      <w:pPr>
+        <w:ind w:left="2160" w:hanging="180"/>
+      </w:pPr>
+    </w:lvl>
+    <w:lvl w:ilvl="3" w:tplc="0413000F" w:tentative="1">
+      <w:start w:val="1"/>
+      <w:numFmt w:val="decimal"/>
+      <w:lvlText w:val="%4."/>
+      <w:lvlJc w:val="left"/>
+      <w:pPr>
+        <w:ind w:left="2880" w:hanging="360"/>
+      </w:pPr>
+    </w:lvl>
+    <w:lvl w:ilvl="4" w:tplc="04130019" w:tentative="1">
+      <w:start w:val="1"/>
+      <w:numFmt w:val="lowerLetter"/>
+      <w:lvlText w:val="%5."/>
+      <w:lvlJc w:val="left"/>
+      <w:pPr>
+        <w:ind w:left="3600" w:hanging="360"/>
+      </w:pPr>
+    </w:lvl>
+    <w:lvl w:ilvl="5" w:tplc="0413001B" w:tentative="1">
+      <w:start w:val="1"/>
+      <w:numFmt w:val="lowerRoman"/>
+      <w:lvlText w:val="%6."/>
+      <w:lvlJc w:val="right"/>
+      <w:pPr>
+        <w:ind w:left="4320" w:hanging="180"/>
+      </w:pPr>
+    </w:lvl>
+    <w:lvl w:ilvl="6" w:tplc="0413000F" w:tentative="1">
+      <w:start w:val="1"/>
+      <w:numFmt w:val="decimal"/>
+      <w:lvlText w:val="%7."/>
+      <w:lvlJc w:val="left"/>
+      <w:pPr>
+        <w:ind w:left="5040" w:hanging="360"/>
+      </w:pPr>
+    </w:lvl>
+    <w:lvl w:ilvl="7" w:tplc="04130019" w:tentative="1">
+      <w:start w:val="1"/>
+      <w:numFmt w:val="lowerLetter"/>
+      <w:lvlText w:val="%8."/>
+      <w:lvlJc w:val="left"/>
+      <w:pPr>
+        <w:ind w:left="5760" w:hanging="360"/>
+      </w:pPr>
+    </w:lvl>
+    <w:lvl w:ilvl="8" w:tplc="0413001B" w:tentative="1">
+      <w:start w:val="1"/>
+      <w:numFmt w:val="lowerRoman"/>
+      <w:lvlText w:val="%9."/>
+      <w:lvlJc w:val="right"/>
+      <w:pPr>
+        <w:ind w:left="6480" w:hanging="180"/>
+      </w:pPr>
+    </w:lvl>
+  </w:abstractNum>
   <w:num w:numId="1" w16cid:durableId="508954883">
     <w:abstractNumId w:val="0"/>
+  </w:num>
+  <w:num w:numId="2" w16cid:durableId="1307399182">
+    <w:abstractNumId w:val="1"/>
   </w:num>
 </w:numbering>
 </file>

</xml_diff>